<commit_message>
add text preparation description
</commit_message>
<xml_diff>
--- a/Farkas_Ádám_FE019W_szakdolgozat.docx
+++ b/Farkas_Ádám_FE019W_szakdolgozat.docx
@@ -595,31 +595,7 @@
                 <w:szCs w:val="28"/>
                 <w14:ligatures w14:val="none"/>
               </w:rPr>
-              <w:t xml:space="preserve">Általános </w:t>
-            </w:r>
-            <w:proofErr w:type="gramStart"/>
-            <w:r>
-              <w:rPr>
-                <w:rFonts w:ascii="Times New Roman" w:eastAsia="Times New Roman" w:hAnsi="Times New Roman" w:cs="Times New Roman"/>
-                <w:b/>
-                <w:kern w:val="0"/>
-                <w:sz w:val="28"/>
-                <w:szCs w:val="28"/>
-                <w14:ligatures w14:val="none"/>
-              </w:rPr>
-              <w:t>Informatikai  Intézeti</w:t>
-            </w:r>
-            <w:proofErr w:type="gramEnd"/>
-            <w:r>
-              <w:rPr>
-                <w:rFonts w:ascii="Times New Roman" w:eastAsia="Times New Roman" w:hAnsi="Times New Roman" w:cs="Times New Roman"/>
-                <w:b/>
-                <w:kern w:val="0"/>
-                <w:sz w:val="28"/>
-                <w:szCs w:val="28"/>
-                <w14:ligatures w14:val="none"/>
-              </w:rPr>
-              <w:t xml:space="preserve"> Tanszék</w:t>
+              <w:t>Általános Informatikai  Intézeti Tanszék</w:t>
             </w:r>
           </w:p>
           <w:p>
@@ -746,18 +722,7 @@
                 <w:szCs w:val="20"/>
                 <w14:ligatures w14:val="none"/>
               </w:rPr>
-              <w:t xml:space="preserve">Szakdolgozat </w:t>
-            </w:r>
-            <w:proofErr w:type="gramStart"/>
-            <w:r>
-              <w:rPr>
-                <w:rFonts w:ascii="Times New Roman" w:eastAsia="Times New Roman" w:hAnsi="Times New Roman" w:cs="Times New Roman"/>
-                <w:kern w:val="0"/>
-                <w:sz w:val="24"/>
-                <w:szCs w:val="20"/>
-                <w14:ligatures w14:val="none"/>
-              </w:rPr>
-              <w:t xml:space="preserve">azonosító:  </w:t>
+              <w:t xml:space="preserve">Szakdolgozat azonosító:  </w:t>
             </w:r>
             <w:r>
               <w:rPr>
@@ -768,19 +733,7 @@
                 <w:szCs w:val="20"/>
                 <w14:ligatures w14:val="none"/>
               </w:rPr>
-              <w:t>IAL</w:t>
-            </w:r>
-            <w:proofErr w:type="gramEnd"/>
-            <w:r>
-              <w:rPr>
-                <w:rFonts w:ascii="Times New Roman" w:eastAsia="Times New Roman" w:hAnsi="Times New Roman" w:cs="Times New Roman"/>
-                <w:b/>
-                <w:kern w:val="0"/>
-                <w:sz w:val="24"/>
-                <w:szCs w:val="20"/>
-                <w14:ligatures w14:val="none"/>
-              </w:rPr>
-              <w:t>/</w:t>
+              <w:t>IAL/</w:t>
             </w:r>
             <w:r>
               <w:rPr>
@@ -1845,7 +1798,29 @@
                 <w:szCs w:val="20"/>
                 <w14:ligatures w14:val="none"/>
               </w:rPr>
-              <w:t>.02.15.</w:t>
+              <w:t>.0</w:t>
+            </w:r>
+            <w:r>
+              <w:rPr>
+                <w:rFonts w:ascii="Times New Roman" w:eastAsia="Times New Roman" w:hAnsi="Times New Roman" w:cs="Times New Roman"/>
+                <w:color w:val="FF0000"/>
+                <w:kern w:val="0"/>
+                <w:sz w:val="24"/>
+                <w:szCs w:val="20"/>
+                <w14:ligatures w14:val="none"/>
+              </w:rPr>
+              <w:t>9</w:t>
+            </w:r>
+            <w:r>
+              <w:rPr>
+                <w:rFonts w:ascii="Times New Roman" w:eastAsia="Times New Roman" w:hAnsi="Times New Roman" w:cs="Times New Roman"/>
+                <w:color w:val="FF0000"/>
+                <w:kern w:val="0"/>
+                <w:sz w:val="24"/>
+                <w:szCs w:val="20"/>
+                <w14:ligatures w14:val="none"/>
+              </w:rPr>
+              <w:t>.15.</w:t>
             </w:r>
           </w:p>
         </w:tc>
@@ -2799,7 +2774,6 @@
         <w:tab/>
         <w:t xml:space="preserve">      </w:t>
       </w:r>
-      <w:proofErr w:type="gramStart"/>
       <w:r>
         <w:rPr>
           <w:rFonts w:ascii="Times New Roman" w:eastAsia="Times New Roman" w:hAnsi="Times New Roman" w:cs="Times New Roman"/>
@@ -2808,18 +2782,7 @@
           <w:szCs w:val="20"/>
           <w14:ligatures w14:val="none"/>
         </w:rPr>
-        <w:t>dátum,  tervezésvezető</w:t>
-      </w:r>
-      <w:proofErr w:type="gramEnd"/>
-      <w:r>
-        <w:rPr>
-          <w:rFonts w:ascii="Times New Roman" w:eastAsia="Times New Roman" w:hAnsi="Times New Roman" w:cs="Times New Roman"/>
-          <w:kern w:val="0"/>
-          <w:sz w:val="24"/>
-          <w:szCs w:val="20"/>
-          <w14:ligatures w14:val="none"/>
-        </w:rPr>
-        <w:t xml:space="preserve"> aláírása</w:t>
+        <w:t>dátum,  tervezésvezető aláírása</w:t>
       </w:r>
     </w:p>
     <w:p>
@@ -3184,7 +3147,6 @@
         </w:rPr>
         <w:tab/>
       </w:r>
-      <w:proofErr w:type="gramStart"/>
       <w:r>
         <w:rPr>
           <w:rFonts w:ascii="Times New Roman" w:eastAsia="Times New Roman" w:hAnsi="Times New Roman" w:cs="Times New Roman"/>
@@ -3194,18 +3156,7 @@
           <w14:ligatures w14:val="none"/>
         </w:rPr>
         <w:tab/>
-        <w:t>….</w:t>
-      </w:r>
-      <w:proofErr w:type="gramEnd"/>
-      <w:r>
-        <w:rPr>
-          <w:rFonts w:ascii="Times New Roman" w:eastAsia="Times New Roman" w:hAnsi="Times New Roman" w:cs="Times New Roman"/>
-          <w:kern w:val="0"/>
-          <w:sz w:val="24"/>
-          <w:szCs w:val="20"/>
-          <w14:ligatures w14:val="none"/>
-        </w:rPr>
-        <w:t>. szövegoldalt,</w:t>
+        <w:t>….. szövegoldalt,</w:t>
       </w:r>
     </w:p>
     <w:p>
@@ -3747,18 +3698,7 @@
           <w14:ligatures w14:val="none"/>
         </w:rPr>
         <w:tab/>
-        <w:t xml:space="preserve">a bíráló </w:t>
-      </w:r>
-      <w:proofErr w:type="gramStart"/>
-      <w:r>
-        <w:rPr>
-          <w:rFonts w:ascii="Times New Roman" w:eastAsia="Times New Roman" w:hAnsi="Times New Roman" w:cs="Times New Roman"/>
-          <w:kern w:val="0"/>
-          <w:sz w:val="24"/>
-          <w:szCs w:val="20"/>
-          <w14:ligatures w14:val="none"/>
-        </w:rPr>
-        <w:t xml:space="preserve">javaslata:  </w:t>
+        <w:t xml:space="preserve">a bíráló javaslata:  </w:t>
       </w:r>
       <w:r>
         <w:rPr>
@@ -3768,18 +3708,7 @@
           <w:szCs w:val="20"/>
           <w14:ligatures w14:val="none"/>
         </w:rPr>
-        <w:t>_</w:t>
-      </w:r>
-      <w:proofErr w:type="gramEnd"/>
-      <w:r>
-        <w:rPr>
-          <w:rFonts w:ascii="Times New Roman" w:eastAsia="Times New Roman" w:hAnsi="Times New Roman" w:cs="Times New Roman"/>
-          <w:kern w:val="0"/>
-          <w:sz w:val="20"/>
-          <w:szCs w:val="20"/>
-          <w14:ligatures w14:val="none"/>
-        </w:rPr>
-        <w:t>__________________________________</w:t>
+        <w:t>___________________________________</w:t>
       </w:r>
     </w:p>
     <w:p>
@@ -4129,21 +4058,7 @@
         <w:rPr>
           <w:rFonts w:ascii="Times New Roman" w:hAnsi="Times New Roman" w:cs="Times New Roman"/>
         </w:rPr>
-        <w:t>Alulírott …………………………………………………</w:t>
-      </w:r>
-      <w:proofErr w:type="gramStart"/>
-      <w:r>
-        <w:rPr>
-          <w:rFonts w:ascii="Times New Roman" w:hAnsi="Times New Roman" w:cs="Times New Roman"/>
-        </w:rPr>
-        <w:t>…….</w:t>
-      </w:r>
-      <w:proofErr w:type="gramEnd"/>
-      <w:r>
-        <w:rPr>
-          <w:rFonts w:ascii="Times New Roman" w:hAnsi="Times New Roman" w:cs="Times New Roman"/>
-        </w:rPr>
-        <w:t>; Neptun-kód:…………………</w:t>
+        <w:t>Alulírott ……………………………………………………….; Neptun-kód:…………………</w:t>
       </w:r>
     </w:p>
     <w:p>
@@ -4419,19 +4334,11 @@
           <w:rFonts w:ascii="Times New Roman" w:hAnsi="Times New Roman" w:cs="Times New Roman"/>
         </w:rPr>
       </w:pPr>
-      <w:proofErr w:type="gramStart"/>
-      <w:r>
-        <w:rPr>
-          <w:rFonts w:ascii="Times New Roman" w:hAnsi="Times New Roman" w:cs="Times New Roman"/>
-        </w:rPr>
-        <w:t>Miskolc,.............</w:t>
-      </w:r>
-      <w:proofErr w:type="gramEnd"/>
-      <w:r>
-        <w:rPr>
-          <w:rFonts w:ascii="Times New Roman" w:hAnsi="Times New Roman" w:cs="Times New Roman"/>
-        </w:rPr>
-        <w:t>év ………………..hó ………..nap</w:t>
+      <w:r>
+        <w:rPr>
+          <w:rFonts w:ascii="Times New Roman" w:hAnsi="Times New Roman" w:cs="Times New Roman"/>
+        </w:rPr>
+        <w:t>Miskolc,.............év ………………..hó ………..nap</w:t>
       </w:r>
     </w:p>
     <w:p>
@@ -8360,25 +8267,7 @@
           <w:sz w:val="24"/>
           <w:szCs w:val="24"/>
         </w:rPr>
-        <w:t xml:space="preserve"> (Generative </w:t>
-      </w:r>
-      <w:proofErr w:type="gramStart"/>
-      <w:r>
-        <w:rPr>
-          <w:rFonts w:ascii="Times New Roman" w:hAnsi="Times New Roman" w:cs="Times New Roman"/>
-          <w:sz w:val="24"/>
-          <w:szCs w:val="24"/>
-        </w:rPr>
-        <w:t>Pre-trained</w:t>
-      </w:r>
-      <w:proofErr w:type="gramEnd"/>
-      <w:r>
-        <w:rPr>
-          <w:rFonts w:ascii="Times New Roman" w:hAnsi="Times New Roman" w:cs="Times New Roman"/>
-          <w:sz w:val="24"/>
-          <w:szCs w:val="24"/>
-        </w:rPr>
-        <w:t xml:space="preserve"> Transformers)</w:t>
+        <w:t xml:space="preserve"> (Generative Pre-trained Transformers)</w:t>
       </w:r>
       <w:r>
         <w:rPr>
@@ -15451,18 +15340,8 @@
           <w:sz w:val="24"/>
           <w:szCs w:val="24"/>
         </w:rPr>
-        <w:t xml:space="preserve"> </w:t>
-      </w:r>
-      <w:proofErr w:type="gramStart"/>
-      <w:r>
-        <w:rPr>
-          <w:rFonts w:ascii="Times New Roman" w:hAnsi="Times New Roman" w:cs="Times New Roman"/>
-          <w:sz w:val="24"/>
-          <w:szCs w:val="24"/>
-        </w:rPr>
-        <w:t>nyújtanak segítséget</w:t>
-      </w:r>
-      <w:proofErr w:type="gramEnd"/>
+        <w:t xml:space="preserve"> nyújtanak segítséget</w:t>
+      </w:r>
       <w:r>
         <w:rPr>
           <w:rFonts w:ascii="Times New Roman" w:hAnsi="Times New Roman" w:cs="Times New Roman"/>
@@ -17596,17 +17475,255 @@
         <w:t>4</w:t>
       </w:r>
       <w:r>
-        <w:t>. A Spyder konfigurációja</w:t>
-      </w:r>
-    </w:p>
-    <w:p>
-      <w:pPr>
-        <w:rPr>
-          <w:rFonts w:ascii="Times New Roman" w:hAnsi="Times New Roman" w:cs="Times New Roman"/>
-          <w:sz w:val="24"/>
-          <w:szCs w:val="24"/>
-        </w:rPr>
-      </w:pPr>
+        <w:t>. A</w:t>
+      </w:r>
+      <w:r>
+        <w:t>z Anaconda és a</w:t>
+      </w:r>
+      <w:r>
+        <w:t xml:space="preserve"> Spyder konfigurációja</w:t>
+      </w:r>
+    </w:p>
+    <w:p>
+      <w:pPr>
+        <w:pStyle w:val="Cmsor20"/>
+      </w:pPr>
+      <w:r>
+        <w:t>4.1. Az Anaconda</w:t>
+      </w:r>
+    </w:p>
+    <w:p>
+      <w:pPr>
+        <w:spacing w:line="360" w:lineRule="auto"/>
+        <w:jc w:val="both"/>
+        <w:rPr>
+          <w:rFonts w:ascii="Times New Roman" w:hAnsi="Times New Roman" w:cs="Times New Roman"/>
+          <w:sz w:val="24"/>
+          <w:szCs w:val="24"/>
+        </w:rPr>
+      </w:pPr>
+      <w:r>
+        <w:rPr>
+          <w:rFonts w:ascii="Times New Roman" w:hAnsi="Times New Roman" w:cs="Times New Roman"/>
+          <w:sz w:val="24"/>
+          <w:szCs w:val="24"/>
+        </w:rPr>
+        <w:tab/>
+      </w:r>
+      <w:r>
+        <w:rPr>
+          <w:rFonts w:ascii="Times New Roman" w:hAnsi="Times New Roman" w:cs="Times New Roman"/>
+          <w:sz w:val="24"/>
+          <w:szCs w:val="24"/>
+        </w:rPr>
+        <w:t>Az Anaconda egy népszerű AI és Data Science toolokat biztosító</w:t>
+      </w:r>
+      <w:r>
+        <w:rPr>
+          <w:rFonts w:ascii="Times New Roman" w:hAnsi="Times New Roman" w:cs="Times New Roman"/>
+          <w:sz w:val="24"/>
+          <w:szCs w:val="24"/>
+        </w:rPr>
+        <w:t>, Python-ban való fejlesztést segítő</w:t>
+      </w:r>
+      <w:r>
+        <w:rPr>
+          <w:rFonts w:ascii="Times New Roman" w:hAnsi="Times New Roman" w:cs="Times New Roman"/>
+          <w:sz w:val="24"/>
+          <w:szCs w:val="24"/>
+        </w:rPr>
+        <w:t xml:space="preserve"> platform. Fontos tulajdosága, hogy támogatja az open source programokat, környezeteket</w:t>
+      </w:r>
+      <w:r>
+        <w:rPr>
+          <w:rFonts w:ascii="Times New Roman" w:hAnsi="Times New Roman" w:cs="Times New Roman"/>
+          <w:sz w:val="24"/>
+          <w:szCs w:val="24"/>
+        </w:rPr>
+        <w:t>, illetve elérhetőséget biztosít vállalati szintű Data Science eszközök kipróbálásához</w:t>
+      </w:r>
+      <w:r>
+        <w:rPr>
+          <w:rFonts w:ascii="Times New Roman" w:hAnsi="Times New Roman" w:cs="Times New Roman"/>
+          <w:sz w:val="24"/>
+          <w:szCs w:val="24"/>
+        </w:rPr>
+        <w:t>. Az Anaconda Cloud egy felhő alapú tárhelyet is biztosít a lokális környezetünk biztonságos tárolásához.</w:t>
+      </w:r>
+    </w:p>
+    <w:p>
+      <w:pPr>
+        <w:spacing w:line="360" w:lineRule="auto"/>
+        <w:jc w:val="both"/>
+        <w:rPr>
+          <w:rFonts w:ascii="Times New Roman" w:hAnsi="Times New Roman" w:cs="Times New Roman"/>
+          <w:sz w:val="24"/>
+          <w:szCs w:val="24"/>
+        </w:rPr>
+      </w:pPr>
+      <w:r>
+        <w:rPr>
+          <w:rFonts w:ascii="Times New Roman" w:hAnsi="Times New Roman" w:cs="Times New Roman"/>
+          <w:sz w:val="24"/>
+          <w:szCs w:val="24"/>
+        </w:rPr>
+        <w:tab/>
+      </w:r>
+      <w:r>
+        <w:rPr>
+          <w:rFonts w:ascii="Times New Roman" w:hAnsi="Times New Roman" w:cs="Times New Roman"/>
+          <w:sz w:val="24"/>
+          <w:szCs w:val="24"/>
+        </w:rPr>
+        <w:t>Az Anaconda repository-jában találjuk meg emellett a Conda nevű csomag- és környezetmenedzselő rendszert. Ennek segítségével gyorsan és hatékonyan tudtam telepíteni, frissíteni a munkámhoz szükséges adatfeltáráshoz, vizualizációhoz és gépi tanuláshoz használatos csomagokat, és futtatni az ezekre támaszkodó Python progamokat (más programnyelveket is támogat a Conda).</w:t>
+      </w:r>
+    </w:p>
+    <w:p>
+      <w:pPr>
+        <w:spacing w:line="360" w:lineRule="auto"/>
+        <w:jc w:val="both"/>
+        <w:rPr>
+          <w:rFonts w:ascii="Times New Roman" w:hAnsi="Times New Roman" w:cs="Times New Roman"/>
+          <w:sz w:val="24"/>
+          <w:szCs w:val="24"/>
+        </w:rPr>
+      </w:pPr>
+      <w:r>
+        <w:rPr>
+          <w:rFonts w:ascii="Times New Roman" w:hAnsi="Times New Roman" w:cs="Times New Roman"/>
+          <w:sz w:val="24"/>
+          <w:szCs w:val="24"/>
+        </w:rPr>
+        <w:tab/>
+      </w:r>
+      <w:r>
+        <w:rPr>
+          <w:rFonts w:ascii="Times New Roman" w:hAnsi="Times New Roman" w:cs="Times New Roman"/>
+          <w:sz w:val="24"/>
+          <w:szCs w:val="24"/>
+        </w:rPr>
+        <w:t xml:space="preserve"> </w:t>
+      </w:r>
+      <w:r>
+        <w:rPr>
+          <w:rFonts w:ascii="Times New Roman" w:hAnsi="Times New Roman" w:cs="Times New Roman"/>
+          <w:sz w:val="24"/>
+          <w:szCs w:val="24"/>
+        </w:rPr>
+        <w:t xml:space="preserve">Az </w:t>
+      </w:r>
+      <w:r>
+        <w:rPr>
+          <w:rFonts w:ascii="Times New Roman" w:hAnsi="Times New Roman" w:cs="Times New Roman"/>
+          <w:sz w:val="24"/>
+          <w:szCs w:val="24"/>
+        </w:rPr>
+        <w:t>Anaconda Navigator</w:t>
+      </w:r>
+      <w:r>
+        <w:rPr>
+          <w:rStyle w:val="Lbjegyzet-hivatkozs"/>
+          <w:rFonts w:ascii="Times New Roman" w:hAnsi="Times New Roman" w:cs="Times New Roman"/>
+          <w:sz w:val="24"/>
+          <w:szCs w:val="24"/>
+        </w:rPr>
+        <w:footnoteReference w:id="1"/>
+      </w:r>
+      <w:r>
+        <w:rPr>
+          <w:rFonts w:ascii="Times New Roman" w:hAnsi="Times New Roman" w:cs="Times New Roman"/>
+          <w:sz w:val="24"/>
+          <w:szCs w:val="24"/>
+        </w:rPr>
+        <w:t xml:space="preserve"> nevű, asztali számítógépekre letölthető Anaconda disztribúció</w:t>
+      </w:r>
+      <w:r>
+        <w:rPr>
+          <w:rFonts w:ascii="Times New Roman" w:hAnsi="Times New Roman" w:cs="Times New Roman"/>
+          <w:sz w:val="24"/>
+          <w:szCs w:val="24"/>
+        </w:rPr>
+        <w:t>val</w:t>
+      </w:r>
+      <w:r>
+        <w:rPr>
+          <w:rFonts w:ascii="Times New Roman" w:hAnsi="Times New Roman" w:cs="Times New Roman"/>
+          <w:sz w:val="24"/>
+          <w:szCs w:val="24"/>
+        </w:rPr>
+        <w:t xml:space="preserve"> lehetőségünk nyílik többféle, gépi tanulást is támogtó open source szoftver használatára, és egy lokális fejlesztői környezet összeállítására.</w:t>
+      </w:r>
+      <w:r>
+        <w:rPr>
+          <w:rFonts w:ascii="Times New Roman" w:hAnsi="Times New Roman" w:cs="Times New Roman"/>
+          <w:sz w:val="24"/>
+          <w:szCs w:val="24"/>
+        </w:rPr>
+        <w:t xml:space="preserve"> Segítségével könnyen menedzselhetők az általunk választott alkalmazások, csomagok, és környezetek, egy grafikus felületen.</w:t>
+      </w:r>
+    </w:p>
+    <w:p>
+      <w:pPr>
+        <w:spacing w:line="360" w:lineRule="auto"/>
+        <w:jc w:val="both"/>
+        <w:rPr>
+          <w:rFonts w:ascii="Times New Roman" w:hAnsi="Times New Roman" w:cs="Times New Roman"/>
+          <w:sz w:val="24"/>
+          <w:szCs w:val="24"/>
+        </w:rPr>
+      </w:pPr>
+      <w:r>
+        <w:rPr>
+          <w:rFonts w:ascii="Times New Roman" w:hAnsi="Times New Roman" w:cs="Times New Roman"/>
+          <w:sz w:val="24"/>
+          <w:szCs w:val="24"/>
+        </w:rPr>
+        <w:tab/>
+        <w:t>Tehát, első lépésként letöltöttem az Anaconda Navigatort. A megnyíló felületen telepítettem a Spyder 5.4.3 verzióját a laptopomra</w:t>
+      </w:r>
+      <w:r>
+        <w:rPr>
+          <w:rFonts w:ascii="Times New Roman" w:hAnsi="Times New Roman" w:cs="Times New Roman"/>
+          <w:sz w:val="24"/>
+          <w:szCs w:val="24"/>
+        </w:rPr>
+        <w:t>, Python 3.11 verzióval</w:t>
+      </w:r>
+      <w:r>
+        <w:rPr>
+          <w:rFonts w:ascii="Times New Roman" w:hAnsi="Times New Roman" w:cs="Times New Roman"/>
+          <w:sz w:val="24"/>
+          <w:szCs w:val="24"/>
+        </w:rPr>
+        <w:t>. Térjünk át ennek a bemutatására.</w:t>
+      </w:r>
+    </w:p>
+    <w:p>
+      <w:pPr>
+        <w:pStyle w:val="Cmsor20"/>
+      </w:pPr>
+      <w:r>
+        <w:t>4.2. A Spyder</w:t>
+      </w:r>
+    </w:p>
+    <w:p>
+      <w:pPr>
+        <w:spacing w:line="360" w:lineRule="auto"/>
+        <w:jc w:val="both"/>
+        <w:rPr>
+          <w:rFonts w:ascii="Times New Roman" w:hAnsi="Times New Roman" w:cs="Times New Roman"/>
+          <w:sz w:val="24"/>
+          <w:szCs w:val="24"/>
+        </w:rPr>
+      </w:pPr>
+      <w:r>
+        <w:rPr>
+          <w:rFonts w:ascii="Times New Roman" w:hAnsi="Times New Roman" w:cs="Times New Roman"/>
+          <w:sz w:val="24"/>
+          <w:szCs w:val="24"/>
+        </w:rPr>
+        <w:tab/>
+      </w:r>
       <w:r>
         <w:rPr>
           <w:rFonts w:ascii="Times New Roman" w:hAnsi="Times New Roman" w:cs="Times New Roman"/>
@@ -17621,11 +17738,1724 @@
           <w:sz w:val="24"/>
           <w:szCs w:val="24"/>
         </w:rPr>
-        <w:t xml:space="preserve"> a már korábban bemutatott Spyder fejlesztőkörnyezetet használtam. </w:t>
-      </w:r>
-    </w:p>
-    <w:p>
-      <w:pPr>
+        <w:t xml:space="preserve"> a már korábban bemutatott Spyder fejlesztőkörnyezetet használtam.</w:t>
+      </w:r>
+      <w:r>
+        <w:rPr>
+          <w:rFonts w:ascii="Times New Roman" w:hAnsi="Times New Roman" w:cs="Times New Roman"/>
+          <w:sz w:val="24"/>
+          <w:szCs w:val="24"/>
+        </w:rPr>
+        <w:t xml:space="preserve"> </w:t>
+      </w:r>
+      <w:r>
+        <w:rPr>
+          <w:rFonts w:ascii="Times New Roman" w:hAnsi="Times New Roman" w:cs="Times New Roman"/>
+          <w:sz w:val="24"/>
+          <w:szCs w:val="24"/>
+        </w:rPr>
+        <w:t xml:space="preserve">Ez </w:t>
+      </w:r>
+      <w:r>
+        <w:rPr>
+          <w:rFonts w:ascii="Times New Roman" w:hAnsi="Times New Roman" w:cs="Times New Roman"/>
+          <w:sz w:val="24"/>
+          <w:szCs w:val="24"/>
+        </w:rPr>
+        <w:t>egy kifejezetten Python</w:t>
+      </w:r>
+      <w:r>
+        <w:rPr>
+          <w:rFonts w:ascii="Times New Roman" w:hAnsi="Times New Roman" w:cs="Times New Roman"/>
+          <w:sz w:val="24"/>
+          <w:szCs w:val="24"/>
+        </w:rPr>
+        <w:t xml:space="preserve"> programozáshoz</w:t>
+      </w:r>
+      <w:r>
+        <w:rPr>
+          <w:rFonts w:ascii="Times New Roman" w:hAnsi="Times New Roman" w:cs="Times New Roman"/>
+          <w:sz w:val="24"/>
+          <w:szCs w:val="24"/>
+        </w:rPr>
+        <w:t xml:space="preserve"> tervezett integrált fejlesztőkörnyezet (IDE)</w:t>
+      </w:r>
+      <w:r>
+        <w:rPr>
+          <w:rFonts w:ascii="Times New Roman" w:hAnsi="Times New Roman" w:cs="Times New Roman"/>
+          <w:sz w:val="24"/>
+          <w:szCs w:val="24"/>
+        </w:rPr>
+        <w:t xml:space="preserve">. Miután utánaolvastam és elkezdtem alkalmazni, </w:t>
+      </w:r>
+      <w:r>
+        <w:rPr>
+          <w:rFonts w:ascii="Times New Roman" w:hAnsi="Times New Roman" w:cs="Times New Roman"/>
+          <w:sz w:val="24"/>
+          <w:szCs w:val="24"/>
+        </w:rPr>
+        <w:t>bebizonyosodott</w:t>
+      </w:r>
+      <w:r>
+        <w:rPr>
+          <w:rFonts w:ascii="Times New Roman" w:hAnsi="Times New Roman" w:cs="Times New Roman"/>
+          <w:sz w:val="24"/>
+          <w:szCs w:val="24"/>
+        </w:rPr>
+        <w:t xml:space="preserve"> számomra</w:t>
+      </w:r>
+      <w:r>
+        <w:rPr>
+          <w:rFonts w:ascii="Times New Roman" w:hAnsi="Times New Roman" w:cs="Times New Roman"/>
+          <w:sz w:val="24"/>
+          <w:szCs w:val="24"/>
+        </w:rPr>
+        <w:t xml:space="preserve">, hogy </w:t>
+      </w:r>
+      <w:r>
+        <w:rPr>
+          <w:rFonts w:ascii="Times New Roman" w:hAnsi="Times New Roman" w:cs="Times New Roman"/>
+          <w:sz w:val="24"/>
+          <w:szCs w:val="24"/>
+        </w:rPr>
+        <w:t xml:space="preserve">a Spyder megfelelően </w:t>
+      </w:r>
+      <w:r>
+        <w:rPr>
+          <w:rFonts w:ascii="Times New Roman" w:hAnsi="Times New Roman" w:cs="Times New Roman"/>
+          <w:sz w:val="24"/>
+          <w:szCs w:val="24"/>
+        </w:rPr>
+        <w:t xml:space="preserve">hatékony és felhasználóbarát </w:t>
+      </w:r>
+      <w:r>
+        <w:rPr>
+          <w:rFonts w:ascii="Times New Roman" w:hAnsi="Times New Roman" w:cs="Times New Roman"/>
+          <w:sz w:val="24"/>
+          <w:szCs w:val="24"/>
+        </w:rPr>
+        <w:t>alkalmazás lesz a dolgozatomban kitűzött célok elérésére</w:t>
+      </w:r>
+      <w:r>
+        <w:rPr>
+          <w:rFonts w:ascii="Times New Roman" w:hAnsi="Times New Roman" w:cs="Times New Roman"/>
+          <w:sz w:val="24"/>
+          <w:szCs w:val="24"/>
+        </w:rPr>
+        <w:t>.</w:t>
+      </w:r>
+      <w:r>
+        <w:rPr>
+          <w:rFonts w:ascii="Times New Roman" w:hAnsi="Times New Roman" w:cs="Times New Roman"/>
+          <w:sz w:val="24"/>
+          <w:szCs w:val="24"/>
+        </w:rPr>
+        <w:t xml:space="preserve"> A</w:t>
+      </w:r>
+      <w:r>
+        <w:rPr>
+          <w:rFonts w:ascii="Times New Roman" w:hAnsi="Times New Roman" w:cs="Times New Roman"/>
+          <w:sz w:val="24"/>
+          <w:szCs w:val="24"/>
+        </w:rPr>
+        <w:t xml:space="preserve"> Spyder hivatalos weboldal</w:t>
+      </w:r>
+      <w:r>
+        <w:rPr>
+          <w:rFonts w:ascii="Times New Roman" w:hAnsi="Times New Roman" w:cs="Times New Roman"/>
+          <w:sz w:val="24"/>
+          <w:szCs w:val="24"/>
+        </w:rPr>
+        <w:t>a</w:t>
+      </w:r>
+      <w:r>
+        <w:rPr>
+          <w:rStyle w:val="Lbjegyzet-hivatkozs"/>
+          <w:rFonts w:ascii="Times New Roman" w:hAnsi="Times New Roman" w:cs="Times New Roman"/>
+          <w:sz w:val="24"/>
+          <w:szCs w:val="24"/>
+        </w:rPr>
+        <w:footnoteReference w:id="2"/>
+      </w:r>
+      <w:r>
+        <w:rPr>
+          <w:rFonts w:ascii="Times New Roman" w:hAnsi="Times New Roman" w:cs="Times New Roman"/>
+          <w:sz w:val="24"/>
+          <w:szCs w:val="24"/>
+        </w:rPr>
+        <w:t xml:space="preserve"> </w:t>
+      </w:r>
+      <w:r>
+        <w:rPr>
+          <w:rFonts w:ascii="Times New Roman" w:hAnsi="Times New Roman" w:cs="Times New Roman"/>
+          <w:sz w:val="24"/>
+          <w:szCs w:val="24"/>
+        </w:rPr>
+        <w:t>releváns információkat nyújt a legújabb verzió</w:t>
+      </w:r>
+      <w:r>
+        <w:rPr>
+          <w:rFonts w:ascii="Times New Roman" w:hAnsi="Times New Roman" w:cs="Times New Roman"/>
+          <w:sz w:val="24"/>
+          <w:szCs w:val="24"/>
+        </w:rPr>
+        <w:t>k</w:t>
+      </w:r>
+      <w:r>
+        <w:rPr>
+          <w:rFonts w:ascii="Times New Roman" w:hAnsi="Times New Roman" w:cs="Times New Roman"/>
+          <w:sz w:val="24"/>
+          <w:szCs w:val="24"/>
+        </w:rPr>
+        <w:t xml:space="preserve">ról, </w:t>
+      </w:r>
+      <w:r>
+        <w:rPr>
+          <w:rFonts w:ascii="Times New Roman" w:hAnsi="Times New Roman" w:cs="Times New Roman"/>
+          <w:sz w:val="24"/>
+          <w:szCs w:val="24"/>
+        </w:rPr>
+        <w:lastRenderedPageBreak/>
+        <w:t>a funkciókról és az átfogó dokumentációról</w:t>
+      </w:r>
+      <w:r>
+        <w:rPr>
+          <w:rFonts w:ascii="Times New Roman" w:hAnsi="Times New Roman" w:cs="Times New Roman"/>
+          <w:sz w:val="24"/>
+          <w:szCs w:val="24"/>
+        </w:rPr>
+        <w:t>.</w:t>
+      </w:r>
+      <w:r>
+        <w:rPr>
+          <w:rFonts w:ascii="Times New Roman" w:hAnsi="Times New Roman" w:cs="Times New Roman"/>
+          <w:sz w:val="24"/>
+          <w:szCs w:val="24"/>
+        </w:rPr>
+        <w:t xml:space="preserve"> </w:t>
+      </w:r>
+      <w:r>
+        <w:rPr>
+          <w:rFonts w:ascii="Times New Roman" w:hAnsi="Times New Roman" w:cs="Times New Roman"/>
+          <w:sz w:val="24"/>
+          <w:szCs w:val="24"/>
+        </w:rPr>
+        <w:t>A</w:t>
+      </w:r>
+      <w:r>
+        <w:rPr>
+          <w:rFonts w:ascii="Times New Roman" w:hAnsi="Times New Roman" w:cs="Times New Roman"/>
+          <w:sz w:val="24"/>
+          <w:szCs w:val="24"/>
+        </w:rPr>
+        <w:t xml:space="preserve"> Spyder </w:t>
+      </w:r>
+      <w:r>
+        <w:rPr>
+          <w:rFonts w:ascii="Times New Roman" w:hAnsi="Times New Roman" w:cs="Times New Roman"/>
+          <w:sz w:val="24"/>
+          <w:szCs w:val="24"/>
+        </w:rPr>
+        <w:t xml:space="preserve">egyik előnye, hogy </w:t>
+      </w:r>
+      <w:r>
+        <w:rPr>
+          <w:rFonts w:ascii="Times New Roman" w:hAnsi="Times New Roman" w:cs="Times New Roman"/>
+          <w:sz w:val="24"/>
+          <w:szCs w:val="24"/>
+        </w:rPr>
+        <w:t xml:space="preserve">kompatibilis Windows, macOS és Linux </w:t>
+      </w:r>
+      <w:r>
+        <w:rPr>
+          <w:rFonts w:ascii="Times New Roman" w:hAnsi="Times New Roman" w:cs="Times New Roman"/>
+          <w:sz w:val="24"/>
+          <w:szCs w:val="24"/>
+        </w:rPr>
+        <w:t xml:space="preserve">típusú </w:t>
+      </w:r>
+      <w:r>
+        <w:rPr>
+          <w:rFonts w:ascii="Times New Roman" w:hAnsi="Times New Roman" w:cs="Times New Roman"/>
+          <w:sz w:val="24"/>
+          <w:szCs w:val="24"/>
+        </w:rPr>
+        <w:t>rendszerekkel</w:t>
+      </w:r>
+      <w:r>
+        <w:rPr>
+          <w:rFonts w:ascii="Times New Roman" w:hAnsi="Times New Roman" w:cs="Times New Roman"/>
+          <w:sz w:val="24"/>
+          <w:szCs w:val="24"/>
+        </w:rPr>
+        <w:t xml:space="preserve"> is.</w:t>
+      </w:r>
+    </w:p>
+    <w:p>
+      <w:pPr>
+        <w:spacing w:line="360" w:lineRule="auto"/>
+        <w:jc w:val="both"/>
+        <w:rPr>
+          <w:rFonts w:ascii="Times New Roman" w:hAnsi="Times New Roman" w:cs="Times New Roman"/>
+          <w:sz w:val="24"/>
+          <w:szCs w:val="24"/>
+        </w:rPr>
+      </w:pPr>
+      <w:r>
+        <w:rPr>
+          <w:rFonts w:ascii="Times New Roman" w:hAnsi="Times New Roman" w:cs="Times New Roman"/>
+          <w:sz w:val="24"/>
+          <w:szCs w:val="24"/>
+        </w:rPr>
+        <w:tab/>
+        <w:t>Tehát, miután az Anaconda Navigator befejezte a telepítést,</w:t>
+      </w:r>
+      <w:r>
+        <w:rPr>
+          <w:rFonts w:ascii="Times New Roman" w:hAnsi="Times New Roman" w:cs="Times New Roman"/>
+          <w:sz w:val="24"/>
+          <w:szCs w:val="24"/>
+        </w:rPr>
+        <w:t xml:space="preserve"> </w:t>
+      </w:r>
+      <w:r>
+        <w:rPr>
+          <w:rFonts w:ascii="Times New Roman" w:hAnsi="Times New Roman" w:cs="Times New Roman"/>
+          <w:sz w:val="24"/>
+          <w:szCs w:val="24"/>
+        </w:rPr>
+        <w:t>elindítottam</w:t>
+      </w:r>
+      <w:r>
+        <w:rPr>
+          <w:rFonts w:ascii="Times New Roman" w:hAnsi="Times New Roman" w:cs="Times New Roman"/>
+          <w:sz w:val="24"/>
+          <w:szCs w:val="24"/>
+        </w:rPr>
+        <w:t xml:space="preserve"> a Spyder</w:t>
+      </w:r>
+      <w:r>
+        <w:rPr>
+          <w:rFonts w:ascii="Times New Roman" w:hAnsi="Times New Roman" w:cs="Times New Roman"/>
+          <w:sz w:val="24"/>
+          <w:szCs w:val="24"/>
+        </w:rPr>
+        <w:t xml:space="preserve"> </w:t>
+      </w:r>
+      <w:r>
+        <w:rPr>
+          <w:rFonts w:ascii="Times New Roman" w:hAnsi="Times New Roman" w:cs="Times New Roman"/>
+          <w:sz w:val="24"/>
+          <w:szCs w:val="24"/>
+        </w:rPr>
+        <w:t>alkalmazás</w:t>
+      </w:r>
+      <w:r>
+        <w:rPr>
+          <w:rFonts w:ascii="Times New Roman" w:hAnsi="Times New Roman" w:cs="Times New Roman"/>
+          <w:sz w:val="24"/>
+          <w:szCs w:val="24"/>
+        </w:rPr>
+        <w:t>t</w:t>
+      </w:r>
+      <w:r>
+        <w:rPr>
+          <w:rFonts w:ascii="Times New Roman" w:hAnsi="Times New Roman" w:cs="Times New Roman"/>
+          <w:sz w:val="24"/>
+          <w:szCs w:val="24"/>
+        </w:rPr>
+        <w:t xml:space="preserve">. </w:t>
+      </w:r>
+      <w:r>
+        <w:rPr>
+          <w:rFonts w:ascii="Times New Roman" w:hAnsi="Times New Roman" w:cs="Times New Roman"/>
+          <w:sz w:val="24"/>
+          <w:szCs w:val="24"/>
+        </w:rPr>
+        <w:t>Amikor m</w:t>
+      </w:r>
+      <w:r>
+        <w:rPr>
+          <w:rFonts w:ascii="Times New Roman" w:hAnsi="Times New Roman" w:cs="Times New Roman"/>
+          <w:sz w:val="24"/>
+          <w:szCs w:val="24"/>
+        </w:rPr>
+        <w:t xml:space="preserve">egnyílik a Spyder IDE, egy egységes és intuitív kezelőfelület </w:t>
+      </w:r>
+      <w:r>
+        <w:rPr>
+          <w:rFonts w:ascii="Times New Roman" w:hAnsi="Times New Roman" w:cs="Times New Roman"/>
+          <w:sz w:val="24"/>
+          <w:szCs w:val="24"/>
+        </w:rPr>
+        <w:t>tárult elém.</w:t>
+      </w:r>
+      <w:r>
+        <w:rPr>
+          <w:rFonts w:ascii="Times New Roman" w:hAnsi="Times New Roman" w:cs="Times New Roman"/>
+          <w:sz w:val="24"/>
+          <w:szCs w:val="24"/>
+        </w:rPr>
+        <w:t xml:space="preserve"> </w:t>
+      </w:r>
+      <w:r>
+        <w:rPr>
+          <w:rFonts w:ascii="Times New Roman" w:hAnsi="Times New Roman" w:cs="Times New Roman"/>
+          <w:sz w:val="24"/>
+          <w:szCs w:val="24"/>
+        </w:rPr>
+        <w:t>A</w:t>
+      </w:r>
+      <w:r>
+        <w:rPr>
+          <w:rFonts w:ascii="Times New Roman" w:hAnsi="Times New Roman" w:cs="Times New Roman"/>
+          <w:sz w:val="24"/>
+          <w:szCs w:val="24"/>
+        </w:rPr>
+        <w:t xml:space="preserve"> </w:t>
+      </w:r>
+      <w:r>
+        <w:rPr>
+          <w:rFonts w:ascii="Times New Roman" w:hAnsi="Times New Roman" w:cs="Times New Roman"/>
+          <w:sz w:val="24"/>
+          <w:szCs w:val="24"/>
+        </w:rPr>
+        <w:t>Spyder kezelőfelülete különálló panelekbe rendeződik, beleértve a</w:t>
+      </w:r>
+      <w:r>
+        <w:rPr>
+          <w:rFonts w:ascii="Times New Roman" w:hAnsi="Times New Roman" w:cs="Times New Roman"/>
+          <w:sz w:val="24"/>
+          <w:szCs w:val="24"/>
+        </w:rPr>
+        <w:t xml:space="preserve">z </w:t>
+      </w:r>
+      <w:r>
+        <w:rPr>
+          <w:rFonts w:ascii="Times New Roman" w:hAnsi="Times New Roman" w:cs="Times New Roman"/>
+          <w:sz w:val="24"/>
+          <w:szCs w:val="24"/>
+        </w:rPr>
+        <w:t>Editor</w:t>
+      </w:r>
+      <w:r>
+        <w:rPr>
+          <w:rFonts w:ascii="Times New Roman" w:hAnsi="Times New Roman" w:cs="Times New Roman"/>
+          <w:sz w:val="24"/>
+          <w:szCs w:val="24"/>
+        </w:rPr>
+        <w:t xml:space="preserve"> (</w:t>
+      </w:r>
+      <w:r>
+        <w:rPr>
+          <w:rFonts w:ascii="Times New Roman" w:hAnsi="Times New Roman" w:cs="Times New Roman"/>
+          <w:sz w:val="24"/>
+          <w:szCs w:val="24"/>
+        </w:rPr>
+        <w:t>Szerkesztő</w:t>
+      </w:r>
+      <w:r>
+        <w:rPr>
+          <w:rFonts w:ascii="Times New Roman" w:hAnsi="Times New Roman" w:cs="Times New Roman"/>
+          <w:sz w:val="24"/>
+          <w:szCs w:val="24"/>
+        </w:rPr>
+        <w:t>)</w:t>
+      </w:r>
+      <w:r>
+        <w:rPr>
+          <w:rFonts w:ascii="Times New Roman" w:hAnsi="Times New Roman" w:cs="Times New Roman"/>
+          <w:sz w:val="24"/>
+          <w:szCs w:val="24"/>
+        </w:rPr>
+        <w:t>,</w:t>
+      </w:r>
+      <w:r>
+        <w:rPr>
+          <w:rFonts w:ascii="Times New Roman" w:hAnsi="Times New Roman" w:cs="Times New Roman"/>
+          <w:sz w:val="24"/>
+          <w:szCs w:val="24"/>
+        </w:rPr>
+        <w:t xml:space="preserve"> a </w:t>
+      </w:r>
+      <w:r>
+        <w:rPr>
+          <w:rFonts w:ascii="Times New Roman" w:hAnsi="Times New Roman" w:cs="Times New Roman"/>
+          <w:sz w:val="24"/>
+          <w:szCs w:val="24"/>
+        </w:rPr>
+        <w:t>Console</w:t>
+      </w:r>
+      <w:r>
+        <w:rPr>
+          <w:rFonts w:ascii="Times New Roman" w:hAnsi="Times New Roman" w:cs="Times New Roman"/>
+          <w:sz w:val="24"/>
+          <w:szCs w:val="24"/>
+        </w:rPr>
+        <w:t xml:space="preserve"> </w:t>
+      </w:r>
+      <w:r>
+        <w:rPr>
+          <w:rFonts w:ascii="Times New Roman" w:hAnsi="Times New Roman" w:cs="Times New Roman"/>
+          <w:sz w:val="24"/>
+          <w:szCs w:val="24"/>
+        </w:rPr>
+        <w:t>(</w:t>
+      </w:r>
+      <w:r>
+        <w:rPr>
+          <w:rFonts w:ascii="Times New Roman" w:hAnsi="Times New Roman" w:cs="Times New Roman"/>
+          <w:sz w:val="24"/>
+          <w:szCs w:val="24"/>
+        </w:rPr>
+        <w:t>Konzol</w:t>
+      </w:r>
+      <w:r>
+        <w:rPr>
+          <w:rFonts w:ascii="Times New Roman" w:hAnsi="Times New Roman" w:cs="Times New Roman"/>
+          <w:sz w:val="24"/>
+          <w:szCs w:val="24"/>
+        </w:rPr>
+        <w:t>)</w:t>
+      </w:r>
+      <w:r>
+        <w:rPr>
+          <w:rFonts w:ascii="Times New Roman" w:hAnsi="Times New Roman" w:cs="Times New Roman"/>
+          <w:sz w:val="24"/>
+          <w:szCs w:val="24"/>
+        </w:rPr>
+        <w:t xml:space="preserve">, a </w:t>
+      </w:r>
+      <w:r>
+        <w:rPr>
+          <w:rFonts w:ascii="Times New Roman" w:hAnsi="Times New Roman" w:cs="Times New Roman"/>
+          <w:sz w:val="24"/>
+          <w:szCs w:val="24"/>
+        </w:rPr>
+        <w:t>Variable Explorer</w:t>
+      </w:r>
+      <w:r>
+        <w:rPr>
+          <w:rFonts w:ascii="Times New Roman" w:hAnsi="Times New Roman" w:cs="Times New Roman"/>
+          <w:sz w:val="24"/>
+          <w:szCs w:val="24"/>
+        </w:rPr>
+        <w:t xml:space="preserve"> </w:t>
+      </w:r>
+      <w:r>
+        <w:rPr>
+          <w:rFonts w:ascii="Times New Roman" w:hAnsi="Times New Roman" w:cs="Times New Roman"/>
+          <w:sz w:val="24"/>
+          <w:szCs w:val="24"/>
+        </w:rPr>
+        <w:t>(</w:t>
+      </w:r>
+      <w:r>
+        <w:rPr>
+          <w:rFonts w:ascii="Times New Roman" w:hAnsi="Times New Roman" w:cs="Times New Roman"/>
+          <w:sz w:val="24"/>
+          <w:szCs w:val="24"/>
+        </w:rPr>
+        <w:t>Változó</w:t>
+      </w:r>
+      <w:r>
+        <w:rPr>
+          <w:rFonts w:ascii="Times New Roman" w:hAnsi="Times New Roman" w:cs="Times New Roman"/>
+          <w:sz w:val="24"/>
+          <w:szCs w:val="24"/>
+        </w:rPr>
+        <w:t xml:space="preserve"> </w:t>
+      </w:r>
+      <w:r>
+        <w:rPr>
+          <w:rFonts w:ascii="Times New Roman" w:hAnsi="Times New Roman" w:cs="Times New Roman"/>
+          <w:sz w:val="24"/>
+          <w:szCs w:val="24"/>
+        </w:rPr>
+        <w:t>k</w:t>
+      </w:r>
+      <w:r>
+        <w:rPr>
+          <w:rFonts w:ascii="Times New Roman" w:hAnsi="Times New Roman" w:cs="Times New Roman"/>
+          <w:sz w:val="24"/>
+          <w:szCs w:val="24"/>
+        </w:rPr>
+        <w:t>övetés</w:t>
+      </w:r>
+      <w:r>
+        <w:rPr>
+          <w:rFonts w:ascii="Times New Roman" w:hAnsi="Times New Roman" w:cs="Times New Roman"/>
+          <w:sz w:val="24"/>
+          <w:szCs w:val="24"/>
+        </w:rPr>
+        <w:t>)</w:t>
+      </w:r>
+      <w:r>
+        <w:rPr>
+          <w:rFonts w:ascii="Times New Roman" w:hAnsi="Times New Roman" w:cs="Times New Roman"/>
+          <w:sz w:val="24"/>
+          <w:szCs w:val="24"/>
+        </w:rPr>
+        <w:t xml:space="preserve"> és még sok mást.</w:t>
+      </w:r>
+      <w:r>
+        <w:rPr>
+          <w:rFonts w:ascii="Times New Roman" w:hAnsi="Times New Roman" w:cs="Times New Roman"/>
+          <w:sz w:val="24"/>
+          <w:szCs w:val="24"/>
+        </w:rPr>
+        <w:t xml:space="preserve"> </w:t>
+      </w:r>
+      <w:r>
+        <w:rPr>
+          <w:rFonts w:ascii="Times New Roman" w:hAnsi="Times New Roman" w:cs="Times New Roman"/>
+          <w:sz w:val="24"/>
+          <w:szCs w:val="24"/>
+        </w:rPr>
+        <w:tab/>
+        <w:t>Rövid idő alatt felfedeztem a felületeket és az elrendezéseket</w:t>
+      </w:r>
+      <w:r>
+        <w:rPr>
+          <w:rFonts w:ascii="Times New Roman" w:hAnsi="Times New Roman" w:cs="Times New Roman"/>
+          <w:sz w:val="24"/>
+          <w:szCs w:val="24"/>
+        </w:rPr>
+        <w:t>. A Spyder</w:t>
+      </w:r>
+      <w:r>
+        <w:rPr>
+          <w:rFonts w:ascii="Times New Roman" w:hAnsi="Times New Roman" w:cs="Times New Roman"/>
+          <w:sz w:val="24"/>
+          <w:szCs w:val="24"/>
+        </w:rPr>
+        <w:t xml:space="preserve"> felhasználói felületét úgy alakították ki</w:t>
+      </w:r>
+      <w:r>
+        <w:rPr>
+          <w:rFonts w:ascii="Times New Roman" w:hAnsi="Times New Roman" w:cs="Times New Roman"/>
+          <w:sz w:val="24"/>
+          <w:szCs w:val="24"/>
+        </w:rPr>
+        <w:t xml:space="preserve">, hogy átfogó, mégis </w:t>
+      </w:r>
+      <w:r>
+        <w:rPr>
+          <w:rFonts w:ascii="Times New Roman" w:hAnsi="Times New Roman" w:cs="Times New Roman"/>
+          <w:sz w:val="24"/>
+          <w:szCs w:val="24"/>
+        </w:rPr>
+        <w:t xml:space="preserve">a </w:t>
+      </w:r>
+      <w:r>
+        <w:rPr>
+          <w:rFonts w:ascii="Times New Roman" w:hAnsi="Times New Roman" w:cs="Times New Roman"/>
+          <w:sz w:val="24"/>
+          <w:szCs w:val="24"/>
+        </w:rPr>
+        <w:t>felhasználó</w:t>
+      </w:r>
+      <w:r>
+        <w:rPr>
+          <w:rFonts w:ascii="Times New Roman" w:hAnsi="Times New Roman" w:cs="Times New Roman"/>
+          <w:sz w:val="24"/>
+          <w:szCs w:val="24"/>
+        </w:rPr>
+        <w:t xml:space="preserve"> érdekét is szem előtt tartó</w:t>
+      </w:r>
+      <w:r>
+        <w:rPr>
+          <w:rFonts w:ascii="Times New Roman" w:hAnsi="Times New Roman" w:cs="Times New Roman"/>
+          <w:sz w:val="24"/>
+          <w:szCs w:val="24"/>
+        </w:rPr>
+        <w:t xml:space="preserve"> környezetet biztosítson a Python-fejlesztéshez.</w:t>
+      </w:r>
+      <w:r>
+        <w:rPr>
+          <w:rFonts w:ascii="Times New Roman" w:hAnsi="Times New Roman" w:cs="Times New Roman"/>
+          <w:sz w:val="24"/>
+          <w:szCs w:val="24"/>
+        </w:rPr>
+        <w:t xml:space="preserve"> Ehhez a má</w:t>
+      </w:r>
+      <w:r>
+        <w:rPr>
+          <w:rFonts w:ascii="Times New Roman" w:hAnsi="Times New Roman" w:cs="Times New Roman"/>
+          <w:sz w:val="24"/>
+          <w:szCs w:val="24"/>
+        </w:rPr>
+        <w:t>s</w:t>
+      </w:r>
+      <w:r>
+        <w:rPr>
+          <w:rFonts w:ascii="Times New Roman" w:hAnsi="Times New Roman" w:cs="Times New Roman"/>
+          <w:sz w:val="24"/>
+          <w:szCs w:val="24"/>
+        </w:rPr>
+        <w:t xml:space="preserve"> egyéb </w:t>
+      </w:r>
+      <w:r>
+        <w:rPr>
+          <w:rFonts w:ascii="Times New Roman" w:hAnsi="Times New Roman" w:cs="Times New Roman"/>
+          <w:sz w:val="24"/>
+          <w:szCs w:val="24"/>
+        </w:rPr>
+        <w:t xml:space="preserve">népszerű szövegszerkesztőkhöz, illetve fejlesztőkörnyezetekhez hasonló </w:t>
+      </w:r>
+      <w:r>
+        <w:rPr>
+          <w:rFonts w:ascii="Times New Roman" w:hAnsi="Times New Roman" w:cs="Times New Roman"/>
+          <w:sz w:val="24"/>
+          <w:szCs w:val="24"/>
+        </w:rPr>
+        <w:t>látványt nyújtó menüszalag formátum, rögtön az „otthonosság” érzetét kelt</w:t>
+      </w:r>
+      <w:r>
+        <w:rPr>
+          <w:rFonts w:ascii="Times New Roman" w:hAnsi="Times New Roman" w:cs="Times New Roman"/>
+          <w:sz w:val="24"/>
+          <w:szCs w:val="24"/>
+        </w:rPr>
+        <w:t>heti</w:t>
+      </w:r>
+      <w:r>
+        <w:rPr>
+          <w:rFonts w:ascii="Times New Roman" w:hAnsi="Times New Roman" w:cs="Times New Roman"/>
+          <w:sz w:val="24"/>
+          <w:szCs w:val="24"/>
+        </w:rPr>
+        <w:t xml:space="preserve"> a felhasználóban.</w:t>
+      </w:r>
+      <w:r>
+        <w:rPr>
+          <w:rFonts w:ascii="Times New Roman" w:hAnsi="Times New Roman" w:cs="Times New Roman"/>
+          <w:sz w:val="24"/>
+          <w:szCs w:val="24"/>
+        </w:rPr>
+        <w:t xml:space="preserve"> A funkciók ikonokkal való megfeleltetése átláthatóságot és gyorsabb kezelhetőséget kölcsönöz</w:t>
+      </w:r>
+      <w:r>
+        <w:rPr>
+          <w:rFonts w:ascii="Times New Roman" w:hAnsi="Times New Roman" w:cs="Times New Roman"/>
+          <w:sz w:val="24"/>
+          <w:szCs w:val="24"/>
+        </w:rPr>
+        <w:t>,</w:t>
+      </w:r>
+      <w:r>
+        <w:rPr>
+          <w:rFonts w:ascii="Times New Roman" w:hAnsi="Times New Roman" w:cs="Times New Roman"/>
+          <w:sz w:val="24"/>
+          <w:szCs w:val="24"/>
+        </w:rPr>
+        <w:t xml:space="preserve"> </w:t>
+      </w:r>
+      <w:r>
+        <w:rPr>
+          <w:rFonts w:ascii="Times New Roman" w:hAnsi="Times New Roman" w:cs="Times New Roman"/>
+          <w:sz w:val="24"/>
+          <w:szCs w:val="24"/>
+        </w:rPr>
+        <w:drawing>
+          <wp:anchor distT="0" distB="0" distL="114300" distR="114300" simplePos="0" relativeHeight="251669504" behindDoc="1" locked="0" layoutInCell="1" allowOverlap="1" wp14:anchorId="138E52AC" wp14:editId="64850CC1">
+            <wp:simplePos x="0" y="0"/>
+            <wp:positionH relativeFrom="margin">
+              <wp:align>right</wp:align>
+            </wp:positionH>
+            <wp:positionV relativeFrom="paragraph">
+              <wp:posOffset>622935</wp:posOffset>
+            </wp:positionV>
+            <wp:extent cx="5579745" cy="504825"/>
+            <wp:effectExtent l="0" t="0" r="1905" b="9525"/>
+            <wp:wrapTight wrapText="bothSides">
+              <wp:wrapPolygon edited="0">
+                <wp:start x="0" y="0"/>
+                <wp:lineTo x="0" y="21192"/>
+                <wp:lineTo x="21534" y="21192"/>
+                <wp:lineTo x="21534" y="0"/>
+                <wp:lineTo x="0" y="0"/>
+              </wp:wrapPolygon>
+            </wp:wrapTight>
+            <wp:docPr id="420167902" name="Kép 1"/>
+            <wp:cNvGraphicFramePr>
+              <a:graphicFrameLocks xmlns:a="http://schemas.openxmlformats.org/drawingml/2006/main" noChangeAspect="1"/>
+            </wp:cNvGraphicFramePr>
+            <a:graphic xmlns:a="http://schemas.openxmlformats.org/drawingml/2006/main">
+              <a:graphicData uri="http://schemas.openxmlformats.org/drawingml/2006/picture">
+                <pic:pic xmlns:pic="http://schemas.openxmlformats.org/drawingml/2006/picture">
+                  <pic:nvPicPr>
+                    <pic:cNvPr id="420167902" name=""/>
+                    <pic:cNvPicPr/>
+                  </pic:nvPicPr>
+                  <pic:blipFill>
+                    <a:blip r:embed="rId10" cstate="print">
+                      <a:extLst>
+                        <a:ext uri="{28A0092B-C50C-407E-A947-70E740481C1C}">
+                          <a14:useLocalDpi xmlns:a14="http://schemas.microsoft.com/office/drawing/2010/main" val="0"/>
+                        </a:ext>
+                      </a:extLst>
+                    </a:blip>
+                    <a:stretch>
+                      <a:fillRect/>
+                    </a:stretch>
+                  </pic:blipFill>
+                  <pic:spPr>
+                    <a:xfrm>
+                      <a:off x="0" y="0"/>
+                      <a:ext cx="5579745" cy="504825"/>
+                    </a:xfrm>
+                    <a:prstGeom prst="rect">
+                      <a:avLst/>
+                    </a:prstGeom>
+                  </pic:spPr>
+                </pic:pic>
+              </a:graphicData>
+            </a:graphic>
+            <wp14:sizeRelV relativeFrom="margin">
+              <wp14:pctHeight>0</wp14:pctHeight>
+            </wp14:sizeRelV>
+          </wp:anchor>
+        </w:drawing>
+      </w:r>
+      <w:r>
+        <w:rPr>
+          <w:rFonts w:ascii="Times New Roman" w:hAnsi="Times New Roman" w:cs="Times New Roman"/>
+          <w:sz w:val="24"/>
+          <w:szCs w:val="24"/>
+        </w:rPr>
+        <w:t xml:space="preserve">ezzel is támogatva a </w:t>
+      </w:r>
+      <w:r>
+        <w:rPr>
+          <w:rFonts w:ascii="Times New Roman" w:hAnsi="Times New Roman" w:cs="Times New Roman"/>
+          <w:sz w:val="24"/>
+          <w:szCs w:val="24"/>
+        </w:rPr>
+        <w:t>felhasználót</w:t>
+      </w:r>
+      <w:r>
+        <w:rPr>
+          <w:rFonts w:ascii="Times New Roman" w:hAnsi="Times New Roman" w:cs="Times New Roman"/>
+          <w:sz w:val="24"/>
+          <w:szCs w:val="24"/>
+        </w:rPr>
+        <w:t>.</w:t>
+      </w:r>
+    </w:p>
+    <w:p>
+      <w:pPr>
+        <w:spacing w:line="360" w:lineRule="auto"/>
+        <w:jc w:val="both"/>
+        <w:rPr>
+          <w:rFonts w:ascii="Times New Roman" w:hAnsi="Times New Roman" w:cs="Times New Roman"/>
+          <w:sz w:val="24"/>
+          <w:szCs w:val="24"/>
+        </w:rPr>
+      </w:pPr>
+      <w:r>
+        <w:rPr>
+          <w:rFonts w:ascii="Times New Roman" w:hAnsi="Times New Roman" w:cs="Times New Roman"/>
+          <w:sz w:val="24"/>
+          <w:szCs w:val="24"/>
+        </w:rPr>
+        <w:tab/>
+        <w:t>Az Python szkriptjeim</w:t>
+      </w:r>
+      <w:r>
+        <w:rPr>
+          <w:rFonts w:ascii="Times New Roman" w:hAnsi="Times New Roman" w:cs="Times New Roman"/>
+          <w:sz w:val="24"/>
+          <w:szCs w:val="24"/>
+        </w:rPr>
+        <w:t xml:space="preserve"> </w:t>
+      </w:r>
+      <w:r>
+        <w:rPr>
+          <w:rFonts w:ascii="Times New Roman" w:hAnsi="Times New Roman" w:cs="Times New Roman"/>
+          <w:sz w:val="24"/>
+          <w:szCs w:val="24"/>
+        </w:rPr>
+        <w:t>létrehozásához</w:t>
+      </w:r>
+      <w:r>
+        <w:rPr>
+          <w:rFonts w:ascii="Times New Roman" w:hAnsi="Times New Roman" w:cs="Times New Roman"/>
+          <w:sz w:val="24"/>
+          <w:szCs w:val="24"/>
+        </w:rPr>
+        <w:t xml:space="preserve"> és</w:t>
+      </w:r>
+      <w:r>
+        <w:rPr>
+          <w:rFonts w:ascii="Times New Roman" w:hAnsi="Times New Roman" w:cs="Times New Roman"/>
+          <w:sz w:val="24"/>
+          <w:szCs w:val="24"/>
+        </w:rPr>
+        <w:t xml:space="preserve"> a </w:t>
+      </w:r>
+      <w:r>
+        <w:rPr>
+          <w:rFonts w:ascii="Times New Roman" w:hAnsi="Times New Roman" w:cs="Times New Roman"/>
+          <w:sz w:val="24"/>
+          <w:szCs w:val="24"/>
+        </w:rPr>
+        <w:t xml:space="preserve">kódolás megkezdéséhez </w:t>
+      </w:r>
+      <w:r>
+        <w:rPr>
+          <w:rFonts w:ascii="Times New Roman" w:hAnsi="Times New Roman" w:cs="Times New Roman"/>
+          <w:sz w:val="24"/>
+          <w:szCs w:val="24"/>
+        </w:rPr>
+        <w:t>me</w:t>
+      </w:r>
+      <w:r>
+        <w:rPr>
+          <w:rFonts w:ascii="Times New Roman" w:hAnsi="Times New Roman" w:cs="Times New Roman"/>
+          <w:sz w:val="24"/>
+          <w:szCs w:val="24"/>
+        </w:rPr>
+        <w:t>g</w:t>
+      </w:r>
+      <w:r>
+        <w:rPr>
+          <w:rFonts w:ascii="Times New Roman" w:hAnsi="Times New Roman" w:cs="Times New Roman"/>
+          <w:sz w:val="24"/>
+          <w:szCs w:val="24"/>
+        </w:rPr>
+        <w:t>nyitottam</w:t>
+      </w:r>
+      <w:r>
+        <w:rPr>
+          <w:rFonts w:ascii="Times New Roman" w:hAnsi="Times New Roman" w:cs="Times New Roman"/>
+          <w:sz w:val="24"/>
+          <w:szCs w:val="24"/>
+        </w:rPr>
+        <w:t xml:space="preserve"> az Editor ablaktáblát, és </w:t>
+      </w:r>
+      <w:r>
+        <w:rPr>
+          <w:rFonts w:ascii="Times New Roman" w:hAnsi="Times New Roman" w:cs="Times New Roman"/>
+          <w:sz w:val="24"/>
+          <w:szCs w:val="24"/>
+        </w:rPr>
+        <w:t>létrehoztam</w:t>
+      </w:r>
+      <w:r>
+        <w:rPr>
+          <w:rFonts w:ascii="Times New Roman" w:hAnsi="Times New Roman" w:cs="Times New Roman"/>
+          <w:sz w:val="24"/>
+          <w:szCs w:val="24"/>
+        </w:rPr>
+        <w:t xml:space="preserve"> egy új Python szkriptet.</w:t>
+      </w:r>
+      <w:r>
+        <w:rPr>
+          <w:rFonts w:ascii="Times New Roman" w:hAnsi="Times New Roman" w:cs="Times New Roman"/>
+          <w:sz w:val="24"/>
+          <w:szCs w:val="24"/>
+        </w:rPr>
+        <w:t xml:space="preserve"> Eközben f</w:t>
+      </w:r>
+      <w:r>
+        <w:rPr>
+          <w:rFonts w:ascii="Times New Roman" w:hAnsi="Times New Roman" w:cs="Times New Roman"/>
+          <w:sz w:val="24"/>
+          <w:szCs w:val="24"/>
+        </w:rPr>
+        <w:t>elfedeztem</w:t>
+      </w:r>
+      <w:r>
+        <w:rPr>
+          <w:rFonts w:ascii="Times New Roman" w:hAnsi="Times New Roman" w:cs="Times New Roman"/>
+          <w:sz w:val="24"/>
+          <w:szCs w:val="24"/>
+        </w:rPr>
+        <w:t xml:space="preserve"> a</w:t>
+      </w:r>
+      <w:r>
+        <w:rPr>
+          <w:rFonts w:ascii="Times New Roman" w:hAnsi="Times New Roman" w:cs="Times New Roman"/>
+          <w:sz w:val="24"/>
+          <w:szCs w:val="24"/>
+        </w:rPr>
+        <w:t xml:space="preserve"> különféle</w:t>
+      </w:r>
+      <w:r>
+        <w:rPr>
+          <w:rFonts w:ascii="Times New Roman" w:hAnsi="Times New Roman" w:cs="Times New Roman"/>
+          <w:sz w:val="24"/>
+          <w:szCs w:val="24"/>
+        </w:rPr>
+        <w:t xml:space="preserve"> funkciókat, </w:t>
+      </w:r>
+      <w:r>
+        <w:rPr>
+          <w:rFonts w:ascii="Times New Roman" w:hAnsi="Times New Roman" w:cs="Times New Roman"/>
+          <w:sz w:val="24"/>
+          <w:szCs w:val="24"/>
+        </w:rPr>
+        <w:t>plédául</w:t>
+      </w:r>
+      <w:r>
+        <w:rPr>
+          <w:rFonts w:ascii="Times New Roman" w:hAnsi="Times New Roman" w:cs="Times New Roman"/>
+          <w:sz w:val="24"/>
+          <w:szCs w:val="24"/>
+        </w:rPr>
+        <w:t xml:space="preserve"> a szintaxis-kiemelés</w:t>
+      </w:r>
+      <w:r>
+        <w:rPr>
+          <w:rFonts w:ascii="Times New Roman" w:hAnsi="Times New Roman" w:cs="Times New Roman"/>
+          <w:sz w:val="24"/>
+          <w:szCs w:val="24"/>
+        </w:rPr>
+        <w:t>t</w:t>
+      </w:r>
+      <w:r>
+        <w:rPr>
+          <w:rFonts w:ascii="Times New Roman" w:hAnsi="Times New Roman" w:cs="Times New Roman"/>
+          <w:sz w:val="24"/>
+          <w:szCs w:val="24"/>
+        </w:rPr>
+        <w:t>, a kódkiegészítés</w:t>
+      </w:r>
+      <w:r>
+        <w:rPr>
+          <w:rFonts w:ascii="Times New Roman" w:hAnsi="Times New Roman" w:cs="Times New Roman"/>
+          <w:sz w:val="24"/>
+          <w:szCs w:val="24"/>
+        </w:rPr>
+        <w:t>t</w:t>
+      </w:r>
+      <w:r>
+        <w:rPr>
+          <w:rFonts w:ascii="Times New Roman" w:hAnsi="Times New Roman" w:cs="Times New Roman"/>
+          <w:sz w:val="24"/>
+          <w:szCs w:val="24"/>
+        </w:rPr>
+        <w:t xml:space="preserve"> és a beépített súgó</w:t>
+      </w:r>
+      <w:r>
+        <w:rPr>
+          <w:rFonts w:ascii="Times New Roman" w:hAnsi="Times New Roman" w:cs="Times New Roman"/>
+          <w:sz w:val="24"/>
+          <w:szCs w:val="24"/>
+        </w:rPr>
+        <w:t>t</w:t>
+      </w:r>
+      <w:r>
+        <w:rPr>
+          <w:rFonts w:ascii="Times New Roman" w:hAnsi="Times New Roman" w:cs="Times New Roman"/>
+          <w:sz w:val="24"/>
+          <w:szCs w:val="24"/>
+        </w:rPr>
+        <w:t>, amelyek hozzájárul</w:t>
+      </w:r>
+      <w:r>
+        <w:rPr>
+          <w:rFonts w:ascii="Times New Roman" w:hAnsi="Times New Roman" w:cs="Times New Roman"/>
+          <w:sz w:val="24"/>
+          <w:szCs w:val="24"/>
+        </w:rPr>
+        <w:t>hatnak</w:t>
+      </w:r>
+      <w:r>
+        <w:rPr>
+          <w:rFonts w:ascii="Times New Roman" w:hAnsi="Times New Roman" w:cs="Times New Roman"/>
+          <w:sz w:val="24"/>
+          <w:szCs w:val="24"/>
+        </w:rPr>
+        <w:t xml:space="preserve"> a hatékony és élvezetes kódolási élményhez.</w:t>
+      </w:r>
+      <w:r>
+        <w:rPr>
+          <w:rFonts w:ascii="Times New Roman" w:hAnsi="Times New Roman" w:cs="Times New Roman"/>
+          <w:sz w:val="24"/>
+          <w:szCs w:val="24"/>
+        </w:rPr>
+        <w:t xml:space="preserve"> </w:t>
+      </w:r>
+      <w:r>
+        <w:rPr>
+          <w:rFonts w:ascii="Times New Roman" w:hAnsi="Times New Roman" w:cs="Times New Roman"/>
+          <w:sz w:val="24"/>
+          <w:szCs w:val="24"/>
+        </w:rPr>
+        <w:t>A szkrip</w:t>
+      </w:r>
+      <w:r>
+        <w:rPr>
+          <w:rFonts w:ascii="Times New Roman" w:hAnsi="Times New Roman" w:cs="Times New Roman"/>
+          <w:sz w:val="24"/>
+          <w:szCs w:val="24"/>
+        </w:rPr>
+        <w:t>jeim és függvénykönyvtáraim</w:t>
+      </w:r>
+      <w:r>
+        <w:rPr>
+          <w:rFonts w:ascii="Times New Roman" w:hAnsi="Times New Roman" w:cs="Times New Roman"/>
+          <w:sz w:val="24"/>
+          <w:szCs w:val="24"/>
+        </w:rPr>
+        <w:t xml:space="preserve"> </w:t>
+      </w:r>
+      <w:r>
+        <w:rPr>
+          <w:rFonts w:ascii="Times New Roman" w:hAnsi="Times New Roman" w:cs="Times New Roman"/>
+          <w:sz w:val="24"/>
+          <w:szCs w:val="24"/>
+        </w:rPr>
+        <w:t>megírása közben</w:t>
+      </w:r>
+      <w:r>
+        <w:rPr>
+          <w:rFonts w:ascii="Times New Roman" w:hAnsi="Times New Roman" w:cs="Times New Roman"/>
+          <w:sz w:val="24"/>
+          <w:szCs w:val="24"/>
+        </w:rPr>
+        <w:t xml:space="preserve"> </w:t>
+      </w:r>
+      <w:r>
+        <w:rPr>
+          <w:rFonts w:ascii="Times New Roman" w:hAnsi="Times New Roman" w:cs="Times New Roman"/>
+          <w:sz w:val="24"/>
+          <w:szCs w:val="24"/>
+        </w:rPr>
+        <w:t xml:space="preserve">a </w:t>
+      </w:r>
+      <w:r>
+        <w:rPr>
+          <w:rFonts w:ascii="Times New Roman" w:hAnsi="Times New Roman" w:cs="Times New Roman"/>
+          <w:sz w:val="24"/>
+          <w:szCs w:val="24"/>
+        </w:rPr>
+        <w:t>Consol</w:t>
+      </w:r>
+      <w:r>
+        <w:rPr>
+          <w:rFonts w:ascii="Times New Roman" w:hAnsi="Times New Roman" w:cs="Times New Roman"/>
+          <w:sz w:val="24"/>
+          <w:szCs w:val="24"/>
+        </w:rPr>
+        <w:t>e</w:t>
+      </w:r>
+      <w:r>
+        <w:rPr>
+          <w:rFonts w:ascii="Times New Roman" w:hAnsi="Times New Roman" w:cs="Times New Roman"/>
+          <w:sz w:val="24"/>
+          <w:szCs w:val="24"/>
+        </w:rPr>
+        <w:t xml:space="preserve"> ablaktábl</w:t>
+      </w:r>
+      <w:r>
+        <w:rPr>
+          <w:rFonts w:ascii="Times New Roman" w:hAnsi="Times New Roman" w:cs="Times New Roman"/>
+          <w:sz w:val="24"/>
+          <w:szCs w:val="24"/>
+        </w:rPr>
+        <w:t>a használatával lehetőségem volt a kód futtatására és tesztelésére</w:t>
+      </w:r>
+      <w:r>
+        <w:rPr>
+          <w:rFonts w:ascii="Times New Roman" w:hAnsi="Times New Roman" w:cs="Times New Roman"/>
+          <w:sz w:val="24"/>
+          <w:szCs w:val="24"/>
+        </w:rPr>
+        <w:t xml:space="preserve">. A Spyder robusztus hibakeresési eszközöket </w:t>
+      </w:r>
+      <w:r>
+        <w:rPr>
+          <w:rFonts w:ascii="Times New Roman" w:hAnsi="Times New Roman" w:cs="Times New Roman"/>
+          <w:sz w:val="24"/>
+          <w:szCs w:val="24"/>
+        </w:rPr>
+        <w:t>ad</w:t>
+      </w:r>
+      <w:r>
+        <w:rPr>
+          <w:rFonts w:ascii="Times New Roman" w:hAnsi="Times New Roman" w:cs="Times New Roman"/>
+          <w:sz w:val="24"/>
+          <w:szCs w:val="24"/>
+        </w:rPr>
+        <w:t xml:space="preserve"> a problémák hatékony azonosításához és kijavításához</w:t>
+      </w:r>
+      <w:r>
+        <w:rPr>
+          <w:rFonts w:ascii="Times New Roman" w:hAnsi="Times New Roman" w:cs="Times New Roman"/>
+          <w:sz w:val="24"/>
+          <w:szCs w:val="24"/>
+        </w:rPr>
+        <w:t>. Ezt a debugger funkció</w:t>
+      </w:r>
+      <w:r>
+        <w:rPr>
+          <w:rFonts w:ascii="Times New Roman" w:hAnsi="Times New Roman" w:cs="Times New Roman"/>
+          <w:sz w:val="24"/>
+          <w:szCs w:val="24"/>
+        </w:rPr>
+        <w:t>val</w:t>
+      </w:r>
+      <w:r>
+        <w:rPr>
+          <w:rFonts w:ascii="Times New Roman" w:hAnsi="Times New Roman" w:cs="Times New Roman"/>
+          <w:sz w:val="24"/>
+          <w:szCs w:val="24"/>
+        </w:rPr>
+        <w:t xml:space="preserve"> lehet elérni, a kék színű nyilak segítségével.</w:t>
+      </w:r>
+    </w:p>
+    <w:p>
+      <w:pPr>
+        <w:spacing w:line="360" w:lineRule="auto"/>
+        <w:jc w:val="both"/>
+        <w:rPr>
+          <w:rFonts w:ascii="Times New Roman" w:hAnsi="Times New Roman" w:cs="Times New Roman"/>
+          <w:sz w:val="24"/>
+          <w:szCs w:val="24"/>
+        </w:rPr>
+      </w:pPr>
+      <w:r>
+        <w:rPr>
+          <w:rFonts w:ascii="Times New Roman" w:hAnsi="Times New Roman" w:cs="Times New Roman"/>
+          <w:sz w:val="24"/>
+          <w:szCs w:val="24"/>
+        </w:rPr>
+        <w:t>A</w:t>
+      </w:r>
+      <w:r>
+        <w:rPr>
+          <w:rFonts w:ascii="Times New Roman" w:hAnsi="Times New Roman" w:cs="Times New Roman"/>
+          <w:sz w:val="24"/>
+          <w:szCs w:val="24"/>
+        </w:rPr>
+        <w:t xml:space="preserve"> pontosítás érdekében kifejtem az egyes menüpontok pontos funkcióját</w:t>
+      </w:r>
+      <w:r>
+        <w:rPr>
+          <w:rFonts w:ascii="Times New Roman" w:hAnsi="Times New Roman" w:cs="Times New Roman"/>
+          <w:sz w:val="24"/>
+          <w:szCs w:val="24"/>
+        </w:rPr>
+        <w:t>:</w:t>
+      </w:r>
+    </w:p>
+    <w:p>
+      <w:pPr>
+        <w:spacing w:line="360" w:lineRule="auto"/>
+        <w:jc w:val="both"/>
+        <w:rPr>
+          <w:rFonts w:ascii="Times New Roman" w:hAnsi="Times New Roman" w:cs="Times New Roman"/>
+          <w:sz w:val="24"/>
+          <w:szCs w:val="24"/>
+        </w:rPr>
+      </w:pPr>
+      <w:r>
+        <w:rPr>
+          <w:rFonts w:ascii="Times New Roman" w:hAnsi="Times New Roman" w:cs="Times New Roman"/>
+          <w:sz w:val="24"/>
+          <w:szCs w:val="24"/>
+        </w:rPr>
+        <w:tab/>
+      </w:r>
+      <w:r>
+        <w:rPr>
+          <w:rFonts w:ascii="Times New Roman" w:hAnsi="Times New Roman" w:cs="Times New Roman"/>
+          <w:sz w:val="24"/>
+          <w:szCs w:val="24"/>
+        </w:rPr>
+        <w:t xml:space="preserve">Editor: </w:t>
+      </w:r>
+      <w:r>
+        <w:rPr>
+          <w:rFonts w:ascii="Times New Roman" w:hAnsi="Times New Roman" w:cs="Times New Roman"/>
+          <w:sz w:val="24"/>
+          <w:szCs w:val="24"/>
+        </w:rPr>
+        <w:t>A Spyder integrált fejlesztőkörnyezetének (IDE) lényege a többnyelvű szerkesztőablak, amely a forrásfájlok létrehozásának, megnyitásának és módosításának központi eleme. Ez a szerkesztő számos alapvető funkcióval büszkélkedhet, mint például az automatikus kitöltés, a valós idejű elemzés, a szintaxis kiemelése, valamint a vízszintes és függőleges felosztás. Ezenkívül zökkenőmentesen integrál számos nagy teljesítményű eszközt, hozzájárulva a felhasználóbarát és hatékony szerkesztési élményhez.</w:t>
+      </w:r>
+    </w:p>
+    <w:p>
+      <w:pPr>
+        <w:spacing w:line="360" w:lineRule="auto"/>
+        <w:jc w:val="both"/>
+        <w:rPr>
+          <w:rFonts w:ascii="Times New Roman" w:hAnsi="Times New Roman" w:cs="Times New Roman"/>
+          <w:sz w:val="24"/>
+          <w:szCs w:val="24"/>
+        </w:rPr>
+      </w:pPr>
+      <w:r>
+        <w:rPr>
+          <w:rFonts w:ascii="Times New Roman" w:hAnsi="Times New Roman" w:cs="Times New Roman"/>
+          <w:sz w:val="24"/>
+          <w:szCs w:val="24"/>
+        </w:rPr>
+        <w:lastRenderedPageBreak/>
+        <w:t xml:space="preserve">Key component: </w:t>
+      </w:r>
+      <w:r>
+        <w:rPr>
+          <w:rFonts w:ascii="Times New Roman" w:hAnsi="Times New Roman" w:cs="Times New Roman"/>
+          <w:sz w:val="24"/>
+          <w:szCs w:val="24"/>
+        </w:rPr>
+        <w:t xml:space="preserve">A bal oldalsáv mutatja a </w:t>
+      </w:r>
+      <w:r>
+        <w:rPr>
+          <w:rFonts w:ascii="Times New Roman" w:hAnsi="Times New Roman" w:cs="Times New Roman"/>
+          <w:sz w:val="24"/>
+          <w:szCs w:val="24"/>
+        </w:rPr>
+        <w:t>kódsorok számait</w:t>
+      </w:r>
+      <w:r>
+        <w:rPr>
+          <w:rFonts w:ascii="Times New Roman" w:hAnsi="Times New Roman" w:cs="Times New Roman"/>
+          <w:sz w:val="24"/>
+          <w:szCs w:val="24"/>
+        </w:rPr>
+        <w:t xml:space="preserve"> és az aktuális fájlban található kódelemzési figyelmeztetéseket. </w:t>
+      </w:r>
+      <w:r>
+        <w:rPr>
+          <w:rFonts w:ascii="Times New Roman" w:hAnsi="Times New Roman" w:cs="Times New Roman"/>
+          <w:sz w:val="24"/>
+          <w:szCs w:val="24"/>
+        </w:rPr>
+        <w:t xml:space="preserve">Ha rákattintunk egy sor számára, </w:t>
+      </w:r>
+      <w:r>
+        <w:rPr>
+          <w:rFonts w:ascii="Times New Roman" w:hAnsi="Times New Roman" w:cs="Times New Roman"/>
+          <w:sz w:val="24"/>
+          <w:szCs w:val="24"/>
+        </w:rPr>
+        <w:t xml:space="preserve">kiemeli az adott sorban lévő szöveget, és </w:t>
+      </w:r>
+      <w:r>
+        <w:rPr>
+          <w:rFonts w:ascii="Times New Roman" w:hAnsi="Times New Roman" w:cs="Times New Roman"/>
+          <w:sz w:val="24"/>
+          <w:szCs w:val="24"/>
+        </w:rPr>
+        <w:t>ha a sorszámtól jobbra kattintunk,</w:t>
+      </w:r>
+      <w:r>
+        <w:rPr>
+          <w:rFonts w:ascii="Times New Roman" w:hAnsi="Times New Roman" w:cs="Times New Roman"/>
+          <w:sz w:val="24"/>
+          <w:szCs w:val="24"/>
+        </w:rPr>
+        <w:t xml:space="preserve"> </w:t>
+      </w:r>
+      <w:r>
+        <w:rPr>
+          <w:rFonts w:ascii="Times New Roman" w:hAnsi="Times New Roman" w:cs="Times New Roman"/>
+          <w:sz w:val="24"/>
+          <w:szCs w:val="24"/>
+        </w:rPr>
+        <w:t>break</w:t>
+      </w:r>
+      <w:r>
+        <w:rPr>
+          <w:rFonts w:ascii="Times New Roman" w:hAnsi="Times New Roman" w:cs="Times New Roman"/>
+          <w:sz w:val="24"/>
+          <w:szCs w:val="24"/>
+        </w:rPr>
+        <w:t>po</w:t>
+      </w:r>
+      <w:r>
+        <w:rPr>
+          <w:rFonts w:ascii="Times New Roman" w:hAnsi="Times New Roman" w:cs="Times New Roman"/>
+          <w:sz w:val="24"/>
+          <w:szCs w:val="24"/>
+        </w:rPr>
+        <w:t>i</w:t>
+      </w:r>
+      <w:r>
+        <w:rPr>
+          <w:rFonts w:ascii="Times New Roman" w:hAnsi="Times New Roman" w:cs="Times New Roman"/>
+          <w:sz w:val="24"/>
+          <w:szCs w:val="24"/>
+        </w:rPr>
+        <w:t>n</w:t>
+      </w:r>
+      <w:r>
+        <w:rPr>
+          <w:rFonts w:ascii="Times New Roman" w:hAnsi="Times New Roman" w:cs="Times New Roman"/>
+          <w:sz w:val="24"/>
+          <w:szCs w:val="24"/>
+        </w:rPr>
+        <w:t>t kerül az adott sorra, amit hibakeresés közben hasznosíthatunk.</w:t>
+      </w:r>
+    </w:p>
+    <w:p>
+      <w:pPr>
+        <w:spacing w:line="360" w:lineRule="auto"/>
+        <w:jc w:val="both"/>
+        <w:rPr>
+          <w:rFonts w:ascii="Times New Roman" w:hAnsi="Times New Roman" w:cs="Times New Roman"/>
+          <w:sz w:val="24"/>
+          <w:szCs w:val="24"/>
+        </w:rPr>
+      </w:pPr>
+      <w:r>
+        <w:rPr>
+          <w:rFonts w:ascii="Times New Roman" w:hAnsi="Times New Roman" w:cs="Times New Roman"/>
+          <w:sz w:val="24"/>
+          <w:szCs w:val="24"/>
+        </w:rPr>
+        <w:t>A görgetősávok megkönnyítik a függőleges és vízszintes navigációt a</w:t>
+      </w:r>
+      <w:r>
+        <w:rPr>
+          <w:rFonts w:ascii="Times New Roman" w:hAnsi="Times New Roman" w:cs="Times New Roman"/>
+          <w:sz w:val="24"/>
+          <w:szCs w:val="24"/>
+        </w:rPr>
+        <w:t>z adott</w:t>
+      </w:r>
+      <w:r>
+        <w:rPr>
+          <w:rFonts w:ascii="Times New Roman" w:hAnsi="Times New Roman" w:cs="Times New Roman"/>
+          <w:sz w:val="24"/>
+          <w:szCs w:val="24"/>
+        </w:rPr>
+        <w:t xml:space="preserve"> fájlban.</w:t>
+      </w:r>
+    </w:p>
+    <w:p>
+      <w:pPr>
+        <w:spacing w:line="360" w:lineRule="auto"/>
+        <w:jc w:val="both"/>
+        <w:rPr>
+          <w:rFonts w:ascii="Times New Roman" w:hAnsi="Times New Roman" w:cs="Times New Roman"/>
+          <w:sz w:val="24"/>
+          <w:szCs w:val="24"/>
+        </w:rPr>
+      </w:pPr>
+      <w:r>
+        <w:rPr>
+          <w:rFonts w:ascii="Times New Roman" w:hAnsi="Times New Roman" w:cs="Times New Roman"/>
+          <w:sz w:val="24"/>
+          <w:szCs w:val="24"/>
+        </w:rPr>
+        <w:t>A (jobb gombbal történő kattintással elérhető) kontextusmenü a kattintott elemhez tartozó műveleteket mutatja be.</w:t>
+      </w:r>
+    </w:p>
+    <w:p>
+      <w:pPr>
+        <w:spacing w:line="360" w:lineRule="auto"/>
+        <w:jc w:val="both"/>
+        <w:rPr>
+          <w:rFonts w:ascii="Times New Roman" w:hAnsi="Times New Roman" w:cs="Times New Roman"/>
+          <w:sz w:val="24"/>
+          <w:szCs w:val="24"/>
+        </w:rPr>
+      </w:pPr>
+      <w:r>
+        <w:rPr>
+          <w:rFonts w:ascii="Times New Roman" w:hAnsi="Times New Roman" w:cs="Times New Roman"/>
+          <w:sz w:val="24"/>
+          <w:szCs w:val="24"/>
+        </w:rPr>
+        <w:t xml:space="preserve">Az opciók menü, amelyet a jobb felső sarokban található </w:t>
+      </w:r>
+      <w:r>
+        <w:rPr>
+          <w:rFonts w:ascii="Times New Roman" w:hAnsi="Times New Roman" w:cs="Times New Roman"/>
+          <w:sz w:val="24"/>
+          <w:szCs w:val="24"/>
+        </w:rPr>
+        <w:t>háromsávos</w:t>
+      </w:r>
+      <w:r>
+        <w:rPr>
+          <w:rFonts w:ascii="Times New Roman" w:hAnsi="Times New Roman" w:cs="Times New Roman"/>
+          <w:sz w:val="24"/>
+          <w:szCs w:val="24"/>
+        </w:rPr>
+        <w:t xml:space="preserve"> ikon jelöl, a szerkesztővel kapcsolatos hasznos beállításokat és műveleteket tartalmazza.</w:t>
+      </w:r>
+    </w:p>
+    <w:p>
+      <w:pPr>
+        <w:spacing w:line="360" w:lineRule="auto"/>
+        <w:jc w:val="both"/>
+        <w:rPr>
+          <w:rFonts w:ascii="Times New Roman" w:hAnsi="Times New Roman" w:cs="Times New Roman"/>
+          <w:sz w:val="24"/>
+          <w:szCs w:val="24"/>
+        </w:rPr>
+      </w:pPr>
+      <w:r>
+        <w:rPr>
+          <w:rFonts w:ascii="Times New Roman" w:hAnsi="Times New Roman" w:cs="Times New Roman"/>
+          <w:sz w:val="24"/>
+          <w:szCs w:val="24"/>
+        </w:rPr>
+        <w:t>A Szerkesztő ablaktábla tetején található helymeghatározó sáv az aktuális fájl teljes elérési útvonalát jelzi.</w:t>
+      </w:r>
+    </w:p>
+    <w:p>
+      <w:pPr>
+        <w:spacing w:line="360" w:lineRule="auto"/>
+        <w:jc w:val="both"/>
+        <w:rPr>
+          <w:rFonts w:ascii="Times New Roman" w:hAnsi="Times New Roman" w:cs="Times New Roman"/>
+          <w:sz w:val="24"/>
+          <w:szCs w:val="24"/>
+        </w:rPr>
+      </w:pPr>
+      <w:r>
+        <w:rPr>
+          <w:rFonts w:ascii="Times New Roman" w:hAnsi="Times New Roman" w:cs="Times New Roman"/>
+          <w:sz w:val="24"/>
+          <w:szCs w:val="24"/>
+        </w:rPr>
+        <w:t>A fülsáv az összes jelenleg megnyitott fájl nevét mutatja. Ezenkívül a bal oldalon található a lapok böngészése gomb, amely minden megnyitott lapot megjelenít, lehetővé téve a zökkenőmentes váltást közöttük</w:t>
+      </w:r>
+      <w:r>
+        <w:rPr>
+          <w:rFonts w:ascii="Times New Roman" w:hAnsi="Times New Roman" w:cs="Times New Roman"/>
+          <w:sz w:val="24"/>
+          <w:szCs w:val="24"/>
+        </w:rPr>
+        <w:t>. E</w:t>
+      </w:r>
+      <w:r>
+        <w:rPr>
+          <w:rFonts w:ascii="Times New Roman" w:hAnsi="Times New Roman" w:cs="Times New Roman"/>
+          <w:sz w:val="24"/>
+          <w:szCs w:val="24"/>
+        </w:rPr>
+        <w:t>z előnyös funkció</w:t>
+      </w:r>
+      <w:r>
+        <w:rPr>
+          <w:rFonts w:ascii="Times New Roman" w:hAnsi="Times New Roman" w:cs="Times New Roman"/>
+          <w:sz w:val="24"/>
+          <w:szCs w:val="24"/>
+        </w:rPr>
+        <w:t xml:space="preserve"> akkor</w:t>
+      </w:r>
+      <w:r>
+        <w:rPr>
+          <w:rFonts w:ascii="Times New Roman" w:hAnsi="Times New Roman" w:cs="Times New Roman"/>
+          <w:sz w:val="24"/>
+          <w:szCs w:val="24"/>
+        </w:rPr>
+        <w:t>, amikor már sok fájl van megnyitva</w:t>
+      </w:r>
+      <w:r>
+        <w:rPr>
+          <w:rFonts w:ascii="Times New Roman" w:hAnsi="Times New Roman" w:cs="Times New Roman"/>
+          <w:sz w:val="24"/>
+          <w:szCs w:val="24"/>
+        </w:rPr>
+        <w:t>.</w:t>
+      </w:r>
+    </w:p>
+    <w:p>
+      <w:pPr>
+        <w:spacing w:line="360" w:lineRule="auto"/>
+        <w:jc w:val="both"/>
+        <w:rPr>
+          <w:rFonts w:ascii="Times New Roman" w:hAnsi="Times New Roman" w:cs="Times New Roman"/>
+          <w:sz w:val="24"/>
+          <w:szCs w:val="24"/>
+        </w:rPr>
+      </w:pPr>
+      <w:r>
+        <w:rPr>
+          <w:rFonts w:ascii="Times New Roman" w:hAnsi="Times New Roman" w:cs="Times New Roman"/>
+          <w:sz w:val="24"/>
+          <w:szCs w:val="24"/>
+        </w:rPr>
+        <w:t>A szerkesztőben a lapok segítségével böngészhet</w:t>
+      </w:r>
+      <w:r>
+        <w:rPr>
+          <w:rFonts w:ascii="Times New Roman" w:hAnsi="Times New Roman" w:cs="Times New Roman"/>
+          <w:sz w:val="24"/>
+          <w:szCs w:val="24"/>
+        </w:rPr>
+        <w:t>ünk</w:t>
+      </w:r>
+      <w:r>
+        <w:rPr>
+          <w:rFonts w:ascii="Times New Roman" w:hAnsi="Times New Roman" w:cs="Times New Roman"/>
+          <w:sz w:val="24"/>
+          <w:szCs w:val="24"/>
+        </w:rPr>
+        <w:t xml:space="preserve"> és navigálhat</w:t>
+      </w:r>
+      <w:r>
+        <w:rPr>
+          <w:rFonts w:ascii="Times New Roman" w:hAnsi="Times New Roman" w:cs="Times New Roman"/>
+          <w:sz w:val="24"/>
+          <w:szCs w:val="24"/>
+        </w:rPr>
+        <w:t>unk</w:t>
+      </w:r>
+      <w:r>
+        <w:rPr>
+          <w:rFonts w:ascii="Times New Roman" w:hAnsi="Times New Roman" w:cs="Times New Roman"/>
+          <w:sz w:val="24"/>
+          <w:szCs w:val="24"/>
+        </w:rPr>
+        <w:t xml:space="preserve"> a megnyitott fájlok között. </w:t>
+      </w:r>
+      <w:r>
+        <w:rPr>
+          <w:rFonts w:ascii="Times New Roman" w:hAnsi="Times New Roman" w:cs="Times New Roman"/>
+          <w:sz w:val="24"/>
+          <w:szCs w:val="24"/>
+        </w:rPr>
+        <w:t>Ha rákattintunk</w:t>
+      </w:r>
+      <w:r>
+        <w:rPr>
+          <w:rFonts w:ascii="Times New Roman" w:hAnsi="Times New Roman" w:cs="Times New Roman"/>
+          <w:sz w:val="24"/>
+          <w:szCs w:val="24"/>
+        </w:rPr>
+        <w:t xml:space="preserve"> a lapszalag bal oldalán található </w:t>
+      </w:r>
+      <w:r>
+        <w:rPr>
+          <w:rFonts w:ascii="Times New Roman" w:hAnsi="Times New Roman" w:cs="Times New Roman"/>
+          <w:sz w:val="24"/>
+          <w:szCs w:val="24"/>
+        </w:rPr>
+        <w:t>’Brows</w:t>
+      </w:r>
+      <w:r>
+        <w:rPr>
+          <w:rFonts w:ascii="Times New Roman" w:hAnsi="Times New Roman" w:cs="Times New Roman"/>
+          <w:sz w:val="24"/>
+          <w:szCs w:val="24"/>
+        </w:rPr>
+        <w:t>e</w:t>
+      </w:r>
+      <w:r>
+        <w:rPr>
+          <w:rFonts w:ascii="Times New Roman" w:hAnsi="Times New Roman" w:cs="Times New Roman"/>
+          <w:sz w:val="24"/>
+          <w:szCs w:val="24"/>
+        </w:rPr>
+        <w:t xml:space="preserve"> tabs’</w:t>
+      </w:r>
+      <w:r>
+        <w:rPr>
+          <w:rFonts w:ascii="Times New Roman" w:hAnsi="Times New Roman" w:cs="Times New Roman"/>
+          <w:sz w:val="24"/>
+          <w:szCs w:val="24"/>
+        </w:rPr>
+        <w:t xml:space="preserve"> gombra</w:t>
+      </w:r>
+      <w:r>
+        <w:rPr>
+          <w:rFonts w:ascii="Times New Roman" w:hAnsi="Times New Roman" w:cs="Times New Roman"/>
+          <w:sz w:val="24"/>
+          <w:szCs w:val="24"/>
+        </w:rPr>
+        <w:t>, akkor</w:t>
+      </w:r>
+      <w:r>
+        <w:rPr>
+          <w:rFonts w:ascii="Times New Roman" w:hAnsi="Times New Roman" w:cs="Times New Roman"/>
+          <w:sz w:val="24"/>
+          <w:szCs w:val="24"/>
+        </w:rPr>
+        <w:t xml:space="preserve"> a </w:t>
+      </w:r>
+      <w:r>
+        <w:rPr>
+          <w:rFonts w:ascii="Times New Roman" w:hAnsi="Times New Roman" w:cs="Times New Roman"/>
+          <w:sz w:val="24"/>
+          <w:szCs w:val="24"/>
+        </w:rPr>
+        <w:t xml:space="preserve">megjelenik a </w:t>
+      </w:r>
+      <w:r>
+        <w:rPr>
+          <w:rFonts w:ascii="Times New Roman" w:hAnsi="Times New Roman" w:cs="Times New Roman"/>
+          <w:sz w:val="24"/>
+          <w:szCs w:val="24"/>
+        </w:rPr>
+        <w:t>megnyitott fájlok listáj</w:t>
+      </w:r>
+      <w:r>
+        <w:rPr>
+          <w:rFonts w:ascii="Times New Roman" w:hAnsi="Times New Roman" w:cs="Times New Roman"/>
+          <w:sz w:val="24"/>
+          <w:szCs w:val="24"/>
+        </w:rPr>
+        <w:t>a</w:t>
+      </w:r>
+      <w:r>
+        <w:rPr>
+          <w:rFonts w:ascii="Times New Roman" w:hAnsi="Times New Roman" w:cs="Times New Roman"/>
+          <w:sz w:val="24"/>
+          <w:szCs w:val="24"/>
+        </w:rPr>
+        <w:t>, az</w:t>
+      </w:r>
+      <w:r>
+        <w:rPr>
+          <w:rFonts w:ascii="Times New Roman" w:hAnsi="Times New Roman" w:cs="Times New Roman"/>
+          <w:sz w:val="24"/>
+          <w:szCs w:val="24"/>
+        </w:rPr>
+        <w:t xml:space="preserve"> aktuális</w:t>
+      </w:r>
+      <w:r>
+        <w:rPr>
+          <w:rFonts w:ascii="Times New Roman" w:hAnsi="Times New Roman" w:cs="Times New Roman"/>
+          <w:sz w:val="24"/>
+          <w:szCs w:val="24"/>
+        </w:rPr>
+        <w:t xml:space="preserve"> aktív lap bejelölésével.</w:t>
+      </w:r>
+      <w:r>
+        <w:rPr>
+          <w:rFonts w:ascii="Times New Roman" w:hAnsi="Times New Roman" w:cs="Times New Roman"/>
+          <w:sz w:val="24"/>
+          <w:szCs w:val="24"/>
+        </w:rPr>
+        <w:t xml:space="preserve"> Lehetséges átrendezni a fájlok sorrendjét ’drag and drop’ módszerrel.</w:t>
+      </w:r>
+    </w:p>
+    <w:p>
+      <w:pPr>
+        <w:spacing w:line="360" w:lineRule="auto"/>
+        <w:jc w:val="both"/>
+        <w:rPr>
+          <w:rFonts w:ascii="Times New Roman" w:hAnsi="Times New Roman" w:cs="Times New Roman"/>
+          <w:sz w:val="24"/>
+          <w:szCs w:val="24"/>
+        </w:rPr>
+      </w:pPr>
+    </w:p>
+    <w:p>
+      <w:pPr>
+        <w:spacing w:line="360" w:lineRule="auto"/>
+        <w:jc w:val="both"/>
+        <w:rPr>
+          <w:rFonts w:ascii="Times New Roman" w:hAnsi="Times New Roman" w:cs="Times New Roman"/>
+          <w:sz w:val="24"/>
+          <w:szCs w:val="24"/>
+        </w:rPr>
+      </w:pPr>
+    </w:p>
+    <w:p>
+      <w:pPr>
+        <w:jc w:val="both"/>
         <w:rPr>
           <w:rFonts w:ascii="Times New Roman" w:hAnsi="Times New Roman" w:cs="Times New Roman"/>
           <w:sz w:val="24"/>
@@ -18177,6 +20007,12 @@
         <w:rPr>
           <w:sz w:val="24"/>
         </w:rPr>
+        <w:t xml:space="preserve"> (normalizálás)</w:t>
+      </w:r>
+      <w:r>
+        <w:rPr>
+          <w:sz w:val="24"/>
+        </w:rPr>
         <w:t xml:space="preserve">. </w:t>
       </w:r>
       <w:r>
@@ -18214,7 +20050,7 @@
           <w:rStyle w:val="Lbjegyzet-hivatkozs"/>
           <w:sz w:val="24"/>
         </w:rPr>
-        <w:footnoteReference w:id="1"/>
+        <w:footnoteReference w:id="3"/>
       </w:r>
       <w:r>
         <w:rPr>
@@ -18234,6 +20070,50 @@
         </w:rPr>
         <w:t xml:space="preserve"> </w:t>
       </w:r>
+      <w:r>
+        <w:rPr>
+          <w:sz w:val="24"/>
+        </w:rPr>
+        <w:t>Az előfeldolgozást először még</w:t>
+      </w:r>
+      <w:r>
+        <w:rPr>
+          <w:sz w:val="24"/>
+        </w:rPr>
+        <w:t xml:space="preserve"> egyszerű </w:t>
+      </w:r>
+      <w:r>
+        <w:rPr>
+          <w:sz w:val="24"/>
+        </w:rPr>
+        <w:t>Python kóddal, illetve a beépített ’re’ modul segítségével kezdtem el, ami reguláris kifejezésekkel való operációkat</w:t>
+      </w:r>
+      <w:r>
+        <w:rPr>
+          <w:sz w:val="24"/>
+        </w:rPr>
+        <w:t>, szöveg helyettesítéseket</w:t>
+      </w:r>
+      <w:r>
+        <w:rPr>
+          <w:sz w:val="24"/>
+        </w:rPr>
+        <w:t xml:space="preserve"> tartalmaz</w:t>
+      </w:r>
+      <w:r>
+        <w:rPr>
+          <w:sz w:val="24"/>
+        </w:rPr>
+        <w:t>.</w:t>
+      </w:r>
+    </w:p>
+    <w:p>
+      <w:pPr>
+        <w:pStyle w:val="Cmsor30"/>
+      </w:pPr>
+      <w:r>
+        <w:t>5.2.1. Az angol verzió</w:t>
+      </w:r>
     </w:p>
     <w:p>
       <w:pPr>
@@ -18247,19 +20127,832 @@
           <w:sz w:val="24"/>
         </w:rPr>
         <w:tab/>
-        <w:t>Az előfeldolgozást először még</w:t>
-      </w:r>
-      <w:r>
-        <w:rPr>
-          <w:sz w:val="24"/>
-        </w:rPr>
-        <w:t xml:space="preserve"> egyszerű </w:t>
-      </w:r>
-      <w:r>
-        <w:rPr>
-          <w:sz w:val="24"/>
-        </w:rPr>
-        <w:t>Python kóddal, illetve a beépített ’re’ modul segítségével kezdtem el, ami reguláris kifejezésekkel való operációkat tartalmaz</w:t>
+      </w:r>
+      <w:r>
+        <w:rPr>
+          <w:sz w:val="24"/>
+        </w:rPr>
+        <w:t>Az angol szövegben</w:t>
+      </w:r>
+      <w:r>
+        <w:rPr>
+          <w:sz w:val="24"/>
+        </w:rPr>
+        <w:t xml:space="preserve"> </w:t>
+      </w:r>
+      <w:r>
+        <w:rPr>
+          <w:sz w:val="24"/>
+        </w:rPr>
+        <w:t>sok helyen</w:t>
+      </w:r>
+      <w:r>
+        <w:rPr>
+          <w:sz w:val="24"/>
+        </w:rPr>
+        <w:t xml:space="preserve"> előfordult</w:t>
+      </w:r>
+      <w:r>
+        <w:rPr>
+          <w:sz w:val="24"/>
+        </w:rPr>
+        <w:t xml:space="preserve">, hogy bizonyos sorok végén elválasztásra </w:t>
+      </w:r>
+      <w:r>
+        <w:rPr>
+          <w:sz w:val="24"/>
+        </w:rPr>
+        <w:t xml:space="preserve">kerültek </w:t>
+      </w:r>
+      <w:r>
+        <w:rPr>
+          <w:sz w:val="24"/>
+        </w:rPr>
+        <w:t>bizonyos szavak</w:t>
+      </w:r>
+      <w:r>
+        <w:rPr>
+          <w:sz w:val="24"/>
+        </w:rPr>
+        <w:t xml:space="preserve">. Ezeket a </w:t>
+      </w:r>
+      <w:r>
+        <w:rPr>
+          <w:sz w:val="24"/>
+        </w:rPr>
+        <w:t>szövegrészeket</w:t>
+      </w:r>
+      <w:r>
+        <w:rPr>
+          <w:sz w:val="24"/>
+        </w:rPr>
+        <w:t xml:space="preserve"> </w:t>
+      </w:r>
+      <w:r>
+        <w:rPr>
+          <w:sz w:val="24"/>
+        </w:rPr>
+        <w:t>egy reguláris kifejezés segítségével helyettesítettem, amely a szóvégi elválasztásjeleket kitörli, és az aktuális sor végén és a következő sor (vagy azutáni</w:t>
+      </w:r>
+      <w:r>
+        <w:rPr>
+          <w:sz w:val="24"/>
+        </w:rPr>
+        <w:t xml:space="preserve"> sor</w:t>
+      </w:r>
+      <w:r>
+        <w:rPr>
+          <w:sz w:val="24"/>
+        </w:rPr>
+        <w:t xml:space="preserve">, ha van még üres sor véletlenül a két sor között) elején szereplő </w:t>
+      </w:r>
+      <w:r>
+        <w:rPr>
+          <w:sz w:val="24"/>
+        </w:rPr>
+        <w:t>szórészeket egyesíti. Azt</w:t>
+      </w:r>
+      <w:r>
+        <w:rPr>
+          <w:sz w:val="24"/>
+        </w:rPr>
+        <w:t xml:space="preserve"> a kivételes esetet, </w:t>
+      </w:r>
+      <w:r>
+        <w:rPr>
+          <w:sz w:val="24"/>
+        </w:rPr>
+        <w:t>hogy</w:t>
+      </w:r>
+      <w:r>
+        <w:rPr>
+          <w:sz w:val="24"/>
+        </w:rPr>
+        <w:t xml:space="preserve"> </w:t>
+      </w:r>
+      <w:r>
+        <w:rPr>
+          <w:sz w:val="24"/>
+        </w:rPr>
+        <w:t>vannak-e olyan elválasztásjelet tartalmazó, és pont egy sor végén elválasztott, de valójában egyetlen összetett szónak számító szavak, amelyeket nem szabad az elválasztásjel kitörlésével egyesíteni</w:t>
+      </w:r>
+      <w:r>
+        <w:rPr>
+          <w:sz w:val="24"/>
+        </w:rPr>
+        <w:t xml:space="preserve">, </w:t>
+      </w:r>
+      <w:r>
+        <w:rPr>
+          <w:sz w:val="24"/>
+        </w:rPr>
+        <w:t>kézzel, Visual Studio Code segítségével néztem végig</w:t>
+      </w:r>
+      <w:r>
+        <w:rPr>
+          <w:sz w:val="24"/>
+        </w:rPr>
+        <w:t>,</w:t>
+      </w:r>
+      <w:r>
+        <w:rPr>
+          <w:sz w:val="24"/>
+        </w:rPr>
+        <w:t xml:space="preserve"> és manuálisan egyesítettem ezeke</w:t>
+      </w:r>
+      <w:r>
+        <w:rPr>
+          <w:sz w:val="24"/>
+        </w:rPr>
+        <w:t>t a kötőjel megtartásával</w:t>
+      </w:r>
+      <w:r>
+        <w:rPr>
+          <w:sz w:val="24"/>
+        </w:rPr>
+        <w:t>.</w:t>
+      </w:r>
+    </w:p>
+    <w:p>
+      <w:pPr>
+        <w:pStyle w:val="Cmsor20"/>
+        <w:jc w:val="center"/>
+        <w:rPr>
+          <w:sz w:val="24"/>
+        </w:rPr>
+      </w:pPr>
+      <w:r>
+        <w:rPr>
+          <w:sz w:val="24"/>
+        </w:rPr>
+        <w:lastRenderedPageBreak/>
+        <w:drawing>
+          <wp:anchor distT="0" distB="0" distL="114300" distR="114300" simplePos="0" relativeHeight="251670528" behindDoc="1" locked="0" layoutInCell="1" allowOverlap="1" wp14:anchorId="47115867" wp14:editId="55EB07A9">
+            <wp:simplePos x="0" y="0"/>
+            <wp:positionH relativeFrom="margin">
+              <wp:align>right</wp:align>
+            </wp:positionH>
+            <wp:positionV relativeFrom="paragraph">
+              <wp:posOffset>433070</wp:posOffset>
+            </wp:positionV>
+            <wp:extent cx="5579745" cy="2452370"/>
+            <wp:effectExtent l="0" t="0" r="1905" b="5080"/>
+            <wp:wrapTopAndBottom/>
+            <wp:docPr id="83676889" name="Kép 1" descr="A képen szöveg, képernyőkép, szoftver, Betűtípus látható&#10;&#10;Automatikusan generált leírás"/>
+            <wp:cNvGraphicFramePr>
+              <a:graphicFrameLocks xmlns:a="http://schemas.openxmlformats.org/drawingml/2006/main" noChangeAspect="1"/>
+            </wp:cNvGraphicFramePr>
+            <a:graphic xmlns:a="http://schemas.openxmlformats.org/drawingml/2006/main">
+              <a:graphicData uri="http://schemas.openxmlformats.org/drawingml/2006/picture">
+                <pic:pic xmlns:pic="http://schemas.openxmlformats.org/drawingml/2006/picture">
+                  <pic:nvPicPr>
+                    <pic:cNvPr id="83676889" name="Kép 1" descr="A képen szöveg, képernyőkép, szoftver, Betűtípus látható&#10;&#10;Automatikusan generált leírás"/>
+                    <pic:cNvPicPr/>
+                  </pic:nvPicPr>
+                  <pic:blipFill>
+                    <a:blip r:embed="rId11">
+                      <a:extLst>
+                        <a:ext uri="{28A0092B-C50C-407E-A947-70E740481C1C}">
+                          <a14:useLocalDpi xmlns:a14="http://schemas.microsoft.com/office/drawing/2010/main" val="0"/>
+                        </a:ext>
+                      </a:extLst>
+                    </a:blip>
+                    <a:stretch>
+                      <a:fillRect/>
+                    </a:stretch>
+                  </pic:blipFill>
+                  <pic:spPr>
+                    <a:xfrm>
+                      <a:off x="0" y="0"/>
+                      <a:ext cx="5579745" cy="2452370"/>
+                    </a:xfrm>
+                    <a:prstGeom prst="rect">
+                      <a:avLst/>
+                    </a:prstGeom>
+                  </pic:spPr>
+                </pic:pic>
+              </a:graphicData>
+            </a:graphic>
+          </wp:anchor>
+        </w:drawing>
+      </w:r>
+      <w:r>
+        <w:rPr>
+          <w:sz w:val="24"/>
+        </w:rPr>
+        <w:t>A következő lépés a</w:t>
+      </w:r>
+      <w:r>
+        <w:rPr>
+          <w:sz w:val="24"/>
+        </w:rPr>
+        <w:t>z eredeti pdf-ből áthozott,</w:t>
+      </w:r>
+      <w:r>
+        <w:rPr>
+          <w:sz w:val="24"/>
+        </w:rPr>
+        <w:t xml:space="preserve"> szövegben maradt felesleges, oldalszámokat is tartalmazó </w:t>
+      </w:r>
+      <w:r>
+        <w:rPr>
+          <w:sz w:val="24"/>
+        </w:rPr>
+        <w:t>header</w:t>
+      </w:r>
+    </w:p>
+    <w:p>
+      <w:pPr>
+        <w:pStyle w:val="Cmsor20"/>
+        <w:jc w:val="center"/>
+        <w:rPr>
+          <w:sz w:val="24"/>
+        </w:rPr>
+      </w:pPr>
+      <w:r>
+        <w:rPr>
+          <w:i/>
+          <w:iCs/>
+          <w:sz w:val="24"/>
+        </w:rPr>
+        <w:t xml:space="preserve"> ábra – felesleges header szöveg és oldalszám</w:t>
+      </w:r>
+    </w:p>
+    <w:p>
+      <w:pPr>
+        <w:pStyle w:val="Cmsor20"/>
+        <w:rPr>
+          <w:sz w:val="24"/>
+        </w:rPr>
+      </w:pPr>
+      <w:r>
+        <w:rPr>
+          <w:i/>
+          <w:iCs/>
+          <w:sz w:val="24"/>
+        </w:rPr>
+        <w:drawing>
+          <wp:anchor distT="0" distB="0" distL="114300" distR="114300" simplePos="0" relativeHeight="251671552" behindDoc="0" locked="0" layoutInCell="1" allowOverlap="1" wp14:anchorId="09E82F4B" wp14:editId="1FFD37F4">
+            <wp:simplePos x="0" y="0"/>
+            <wp:positionH relativeFrom="column">
+              <wp:posOffset>-3810</wp:posOffset>
+            </wp:positionH>
+            <wp:positionV relativeFrom="paragraph">
+              <wp:posOffset>1012190</wp:posOffset>
+            </wp:positionV>
+            <wp:extent cx="5372100" cy="838200"/>
+            <wp:effectExtent l="0" t="0" r="0" b="0"/>
+            <wp:wrapTopAndBottom/>
+            <wp:docPr id="1877008124" name="Kép 1" descr="A képen szöveg, képernyőkép, Betűtípus látható&#10;&#10;Automatikusan generált leírás"/>
+            <wp:cNvGraphicFramePr>
+              <a:graphicFrameLocks xmlns:a="http://schemas.openxmlformats.org/drawingml/2006/main" noChangeAspect="1"/>
+            </wp:cNvGraphicFramePr>
+            <a:graphic xmlns:a="http://schemas.openxmlformats.org/drawingml/2006/main">
+              <a:graphicData uri="http://schemas.openxmlformats.org/drawingml/2006/picture">
+                <pic:pic xmlns:pic="http://schemas.openxmlformats.org/drawingml/2006/picture">
+                  <pic:nvPicPr>
+                    <pic:cNvPr id="1877008124" name="Kép 1" descr="A képen szöveg, képernyőkép, Betűtípus látható&#10;&#10;Automatikusan generált leírás"/>
+                    <pic:cNvPicPr/>
+                  </pic:nvPicPr>
+                  <pic:blipFill rotWithShape="1">
+                    <a:blip r:embed="rId12">
+                      <a:extLst>
+                        <a:ext uri="{28A0092B-C50C-407E-A947-70E740481C1C}">
+                          <a14:useLocalDpi xmlns:a14="http://schemas.microsoft.com/office/drawing/2010/main" val="0"/>
+                        </a:ext>
+                      </a:extLst>
+                    </a:blip>
+                    <a:srcRect b="6383"/>
+                    <a:stretch/>
+                  </pic:blipFill>
+                  <pic:spPr bwMode="auto">
+                    <a:xfrm>
+                      <a:off x="0" y="0"/>
+                      <a:ext cx="5372100" cy="838200"/>
+                    </a:xfrm>
+                    <a:prstGeom prst="rect">
+                      <a:avLst/>
+                    </a:prstGeom>
+                    <a:ln>
+                      <a:noFill/>
+                    </a:ln>
+                    <a:extLst>
+                      <a:ext uri="{53640926-AAD7-44D8-BBD7-CCE9431645EC}">
+                        <a14:shadowObscured xmlns:a14="http://schemas.microsoft.com/office/drawing/2010/main"/>
+                      </a:ext>
+                    </a:extLst>
+                  </pic:spPr>
+                </pic:pic>
+              </a:graphicData>
+            </a:graphic>
+            <wp14:sizeRelV relativeFrom="margin">
+              <wp14:pctHeight>0</wp14:pctHeight>
+            </wp14:sizeRelV>
+          </wp:anchor>
+        </w:drawing>
+      </w:r>
+      <w:r>
+        <w:rPr>
+          <w:sz w:val="24"/>
+        </w:rPr>
+        <w:t>eltávolítása volt, amilyen az 1. ábrán is látható.</w:t>
+      </w:r>
+      <w:r>
+        <w:rPr>
+          <w:sz w:val="24"/>
+        </w:rPr>
+        <w:t xml:space="preserve"> Előbbieket, illetve a szövegben maradt felesleges gondolatjelejeket (</w:t>
+      </w:r>
+      <w:r>
+        <w:rPr>
+          <w:sz w:val="24"/>
+        </w:rPr>
+        <w:t>x</w:t>
+      </w:r>
+      <w:r>
+        <w:rPr>
+          <w:sz w:val="24"/>
+        </w:rPr>
+        <w:t>. ábra) is reguláris helyettesítő kifejezések alkalmazásával távolítottam el.</w:t>
+      </w:r>
+    </w:p>
+    <w:p>
+      <w:pPr>
+        <w:pStyle w:val="Cmsor20"/>
+        <w:jc w:val="center"/>
+        <w:rPr>
+          <w:i/>
+          <w:iCs/>
+          <w:sz w:val="24"/>
+        </w:rPr>
+      </w:pPr>
+      <w:r>
+        <w:rPr>
+          <w:i/>
+          <w:iCs/>
+          <w:sz w:val="24"/>
+        </w:rPr>
+        <w:t xml:space="preserve"> ábra</w:t>
+      </w:r>
+      <w:r>
+        <w:rPr>
+          <w:i/>
+          <w:iCs/>
+          <w:sz w:val="24"/>
+        </w:rPr>
+        <w:t xml:space="preserve"> – felesleges gondolatjelek</w:t>
+      </w:r>
+    </w:p>
+    <w:p>
+      <w:pPr>
+        <w:pStyle w:val="Cmsor20"/>
+        <w:rPr>
+          <w:sz w:val="24"/>
+        </w:rPr>
+      </w:pPr>
+      <w:r>
+        <w:rPr>
+          <w:sz w:val="24"/>
+        </w:rPr>
+        <w:t>Ezután a dokumentumban maradt felesleges üres sorok kiszedése következett</w:t>
+      </w:r>
+      <w:r>
+        <w:rPr>
+          <w:sz w:val="24"/>
+        </w:rPr>
+        <w:t xml:space="preserve"> (</w:t>
+      </w:r>
+      <w:r>
+        <w:rPr>
+          <w:i/>
+          <w:iCs/>
+          <w:sz w:val="24"/>
+        </w:rPr>
+        <w:t>remove_empty_lines</w:t>
+      </w:r>
+      <w:r>
+        <w:rPr>
+          <w:i/>
+          <w:iCs/>
+          <w:sz w:val="24"/>
+        </w:rPr>
+        <w:t>.py</w:t>
+      </w:r>
+      <w:r>
+        <w:rPr>
+          <w:sz w:val="24"/>
+        </w:rPr>
+        <w:t>)</w:t>
+      </w:r>
+      <w:r>
+        <w:rPr>
+          <w:sz w:val="24"/>
+        </w:rPr>
+        <w:t>.</w:t>
+      </w:r>
+      <w:r>
+        <w:rPr>
+          <w:sz w:val="24"/>
+        </w:rPr>
+        <w:t xml:space="preserve"> A szöveg sorainak szétválasztása után kiszűrtem az üres sorokat, majd újra összeillesztettem a szöveget az újsor karakterek mentén.</w:t>
+      </w:r>
+    </w:p>
+    <w:p>
+      <w:pPr>
+        <w:pStyle w:val="Cmsor20"/>
+        <w:rPr>
+          <w:sz w:val="24"/>
+        </w:rPr>
+      </w:pPr>
+      <w:r>
+        <w:rPr>
+          <w:sz w:val="24"/>
+        </w:rPr>
+        <w:tab/>
+        <w:t>Fontos lépés az előfeldolgozásban a szükségtelen, speciális karakterek eltávolítása a szavak elemzéséhez. Erre két megoldást szállítok a szoftveremben. Az első</w:t>
+      </w:r>
+      <w:r>
+        <w:rPr>
+          <w:sz w:val="24"/>
+        </w:rPr>
+        <w:t xml:space="preserve"> egy blacklist típusú szűrés</w:t>
+      </w:r>
+      <w:r>
+        <w:rPr>
+          <w:sz w:val="24"/>
+        </w:rPr>
+        <w:t xml:space="preserve"> (</w:t>
+      </w:r>
+      <w:r>
+        <w:rPr>
+          <w:i/>
+          <w:iCs/>
+          <w:sz w:val="24"/>
+        </w:rPr>
+        <w:t>remove_special_characters.py</w:t>
+      </w:r>
+      <w:r>
+        <w:rPr>
+          <w:sz w:val="24"/>
+        </w:rPr>
+        <w:t>)</w:t>
+      </w:r>
+      <w:r>
+        <w:rPr>
+          <w:sz w:val="24"/>
+        </w:rPr>
+        <w:t xml:space="preserve">, amely csak a speciális karaktereket szűri ki a szövegből, de az olyan betűket, amelyek csak bizonyos nyelvekben fordulnak elő (pl. </w:t>
+      </w:r>
+      <w:r>
+        <w:rPr>
+          <w:sz w:val="24"/>
+        </w:rPr>
+        <w:t>ä</w:t>
+      </w:r>
+      <w:r>
+        <w:rPr>
+          <w:sz w:val="24"/>
+        </w:rPr>
+        <w:t xml:space="preserve">, </w:t>
+      </w:r>
+      <w:r>
+        <w:rPr>
+          <w:sz w:val="24"/>
+        </w:rPr>
+        <w:t>ç</w:t>
+      </w:r>
+      <w:r>
+        <w:rPr>
+          <w:sz w:val="24"/>
+        </w:rPr>
+        <w:t xml:space="preserve">, </w:t>
+      </w:r>
+      <w:r>
+        <w:rPr>
+          <w:sz w:val="24"/>
+        </w:rPr>
+        <w:t>è</w:t>
+      </w:r>
+      <w:r>
+        <w:rPr>
+          <w:sz w:val="24"/>
+        </w:rPr>
+        <w:t xml:space="preserve">, </w:t>
+      </w:r>
+      <w:r>
+        <w:rPr>
+          <w:sz w:val="24"/>
+        </w:rPr>
+        <w:t>ê</w:t>
+      </w:r>
+      <w:r>
+        <w:rPr>
+          <w:sz w:val="24"/>
+        </w:rPr>
+        <w:t>,</w:t>
+      </w:r>
+      <w:r>
+        <w:t xml:space="preserve"> </w:t>
+      </w:r>
+      <w:r>
+        <w:rPr>
+          <w:sz w:val="24"/>
+        </w:rPr>
+        <w:t>ñ</w:t>
+      </w:r>
+      <w:r>
+        <w:rPr>
+          <w:sz w:val="24"/>
+        </w:rPr>
+        <w:t xml:space="preserve">, </w:t>
+      </w:r>
+      <w:r>
+        <w:rPr>
+          <w:sz w:val="24"/>
+        </w:rPr>
+        <w:t>í</w:t>
+      </w:r>
+      <w:r>
+        <w:rPr>
+          <w:sz w:val="24"/>
+        </w:rPr>
+        <w:t xml:space="preserve">) benne hagyja a szövegben. A másik megközelítés a whitelist </w:t>
+      </w:r>
+      <w:r>
+        <w:rPr>
+          <w:sz w:val="24"/>
+        </w:rPr>
+        <w:t>alapú</w:t>
+      </w:r>
+      <w:r>
+        <w:rPr>
+          <w:sz w:val="24"/>
+        </w:rPr>
+        <w:t xml:space="preserve"> szűrés</w:t>
+      </w:r>
+      <w:r>
+        <w:rPr>
+          <w:sz w:val="24"/>
+        </w:rPr>
+        <w:t xml:space="preserve"> (</w:t>
+      </w:r>
+      <w:r>
+        <w:rPr>
+          <w:i/>
+          <w:iCs/>
+          <w:sz w:val="24"/>
+        </w:rPr>
+        <w:t>remove_characters.py</w:t>
+      </w:r>
+      <w:r>
+        <w:rPr>
+          <w:sz w:val="24"/>
+        </w:rPr>
+        <w:t xml:space="preserve">). Itt minden más karaktert kiszűrök a szövegből, amely nem </w:t>
+      </w:r>
+      <w:r>
+        <w:rPr>
+          <w:sz w:val="24"/>
+        </w:rPr>
+        <w:lastRenderedPageBreak/>
+        <w:t>valamilyen betű az ASCII</w:t>
+      </w:r>
+      <w:r>
+        <w:rPr>
+          <w:rStyle w:val="Lbjegyzet-hivatkozs"/>
+          <w:sz w:val="24"/>
+        </w:rPr>
+        <w:footnoteReference w:id="4"/>
+      </w:r>
+      <w:r>
+        <w:rPr>
+          <w:sz w:val="24"/>
+        </w:rPr>
+        <w:t xml:space="preserve"> készletből</w:t>
+      </w:r>
+      <w:r>
+        <w:rPr>
+          <w:sz w:val="24"/>
+        </w:rPr>
+        <w:t xml:space="preserve">, tehát minden olyan </w:t>
+      </w:r>
+      <w:r>
+        <w:rPr>
+          <w:sz w:val="24"/>
+        </w:rPr>
+        <w:t>betűt</w:t>
+      </w:r>
+      <w:r>
+        <w:rPr>
+          <w:sz w:val="24"/>
+        </w:rPr>
+        <w:t>, amely nem az angol ábécé betűje</w:t>
+      </w:r>
+      <w:r>
+        <w:rPr>
+          <w:sz w:val="24"/>
+        </w:rPr>
+        <w:t>.</w:t>
+      </w:r>
+    </w:p>
+    <w:p>
+      <w:pPr>
+        <w:pStyle w:val="Cmsor20"/>
+        <w:rPr>
+          <w:sz w:val="24"/>
+        </w:rPr>
+      </w:pPr>
+      <w:r>
+        <w:rPr>
+          <w:sz w:val="24"/>
+        </w:rPr>
+        <w:tab/>
+        <w:t>A statisztikai elemzéseket mind a négy nyelvű szövegváltozatra elvégeztem, ezért ezesetben a blacklist módszert alkalmaztam, mert meg kellett őriznem az angoltól eltérő változatok speciális betűit is, és csak a szükségtelen karakterek, írásjelek eltávolítására volt szükségem.</w:t>
+      </w:r>
+      <w:r>
+        <w:rPr>
+          <w:sz w:val="24"/>
+        </w:rPr>
+        <w:t xml:space="preserve"> </w:t>
+      </w:r>
+    </w:p>
+    <w:p>
+      <w:pPr>
+        <w:pStyle w:val="Cmsor30"/>
+      </w:pPr>
+      <w:r>
+        <w:t>5.2.2. A német verzió</w:t>
+      </w:r>
+    </w:p>
+    <w:p>
+      <w:pPr>
+        <w:pStyle w:val="Cmsor30"/>
+        <w:rPr>
+          <w:sz w:val="24"/>
+        </w:rPr>
+      </w:pPr>
+      <w:r>
+        <w:tab/>
+      </w:r>
+      <w:r>
+        <w:rPr>
+          <w:sz w:val="24"/>
+        </w:rPr>
+        <w:t xml:space="preserve">A német </w:t>
+      </w:r>
+      <w:r>
+        <w:rPr>
+          <w:sz w:val="24"/>
+        </w:rPr>
+        <w:t>verziót összehasonlítva a többivel, már gondoltam a fejezetekre bontás majdani szükségességére, és mivel a német szövegben hiányzott a ’fejezet’ szó az egyes részek elejéről, ezért ezeket kézzel pótoltam a kiindulási szövegben (KAPITEL szavakkal). Így a többi nyelvű szöveggel megegyezővé vált a struktúra. Ez hozzájárult, hogy a kiindulási szövegkorpusz amennyir</w:t>
+      </w:r>
+      <w:r>
+        <w:rPr>
+          <w:sz w:val="24"/>
+        </w:rPr>
+        <w:t>e</w:t>
+      </w:r>
+      <w:r>
+        <w:rPr>
+          <w:sz w:val="24"/>
+        </w:rPr>
+        <w:t xml:space="preserve"> csak lehet, egységes legyen.</w:t>
+      </w:r>
+    </w:p>
+    <w:p>
+      <w:pPr>
+        <w:pStyle w:val="Cmsor30"/>
+        <w:rPr>
+          <w:sz w:val="24"/>
+        </w:rPr>
+      </w:pPr>
+      <w:r>
+        <w:rPr>
+          <w:sz w:val="24"/>
+        </w:rPr>
+        <w:tab/>
+        <w:t>A német szövegben az eredeti pdf-ben footer szövegben fordult elő minden oldalon a könyv címe és az oldalszám.</w:t>
+      </w:r>
+      <w:r>
+        <w:rPr>
+          <w:sz w:val="24"/>
+        </w:rPr>
+        <w:t xml:space="preserve"> Ezeket hasonlóan az angol verzióhoz, reguláris kifejezéssel vettem ki. Az üres sorok és a szükségetelen karakterek eltávolítása</w:t>
+      </w:r>
+      <w:r>
+        <w:rPr>
+          <w:sz w:val="24"/>
+        </w:rPr>
+        <w:t xml:space="preserve"> (pl a párbeszédeket jelző </w:t>
+      </w:r>
+      <w:r>
+        <w:rPr>
+          <w:sz w:val="24"/>
+        </w:rPr>
+        <w:t>»</w:t>
+      </w:r>
+      <w:r>
+        <w:rPr>
+          <w:sz w:val="24"/>
+        </w:rPr>
+        <w:t xml:space="preserve"> nyilak is)</w:t>
+      </w:r>
+      <w:r>
+        <w:rPr>
+          <w:sz w:val="24"/>
+        </w:rPr>
+        <w:t xml:space="preserve"> után ez a szöveg is készen állt az elemzésre.</w:t>
+      </w:r>
+    </w:p>
+    <w:p>
+      <w:pPr>
+        <w:pStyle w:val="Cmsor30"/>
+      </w:pPr>
+      <w:r>
+        <w:t>5.2.</w:t>
+      </w:r>
+      <w:r>
+        <w:t>3</w:t>
+      </w:r>
+      <w:r>
+        <w:t xml:space="preserve">. A </w:t>
+      </w:r>
+      <w:r>
+        <w:t>francia</w:t>
+      </w:r>
+      <w:r>
+        <w:t xml:space="preserve"> verzió</w:t>
+      </w:r>
+    </w:p>
+    <w:p>
+      <w:pPr>
+        <w:pStyle w:val="Cmsor30"/>
+        <w:rPr>
+          <w:sz w:val="24"/>
+        </w:rPr>
+      </w:pPr>
+      <w:r>
+        <w:tab/>
+      </w:r>
+      <w:r>
+        <w:rPr>
+          <w:sz w:val="24"/>
+        </w:rPr>
+        <w:t xml:space="preserve">A francia változatban </w:t>
+      </w:r>
+      <w:r>
+        <w:rPr>
+          <w:sz w:val="24"/>
+        </w:rPr>
+        <w:t xml:space="preserve">felmerült az a probléma, hogy a </w:t>
+      </w:r>
+      <w:r>
+        <w:rPr>
+          <w:sz w:val="24"/>
+        </w:rPr>
+        <w:t>—</w:t>
+      </w:r>
+      <w:r>
+        <w:rPr>
+          <w:sz w:val="24"/>
+        </w:rPr>
+        <w:t xml:space="preserve"> (EM DASH nevű unicode)</w:t>
+      </w:r>
+      <w:r>
+        <w:rPr>
+          <w:sz w:val="24"/>
+        </w:rPr>
+        <w:t xml:space="preserve"> karakter</w:t>
+      </w:r>
+      <w:r>
+        <w:rPr>
+          <w:sz w:val="24"/>
+        </w:rPr>
+        <w:t xml:space="preserve"> megjelent az összetett, kötőjellel elválasztott szavak között kötőjelként (viszont előfordult a normál kötőjel karakter is ugyanerre a célra), illetve a párbeszéd kezdetének a jele is ez volt a sorok elején. Ezeket egységesítettem, tehát az </w:t>
+      </w:r>
+      <w:r>
+        <w:rPr>
+          <w:sz w:val="24"/>
+        </w:rPr>
+        <w:t>EM DASH</w:t>
+      </w:r>
+      <w:r>
+        <w:rPr>
+          <w:sz w:val="24"/>
+        </w:rPr>
+        <w:t xml:space="preserve"> unicode karaktereket lecseréltem normál kötőjelekre (- mínusz karakter, vagyis </w:t>
+      </w:r>
+      <w:r>
+        <w:rPr>
+          <w:sz w:val="24"/>
+        </w:rPr>
+        <w:t>HYPHEN-MINUS</w:t>
+      </w:r>
+      <w:r>
+        <w:rPr>
+          <w:sz w:val="24"/>
+        </w:rPr>
+        <w:t xml:space="preserve"> unicode-ban)</w:t>
       </w:r>
       <w:r>
         <w:rPr>
@@ -18271,55 +20964,207 @@
         <w:rPr>
           <w:sz w:val="24"/>
         </w:rPr>
-        <w:t>Az angol szövegben</w:t>
-      </w:r>
-      <w:r>
-        <w:rPr>
-          <w:sz w:val="24"/>
-        </w:rPr>
-        <w:t xml:space="preserve"> </w:t>
-      </w:r>
-      <w:r>
-        <w:rPr>
-          <w:sz w:val="24"/>
-        </w:rPr>
-        <w:t>sok helyen</w:t>
-      </w:r>
-      <w:r>
-        <w:rPr>
-          <w:sz w:val="24"/>
-        </w:rPr>
-        <w:t xml:space="preserve"> előfordult</w:t>
-      </w:r>
-      <w:r>
-        <w:rPr>
-          <w:sz w:val="24"/>
-        </w:rPr>
-        <w:t xml:space="preserve">, hogy bizonyos sorok végén elválasztásra </w:t>
-      </w:r>
-      <w:r>
-        <w:rPr>
-          <w:sz w:val="24"/>
-        </w:rPr>
-        <w:t xml:space="preserve">kerültek </w:t>
-      </w:r>
-      <w:r>
-        <w:rPr>
-          <w:sz w:val="24"/>
-        </w:rPr>
-        <w:t>bizonyos szavak</w:t>
-      </w:r>
-      <w:r>
-        <w:rPr>
-          <w:sz w:val="24"/>
-        </w:rPr>
-        <w:t>. Ezeket a szavakat egyesítenem kellett</w:t>
-      </w:r>
-      <w:r>
-        <w:rPr>
-          <w:sz w:val="24"/>
-        </w:rPr>
-        <w:t>.</w:t>
+        <w:t>Végül a</w:t>
+      </w:r>
+      <w:r>
+        <w:rPr>
+          <w:sz w:val="24"/>
+        </w:rPr>
+        <w:t>z üres sorok és a szükségetelen karakterek</w:t>
+      </w:r>
+      <w:r>
+        <w:rPr>
+          <w:sz w:val="24"/>
+        </w:rPr>
+        <w:t xml:space="preserve">től való megszabadulás </w:t>
+      </w:r>
+      <w:r>
+        <w:rPr>
+          <w:sz w:val="24"/>
+        </w:rPr>
+        <w:t xml:space="preserve">(blacklist) után ez a szöveg is </w:t>
+      </w:r>
+      <w:r>
+        <w:rPr>
+          <w:sz w:val="24"/>
+        </w:rPr>
+        <w:t>normalizálásra került.</w:t>
+      </w:r>
+    </w:p>
+    <w:p>
+      <w:pPr>
+        <w:pStyle w:val="Cmsor30"/>
+        <w:rPr>
+          <w:sz w:val="24"/>
+        </w:rPr>
+      </w:pPr>
+      <w:r>
+        <w:rPr>
+          <w:sz w:val="24"/>
+        </w:rPr>
+        <w:tab/>
+        <w:t xml:space="preserve">A francia szöveghez kapcsolódóan érdemes megjegyezni, hogy a francia nyelvben szintén előfordulnak az angolhoz hasonló rövidített, aposztrófos alakok. Úgy döntöttem, </w:t>
+      </w:r>
+      <w:r>
+        <w:rPr>
+          <w:sz w:val="24"/>
+        </w:rPr>
+        <w:lastRenderedPageBreak/>
+        <w:t xml:space="preserve">hogy jelen dolgozat keretei között figyelmen kívül hagyom ezeket a szóalakokat, </w:t>
+      </w:r>
+      <w:r>
+        <w:rPr>
+          <w:sz w:val="24"/>
+        </w:rPr>
+        <w:t>mivel egyelőre csak R programozási nyelvre találtam volna használható csomagot ennek a problémakörnek a kezelésére.</w:t>
+      </w:r>
+    </w:p>
+    <w:p>
+      <w:pPr>
+        <w:pStyle w:val="Cmsor30"/>
+        <w:rPr>
+          <w:szCs w:val="28"/>
+        </w:rPr>
+      </w:pPr>
+      <w:r>
+        <w:rPr>
+          <w:szCs w:val="28"/>
+        </w:rPr>
+        <w:t>5.2.4. A spanyol verzió</w:t>
+      </w:r>
+    </w:p>
+    <w:p>
+      <w:pPr>
+        <w:pStyle w:val="Cmsor30"/>
+        <w:rPr>
+          <w:sz w:val="24"/>
+        </w:rPr>
+      </w:pPr>
+      <w:r>
+        <w:rPr>
+          <w:sz w:val="24"/>
+        </w:rPr>
+        <w:tab/>
+      </w:r>
+      <w:r>
+        <w:rPr>
+          <w:sz w:val="24"/>
+        </w:rPr>
+        <w:t xml:space="preserve">A spanyol </w:t>
+      </w:r>
+      <w:r>
+        <w:rPr>
+          <w:sz w:val="24"/>
+        </w:rPr>
+        <w:t>szövegben némi kézi korrekcióval kellett kezdenem a szöveg normalizálását</w:t>
+      </w:r>
+      <w:r>
+        <w:rPr>
+          <w:sz w:val="24"/>
+        </w:rPr>
+        <w:t>. Néhány helyen ugyanis a pdf -&gt; txt konverzió széttördelte a fejezetek elejét, ez szerencsére csak néhány helyen fodrult elő. Ezeket még időben észrevettem és korrigáltam.</w:t>
+      </w:r>
+      <w:r>
+        <w:rPr>
+          <w:sz w:val="24"/>
+        </w:rPr>
+        <w:t xml:space="preserve"> A spanyol változatban a párbeszédek elejét és végét is a </w:t>
+      </w:r>
+      <w:r>
+        <w:rPr>
+          <w:sz w:val="24"/>
+        </w:rPr>
+        <w:t>—</w:t>
+      </w:r>
+      <w:r>
+        <w:rPr>
+          <w:sz w:val="24"/>
+        </w:rPr>
+        <w:t xml:space="preserve"> karakter (EM DASH) jelezte. </w:t>
+      </w:r>
+      <w:r>
+        <w:rPr>
+          <w:sz w:val="24"/>
+        </w:rPr>
+        <w:t>Mivel a kötőjellel elválasztott összetett szavakban is megjelent ez a karakter, így ezeket kiszűrtem a szövegből. Ezután az üres sorokat és a maradék speciális karaktereket kellett még eltávolítanom</w:t>
+      </w:r>
+      <w:r>
+        <w:rPr>
+          <w:sz w:val="24"/>
+        </w:rPr>
+        <w:t>, például a kérdést és a felkiáltást jelző speciális, csak a spanyol nyelvben előforduló karaktereket is (</w:t>
+      </w:r>
+      <w:r>
+        <w:rPr>
+          <w:sz w:val="24"/>
+        </w:rPr>
+        <w:t>¿¡</w:t>
+      </w:r>
+      <w:r>
+        <w:rPr>
+          <w:sz w:val="24"/>
+        </w:rPr>
+        <w:t>)</w:t>
+      </w:r>
+      <w:r>
+        <w:rPr>
+          <w:sz w:val="24"/>
+        </w:rPr>
+        <w:t>. Mindezek után mind a négy teljes szöveg elkészült a statisztikai vizsgálatok elvégzéséhez.</w:t>
+      </w:r>
+    </w:p>
+    <w:p>
+      <w:pPr>
+        <w:pStyle w:val="Cmsor30"/>
+        <w:rPr>
+          <w:sz w:val="32"/>
+          <w:szCs w:val="32"/>
+        </w:rPr>
+      </w:pPr>
+      <w:r>
+        <w:rPr>
+          <w:sz w:val="32"/>
+          <w:szCs w:val="32"/>
+        </w:rPr>
+        <w:t>5.3. Statisztikai vizsgálatok</w:t>
+      </w:r>
+    </w:p>
+    <w:p>
+      <w:pPr>
+        <w:pStyle w:val="Cmsor30"/>
+        <w:rPr>
+          <w:sz w:val="24"/>
+        </w:rPr>
+      </w:pPr>
+    </w:p>
+    <w:p>
+      <w:pPr>
+        <w:pStyle w:val="Cmsor30"/>
+      </w:pPr>
+      <w:r>
+        <w:tab/>
+      </w:r>
+    </w:p>
+    <w:p>
+      <w:pPr>
+        <w:pStyle w:val="Cmsor20"/>
+        <w:rPr>
+          <w:sz w:val="24"/>
+        </w:rPr>
+      </w:pPr>
+    </w:p>
+    <w:p>
+      <w:pPr>
+        <w:pStyle w:val="Cmsor20"/>
+        <w:rPr>
+          <w:sz w:val="24"/>
+        </w:rPr>
+      </w:pPr>
+      <w:r>
+        <w:rPr>
+          <w:sz w:val="24"/>
+        </w:rPr>
+        <w:t>Az ilyen módon megtisztított, normalizált szövegek készen álltak a statisztikai elemzésekre.</w:t>
       </w:r>
     </w:p>
     <w:p>
@@ -18866,25 +21711,7 @@
           <w:sz w:val="24"/>
           <w:szCs w:val="24"/>
         </w:rPr>
-        <w:t xml:space="preserve">. (2018). BERT: </w:t>
-      </w:r>
-      <w:proofErr w:type="gramStart"/>
-      <w:r>
-        <w:rPr>
-          <w:rFonts w:ascii="Times New Roman" w:hAnsi="Times New Roman" w:cs="Times New Roman"/>
-          <w:sz w:val="24"/>
-          <w:szCs w:val="24"/>
-        </w:rPr>
-        <w:t>Pre-training</w:t>
-      </w:r>
-      <w:proofErr w:type="gramEnd"/>
-      <w:r>
-        <w:rPr>
-          <w:rFonts w:ascii="Times New Roman" w:hAnsi="Times New Roman" w:cs="Times New Roman"/>
-          <w:sz w:val="24"/>
-          <w:szCs w:val="24"/>
-        </w:rPr>
-        <w:t xml:space="preserve"> of Deep Bidirectional Transformers for Language Understanding. arXiv preprint arXiv:1810.04805.</w:t>
+        <w:t>. (2018). BERT: Pre-training of Deep Bidirectional Transformers for Language Understanding. arXiv preprint arXiv:1810.04805.</w:t>
       </w:r>
     </w:p>
     <w:p>
@@ -19261,16 +22088,7 @@
           <w:sz w:val="24"/>
           <w:szCs w:val="24"/>
         </w:rPr>
-        <w:t xml:space="preserve">Babett </w:t>
-      </w:r>
-      <w:proofErr w:type="gramStart"/>
-      <w:r>
-        <w:rPr>
-          <w:rFonts w:ascii="Times New Roman" w:hAnsi="Times New Roman" w:cs="Times New Roman"/>
-          <w:sz w:val="24"/>
-          <w:szCs w:val="24"/>
-        </w:rPr>
-        <w:t>Lemke</w:t>
+        <w:t>Babett Lemke</w:t>
       </w:r>
       <w:r>
         <w:rPr>
@@ -19286,16 +22104,7 @@
           <w:sz w:val="24"/>
           <w:szCs w:val="24"/>
         </w:rPr>
-        <w:t xml:space="preserve"> Robert</w:t>
-      </w:r>
-      <w:proofErr w:type="gramEnd"/>
-      <w:r>
-        <w:rPr>
-          <w:rFonts w:ascii="Times New Roman" w:hAnsi="Times New Roman" w:cs="Times New Roman"/>
-          <w:sz w:val="24"/>
-          <w:szCs w:val="24"/>
-        </w:rPr>
-        <w:t xml:space="preserve"> Jabs</w:t>
+        <w:t xml:space="preserve"> Robert Jabs</w:t>
       </w:r>
       <w:r>
         <w:rPr>
@@ -19401,7 +22210,7 @@
         </w:rPr>
         <w:t xml:space="preserve">, </w:t>
       </w:r>
-      <w:hyperlink r:id="rId10" w:history="1">
+      <w:hyperlink r:id="rId13" w:history="1">
         <w:r>
           <w:rPr>
             <w:rStyle w:val="Hiperhivatkozs"/>
@@ -19590,7 +22399,7 @@
         </w:rPr>
         <w:t xml:space="preserve">[21] </w:t>
       </w:r>
-      <w:hyperlink r:id="rId11" w:history="1">
+      <w:hyperlink r:id="rId14" w:history="1">
         <w:r>
           <w:rPr>
             <w:rStyle w:val="Hiperhivatkozs"/>
@@ -19694,7 +22503,7 @@
         </w:rPr>
         <w:t xml:space="preserve">[24] </w:t>
       </w:r>
-      <w:hyperlink r:id="rId12" w:history="1">
+      <w:hyperlink r:id="rId15" w:history="1">
         <w:r>
           <w:rPr>
             <w:rStyle w:val="Hiperhivatkozs"/>
@@ -19797,7 +22606,7 @@
         </w:rPr>
         <w:t xml:space="preserve">[27] </w:t>
       </w:r>
-      <w:hyperlink r:id="rId13" w:anchor="CoreNLP" w:history="1">
+      <w:hyperlink r:id="rId16" w:anchor="CoreNLP" w:history="1">
         <w:r>
           <w:rPr>
             <w:rStyle w:val="Hiperhivatkozs"/>
@@ -19929,7 +22738,7 @@
         </w:rPr>
         <w:t xml:space="preserve"> hivalos weboldala: </w:t>
       </w:r>
-      <w:hyperlink r:id="rId14" w:history="1">
+      <w:hyperlink r:id="rId17" w:history="1">
         <w:r>
           <w:rPr>
             <w:rStyle w:val="Hiperhivatkozs"/>
@@ -20538,7 +23347,7 @@
                     <pic:cNvPicPr/>
                   </pic:nvPicPr>
                   <pic:blipFill>
-                    <a:blip r:embed="rId15">
+                    <a:blip r:embed="rId18">
                       <a:extLst>
                         <a:ext uri="{28A0092B-C50C-407E-A947-70E740481C1C}">
                           <a14:useLocalDpi xmlns:a14="http://schemas.microsoft.com/office/drawing/2010/main" val="0"/>
@@ -20605,7 +23414,7 @@
                     <pic:cNvPicPr/>
                   </pic:nvPicPr>
                   <pic:blipFill>
-                    <a:blip r:embed="rId16">
+                    <a:blip r:embed="rId19">
                       <a:extLst>
                         <a:ext uri="{28A0092B-C50C-407E-A947-70E740481C1C}">
                           <a14:useLocalDpi xmlns:a14="http://schemas.microsoft.com/office/drawing/2010/main" val="0"/>
@@ -20673,7 +23482,7 @@
                     <pic:cNvPicPr/>
                   </pic:nvPicPr>
                   <pic:blipFill>
-                    <a:blip r:embed="rId17">
+                    <a:blip r:embed="rId20">
                       <a:extLst>
                         <a:ext uri="{28A0092B-C50C-407E-A947-70E740481C1C}">
                           <a14:useLocalDpi xmlns:a14="http://schemas.microsoft.com/office/drawing/2010/main" val="0"/>
@@ -20727,7 +23536,7 @@
                     <pic:cNvPicPr/>
                   </pic:nvPicPr>
                   <pic:blipFill>
-                    <a:blip r:embed="rId18">
+                    <a:blip r:embed="rId21">
                       <a:extLst>
                         <a:ext uri="{28A0092B-C50C-407E-A947-70E740481C1C}">
                           <a14:useLocalDpi xmlns:a14="http://schemas.microsoft.com/office/drawing/2010/main" val="0"/>
@@ -20800,7 +23609,7 @@
                     <pic:cNvPicPr/>
                   </pic:nvPicPr>
                   <pic:blipFill>
-                    <a:blip r:embed="rId19">
+                    <a:blip r:embed="rId22">
                       <a:extLst>
                         <a:ext uri="{28A0092B-C50C-407E-A947-70E740481C1C}">
                           <a14:useLocalDpi xmlns:a14="http://schemas.microsoft.com/office/drawing/2010/main" val="0"/>
@@ -21085,7 +23894,7 @@
                     <pic:cNvPicPr/>
                   </pic:nvPicPr>
                   <pic:blipFill>
-                    <a:blip r:embed="rId20">
+                    <a:blip r:embed="rId23">
                       <a:extLst>
                         <a:ext uri="{28A0092B-C50C-407E-A947-70E740481C1C}">
                           <a14:useLocalDpi xmlns:a14="http://schemas.microsoft.com/office/drawing/2010/main" val="0"/>
@@ -21378,7 +24187,7 @@
                     <pic:cNvPicPr/>
                   </pic:nvPicPr>
                   <pic:blipFill>
-                    <a:blip r:embed="rId21">
+                    <a:blip r:embed="rId24">
                       <a:extLst>
                         <a:ext uri="{28A0092B-C50C-407E-A947-70E740481C1C}">
                           <a14:useLocalDpi xmlns:a14="http://schemas.microsoft.com/office/drawing/2010/main" val="0"/>
@@ -21671,7 +24480,7 @@
                     <pic:cNvPicPr/>
                   </pic:nvPicPr>
                   <pic:blipFill>
-                    <a:blip r:embed="rId22">
+                    <a:blip r:embed="rId25">
                       <a:extLst>
                         <a:ext uri="{28A0092B-C50C-407E-A947-70E740481C1C}">
                           <a14:useLocalDpi xmlns:a14="http://schemas.microsoft.com/office/drawing/2010/main" val="0"/>
@@ -21964,7 +24773,7 @@
                     <pic:cNvPicPr/>
                   </pic:nvPicPr>
                   <pic:blipFill>
-                    <a:blip r:embed="rId23">
+                    <a:blip r:embed="rId26">
                       <a:extLst>
                         <a:ext uri="{28A0092B-C50C-407E-A947-70E740481C1C}">
                           <a14:useLocalDpi xmlns:a14="http://schemas.microsoft.com/office/drawing/2010/main" val="0"/>
@@ -22266,7 +25075,7 @@
                     <pic:cNvPicPr/>
                   </pic:nvPicPr>
                   <pic:blipFill>
-                    <a:blip r:embed="rId24">
+                    <a:blip r:embed="rId27">
                       <a:extLst>
                         <a:ext uri="{28A0092B-C50C-407E-A947-70E740481C1C}">
                           <a14:useLocalDpi xmlns:a14="http://schemas.microsoft.com/office/drawing/2010/main" val="0"/>
@@ -23150,8 +25959,8 @@
       </w:pPr>
     </w:p>
     <w:sectPr>
-      <w:headerReference w:type="default" r:id="rId25"/>
-      <w:footerReference w:type="default" r:id="rId26"/>
+      <w:headerReference w:type="default" r:id="rId28"/>
+      <w:footerReference w:type="default" r:id="rId29"/>
       <w:pgSz w:w="11906" w:h="16838"/>
       <w:pgMar w:top="1418" w:right="1418" w:bottom="1418" w:left="1701" w:header="709" w:footer="709" w:gutter="0"/>
       <w:cols w:space="708"/>
@@ -23292,17 +26101,81 @@
     <w:p>
       <w:pPr>
         <w:pStyle w:val="Lbjegyzetszveg"/>
+        <w:rPr>
+          <w:rFonts w:ascii="Times New Roman" w:hAnsi="Times New Roman" w:cs="Times New Roman"/>
+          <w:sz w:val="22"/>
+          <w:szCs w:val="22"/>
+        </w:rPr>
       </w:pPr>
       <w:r>
         <w:rPr>
           <w:rStyle w:val="Lbjegyzet-hivatkozs"/>
+          <w:rFonts w:ascii="Times New Roman" w:hAnsi="Times New Roman" w:cs="Times New Roman"/>
+          <w:sz w:val="22"/>
+          <w:szCs w:val="22"/>
         </w:rPr>
         <w:footnoteRef/>
       </w:r>
       <w:r>
+        <w:rPr>
+          <w:rFonts w:ascii="Times New Roman" w:hAnsi="Times New Roman" w:cs="Times New Roman"/>
+          <w:sz w:val="22"/>
+          <w:szCs w:val="22"/>
+        </w:rPr>
+        <w:t xml:space="preserve"> </w:t>
+      </w:r>
+      <w:r>
+        <w:rPr>
+          <w:rFonts w:ascii="Times New Roman" w:hAnsi="Times New Roman" w:cs="Times New Roman"/>
+          <w:sz w:val="22"/>
+          <w:szCs w:val="22"/>
+        </w:rPr>
+        <w:t>https://www.anaconda.com/download</w:t>
+      </w:r>
+    </w:p>
+  </w:footnote>
+  <w:footnote w:id="2">
+    <w:p>
+      <w:pPr>
+        <w:pStyle w:val="Lbjegyzetszveg"/>
+      </w:pPr>
+      <w:r>
+        <w:rPr>
+          <w:rStyle w:val="Lbjegyzet-hivatkozs"/>
+        </w:rPr>
+        <w:footnoteRef/>
+      </w:r>
+      <w:r>
+        <w:t xml:space="preserve"> </w:t>
+      </w:r>
+      <w:hyperlink r:id="rId1" w:history="1">
+        <w:r>
+          <w:rPr>
+            <w:rStyle w:val="Hiperhivatkozs"/>
+            <w:rFonts w:ascii="Times New Roman" w:hAnsi="Times New Roman" w:cs="Times New Roman"/>
+            <w:sz w:val="24"/>
+            <w:szCs w:val="24"/>
+          </w:rPr>
+          <w:t>https://www.spyder-ide.org/</w:t>
+        </w:r>
+      </w:hyperlink>
+    </w:p>
+  </w:footnote>
+  <w:footnote w:id="3">
+    <w:p>
+      <w:pPr>
+        <w:pStyle w:val="Lbjegyzetszveg"/>
+      </w:pPr>
+      <w:r>
+        <w:rPr>
+          <w:rStyle w:val="Lbjegyzet-hivatkozs"/>
+        </w:rPr>
+        <w:footnoteRef/>
+      </w:r>
+      <w:r>
         <w:t xml:space="preserve"> A konvertálást a </w:t>
       </w:r>
-      <w:hyperlink r:id="rId1" w:history="1">
+      <w:hyperlink r:id="rId2" w:history="1">
         <w:r>
           <w:rPr>
             <w:rStyle w:val="Hiperhivatkozs"/>
@@ -23315,6 +26188,30 @@
       </w:r>
       <w:r>
         <w:t>. Utolsó elérés időpontja: 2023.11.29.</w:t>
+      </w:r>
+    </w:p>
+  </w:footnote>
+  <w:footnote w:id="4">
+    <w:p>
+      <w:pPr>
+        <w:pStyle w:val="Lbjegyzetszveg"/>
+      </w:pPr>
+      <w:r>
+        <w:rPr>
+          <w:rStyle w:val="Lbjegyzet-hivatkozs"/>
+        </w:rPr>
+        <w:footnoteRef/>
+      </w:r>
+      <w:r>
+        <w:t xml:space="preserve"> </w:t>
+      </w:r>
+      <w:r>
+        <w:rPr>
+          <w:rFonts w:ascii="Times New Roman" w:hAnsi="Times New Roman" w:cs="Times New Roman"/>
+          <w:sz w:val="22"/>
+          <w:szCs w:val="22"/>
+        </w:rPr>
+        <w:t>American Standard Code for Information Interchange</w:t>
       </w:r>
     </w:p>
   </w:footnote>
@@ -23775,6 +26672,95 @@
       </w:pPr>
     </w:lvl>
   </w:abstractNum>
+  <w:abstractNum w:abstractNumId="4" w15:restartNumberingAfterBreak="0">
+    <w:nsid w:val="685F4E99"/>
+    <w:multiLevelType w:val="hybridMultilevel"/>
+    <w:tmpl w:val="5F5228DC"/>
+    <w:lvl w:ilvl="0" w:tplc="040E000F">
+      <w:start w:val="1"/>
+      <w:numFmt w:val="decimal"/>
+      <w:lvlText w:val="%1."/>
+      <w:lvlJc w:val="left"/>
+      <w:pPr>
+        <w:ind w:left="720" w:hanging="360"/>
+      </w:pPr>
+      <w:rPr>
+        <w:rFonts w:hint="default"/>
+      </w:rPr>
+    </w:lvl>
+    <w:lvl w:ilvl="1" w:tplc="040E0019" w:tentative="1">
+      <w:start w:val="1"/>
+      <w:numFmt w:val="lowerLetter"/>
+      <w:lvlText w:val="%2."/>
+      <w:lvlJc w:val="left"/>
+      <w:pPr>
+        <w:ind w:left="1440" w:hanging="360"/>
+      </w:pPr>
+    </w:lvl>
+    <w:lvl w:ilvl="2" w:tplc="040E001B" w:tentative="1">
+      <w:start w:val="1"/>
+      <w:numFmt w:val="lowerRoman"/>
+      <w:lvlText w:val="%3."/>
+      <w:lvlJc w:val="right"/>
+      <w:pPr>
+        <w:ind w:left="2160" w:hanging="180"/>
+      </w:pPr>
+    </w:lvl>
+    <w:lvl w:ilvl="3" w:tplc="040E000F" w:tentative="1">
+      <w:start w:val="1"/>
+      <w:numFmt w:val="decimal"/>
+      <w:lvlText w:val="%4."/>
+      <w:lvlJc w:val="left"/>
+      <w:pPr>
+        <w:ind w:left="2880" w:hanging="360"/>
+      </w:pPr>
+    </w:lvl>
+    <w:lvl w:ilvl="4" w:tplc="040E0019" w:tentative="1">
+      <w:start w:val="1"/>
+      <w:numFmt w:val="lowerLetter"/>
+      <w:lvlText w:val="%5."/>
+      <w:lvlJc w:val="left"/>
+      <w:pPr>
+        <w:ind w:left="3600" w:hanging="360"/>
+      </w:pPr>
+    </w:lvl>
+    <w:lvl w:ilvl="5" w:tplc="040E001B" w:tentative="1">
+      <w:start w:val="1"/>
+      <w:numFmt w:val="lowerRoman"/>
+      <w:lvlText w:val="%6."/>
+      <w:lvlJc w:val="right"/>
+      <w:pPr>
+        <w:ind w:left="4320" w:hanging="180"/>
+      </w:pPr>
+    </w:lvl>
+    <w:lvl w:ilvl="6" w:tplc="040E000F" w:tentative="1">
+      <w:start w:val="1"/>
+      <w:numFmt w:val="decimal"/>
+      <w:lvlText w:val="%7."/>
+      <w:lvlJc w:val="left"/>
+      <w:pPr>
+        <w:ind w:left="5040" w:hanging="360"/>
+      </w:pPr>
+    </w:lvl>
+    <w:lvl w:ilvl="7" w:tplc="040E0019" w:tentative="1">
+      <w:start w:val="1"/>
+      <w:numFmt w:val="lowerLetter"/>
+      <w:lvlText w:val="%8."/>
+      <w:lvlJc w:val="left"/>
+      <w:pPr>
+        <w:ind w:left="5760" w:hanging="360"/>
+      </w:pPr>
+    </w:lvl>
+    <w:lvl w:ilvl="8" w:tplc="040E001B" w:tentative="1">
+      <w:start w:val="1"/>
+      <w:numFmt w:val="lowerRoman"/>
+      <w:lvlText w:val="%9."/>
+      <w:lvlJc w:val="right"/>
+      <w:pPr>
+        <w:ind w:left="6480" w:hanging="180"/>
+      </w:pPr>
+    </w:lvl>
+  </w:abstractNum>
   <w:num w:numId="1" w16cid:durableId="751582474">
     <w:abstractNumId w:val="3"/>
   </w:num>
@@ -23786,6 +26772,9 @@
   </w:num>
   <w:num w:numId="4" w16cid:durableId="613101085">
     <w:abstractNumId w:val="1"/>
+  </w:num>
+  <w:num w:numId="5" w16cid:durableId="1410807405">
+    <w:abstractNumId w:val="4"/>
   </w:num>
 </w:numbering>
 </file>
@@ -24392,7 +27381,6 @@
   <w:style w:type="character" w:default="1" w:styleId="Bekezdsalapbettpusa">
     <w:name w:val="Default Paragraph Font"/>
     <w:uiPriority w:val="1"/>
-    <w:semiHidden/>
     <w:unhideWhenUsed/>
   </w:style>
   <w:style w:type="table" w:default="1" w:styleId="Normltblzat">

</xml_diff>

<commit_message>
add first half of 6-th chapter, refactor frequency plot and stats files
</commit_message>
<xml_diff>
--- a/Farkas_Ádám_FE019W_szakdolgozat.docx
+++ b/Farkas_Ádám_FE019W_szakdolgozat.docx
@@ -2004,7 +2004,18 @@
                 <w:szCs w:val="20"/>
                 <w14:ligatures w14:val="none"/>
               </w:rPr>
-              <w:t>11</w:t>
+              <w:t>1</w:t>
+            </w:r>
+            <w:r>
+              <w:rPr>
+                <w:rFonts w:ascii="Times New Roman" w:eastAsia="Times New Roman" w:hAnsi="Times New Roman" w:cs="Times New Roman"/>
+                <w:color w:val="FF0000"/>
+                <w:kern w:val="0"/>
+                <w:sz w:val="24"/>
+                <w:szCs w:val="20"/>
+                <w14:ligatures w14:val="none"/>
+              </w:rPr>
+              <w:t>2</w:t>
             </w:r>
             <w:r>
               <w:rPr>
@@ -2026,7 +2037,18 @@
                 <w:szCs w:val="20"/>
                 <w14:ligatures w14:val="none"/>
               </w:rPr>
-              <w:t>30.</w:t>
+              <w:t>05</w:t>
+            </w:r>
+            <w:r>
+              <w:rPr>
+                <w:rFonts w:ascii="Times New Roman" w:eastAsia="Times New Roman" w:hAnsi="Times New Roman" w:cs="Times New Roman"/>
+                <w:color w:val="FF0000"/>
+                <w:kern w:val="0"/>
+                <w:sz w:val="24"/>
+                <w:szCs w:val="20"/>
+                <w14:ligatures w14:val="none"/>
+              </w:rPr>
+              <w:t>.</w:t>
             </w:r>
           </w:p>
         </w:tc>
@@ -3851,8 +3873,16 @@
       <w:pPr>
         <w:pStyle w:val="Cmsor1"/>
         <w:spacing w:line="360" w:lineRule="auto"/>
-      </w:pPr>
-      <w:r>
+        <w:rPr>
+          <w:b/>
+          <w:bCs/>
+        </w:rPr>
+      </w:pPr>
+      <w:r>
+        <w:rPr>
+          <w:b/>
+          <w:bCs/>
+        </w:rPr>
         <w:lastRenderedPageBreak/>
         <w:t>Köszönetnyilvánítás</w:t>
       </w:r>
@@ -4543,15 +4573,31 @@
       <w:pPr>
         <w:pStyle w:val="Cmsor1"/>
         <w:spacing w:line="360" w:lineRule="auto"/>
-      </w:pPr>
-      <w:r>
+        <w:rPr>
+          <w:b/>
+          <w:bCs/>
+        </w:rPr>
+      </w:pPr>
+      <w:r>
+        <w:rPr>
+          <w:b/>
+          <w:bCs/>
+        </w:rPr>
         <w:lastRenderedPageBreak/>
         <w:t xml:space="preserve">1. </w:t>
       </w:r>
       <w:r>
+        <w:rPr>
+          <w:b/>
+          <w:bCs/>
+        </w:rPr>
         <w:t>Bevezet</w:t>
       </w:r>
       <w:r>
+        <w:rPr>
+          <w:b/>
+          <w:bCs/>
+        </w:rPr>
         <w:t>ő</w:t>
       </w:r>
     </w:p>
@@ -5844,8 +5890,16 @@
       <w:pPr>
         <w:pStyle w:val="Cmsor1"/>
         <w:spacing w:line="360" w:lineRule="auto"/>
-      </w:pPr>
-      <w:r>
+        <w:rPr>
+          <w:b/>
+          <w:bCs/>
+        </w:rPr>
+      </w:pPr>
+      <w:r>
+        <w:rPr>
+          <w:b/>
+          <w:bCs/>
+        </w:rPr>
         <w:lastRenderedPageBreak/>
         <w:t>2. Az NLP problémakör áttekintése</w:t>
       </w:r>
@@ -5853,14 +5907,30 @@
     <w:p>
       <w:pPr>
         <w:pStyle w:val="Cmsor20"/>
-      </w:pPr>
-      <w:r>
+        <w:rPr>
+          <w:b/>
+          <w:bCs/>
+        </w:rPr>
+      </w:pPr>
+      <w:r>
+        <w:rPr>
+          <w:b/>
+          <w:bCs/>
+        </w:rPr>
         <w:t>2.1</w:t>
       </w:r>
       <w:r>
+        <w:rPr>
+          <w:b/>
+          <w:bCs/>
+        </w:rPr>
         <w:t>.</w:t>
       </w:r>
       <w:r>
+        <w:rPr>
+          <w:b/>
+          <w:bCs/>
+        </w:rPr>
         <w:t xml:space="preserve"> Az NLP</w:t>
       </w:r>
     </w:p>
@@ -6665,26 +6735,54 @@
     <w:p>
       <w:pPr>
         <w:pStyle w:val="Cmsor20"/>
-      </w:pPr>
-      <w:r>
+        <w:rPr>
+          <w:b/>
+          <w:bCs/>
+        </w:rPr>
+      </w:pPr>
+      <w:r>
+        <w:rPr>
+          <w:b/>
+          <w:bCs/>
+        </w:rPr>
         <w:lastRenderedPageBreak/>
         <w:t xml:space="preserve">2.2. </w:t>
       </w:r>
       <w:r>
+        <w:rPr>
+          <w:b/>
+          <w:bCs/>
+        </w:rPr>
         <w:t>Alapvető feladatok az NLP-ben</w:t>
       </w:r>
     </w:p>
     <w:p>
       <w:pPr>
         <w:pStyle w:val="Cmsor30"/>
-      </w:pPr>
-      <w:r>
+        <w:rPr>
+          <w:b/>
+          <w:bCs/>
+        </w:rPr>
+      </w:pPr>
+      <w:r>
+        <w:rPr>
+          <w:b/>
+          <w:bCs/>
+        </w:rPr>
         <w:t>2.</w:t>
       </w:r>
       <w:r>
+        <w:rPr>
+          <w:b/>
+          <w:bCs/>
+        </w:rPr>
         <w:t>2.1.</w:t>
       </w:r>
       <w:r>
+        <w:rPr>
+          <w:b/>
+          <w:bCs/>
+        </w:rPr>
         <w:t xml:space="preserve"> Szövegosztályozás és érzelemelemelemzés</w:t>
       </w:r>
     </w:p>
@@ -6799,14 +6897,30 @@
     <w:p>
       <w:pPr>
         <w:pStyle w:val="Cmsor30"/>
-      </w:pPr>
-      <w:r>
+        <w:rPr>
+          <w:b/>
+          <w:bCs/>
+        </w:rPr>
+      </w:pPr>
+      <w:r>
+        <w:rPr>
+          <w:b/>
+          <w:bCs/>
+        </w:rPr>
         <w:t>2.2</w:t>
       </w:r>
       <w:r>
+        <w:rPr>
+          <w:b/>
+          <w:bCs/>
+        </w:rPr>
         <w:t>.2</w:t>
       </w:r>
       <w:r>
+        <w:rPr>
+          <w:b/>
+          <w:bCs/>
+        </w:rPr>
         <w:t xml:space="preserve"> Nevezett entitások felismerése (NED)</w:t>
       </w:r>
     </w:p>
@@ -7253,14 +7367,30 @@
     <w:p>
       <w:pPr>
         <w:pStyle w:val="Cmsor30"/>
-      </w:pPr>
-      <w:r>
+        <w:rPr>
+          <w:b/>
+          <w:bCs/>
+        </w:rPr>
+      </w:pPr>
+      <w:r>
+        <w:rPr>
+          <w:b/>
+          <w:bCs/>
+        </w:rPr>
         <w:t>2.</w:t>
       </w:r>
       <w:r>
+        <w:rPr>
+          <w:b/>
+          <w:bCs/>
+        </w:rPr>
         <w:t>2.3</w:t>
       </w:r>
       <w:r>
+        <w:rPr>
+          <w:b/>
+          <w:bCs/>
+        </w:rPr>
         <w:t xml:space="preserve"> Gépi fordítás</w:t>
       </w:r>
     </w:p>
@@ -7464,25 +7594,53 @@
     <w:p>
       <w:pPr>
         <w:pStyle w:val="Cmsor20"/>
-      </w:pPr>
-      <w:r>
+        <w:rPr>
+          <w:b/>
+          <w:bCs/>
+        </w:rPr>
+      </w:pPr>
+      <w:r>
+        <w:rPr>
+          <w:b/>
+          <w:bCs/>
+        </w:rPr>
         <w:t xml:space="preserve">2.3. </w:t>
       </w:r>
       <w:r>
+        <w:rPr>
+          <w:b/>
+          <w:bCs/>
+        </w:rPr>
         <w:t>Deep learning</w:t>
       </w:r>
       <w:r>
+        <w:rPr>
+          <w:b/>
+          <w:bCs/>
+        </w:rPr>
         <w:t xml:space="preserve"> és NLP</w:t>
       </w:r>
     </w:p>
     <w:p>
       <w:pPr>
         <w:pStyle w:val="Cmsor30"/>
-      </w:pPr>
-      <w:r>
+        <w:rPr>
+          <w:b/>
+          <w:bCs/>
+        </w:rPr>
+      </w:pPr>
+      <w:r>
+        <w:rPr>
+          <w:b/>
+          <w:bCs/>
+        </w:rPr>
         <w:t>2.3.1.</w:t>
       </w:r>
       <w:r>
+        <w:rPr>
+          <w:b/>
+          <w:bCs/>
+        </w:rPr>
         <w:t xml:space="preserve"> Szóbeágyazások</w:t>
       </w:r>
     </w:p>
@@ -7629,11 +7787,23 @@
     <w:p>
       <w:pPr>
         <w:pStyle w:val="Cmsor30"/>
-      </w:pPr>
-      <w:r>
+        <w:rPr>
+          <w:b/>
+          <w:bCs/>
+        </w:rPr>
+      </w:pPr>
+      <w:r>
+        <w:rPr>
+          <w:b/>
+          <w:bCs/>
+        </w:rPr>
         <w:t>2.3.2.</w:t>
       </w:r>
       <w:r>
+        <w:rPr>
+          <w:b/>
+          <w:bCs/>
+        </w:rPr>
         <w:t xml:space="preserve"> Rekurrens neurális hálózatok (RNN) és hosszú rövidtávú memória (LSTM)</w:t>
       </w:r>
     </w:p>
@@ -8089,12 +8259,24 @@
     <w:p>
       <w:pPr>
         <w:pStyle w:val="Cmsor30"/>
-      </w:pPr>
-      <w:r>
+        <w:rPr>
+          <w:b/>
+          <w:bCs/>
+        </w:rPr>
+      </w:pPr>
+      <w:r>
+        <w:rPr>
+          <w:b/>
+          <w:bCs/>
+        </w:rPr>
         <w:lastRenderedPageBreak/>
         <w:t>2.3.3.</w:t>
       </w:r>
       <w:r>
+        <w:rPr>
+          <w:b/>
+          <w:bCs/>
+        </w:rPr>
         <w:t xml:space="preserve"> Transzformátorok és figyelemfelkeltő mechanizmusok</w:t>
       </w:r>
     </w:p>
@@ -8115,7 +8297,23 @@
           <w:sz w:val="24"/>
           <w:szCs w:val="24"/>
         </w:rPr>
-        <w:t xml:space="preserve">A Transformer architektúra Vaswani </w:t>
+        <w:t>A Trans</w:t>
+      </w:r>
+      <w:r>
+        <w:rPr>
+          <w:rFonts w:ascii="Times New Roman" w:hAnsi="Times New Roman" w:cs="Times New Roman"/>
+          <w:sz w:val="24"/>
+          <w:szCs w:val="24"/>
+        </w:rPr>
+        <w:t>z</w:t>
+      </w:r>
+      <w:r>
+        <w:rPr>
+          <w:rFonts w:ascii="Times New Roman" w:hAnsi="Times New Roman" w:cs="Times New Roman"/>
+          <w:sz w:val="24"/>
+          <w:szCs w:val="24"/>
+        </w:rPr>
+        <w:t xml:space="preserve">former architektúra Vaswani </w:t>
       </w:r>
       <w:r>
         <w:rPr>
@@ -8195,7 +8393,23 @@
           <w:sz w:val="24"/>
           <w:szCs w:val="24"/>
         </w:rPr>
-        <w:t>. A Transformerek az önfigyelési mechanizmusokra támaszkodva felülmúlták a korábbi modelleket a kontextu</w:t>
+        <w:t>. A Trans</w:t>
+      </w:r>
+      <w:r>
+        <w:rPr>
+          <w:rFonts w:ascii="Times New Roman" w:hAnsi="Times New Roman" w:cs="Times New Roman"/>
+          <w:sz w:val="24"/>
+          <w:szCs w:val="24"/>
+        </w:rPr>
+        <w:t>z</w:t>
+      </w:r>
+      <w:r>
+        <w:rPr>
+          <w:rFonts w:ascii="Times New Roman" w:hAnsi="Times New Roman" w:cs="Times New Roman"/>
+          <w:sz w:val="24"/>
+          <w:szCs w:val="24"/>
+        </w:rPr>
+        <w:t>formerek az önfigyelési mechanizmusokra támaszkodva felülmúlták a korábbi modelleket a kontextu</w:t>
       </w:r>
       <w:r>
         <w:rPr>
@@ -8211,7 +8425,23 @@
           <w:sz w:val="24"/>
           <w:szCs w:val="24"/>
         </w:rPr>
-        <w:t xml:space="preserve"> információk megragadásában. A Transformer architektúra lett a</w:t>
+        <w:t xml:space="preserve"> információk megragadásában. A Trans</w:t>
+      </w:r>
+      <w:r>
+        <w:rPr>
+          <w:rFonts w:ascii="Times New Roman" w:hAnsi="Times New Roman" w:cs="Times New Roman"/>
+          <w:sz w:val="24"/>
+          <w:szCs w:val="24"/>
+        </w:rPr>
+        <w:t>z</w:t>
+      </w:r>
+      <w:r>
+        <w:rPr>
+          <w:rFonts w:ascii="Times New Roman" w:hAnsi="Times New Roman" w:cs="Times New Roman"/>
+          <w:sz w:val="24"/>
+          <w:szCs w:val="24"/>
+        </w:rPr>
+        <w:t>former architektúra lett a</w:t>
       </w:r>
       <w:r>
         <w:rPr>
@@ -8305,22 +8535,46 @@
     <w:p>
       <w:pPr>
         <w:pStyle w:val="Cmsor20"/>
-      </w:pPr>
-      <w:r>
+        <w:rPr>
+          <w:b/>
+          <w:bCs/>
+        </w:rPr>
+      </w:pPr>
+      <w:r>
+        <w:rPr>
+          <w:b/>
+          <w:bCs/>
+        </w:rPr>
         <w:t xml:space="preserve">2.4. </w:t>
       </w:r>
       <w:r>
+        <w:rPr>
+          <w:b/>
+          <w:bCs/>
+        </w:rPr>
         <w:t>Kihívások és jövőbeli irányok</w:t>
       </w:r>
     </w:p>
     <w:p>
       <w:pPr>
         <w:pStyle w:val="Cmsor30"/>
-      </w:pPr>
-      <w:r>
+        <w:rPr>
+          <w:b/>
+          <w:bCs/>
+        </w:rPr>
+      </w:pPr>
+      <w:r>
+        <w:rPr>
+          <w:b/>
+          <w:bCs/>
+        </w:rPr>
         <w:t>2.4.1</w:t>
       </w:r>
       <w:r>
+        <w:rPr>
+          <w:b/>
+          <w:bCs/>
+        </w:rPr>
         <w:t xml:space="preserve"> Etikai megfontolások az NLP-ben</w:t>
       </w:r>
     </w:p>
@@ -8619,11 +8873,23 @@
     <w:p>
       <w:pPr>
         <w:pStyle w:val="Cmsor30"/>
-      </w:pPr>
-      <w:r>
+        <w:rPr>
+          <w:b/>
+          <w:bCs/>
+        </w:rPr>
+      </w:pPr>
+      <w:r>
+        <w:rPr>
+          <w:b/>
+          <w:bCs/>
+        </w:rPr>
         <w:t>2.4.2</w:t>
       </w:r>
       <w:r>
+        <w:rPr>
+          <w:b/>
+          <w:bCs/>
+        </w:rPr>
         <w:t xml:space="preserve"> Multimodális NLP</w:t>
       </w:r>
     </w:p>
@@ -9270,19 +9536,39 @@
     <w:p>
       <w:pPr>
         <w:pStyle w:val="Cmsor20"/>
-      </w:pPr>
-      <w:r>
+        <w:rPr>
+          <w:b/>
+          <w:bCs/>
+        </w:rPr>
+      </w:pPr>
+      <w:r>
+        <w:rPr>
+          <w:b/>
+          <w:bCs/>
+        </w:rPr>
         <w:t>2.5.</w:t>
       </w:r>
       <w:r>
+        <w:rPr>
+          <w:b/>
+          <w:bCs/>
+        </w:rPr>
         <w:t xml:space="preserve"> NLP a gyakorlatban</w:t>
       </w:r>
     </w:p>
     <w:p>
       <w:pPr>
         <w:pStyle w:val="Cmsor30"/>
-      </w:pPr>
-      <w:r>
+        <w:rPr>
+          <w:b/>
+          <w:bCs/>
+        </w:rPr>
+      </w:pPr>
+      <w:r>
+        <w:rPr>
+          <w:b/>
+          <w:bCs/>
+        </w:rPr>
         <w:t>2.5.1. Az elemzések vázlata</w:t>
       </w:r>
     </w:p>
@@ -9545,11 +9831,23 @@
     <w:p>
       <w:pPr>
         <w:pStyle w:val="Cmsor30"/>
-      </w:pPr>
-      <w:r>
+        <w:rPr>
+          <w:b/>
+          <w:bCs/>
+        </w:rPr>
+      </w:pPr>
+      <w:r>
+        <w:rPr>
+          <w:b/>
+          <w:bCs/>
+        </w:rPr>
         <w:t xml:space="preserve">2.5.2. </w:t>
       </w:r>
       <w:r>
+        <w:rPr>
+          <w:b/>
+          <w:bCs/>
+        </w:rPr>
         <w:t>Az alkalmazott megközelítés</w:t>
       </w:r>
     </w:p>
@@ -10778,8 +11076,16 @@
     <w:p>
       <w:pPr>
         <w:pStyle w:val="Cmsor20"/>
-      </w:pPr>
-      <w:r>
+        <w:rPr>
+          <w:b/>
+          <w:bCs/>
+        </w:rPr>
+      </w:pPr>
+      <w:r>
+        <w:rPr>
+          <w:b/>
+          <w:bCs/>
+        </w:rPr>
         <w:t>2.6. Összehasonlító nyelvelemzés</w:t>
       </w:r>
     </w:p>
@@ -11481,8 +11787,16 @@
       <w:pPr>
         <w:pStyle w:val="Cmsor1"/>
         <w:spacing w:line="360" w:lineRule="auto"/>
-      </w:pPr>
-      <w:r>
+        <w:rPr>
+          <w:b/>
+          <w:bCs/>
+        </w:rPr>
+      </w:pPr>
+      <w:r>
+        <w:rPr>
+          <w:b/>
+          <w:bCs/>
+        </w:rPr>
         <w:lastRenderedPageBreak/>
         <w:t>3. Python fejlesztőkörnyezet összeállítása</w:t>
       </w:r>
@@ -11490,33 +11804,45 @@
     <w:p>
       <w:pPr>
         <w:pStyle w:val="Cmsor20"/>
-      </w:pPr>
-      <w:r>
+        <w:rPr>
+          <w:b/>
+          <w:bCs/>
+        </w:rPr>
+      </w:pPr>
+      <w:r>
+        <w:rPr>
+          <w:b/>
+          <w:bCs/>
+        </w:rPr>
         <w:t xml:space="preserve">3.1. </w:t>
       </w:r>
       <w:r>
+        <w:rPr>
+          <w:b/>
+          <w:bCs/>
+        </w:rPr>
         <w:t>Programozási nyelvek</w:t>
       </w:r>
       <w:r>
+        <w:rPr>
+          <w:b/>
+          <w:bCs/>
+        </w:rPr>
         <w:t xml:space="preserve"> [18]</w:t>
       </w:r>
       <w:r>
+        <w:rPr>
+          <w:b/>
+          <w:bCs/>
+        </w:rPr>
         <w:t xml:space="preserve"> </w:t>
       </w:r>
       <w:r>
-        <w:t>[19]</w:t>
-      </w:r>
-      <w:r>
-        <w:t xml:space="preserve"> </w:t>
-      </w:r>
-      <w:r>
-        <w:t>[20]</w:t>
-      </w:r>
-      <w:r>
-        <w:t xml:space="preserve"> </w:t>
-      </w:r>
-      <w:r>
-        <w:t>[21]</w:t>
+        <w:rPr>
+          <w:b/>
+          <w:bCs/>
+        </w:rPr>
+        <w:t>[19] [20] [21]</w:t>
       </w:r>
     </w:p>
     <w:p>
@@ -11630,11 +11956,23 @@
     <w:p>
       <w:pPr>
         <w:pStyle w:val="Cmsor30"/>
-      </w:pPr>
-      <w:r>
+        <w:rPr>
+          <w:b/>
+          <w:bCs/>
+        </w:rPr>
+      </w:pPr>
+      <w:r>
+        <w:rPr>
+          <w:b/>
+          <w:bCs/>
+        </w:rPr>
         <w:t xml:space="preserve">3.1.1. A </w:t>
       </w:r>
       <w:r>
+        <w:rPr>
+          <w:b/>
+          <w:bCs/>
+        </w:rPr>
         <w:t>Python</w:t>
       </w:r>
     </w:p>
@@ -12017,8 +12355,16 @@
     <w:p>
       <w:pPr>
         <w:pStyle w:val="Cmsor30"/>
-      </w:pPr>
-      <w:r>
+        <w:rPr>
+          <w:b/>
+          <w:bCs/>
+        </w:rPr>
+      </w:pPr>
+      <w:r>
+        <w:rPr>
+          <w:b/>
+          <w:bCs/>
+        </w:rPr>
         <w:t>3.1.2. Az R nyelv</w:t>
       </w:r>
     </w:p>
@@ -12150,8 +12496,16 @@
     <w:p>
       <w:pPr>
         <w:pStyle w:val="Cmsor30"/>
-      </w:pPr>
-      <w:r>
+        <w:rPr>
+          <w:b/>
+          <w:bCs/>
+        </w:rPr>
+      </w:pPr>
+      <w:r>
+        <w:rPr>
+          <w:b/>
+          <w:bCs/>
+        </w:rPr>
         <w:lastRenderedPageBreak/>
         <w:t>3.1.3. A C++</w:t>
       </w:r>
@@ -12315,14 +12669,30 @@
     <w:p>
       <w:pPr>
         <w:pStyle w:val="Cmsor30"/>
-      </w:pPr>
-      <w:r>
+        <w:rPr>
+          <w:b/>
+          <w:bCs/>
+        </w:rPr>
+      </w:pPr>
+      <w:r>
+        <w:rPr>
+          <w:b/>
+          <w:bCs/>
+        </w:rPr>
         <w:t>3.1.4.</w:t>
       </w:r>
       <w:r>
+        <w:rPr>
+          <w:b/>
+          <w:bCs/>
+        </w:rPr>
         <w:t xml:space="preserve"> A </w:t>
       </w:r>
       <w:r>
+        <w:rPr>
+          <w:b/>
+          <w:bCs/>
+        </w:rPr>
         <w:t>Java</w:t>
       </w:r>
     </w:p>
@@ -12397,14 +12767,30 @@
     <w:p>
       <w:pPr>
         <w:pStyle w:val="Cmsor30"/>
-      </w:pPr>
-      <w:r>
+        <w:rPr>
+          <w:b/>
+          <w:bCs/>
+        </w:rPr>
+      </w:pPr>
+      <w:r>
+        <w:rPr>
+          <w:b/>
+          <w:bCs/>
+        </w:rPr>
         <w:t>3.1.5.</w:t>
       </w:r>
       <w:r>
+        <w:rPr>
+          <w:b/>
+          <w:bCs/>
+        </w:rPr>
         <w:t xml:space="preserve"> A </w:t>
       </w:r>
       <w:r>
+        <w:rPr>
+          <w:b/>
+          <w:bCs/>
+        </w:rPr>
         <w:t>JavaScript</w:t>
       </w:r>
     </w:p>
@@ -12455,8 +12841,16 @@
     <w:p>
       <w:pPr>
         <w:pStyle w:val="Cmsor30"/>
-      </w:pPr>
-      <w:r>
+        <w:rPr>
+          <w:b/>
+          <w:bCs/>
+        </w:rPr>
+      </w:pPr>
+      <w:r>
+        <w:rPr>
+          <w:b/>
+          <w:bCs/>
+        </w:rPr>
         <w:t>3.1.6. Összehasonlítás</w:t>
       </w:r>
     </w:p>
@@ -13407,8 +13801,16 @@
     <w:p>
       <w:pPr>
         <w:pStyle w:val="Cmsor30"/>
-      </w:pPr>
-      <w:r>
+        <w:rPr>
+          <w:b/>
+          <w:bCs/>
+        </w:rPr>
+      </w:pPr>
+      <w:r>
+        <w:rPr>
+          <w:b/>
+          <w:bCs/>
+        </w:rPr>
         <w:t>3.1.7. A Python előnyei</w:t>
       </w:r>
     </w:p>
@@ -13856,34 +14258,46 @@
     <w:p>
       <w:pPr>
         <w:pStyle w:val="Cmsor20"/>
-      </w:pPr>
-      <w:r>
+        <w:rPr>
+          <w:b/>
+          <w:bCs/>
+        </w:rPr>
+      </w:pPr>
+      <w:r>
+        <w:rPr>
+          <w:b/>
+          <w:bCs/>
+        </w:rPr>
         <w:lastRenderedPageBreak/>
         <w:t xml:space="preserve">3.2. </w:t>
       </w:r>
       <w:r>
+        <w:rPr>
+          <w:b/>
+          <w:bCs/>
+        </w:rPr>
         <w:t>Fontosabb Python</w:t>
       </w:r>
       <w:r>
+        <w:rPr>
+          <w:b/>
+          <w:bCs/>
+        </w:rPr>
         <w:t xml:space="preserve"> fejlesztőkörnyezet</w:t>
       </w:r>
       <w:r>
+        <w:rPr>
+          <w:b/>
+          <w:bCs/>
+        </w:rPr>
         <w:t>ek</w:t>
       </w:r>
       <w:r>
-        <w:t xml:space="preserve"> [22]</w:t>
-      </w:r>
-      <w:r>
-        <w:t xml:space="preserve"> </w:t>
-      </w:r>
-      <w:r>
-        <w:t>[23]</w:t>
-      </w:r>
-      <w:r>
-        <w:t xml:space="preserve"> </w:t>
-      </w:r>
-      <w:r>
-        <w:t>[24]</w:t>
+        <w:rPr>
+          <w:b/>
+          <w:bCs/>
+        </w:rPr>
+        <w:t xml:space="preserve"> [22] [23] [24]</w:t>
       </w:r>
     </w:p>
     <w:p>
@@ -14012,11 +14426,23 @@
     <w:p>
       <w:pPr>
         <w:pStyle w:val="Cmsor30"/>
-      </w:pPr>
-      <w:r>
+        <w:rPr>
+          <w:b/>
+          <w:bCs/>
+        </w:rPr>
+      </w:pPr>
+      <w:r>
+        <w:rPr>
+          <w:b/>
+          <w:bCs/>
+        </w:rPr>
         <w:t xml:space="preserve">3.2.1. </w:t>
       </w:r>
       <w:r>
+        <w:rPr>
+          <w:b/>
+          <w:bCs/>
+        </w:rPr>
         <w:t>DataCamp Workspace</w:t>
       </w:r>
     </w:p>
@@ -14174,11 +14600,23 @@
     <w:p>
       <w:pPr>
         <w:pStyle w:val="Cmsor30"/>
-      </w:pPr>
-      <w:r>
+        <w:rPr>
+          <w:b/>
+          <w:bCs/>
+        </w:rPr>
+      </w:pPr>
+      <w:r>
+        <w:rPr>
+          <w:b/>
+          <w:bCs/>
+        </w:rPr>
         <w:t xml:space="preserve">3.2.2. </w:t>
       </w:r>
       <w:r>
+        <w:rPr>
+          <w:b/>
+          <w:bCs/>
+        </w:rPr>
         <w:t>Jupyter Notebook</w:t>
       </w:r>
     </w:p>
@@ -14373,12 +14811,24 @@
     <w:p>
       <w:pPr>
         <w:pStyle w:val="Cmsor30"/>
-      </w:pPr>
-      <w:r>
+        <w:rPr>
+          <w:b/>
+          <w:bCs/>
+        </w:rPr>
+      </w:pPr>
+      <w:r>
+        <w:rPr>
+          <w:b/>
+          <w:bCs/>
+        </w:rPr>
         <w:lastRenderedPageBreak/>
         <w:t xml:space="preserve">3.2.3. </w:t>
       </w:r>
       <w:r>
+        <w:rPr>
+          <w:b/>
+          <w:bCs/>
+        </w:rPr>
         <w:t>PyCharm</w:t>
       </w:r>
     </w:p>
@@ -14588,11 +15038,23 @@
     <w:p>
       <w:pPr>
         <w:pStyle w:val="Cmsor30"/>
-      </w:pPr>
-      <w:r>
+        <w:rPr>
+          <w:b/>
+          <w:bCs/>
+        </w:rPr>
+      </w:pPr>
+      <w:r>
+        <w:rPr>
+          <w:b/>
+          <w:bCs/>
+        </w:rPr>
         <w:t xml:space="preserve">3.2.4. </w:t>
       </w:r>
       <w:r>
+        <w:rPr>
+          <w:b/>
+          <w:bCs/>
+        </w:rPr>
         <w:t>Google Colaboratory</w:t>
       </w:r>
     </w:p>
@@ -14722,11 +15184,23 @@
     <w:p>
       <w:pPr>
         <w:pStyle w:val="Cmsor30"/>
-      </w:pPr>
-      <w:r>
+        <w:rPr>
+          <w:b/>
+          <w:bCs/>
+        </w:rPr>
+      </w:pPr>
+      <w:r>
+        <w:rPr>
+          <w:b/>
+          <w:bCs/>
+        </w:rPr>
         <w:t xml:space="preserve">3.2.5. </w:t>
       </w:r>
       <w:r>
+        <w:rPr>
+          <w:b/>
+          <w:bCs/>
+        </w:rPr>
         <w:t>Visual Studio Code</w:t>
       </w:r>
     </w:p>
@@ -14888,11 +15362,23 @@
     <w:p>
       <w:pPr>
         <w:pStyle w:val="Cmsor30"/>
-      </w:pPr>
-      <w:r>
+        <w:rPr>
+          <w:b/>
+          <w:bCs/>
+        </w:rPr>
+      </w:pPr>
+      <w:r>
+        <w:rPr>
+          <w:b/>
+          <w:bCs/>
+        </w:rPr>
         <w:t xml:space="preserve">3.2.6. </w:t>
       </w:r>
       <w:r>
+        <w:rPr>
+          <w:b/>
+          <w:bCs/>
+        </w:rPr>
         <w:t>Atom</w:t>
       </w:r>
     </w:p>
@@ -14991,12 +15477,24 @@
     <w:p>
       <w:pPr>
         <w:pStyle w:val="Cmsor30"/>
-      </w:pPr>
-      <w:r>
+        <w:rPr>
+          <w:b/>
+          <w:bCs/>
+        </w:rPr>
+      </w:pPr>
+      <w:r>
+        <w:rPr>
+          <w:b/>
+          <w:bCs/>
+        </w:rPr>
         <w:lastRenderedPageBreak/>
         <w:t xml:space="preserve">3.2.7. </w:t>
       </w:r>
       <w:r>
+        <w:rPr>
+          <w:b/>
+          <w:bCs/>
+        </w:rPr>
         <w:t>Thonny</w:t>
       </w:r>
     </w:p>
@@ -15126,11 +15624,23 @@
     <w:p>
       <w:pPr>
         <w:pStyle w:val="Cmsor30"/>
-      </w:pPr>
-      <w:r>
+        <w:rPr>
+          <w:b/>
+          <w:bCs/>
+        </w:rPr>
+      </w:pPr>
+      <w:r>
+        <w:rPr>
+          <w:b/>
+          <w:bCs/>
+        </w:rPr>
         <w:t xml:space="preserve">3.2.8. </w:t>
       </w:r>
       <w:r>
+        <w:rPr>
+          <w:b/>
+          <w:bCs/>
+        </w:rPr>
         <w:t>JupyterLab</w:t>
       </w:r>
     </w:p>
@@ -15268,11 +15778,23 @@
     <w:p>
       <w:pPr>
         <w:pStyle w:val="Cmsor30"/>
-      </w:pPr>
-      <w:r>
+        <w:rPr>
+          <w:b/>
+          <w:bCs/>
+        </w:rPr>
+      </w:pPr>
+      <w:r>
+        <w:rPr>
+          <w:b/>
+          <w:bCs/>
+        </w:rPr>
         <w:t xml:space="preserve">3.2.9. </w:t>
       </w:r>
       <w:r>
+        <w:rPr>
+          <w:b/>
+          <w:bCs/>
+        </w:rPr>
         <w:t>DataSpell</w:t>
       </w:r>
     </w:p>
@@ -15434,11 +15956,23 @@
     <w:p>
       <w:pPr>
         <w:pStyle w:val="Cmsor30"/>
-      </w:pPr>
-      <w:r>
+        <w:rPr>
+          <w:b/>
+          <w:bCs/>
+        </w:rPr>
+      </w:pPr>
+      <w:r>
+        <w:rPr>
+          <w:b/>
+          <w:bCs/>
+        </w:rPr>
         <w:t xml:space="preserve">3.2.10. </w:t>
       </w:r>
       <w:r>
+        <w:rPr>
+          <w:b/>
+          <w:bCs/>
+        </w:rPr>
         <w:t>Spyder</w:t>
       </w:r>
     </w:p>
@@ -16167,14 +16701,23 @@
     <w:p>
       <w:pPr>
         <w:pStyle w:val="Cmsor20"/>
-      </w:pPr>
-      <w:r>
-        <w:t xml:space="preserve">3.3. </w:t>
-      </w:r>
-      <w:r>
-        <w:t>Függvénykönyvtárak</w:t>
-      </w:r>
-      <w:r>
+        <w:rPr>
+          <w:b/>
+          <w:bCs/>
+        </w:rPr>
+      </w:pPr>
+      <w:r>
+        <w:rPr>
+          <w:b/>
+          <w:bCs/>
+        </w:rPr>
+        <w:t>3.3. Függvénykönyvtárak</w:t>
+      </w:r>
+      <w:r>
+        <w:rPr>
+          <w:b/>
+          <w:bCs/>
+        </w:rPr>
         <w:t xml:space="preserve"> [25] [26] [27]</w:t>
       </w:r>
     </w:p>
@@ -16201,17 +16744,37 @@
     <w:p>
       <w:pPr>
         <w:pStyle w:val="Cmsor30"/>
-      </w:pPr>
-      <w:r>
+        <w:rPr>
+          <w:b/>
+          <w:bCs/>
+        </w:rPr>
+      </w:pPr>
+      <w:r>
+        <w:rPr>
+          <w:b/>
+          <w:bCs/>
+        </w:rPr>
         <w:t xml:space="preserve">3.3.1. </w:t>
       </w:r>
       <w:r>
+        <w:rPr>
+          <w:b/>
+          <w:bCs/>
+        </w:rPr>
         <w:t>M</w:t>
       </w:r>
       <w:r>
+        <w:rPr>
+          <w:b/>
+          <w:bCs/>
+        </w:rPr>
         <w:t>atplotlib</w:t>
       </w:r>
       <w:r>
+        <w:rPr>
+          <w:b/>
+          <w:bCs/>
+        </w:rPr>
         <w:t xml:space="preserve"> [28]</w:t>
       </w:r>
     </w:p>
@@ -16398,17 +16961,37 @@
     <w:p>
       <w:pPr>
         <w:pStyle w:val="Cmsor30"/>
-      </w:pPr>
-      <w:r>
+        <w:rPr>
+          <w:b/>
+          <w:bCs/>
+        </w:rPr>
+      </w:pPr>
+      <w:r>
+        <w:rPr>
+          <w:b/>
+          <w:bCs/>
+        </w:rPr>
         <w:t xml:space="preserve">3.3.2. </w:t>
       </w:r>
       <w:r>
+        <w:rPr>
+          <w:b/>
+          <w:bCs/>
+        </w:rPr>
         <w:t>P</w:t>
       </w:r>
       <w:r>
+        <w:rPr>
+          <w:b/>
+          <w:bCs/>
+        </w:rPr>
         <w:t>andas</w:t>
       </w:r>
       <w:r>
+        <w:rPr>
+          <w:b/>
+          <w:bCs/>
+        </w:rPr>
         <w:t xml:space="preserve"> [29]</w:t>
       </w:r>
     </w:p>
@@ -16602,14 +17185,30 @@
     <w:p>
       <w:pPr>
         <w:pStyle w:val="Cmsor30"/>
-      </w:pPr>
-      <w:r>
+        <w:rPr>
+          <w:b/>
+          <w:bCs/>
+        </w:rPr>
+      </w:pPr>
+      <w:r>
+        <w:rPr>
+          <w:b/>
+          <w:bCs/>
+        </w:rPr>
         <w:t xml:space="preserve">3.3.3. </w:t>
       </w:r>
       <w:r>
+        <w:rPr>
+          <w:b/>
+          <w:bCs/>
+        </w:rPr>
         <w:t>spaCy</w:t>
       </w:r>
       <w:r>
+        <w:rPr>
+          <w:b/>
+          <w:bCs/>
+        </w:rPr>
         <w:t xml:space="preserve"> [30]</w:t>
       </w:r>
     </w:p>
@@ -16709,14 +17308,30 @@
     <w:p>
       <w:pPr>
         <w:pStyle w:val="Cmsor30"/>
-      </w:pPr>
-      <w:r>
+        <w:rPr>
+          <w:b/>
+          <w:bCs/>
+        </w:rPr>
+      </w:pPr>
+      <w:r>
+        <w:rPr>
+          <w:b/>
+          <w:bCs/>
+        </w:rPr>
         <w:t xml:space="preserve">3.3.4. </w:t>
       </w:r>
       <w:r>
+        <w:rPr>
+          <w:b/>
+          <w:bCs/>
+        </w:rPr>
         <w:t>NLTK (Natural Language Toolkit)</w:t>
       </w:r>
       <w:r>
+        <w:rPr>
+          <w:b/>
+          <w:bCs/>
+        </w:rPr>
         <w:t xml:space="preserve"> [15]</w:t>
       </w:r>
     </w:p>
@@ -16806,15 +17421,31 @@
     <w:p>
       <w:pPr>
         <w:pStyle w:val="Cmsor30"/>
-      </w:pPr>
-      <w:r>
+        <w:rPr>
+          <w:b/>
+          <w:bCs/>
+        </w:rPr>
+      </w:pPr>
+      <w:r>
+        <w:rPr>
+          <w:b/>
+          <w:bCs/>
+        </w:rPr>
         <w:lastRenderedPageBreak/>
         <w:t xml:space="preserve">3.3.5. </w:t>
       </w:r>
       <w:r>
+        <w:rPr>
+          <w:b/>
+          <w:bCs/>
+        </w:rPr>
         <w:t>NumPy</w:t>
       </w:r>
       <w:r>
+        <w:rPr>
+          <w:b/>
+          <w:bCs/>
+        </w:rPr>
         <w:t xml:space="preserve"> [31]</w:t>
       </w:r>
     </w:p>
@@ -16913,14 +17544,30 @@
     <w:p>
       <w:pPr>
         <w:pStyle w:val="Cmsor30"/>
-      </w:pPr>
-      <w:r>
+        <w:rPr>
+          <w:b/>
+          <w:bCs/>
+        </w:rPr>
+      </w:pPr>
+      <w:r>
+        <w:rPr>
+          <w:b/>
+          <w:bCs/>
+        </w:rPr>
         <w:t xml:space="preserve">3.3.6. </w:t>
       </w:r>
       <w:r>
+        <w:rPr>
+          <w:b/>
+          <w:bCs/>
+        </w:rPr>
         <w:t>Gensim</w:t>
       </w:r>
       <w:r>
+        <w:rPr>
+          <w:b/>
+          <w:bCs/>
+        </w:rPr>
         <w:t xml:space="preserve"> [32]</w:t>
       </w:r>
     </w:p>
@@ -16989,14 +17636,30 @@
     <w:p>
       <w:pPr>
         <w:pStyle w:val="Cmsor30"/>
-      </w:pPr>
-      <w:r>
+        <w:rPr>
+          <w:b/>
+          <w:bCs/>
+        </w:rPr>
+      </w:pPr>
+      <w:r>
+        <w:rPr>
+          <w:b/>
+          <w:bCs/>
+        </w:rPr>
         <w:t xml:space="preserve">3.3.7. </w:t>
       </w:r>
       <w:r>
+        <w:rPr>
+          <w:b/>
+          <w:bCs/>
+        </w:rPr>
         <w:t>scikit-learn</w:t>
       </w:r>
       <w:r>
+        <w:rPr>
+          <w:b/>
+          <w:bCs/>
+        </w:rPr>
         <w:t xml:space="preserve"> [33]</w:t>
       </w:r>
     </w:p>
@@ -17071,14 +17734,30 @@
     <w:p>
       <w:pPr>
         <w:pStyle w:val="Cmsor30"/>
-      </w:pPr>
-      <w:r>
+        <w:rPr>
+          <w:b/>
+          <w:bCs/>
+        </w:rPr>
+      </w:pPr>
+      <w:r>
+        <w:rPr>
+          <w:b/>
+          <w:bCs/>
+        </w:rPr>
         <w:t xml:space="preserve">3.3.8. </w:t>
       </w:r>
       <w:r>
+        <w:rPr>
+          <w:b/>
+          <w:bCs/>
+        </w:rPr>
         <w:t>NetworkX</w:t>
       </w:r>
       <w:r>
+        <w:rPr>
+          <w:b/>
+          <w:bCs/>
+        </w:rPr>
         <w:t xml:space="preserve"> [34]</w:t>
       </w:r>
     </w:p>
@@ -17256,14 +17935,30 @@
     <w:p>
       <w:pPr>
         <w:pStyle w:val="Cmsor30"/>
-      </w:pPr>
-      <w:r>
+        <w:rPr>
+          <w:b/>
+          <w:bCs/>
+        </w:rPr>
+      </w:pPr>
+      <w:r>
+        <w:rPr>
+          <w:b/>
+          <w:bCs/>
+        </w:rPr>
         <w:t xml:space="preserve">3.3.9. </w:t>
       </w:r>
       <w:r>
+        <w:rPr>
+          <w:b/>
+          <w:bCs/>
+        </w:rPr>
         <w:t>SciPy</w:t>
       </w:r>
       <w:r>
+        <w:rPr>
+          <w:b/>
+          <w:bCs/>
+        </w:rPr>
         <w:t xml:space="preserve"> [35]</w:t>
       </w:r>
     </w:p>
@@ -17469,27 +18164,55 @@
     <w:p>
       <w:pPr>
         <w:pStyle w:val="Cmsor1"/>
+        <w:rPr>
+          <w:b/>
+          <w:bCs/>
+        </w:rPr>
       </w:pPr>
       <w:bookmarkStart w:id="0" w:name="_Hlk152515114"/>
       <w:r>
+        <w:rPr>
+          <w:b/>
+          <w:bCs/>
+        </w:rPr>
         <w:lastRenderedPageBreak/>
         <w:t>4</w:t>
       </w:r>
       <w:r>
-        <w:t>. A</w:t>
-      </w:r>
-      <w:r>
-        <w:t>z Anaconda és a</w:t>
-      </w:r>
-      <w:r>
+        <w:rPr>
+          <w:b/>
+          <w:bCs/>
+        </w:rPr>
+        <w:t xml:space="preserve">. </w:t>
+      </w:r>
+      <w:r>
+        <w:rPr>
+          <w:b/>
+          <w:bCs/>
+        </w:rPr>
+        <w:t>A</w:t>
+      </w:r>
+      <w:r>
+        <w:rPr>
+          <w:b/>
+          <w:bCs/>
+        </w:rPr>
         <w:t xml:space="preserve"> Spyder konfigurációja</w:t>
       </w:r>
     </w:p>
     <w:p>
       <w:pPr>
         <w:pStyle w:val="Cmsor20"/>
-      </w:pPr>
-      <w:r>
+        <w:rPr>
+          <w:b/>
+          <w:bCs/>
+        </w:rPr>
+      </w:pPr>
+      <w:r>
+        <w:rPr>
+          <w:b/>
+          <w:bCs/>
+        </w:rPr>
         <w:t>4.1. Az Anaconda</w:t>
       </w:r>
     </w:p>
@@ -17742,8 +18465,16 @@
     <w:p>
       <w:pPr>
         <w:pStyle w:val="Cmsor20"/>
-      </w:pPr>
-      <w:r>
+        <w:rPr>
+          <w:b/>
+          <w:bCs/>
+        </w:rPr>
+      </w:pPr>
+      <w:r>
+        <w:rPr>
+          <w:b/>
+          <w:bCs/>
+        </w:rPr>
         <w:t>4.2. A Spyder</w:t>
       </w:r>
     </w:p>
@@ -21340,15 +22071,7 @@
           <w:sz w:val="24"/>
           <w:szCs w:val="24"/>
         </w:rPr>
-        <w:t>tekinthetjük</w:t>
-      </w:r>
-      <w:r>
-        <w:rPr>
-          <w:rFonts w:ascii="Times New Roman" w:hAnsi="Times New Roman" w:cs="Times New Roman"/>
-          <w:sz w:val="24"/>
-          <w:szCs w:val="24"/>
-        </w:rPr>
-        <w:t xml:space="preserve"> meg </w:t>
+        <w:t xml:space="preserve">tekinthetjük meg </w:t>
       </w:r>
       <w:r>
         <w:rPr>
@@ -22234,11 +22957,23 @@
     <w:p>
       <w:pPr>
         <w:pStyle w:val="Cmsor20"/>
-      </w:pPr>
-      <w:r>
+        <w:rPr>
+          <w:b/>
+          <w:bCs/>
+        </w:rPr>
+      </w:pPr>
+      <w:r>
+        <w:rPr>
+          <w:b/>
+          <w:bCs/>
+        </w:rPr>
         <w:tab/>
       </w:r>
       <w:r>
+        <w:rPr>
+          <w:b/>
+          <w:bCs/>
+        </w:rPr>
         <w:t>4.3. Technikai részletek</w:t>
       </w:r>
     </w:p>
@@ -22328,26 +23063,54 @@
       <w:pPr>
         <w:pStyle w:val="Cmsor1"/>
         <w:spacing w:line="360" w:lineRule="auto"/>
-      </w:pPr>
-      <w:r>
+        <w:rPr>
+          <w:b/>
+          <w:bCs/>
+        </w:rPr>
+      </w:pPr>
+      <w:r>
+        <w:rPr>
+          <w:b/>
+          <w:bCs/>
+        </w:rPr>
         <w:lastRenderedPageBreak/>
         <w:t>5</w:t>
       </w:r>
       <w:r>
+        <w:rPr>
+          <w:b/>
+          <w:bCs/>
+        </w:rPr>
         <w:t xml:space="preserve">. Szövegkorpuszok összegyűjtése </w:t>
       </w:r>
       <w:r>
+        <w:rPr>
+          <w:b/>
+          <w:bCs/>
+        </w:rPr>
         <w:t>és statisztikai elemzése</w:t>
       </w:r>
     </w:p>
     <w:p>
       <w:pPr>
         <w:pStyle w:val="Cmsor20"/>
-      </w:pPr>
-      <w:r>
+        <w:rPr>
+          <w:b/>
+          <w:bCs/>
+        </w:rPr>
+      </w:pPr>
+      <w:r>
+        <w:rPr>
+          <w:b/>
+          <w:bCs/>
+        </w:rPr>
         <w:t>5</w:t>
       </w:r>
       <w:r>
+        <w:rPr>
+          <w:b/>
+          <w:bCs/>
+        </w:rPr>
         <w:t>.1. A szövegek kiválasztása</w:t>
       </w:r>
     </w:p>
@@ -22393,8 +23156,16 @@
     <w:p>
       <w:pPr>
         <w:pStyle w:val="Cmsor20"/>
-      </w:pPr>
-      <w:r>
+        <w:rPr>
+          <w:b/>
+          <w:bCs/>
+        </w:rPr>
+      </w:pPr>
+      <w:r>
+        <w:rPr>
+          <w:b/>
+          <w:bCs/>
+        </w:rPr>
         <w:t>5.2 A statisztikai vizsgálatok célja</w:t>
       </w:r>
     </w:p>
@@ -22436,13 +23207,7 @@
         <w:rPr>
           <w:sz w:val="24"/>
         </w:rPr>
-        <w:t xml:space="preserve">, illetve </w:t>
-      </w:r>
-      <w:r>
-        <w:rPr>
-          <w:sz w:val="24"/>
-        </w:rPr>
-        <w:t>a szavak gyakoriság szerinti összegyűjtés</w:t>
+        <w:t>, illetve a szavak gyakoriság szerinti összegyűjtés</w:t>
       </w:r>
       <w:r>
         <w:rPr>
@@ -22478,31 +23243,7 @@
         <w:rPr>
           <w:sz w:val="24"/>
         </w:rPr>
-        <w:t xml:space="preserve">Persze </w:t>
-      </w:r>
-      <w:r>
-        <w:rPr>
-          <w:sz w:val="24"/>
-        </w:rPr>
-        <w:t>attól függően, milyen témában, nehézségben, illetve mélységben szeretne valaki nyelvet tanulni,</w:t>
-      </w:r>
-      <w:r>
-        <w:rPr>
-          <w:sz w:val="24"/>
-        </w:rPr>
-        <w:t xml:space="preserve"> szükséges szöveget választani.</w:t>
-      </w:r>
-      <w:r>
-        <w:rPr>
-          <w:sz w:val="24"/>
-        </w:rPr>
-        <w:t xml:space="preserve"> </w:t>
-      </w:r>
-      <w:r>
-        <w:rPr>
-          <w:sz w:val="24"/>
-        </w:rPr>
-        <w:t xml:space="preserve">A </w:t>
+        <w:t xml:space="preserve">Persze attól függően, milyen témában, nehézségben, illetve mélységben szeretne valaki nyelvet tanulni, szükséges szöveget választani. A </w:t>
       </w:r>
       <w:r>
         <w:rPr>
@@ -22594,7 +23335,19 @@
         <w:rPr>
           <w:sz w:val="24"/>
         </w:rPr>
-        <w:t xml:space="preserve"> következő vizsgálatokat végeztem el mind a 4 nyelvű változatra: a s</w:t>
+        <w:t xml:space="preserve"> következő </w:t>
+      </w:r>
+      <w:r>
+        <w:rPr>
+          <w:sz w:val="24"/>
+        </w:rPr>
+        <w:t>statisztikai vizsgálatokat</w:t>
+      </w:r>
+      <w:r>
+        <w:rPr>
+          <w:sz w:val="24"/>
+        </w:rPr>
+        <w:t xml:space="preserve"> végeztem el mind a 4 nyelvű változatra: a s</w:t>
       </w:r>
       <w:r>
         <w:rPr>
@@ -22742,7 +23495,25 @@
         <w:rPr>
           <w:sz w:val="24"/>
         </w:rPr>
-        <w:t>hogy mennyire lehetnek jelen</w:t>
+        <w:t xml:space="preserve">a ritkábban előforduló kifejezések elárulhatják, </w:t>
+      </w:r>
+      <w:r>
+        <w:rPr>
+          <w:sz w:val="24"/>
+        </w:rPr>
+        <w:t xml:space="preserve">hogy mennyire </w:t>
+      </w:r>
+      <w:r>
+        <w:rPr>
+          <w:sz w:val="24"/>
+        </w:rPr>
+        <w:t>vannak</w:t>
+      </w:r>
+      <w:r>
+        <w:rPr>
+          <w:sz w:val="24"/>
+        </w:rPr>
+        <w:t xml:space="preserve"> jelen</w:t>
       </w:r>
       <w:r>
         <w:rPr>
@@ -22790,7 +23561,7 @@
         <w:rPr>
           <w:sz w:val="24"/>
         </w:rPr>
-        <w:t>nyújthat</w:t>
+        <w:t>nyújt</w:t>
       </w:r>
       <w:r>
         <w:rPr>
@@ -22990,11 +23761,23 @@
     <w:p>
       <w:pPr>
         <w:pStyle w:val="Cmsor20"/>
-      </w:pPr>
-      <w:r>
+        <w:rPr>
+          <w:b/>
+          <w:bCs/>
+        </w:rPr>
+      </w:pPr>
+      <w:r>
+        <w:rPr>
+          <w:b/>
+          <w:bCs/>
+        </w:rPr>
         <w:t>5.2. A választott szövegek előfeldolgozása</w:t>
       </w:r>
       <w:r>
+        <w:rPr>
+          <w:b/>
+          <w:bCs/>
+        </w:rPr>
         <w:tab/>
       </w:r>
     </w:p>
@@ -23130,8 +23913,16 @@
     <w:p>
       <w:pPr>
         <w:pStyle w:val="Cmsor30"/>
-      </w:pPr>
-      <w:r>
+        <w:rPr>
+          <w:b/>
+          <w:bCs/>
+        </w:rPr>
+      </w:pPr>
+      <w:r>
+        <w:rPr>
+          <w:b/>
+          <w:bCs/>
+        </w:rPr>
         <w:t>5.2.1. Az angol verzió</w:t>
       </w:r>
     </w:p>
@@ -23518,7 +24309,6 @@
         <w:rPr>
           <w:sz w:val="24"/>
         </w:rPr>
-        <w:lastRenderedPageBreak/>
         <w:t>Ezután a dokumentumban maradt felesleges üres sorok kiszedése következett</w:t>
       </w:r>
       <w:r>
@@ -23551,7 +24341,68 @@
         <w:rPr>
           <w:sz w:val="24"/>
         </w:rPr>
-        <w:t xml:space="preserve"> A szöveg sorainak szétválasztása után kiszűrtem az üres sorokat, majd újra összeillesztettem a szöveget az újsor karakterek mentén.</w:t>
+        <w:t xml:space="preserve"> A szöveg sorainak szétválasztása után kiszűrtem az üres sorokat, </w:t>
+      </w:r>
+      <w:r>
+        <w:rPr>
+          <w:sz w:val="24"/>
+        </w:rPr>
+        <w:lastRenderedPageBreak/>
+        <w:t>majd újra összeillesztettem a szöveget az újsor karakterek mentén.</w:t>
+      </w:r>
+      <w:r>
+        <w:rPr>
+          <w:sz w:val="24"/>
+        </w:rPr>
+        <w:t xml:space="preserve"> Az utolsó előkészítési lépés a könyv egyik szereplőjének, Hagridnak a tájszólására irányult. A karakter kiejtését más alakkal jelölte a szerző, ezzel utalva a kiejtésbeli különbségekre </w:t>
+      </w:r>
+      <w:r>
+        <w:rPr>
+          <w:sz w:val="24"/>
+        </w:rPr>
+        <w:t>(you</w:t>
+      </w:r>
+      <w:r>
+        <w:rPr>
+          <w:sz w:val="24"/>
+        </w:rPr>
+        <w:t xml:space="preserve"> – yeh</w:t>
+      </w:r>
+      <w:r>
+        <w:rPr>
+          <w:sz w:val="24"/>
+        </w:rPr>
+        <w:t>, your</w:t>
+      </w:r>
+      <w:r>
+        <w:rPr>
+          <w:sz w:val="24"/>
+        </w:rPr>
+        <w:t xml:space="preserve"> – yer</w:t>
+      </w:r>
+      <w:r>
+        <w:rPr>
+          <w:sz w:val="24"/>
+        </w:rPr>
+        <w:t>, to</w:t>
+      </w:r>
+      <w:r>
+        <w:rPr>
+          <w:sz w:val="24"/>
+        </w:rPr>
+        <w:t xml:space="preserve"> – ter</w:t>
+      </w:r>
+      <w:r>
+        <w:rPr>
+          <w:sz w:val="24"/>
+        </w:rPr>
+        <w:t>)</w:t>
+      </w:r>
+      <w:r>
+        <w:rPr>
+          <w:sz w:val="24"/>
+        </w:rPr>
+        <w:t>. A tájszólásos alakok eltávolítása után készen állt a szöveg a további normalizálási lépésekre, és a vizsgálatokra.</w:t>
       </w:r>
     </w:p>
     <w:p>
@@ -23769,8 +24620,16 @@
     <w:p>
       <w:pPr>
         <w:pStyle w:val="Cmsor30"/>
-      </w:pPr>
-      <w:r>
+        <w:rPr>
+          <w:b/>
+          <w:bCs/>
+        </w:rPr>
+      </w:pPr>
+      <w:r>
+        <w:rPr>
+          <w:b/>
+          <w:bCs/>
+        </w:rPr>
         <w:t>5.2.2. A német verzió</w:t>
       </w:r>
     </w:p>
@@ -23857,8 +24716,17 @@
     <w:p>
       <w:pPr>
         <w:pStyle w:val="Cmsor30"/>
-      </w:pPr>
-      <w:r>
+        <w:rPr>
+          <w:b/>
+          <w:bCs/>
+        </w:rPr>
+      </w:pPr>
+      <w:r>
+        <w:rPr>
+          <w:b/>
+          <w:bCs/>
+        </w:rPr>
+        <w:lastRenderedPageBreak/>
         <w:t>5.2.3. A francia verzió</w:t>
       </w:r>
     </w:p>
@@ -23870,7 +24738,6 @@
         </w:rPr>
       </w:pPr>
       <w:r>
-        <w:lastRenderedPageBreak/>
         <w:tab/>
       </w:r>
       <w:r>
@@ -23965,11 +24832,15 @@
       <w:pPr>
         <w:pStyle w:val="Cmsor30"/>
         <w:rPr>
+          <w:b/>
+          <w:bCs/>
           <w:szCs w:val="28"/>
         </w:rPr>
       </w:pPr>
       <w:r>
         <w:rPr>
+          <w:b/>
+          <w:bCs/>
           <w:szCs w:val="28"/>
         </w:rPr>
         <w:t>5.2.4. A spanyol verzió</w:t>
@@ -24059,12 +24930,16 @@
       <w:pPr>
         <w:pStyle w:val="Cmsor30"/>
         <w:rPr>
+          <w:b/>
+          <w:bCs/>
           <w:sz w:val="32"/>
           <w:szCs w:val="32"/>
         </w:rPr>
       </w:pPr>
       <w:r>
         <w:rPr>
+          <w:b/>
+          <w:bCs/>
           <w:sz w:val="32"/>
           <w:szCs w:val="32"/>
         </w:rPr>
@@ -24074,12 +24949,17 @@
     <w:p>
       <w:pPr>
         <w:pStyle w:val="Cmsor30"/>
-      </w:pPr>
-      <w:r>
-        <w:t>5.3.1. A mondatok</w:t>
-      </w:r>
-      <w:r>
-        <w:t xml:space="preserve"> elemzése</w:t>
+        <w:rPr>
+          <w:b/>
+          <w:bCs/>
+        </w:rPr>
+      </w:pPr>
+      <w:r>
+        <w:rPr>
+          <w:b/>
+          <w:bCs/>
+        </w:rPr>
+        <w:t>5.3.1. A mondatok elemzése</w:t>
       </w:r>
     </w:p>
     <w:p>
@@ -24303,7 +25183,19 @@
         <w:rPr>
           <w:sz w:val="24"/>
         </w:rPr>
-        <w:t>párbeszédek elején és végén megtalálható ’</w:t>
+        <w:t>párbeszédek elején és végén megtalálható</w:t>
+      </w:r>
+      <w:r>
+        <w:rPr>
+          <w:sz w:val="24"/>
+        </w:rPr>
+        <w:t xml:space="preserve"> </w:t>
+      </w:r>
+      <w:r>
+        <w:rPr>
+          <w:sz w:val="24"/>
+        </w:rPr>
+        <w:t>’</w:t>
       </w:r>
       <w:r>
         <w:rPr>
@@ -24351,6 +25243,7 @@
       </w:pPr>
       <w:r>
         <w:rPr>
+          <w:noProof/>
           <w:sz w:val="24"/>
         </w:rPr>
         <w:drawing>
@@ -24473,13 +25366,7 @@
         <w:rPr>
           <w:sz w:val="24"/>
         </w:rPr>
-        <w:t xml:space="preserve"> végén nem egy </w:t>
-      </w:r>
-      <w:r>
-        <w:rPr>
-          <w:sz w:val="24"/>
-        </w:rPr>
-        <w:t xml:space="preserve">egyszerű írásjel van, hanem három pont, akkor ezt nem ismeri fel a </w:t>
+        <w:t xml:space="preserve"> végén nem egy egyszerű írásjel van, hanem három pont, akkor ezt nem ismeri fel a </w:t>
       </w:r>
       <w:r>
         <w:rPr>
@@ -24775,7 +25662,37 @@
         <w:rPr>
           <w:sz w:val="24"/>
         </w:rPr>
-        <w:t>ból arra a következtetésre jutottam, hogy a vizsgálat metódusának további finomítása szükséges annak eldöntéséhez, hogy mennyire feleltethetők meg egymásnak a négy szöveg mondatai, felépítése (az előfeltételezésem szerint sok különbség</w:t>
+        <w:t>ból arra a következtetésre jutottam, hogy a vizsgálat metódusának további finomítása</w:t>
+      </w:r>
+      <w:r>
+        <w:rPr>
+          <w:sz w:val="24"/>
+        </w:rPr>
+        <w:t>, illetve a szövegek ’tisztább’ formában történő beszerzése</w:t>
+      </w:r>
+      <w:r>
+        <w:rPr>
+          <w:sz w:val="24"/>
+        </w:rPr>
+        <w:t xml:space="preserve"> lenne</w:t>
+      </w:r>
+      <w:r>
+        <w:rPr>
+          <w:sz w:val="24"/>
+        </w:rPr>
+        <w:t xml:space="preserve"> szükséges annak eldöntéséhez, hogy mennyire feleltethetők meg egymásnak a négy szöveg mondata</w:t>
+      </w:r>
+      <w:r>
+        <w:rPr>
+          <w:sz w:val="24"/>
+        </w:rPr>
+        <w:t>i és</w:t>
+      </w:r>
+      <w:r>
+        <w:rPr>
+          <w:sz w:val="24"/>
+        </w:rPr>
+        <w:t xml:space="preserve"> felépítése (az előfeltételezésem szerint sok különbség</w:t>
       </w:r>
       <w:r>
         <w:rPr>
@@ -24805,14 +25722,23 @@
     <w:p>
       <w:pPr>
         <w:pStyle w:val="Cmsor30"/>
-      </w:pPr>
-      <w:r>
-        <w:t xml:space="preserve">5.3.2. </w:t>
-      </w:r>
-      <w:r>
-        <w:t xml:space="preserve">A </w:t>
-      </w:r>
-      <w:r>
+        <w:rPr>
+          <w:b/>
+          <w:bCs/>
+        </w:rPr>
+      </w:pPr>
+      <w:r>
+        <w:rPr>
+          <w:b/>
+          <w:bCs/>
+        </w:rPr>
+        <w:t xml:space="preserve">5.3.2. A </w:t>
+      </w:r>
+      <w:r>
+        <w:rPr>
+          <w:b/>
+          <w:bCs/>
+        </w:rPr>
         <w:t>szavakra vonatkozó statisztikák</w:t>
       </w:r>
     </w:p>
@@ -24854,15 +25780,9 @@
         <w:rPr>
           <w:sz w:val="24"/>
         </w:rPr>
+        <w:lastRenderedPageBreak/>
         <w:tab/>
-        <w:t xml:space="preserve">A sorok számát természetesen befolyásolja, hogy milyen tördelésben szerepeltek a szövegek az eredeti pdf dokumentumokban. Ha megvizsgáljuk a statisztikai eredményeket, </w:t>
-      </w:r>
-      <w:r>
-        <w:rPr>
-          <w:sz w:val="24"/>
-        </w:rPr>
-        <w:lastRenderedPageBreak/>
-        <w:t>kiderül, hogy átlagosan az angol szövegben a legrövidebbek a sorok, mert 8</w:t>
+        <w:t>A sorok számát természetesen befolyásolja, hogy milyen tördelésben szerepeltek a szövegek az eredeti pdf dokumentumokban. Ha megvizsgáljuk a statisztikai eredményeket, kiderül, hogy átlagosan az angol szövegben a legrövidebbek a sorok, mert 8</w:t>
       </w:r>
       <w:r>
         <w:rPr>
@@ -24938,15 +25858,125 @@
         <w:rPr>
           <w:sz w:val="24"/>
         </w:rPr>
-        <w:t xml:space="preserve">. Ezeke legtöbbje a Harry Potter könyvre specifikus (pl. az ’Ő, akit nem nevezünk nevén’ kifejezés kötőjelekkel elválasztva). </w:t>
-      </w:r>
+        <w:t>. Ezeke legtöbbje a Harry Potter könyvre specifikus (pl. az ’Ő, akit nem nevezünk nevén’ kifejezés kötőjelekkel elválasztva).</w:t>
+      </w:r>
+      <w:r>
+        <w:rPr>
+          <w:sz w:val="24"/>
+        </w:rPr>
+        <w:t xml:space="preserve"> Ezekből az eredményekből azt a következtetést vonhatjuk le, hogy nagyobb terjedelmű szövegkorpusz vizsgálata esetén világosan kirajzolódik az egyes nyelvek néhány nyelvtani sajátossága.</w:t>
+      </w:r>
+    </w:p>
+    <w:p>
+      <w:pPr>
+        <w:pStyle w:val="Cmsor30"/>
+        <w:rPr>
+          <w:sz w:val="24"/>
+        </w:rPr>
+      </w:pPr>
       <w:r>
         <w:rPr>
           <w:b/>
           <w:bCs/>
           <w:sz w:val="24"/>
         </w:rPr>
-        <w:t>(TODO: ki akarom fejteni 4, stb… leghosszabb szó vizsgálatát is, mellékleteket fogom módosítani hozzá)</w:t>
+        <w:tab/>
+      </w:r>
+      <w:r>
+        <w:rPr>
+          <w:sz w:val="24"/>
+        </w:rPr>
+        <w:t>A következő, szempontunkból érdekes statisztika a szövegekben leggyakrabban szer</w:t>
+      </w:r>
+      <w:r>
+        <w:rPr>
+          <w:sz w:val="24"/>
+        </w:rPr>
+        <w:t>e</w:t>
+      </w:r>
+      <w:r>
+        <w:rPr>
+          <w:sz w:val="24"/>
+        </w:rPr>
+        <w:t>plő szavak listája.</w:t>
+      </w:r>
+      <w:r>
+        <w:rPr>
+          <w:sz w:val="24"/>
+        </w:rPr>
+        <w:t xml:space="preserve"> A 6-9. mellékeletek mutatják az egyes nyelveken előforduló leggyakoribb szavak listáját. A végleges </w:t>
+      </w:r>
+      <w:r>
+        <w:rPr>
+          <w:sz w:val="24"/>
+        </w:rPr>
+        <w:t xml:space="preserve">adatok kinyerése előtt még szükség volt egy fontos NLP lépésre, a gyakran előforduló, viszont a vizsgálataink szempontjából </w:t>
+      </w:r>
+      <w:r>
+        <w:rPr>
+          <w:sz w:val="24"/>
+        </w:rPr>
+        <w:t xml:space="preserve">kevésbé fontos, vagy </w:t>
+      </w:r>
+      <w:r>
+        <w:rPr>
+          <w:sz w:val="24"/>
+        </w:rPr>
+        <w:t>jelentéktelen kötőszavak, névmások és hasnonló szavak</w:t>
+      </w:r>
+      <w:r>
+        <w:rPr>
+          <w:sz w:val="24"/>
+        </w:rPr>
+        <w:t xml:space="preserve"> (stopwords)</w:t>
+      </w:r>
+      <w:r>
+        <w:rPr>
+          <w:sz w:val="24"/>
+        </w:rPr>
+        <w:t xml:space="preserve"> kiszűrésére</w:t>
+      </w:r>
+      <w:r>
+        <w:rPr>
+          <w:sz w:val="24"/>
+        </w:rPr>
+        <w:t xml:space="preserve"> (a, the, and, me, her, stb)</w:t>
+      </w:r>
+      <w:r>
+        <w:rPr>
+          <w:sz w:val="24"/>
+        </w:rPr>
+        <w:t>. Ezek</w:t>
+      </w:r>
+      <w:r>
+        <w:rPr>
+          <w:sz w:val="24"/>
+        </w:rPr>
+        <w:t xml:space="preserve"> torzítják a szógyakorisági vizsgálatokat, és elveszik a figyelmet a valóban lényeges kifejezésekről a szövegben.</w:t>
+      </w:r>
+      <w:r>
+        <w:rPr>
+          <w:sz w:val="24"/>
+        </w:rPr>
+        <w:t xml:space="preserve"> A stopword listát szabadon megválaszthatjuk, tetszőlegesen elvehetünk belőle </w:t>
+      </w:r>
+      <w:r>
+        <w:rPr>
+          <w:sz w:val="24"/>
+        </w:rPr>
+        <w:t>általunk fontosnak gondolt szavakat</w:t>
+      </w:r>
+      <w:r>
+        <w:rPr>
+          <w:sz w:val="24"/>
+        </w:rPr>
+        <w:t>, és hozzá is adhatunk a listához bármilyen kifejezést.</w:t>
+      </w:r>
+      <w:r>
+        <w:rPr>
+          <w:sz w:val="24"/>
+        </w:rPr>
+        <w:t xml:space="preserve"> Az elemzéseimben az NLTK beépített stopword listáit használtam, amely mind a négy vizsgált nyelvre rendelkezésre áll.</w:t>
       </w:r>
     </w:p>
     <w:p>
@@ -24957,162 +25987,1538 @@
         </w:rPr>
       </w:pPr>
       <w:r>
+        <w:rPr>
+          <w:sz w:val="24"/>
+        </w:rPr>
+        <w:lastRenderedPageBreak/>
+        <w:tab/>
+        <w:t>A szógyakoriságokból az első fontos kiolvasható eredmény a regényben szereplő karakterek előfordulási gyakorisága. A főszereplő természetesen az adatok alapján is Harry, őt követik a hozzá közel álló karakterek, Ron, Hagrid és Hermione. Látható, hogy egy ilyen statisztikából kideríthető, hogy általánosan kik a legfőbb szereplők egy regényben, vagy egy másfajta hosszabb elbeszélő szövegben.</w:t>
+      </w:r>
+    </w:p>
+    <w:p>
+      <w:pPr>
+        <w:spacing w:line="360" w:lineRule="auto"/>
+        <w:jc w:val="both"/>
+        <w:rPr>
+          <w:rFonts w:ascii="Times New Roman" w:hAnsi="Times New Roman" w:cs="Times New Roman"/>
+          <w:sz w:val="24"/>
+          <w:szCs w:val="24"/>
+        </w:rPr>
+      </w:pPr>
+      <w:r>
+        <w:rPr>
+          <w:sz w:val="24"/>
+        </w:rPr>
+        <w:tab/>
+      </w:r>
+      <w:r>
+        <w:rPr>
+          <w:rFonts w:ascii="Times New Roman" w:hAnsi="Times New Roman" w:cs="Times New Roman"/>
+          <w:sz w:val="24"/>
+        </w:rPr>
+        <w:t xml:space="preserve">Konklúzióként megállapítható, hogy </w:t>
+      </w:r>
+      <w:r>
+        <w:rPr>
+          <w:rFonts w:ascii="Times New Roman" w:hAnsi="Times New Roman" w:cs="Times New Roman"/>
+          <w:sz w:val="24"/>
+        </w:rPr>
+        <w:t xml:space="preserve">az </w:t>
+      </w:r>
+      <w:r>
+        <w:rPr>
+          <w:rFonts w:ascii="Times New Roman" w:hAnsi="Times New Roman" w:cs="Times New Roman"/>
+          <w:sz w:val="24"/>
+        </w:rPr>
+        <w:t>NLP módszerek segítségével</w:t>
+      </w:r>
+      <w:r>
+        <w:rPr>
+          <w:rFonts w:ascii="Times New Roman" w:hAnsi="Times New Roman" w:cs="Times New Roman"/>
+          <w:sz w:val="24"/>
+        </w:rPr>
+        <w:t xml:space="preserve"> alkotott statisztikák segítségével elérhetők a fejezet elején kitűzött nyelvtanulási célok</w:t>
+      </w:r>
+      <w:r>
+        <w:rPr>
+          <w:rFonts w:ascii="Times New Roman" w:hAnsi="Times New Roman" w:cs="Times New Roman"/>
+          <w:sz w:val="24"/>
+        </w:rPr>
+        <w:t>. Ezek tehát</w:t>
+      </w:r>
+      <w:r>
+        <w:rPr>
+          <w:rFonts w:ascii="Times New Roman" w:hAnsi="Times New Roman" w:cs="Times New Roman"/>
+          <w:sz w:val="24"/>
+        </w:rPr>
+        <w:t xml:space="preserve"> a </w:t>
+      </w:r>
+      <w:r>
+        <w:rPr>
+          <w:rFonts w:ascii="Times New Roman" w:hAnsi="Times New Roman" w:cs="Times New Roman"/>
+          <w:sz w:val="24"/>
+          <w:szCs w:val="24"/>
+        </w:rPr>
+        <w:t xml:space="preserve">támogatás </w:t>
+      </w:r>
+      <w:r>
+        <w:rPr>
+          <w:rFonts w:ascii="Times New Roman" w:hAnsi="Times New Roman" w:cs="Times New Roman"/>
+          <w:sz w:val="24"/>
+          <w:szCs w:val="24"/>
+        </w:rPr>
+        <w:t>saját szószedetek, szótárak készítéséhez</w:t>
+      </w:r>
+      <w:r>
+        <w:rPr>
+          <w:rFonts w:ascii="Times New Roman" w:hAnsi="Times New Roman" w:cs="Times New Roman"/>
+          <w:sz w:val="24"/>
+          <w:szCs w:val="24"/>
+        </w:rPr>
+        <w:t>.</w:t>
+      </w:r>
+      <w:r>
+        <w:rPr>
+          <w:rFonts w:ascii="Times New Roman" w:hAnsi="Times New Roman" w:cs="Times New Roman"/>
+          <w:sz w:val="24"/>
+          <w:szCs w:val="24"/>
+        </w:rPr>
+        <w:t xml:space="preserve"> </w:t>
+      </w:r>
+      <w:r>
+        <w:rPr>
+          <w:rFonts w:ascii="Times New Roman" w:hAnsi="Times New Roman" w:cs="Times New Roman"/>
+          <w:sz w:val="24"/>
+          <w:szCs w:val="24"/>
+        </w:rPr>
+        <w:t>Továbbá a k</w:t>
+      </w:r>
+      <w:r>
+        <w:rPr>
+          <w:rFonts w:ascii="Times New Roman" w:hAnsi="Times New Roman" w:cs="Times New Roman"/>
+          <w:sz w:val="24"/>
+          <w:szCs w:val="24"/>
+        </w:rPr>
+        <w:t>ülönféle nyelvek legfontosabb kifejezéseinek összegyűjtése</w:t>
+      </w:r>
+      <w:r>
+        <w:rPr>
+          <w:rFonts w:ascii="Times New Roman" w:hAnsi="Times New Roman" w:cs="Times New Roman"/>
+          <w:sz w:val="24"/>
+          <w:szCs w:val="24"/>
+        </w:rPr>
+        <w:t>, az adott</w:t>
+      </w:r>
+      <w:r>
+        <w:rPr>
+          <w:rFonts w:ascii="Times New Roman" w:hAnsi="Times New Roman" w:cs="Times New Roman"/>
+          <w:sz w:val="24"/>
+          <w:szCs w:val="24"/>
+        </w:rPr>
+        <w:t xml:space="preserve"> </w:t>
+      </w:r>
+      <w:r>
+        <w:rPr>
+          <w:rFonts w:ascii="Times New Roman" w:hAnsi="Times New Roman" w:cs="Times New Roman"/>
+          <w:sz w:val="24"/>
+          <w:szCs w:val="24"/>
+        </w:rPr>
+        <w:t>alkotás</w:t>
+      </w:r>
+      <w:r>
+        <w:rPr>
+          <w:rFonts w:ascii="Times New Roman" w:hAnsi="Times New Roman" w:cs="Times New Roman"/>
+          <w:sz w:val="24"/>
+          <w:szCs w:val="24"/>
+        </w:rPr>
+        <w:t xml:space="preserve"> általános terjedelme</w:t>
+      </w:r>
+      <w:r>
+        <w:rPr>
+          <w:rFonts w:ascii="Times New Roman" w:hAnsi="Times New Roman" w:cs="Times New Roman"/>
+          <w:sz w:val="24"/>
+          <w:szCs w:val="24"/>
+        </w:rPr>
+        <w:t xml:space="preserve">, a </w:t>
+      </w:r>
+      <w:r>
+        <w:rPr>
+          <w:rFonts w:ascii="Times New Roman" w:hAnsi="Times New Roman" w:cs="Times New Roman"/>
+          <w:sz w:val="24"/>
+          <w:szCs w:val="24"/>
+        </w:rPr>
+        <w:t>mondatok tagoltsága, összetettsége</w:t>
+      </w:r>
+      <w:r>
+        <w:rPr>
+          <w:rFonts w:ascii="Times New Roman" w:hAnsi="Times New Roman" w:cs="Times New Roman"/>
+          <w:sz w:val="24"/>
+          <w:szCs w:val="24"/>
+        </w:rPr>
+        <w:t xml:space="preserve">, a </w:t>
+      </w:r>
+      <w:r>
+        <w:rPr>
+          <w:rFonts w:ascii="Times New Roman" w:hAnsi="Times New Roman" w:cs="Times New Roman"/>
+          <w:sz w:val="24"/>
+          <w:szCs w:val="24"/>
+        </w:rPr>
+        <w:t>szókincs gazdagsága</w:t>
+      </w:r>
+      <w:r>
+        <w:rPr>
+          <w:rFonts w:ascii="Times New Roman" w:hAnsi="Times New Roman" w:cs="Times New Roman"/>
+          <w:sz w:val="24"/>
+          <w:szCs w:val="24"/>
+        </w:rPr>
+        <w:t xml:space="preserve">, a </w:t>
+      </w:r>
+      <w:r>
+        <w:rPr>
+          <w:rFonts w:ascii="Times New Roman" w:hAnsi="Times New Roman" w:cs="Times New Roman"/>
+          <w:sz w:val="24"/>
+          <w:szCs w:val="24"/>
+        </w:rPr>
+        <w:t>szakkifejezések és nehezebb szavak elkülönítése a ritkább gyakoriság alapján</w:t>
+      </w:r>
+      <w:r>
+        <w:rPr>
+          <w:rFonts w:ascii="Times New Roman" w:hAnsi="Times New Roman" w:cs="Times New Roman"/>
+          <w:sz w:val="24"/>
+          <w:szCs w:val="24"/>
+        </w:rPr>
+        <w:t>.</w:t>
+      </w:r>
+    </w:p>
+    <w:p>
+      <w:pPr>
+        <w:rPr>
+          <w:rFonts w:ascii="Times New Roman" w:hAnsi="Times New Roman" w:cs="Times New Roman"/>
+          <w:sz w:val="24"/>
+          <w:szCs w:val="24"/>
+        </w:rPr>
+      </w:pPr>
+      <w:r>
+        <w:rPr>
+          <w:rFonts w:ascii="Times New Roman" w:hAnsi="Times New Roman" w:cs="Times New Roman"/>
+          <w:sz w:val="24"/>
+          <w:szCs w:val="24"/>
+        </w:rPr>
+        <w:br w:type="page"/>
+      </w:r>
+    </w:p>
+    <w:p>
+      <w:pPr>
+        <w:pStyle w:val="Cmsor1"/>
+        <w:spacing w:line="360" w:lineRule="auto"/>
+        <w:jc w:val="both"/>
         <w:rPr>
           <w:b/>
           <w:bCs/>
-          <w:sz w:val="24"/>
+        </w:rPr>
+      </w:pPr>
+      <w:r>
+        <w:rPr>
+          <w:b/>
+          <w:bCs/>
+        </w:rPr>
+        <w:lastRenderedPageBreak/>
+        <w:t>6</w:t>
+      </w:r>
+      <w:r>
+        <w:rPr>
+          <w:b/>
+          <w:bCs/>
+        </w:rPr>
+        <w:t xml:space="preserve">. </w:t>
+      </w:r>
+      <w:r>
+        <w:rPr>
+          <w:b/>
+          <w:bCs/>
+        </w:rPr>
+        <w:t>A könyv szövegének tartalmi összefoglalója</w:t>
+      </w:r>
+    </w:p>
+    <w:p>
+      <w:pPr>
+        <w:pStyle w:val="Cmsor20"/>
+        <w:rPr>
+          <w:b/>
+          <w:bCs/>
+        </w:rPr>
+      </w:pPr>
+      <w:r>
+        <w:rPr>
+          <w:b/>
+          <w:bCs/>
+        </w:rPr>
+        <w:t>6.1. a vizsgálat célja</w:t>
+      </w:r>
+      <w:r>
+        <w:rPr>
+          <w:b/>
+          <w:bCs/>
         </w:rPr>
         <w:tab/>
       </w:r>
-      <w:r>
-        <w:rPr>
-          <w:sz w:val="24"/>
-        </w:rPr>
-        <w:t>A következő, szempontunkból érdekes statisztika a szövegekben leggyakrabban szerplő szavak listája. …</w:t>
-      </w:r>
+    </w:p>
+    <w:p>
+      <w:pPr>
+        <w:spacing w:line="360" w:lineRule="auto"/>
+        <w:jc w:val="both"/>
+        <w:rPr>
+          <w:rFonts w:ascii="Times New Roman" w:hAnsi="Times New Roman" w:cs="Times New Roman"/>
+          <w:sz w:val="24"/>
+          <w:szCs w:val="24"/>
+        </w:rPr>
+      </w:pPr>
+      <w:r>
+        <w:rPr>
+          <w:rFonts w:ascii="Times New Roman" w:hAnsi="Times New Roman" w:cs="Times New Roman"/>
+          <w:sz w:val="24"/>
+          <w:szCs w:val="24"/>
+        </w:rPr>
+        <w:t>A következő vizsgálatom egy érdekes alkalmazási területe a gépi tanulásos módszereknek. Célként a Harry Potter és a Bölcsek Köve angol nyelvű szövegének tartalmi összefoglalójának elkészítését tűztem ki.</w:t>
+      </w:r>
+      <w:r>
+        <w:rPr>
+          <w:rFonts w:ascii="Times New Roman" w:hAnsi="Times New Roman" w:cs="Times New Roman"/>
+          <w:sz w:val="24"/>
+          <w:szCs w:val="24"/>
+        </w:rPr>
+        <w:t xml:space="preserve"> Az eredmények</w:t>
+      </w:r>
+      <w:r>
+        <w:rPr>
+          <w:rFonts w:ascii="Times New Roman" w:hAnsi="Times New Roman" w:cs="Times New Roman"/>
+          <w:sz w:val="24"/>
+          <w:szCs w:val="24"/>
+        </w:rPr>
+        <w:t xml:space="preserve"> segítségével betekinthetünk egy-egy hosszabb szöveg, hagyományos módszerekkel csak hosszú idő alatt elkészíthető, kulcsmozzanatokat és cselekményeket tartalmazó kivonatába. Ennek felhasználási területe lehet például egy olyan kutatási témában való elmélyedés felgyorsítása, amelynek szakirodalmát akár csak hosszú hónapok vagy évek olvasásával tudnánk teljeskörűen feldolgozni. Ilyen esetben az összegyűjtött szövegkorpusz gépi tanulásos kivonatolásával </w:t>
+      </w:r>
+      <w:r>
+        <w:rPr>
+          <w:rFonts w:ascii="Times New Roman" w:hAnsi="Times New Roman" w:cs="Times New Roman"/>
+          <w:sz w:val="24"/>
+          <w:szCs w:val="24"/>
+        </w:rPr>
+        <w:t>lehetőség nyílik a probléma megoldására.</w:t>
+      </w:r>
+    </w:p>
+    <w:p>
+      <w:pPr>
+        <w:spacing w:line="360" w:lineRule="auto"/>
+        <w:jc w:val="both"/>
+        <w:rPr>
+          <w:rFonts w:ascii="Times New Roman" w:hAnsi="Times New Roman" w:cs="Times New Roman"/>
+          <w:sz w:val="24"/>
+          <w:szCs w:val="24"/>
+        </w:rPr>
+      </w:pPr>
+      <w:r>
+        <w:rPr>
+          <w:rFonts w:ascii="Times New Roman" w:hAnsi="Times New Roman" w:cs="Times New Roman"/>
+          <w:sz w:val="24"/>
+          <w:szCs w:val="24"/>
+        </w:rPr>
+        <w:tab/>
+        <w:t>A</w:t>
+      </w:r>
+      <w:r>
+        <w:rPr>
+          <w:rFonts w:ascii="Times New Roman" w:hAnsi="Times New Roman" w:cs="Times New Roman"/>
+          <w:sz w:val="24"/>
+          <w:szCs w:val="24"/>
+        </w:rPr>
+        <w:t xml:space="preserve"> </w:t>
+      </w:r>
+      <w:r>
+        <w:rPr>
+          <w:rFonts w:ascii="Times New Roman" w:hAnsi="Times New Roman" w:cs="Times New Roman"/>
+          <w:i/>
+          <w:iCs/>
+          <w:sz w:val="24"/>
+          <w:szCs w:val="24"/>
+        </w:rPr>
+        <w:t>summarization.py</w:t>
+      </w:r>
+      <w:r>
+        <w:rPr>
+          <w:rFonts w:ascii="Times New Roman" w:hAnsi="Times New Roman" w:cs="Times New Roman"/>
+          <w:sz w:val="24"/>
+          <w:szCs w:val="24"/>
+        </w:rPr>
+        <w:t xml:space="preserve"> scriptben történik meg az előkészített szöveg összefoglalójának generálása. </w:t>
+      </w:r>
+      <w:r>
+        <w:rPr>
+          <w:rFonts w:ascii="Times New Roman" w:hAnsi="Times New Roman" w:cs="Times New Roman"/>
+          <w:sz w:val="24"/>
+          <w:szCs w:val="24"/>
+        </w:rPr>
+        <w:t>Az angol szöveg normalizálása ezesetben némileg más lépésekből állt: whitelist típusú karakterszűrés, a szöveg kisbetűssé tétele, a szó eleji és szóvégi üres szóközök eltávolítása, a szöveg tokenizálása vagyis szavakra bontása NLTK segítségével, a haszontalan szavak (stopwords) eltávolítása, és a megszűrt szavak visszaalakítása összefüggő szöveggé (</w:t>
+      </w:r>
+      <w:r>
+        <w:rPr>
+          <w:rFonts w:ascii="Times New Roman" w:hAnsi="Times New Roman" w:cs="Times New Roman"/>
+          <w:i/>
+          <w:iCs/>
+          <w:sz w:val="24"/>
+          <w:szCs w:val="24"/>
+        </w:rPr>
+        <w:t>normalize_document_for_summarization</w:t>
+      </w:r>
+      <w:r>
+        <w:rPr>
+          <w:rFonts w:ascii="Times New Roman" w:hAnsi="Times New Roman" w:cs="Times New Roman"/>
+          <w:i/>
+          <w:iCs/>
+          <w:sz w:val="24"/>
+          <w:szCs w:val="24"/>
+        </w:rPr>
+        <w:t>.py</w:t>
+      </w:r>
+      <w:r>
+        <w:rPr>
+          <w:rFonts w:ascii="Times New Roman" w:hAnsi="Times New Roman" w:cs="Times New Roman"/>
+          <w:sz w:val="24"/>
+          <w:szCs w:val="24"/>
+        </w:rPr>
+        <w:t>).</w:t>
+      </w:r>
+    </w:p>
+    <w:p>
+      <w:pPr>
+        <w:spacing w:line="360" w:lineRule="auto"/>
+        <w:jc w:val="both"/>
+        <w:rPr>
+          <w:rFonts w:ascii="Times New Roman" w:hAnsi="Times New Roman" w:cs="Times New Roman"/>
+          <w:sz w:val="24"/>
+          <w:szCs w:val="24"/>
+        </w:rPr>
+      </w:pPr>
+      <w:r>
+        <w:rPr>
+          <w:rFonts w:ascii="Times New Roman" w:hAnsi="Times New Roman" w:cs="Times New Roman"/>
+          <w:sz w:val="24"/>
+          <w:szCs w:val="24"/>
+        </w:rPr>
+        <w:tab/>
+        <w:t xml:space="preserve">Ezután a </w:t>
+      </w:r>
+      <w:r>
+        <w:rPr>
+          <w:rFonts w:ascii="Times New Roman" w:hAnsi="Times New Roman" w:cs="Times New Roman"/>
+          <w:sz w:val="24"/>
+          <w:szCs w:val="24"/>
+        </w:rPr>
+        <w:t>numpy</w:t>
+      </w:r>
+      <w:r>
+        <w:rPr>
+          <w:rFonts w:ascii="Times New Roman" w:hAnsi="Times New Roman" w:cs="Times New Roman"/>
+          <w:sz w:val="24"/>
+          <w:szCs w:val="24"/>
+        </w:rPr>
+        <w:t xml:space="preserve"> segítségével vektorizált szöveg mondatait is normalizáltam. Az így eredményül kapott mondatokat </w:t>
+      </w:r>
+      <w:r>
+        <w:rPr>
+          <w:rFonts w:ascii="Times New Roman" w:hAnsi="Times New Roman" w:cs="Times New Roman"/>
+          <w:sz w:val="24"/>
+          <w:szCs w:val="24"/>
+        </w:rPr>
+        <w:t xml:space="preserve">a TF-IDF modell segítségével vektorizáltam. A TF-IDF modell úgy működik, hogy </w:t>
+      </w:r>
+      <w:r>
+        <w:rPr>
+          <w:rFonts w:ascii="Times New Roman" w:hAnsi="Times New Roman" w:cs="Times New Roman"/>
+          <w:sz w:val="24"/>
+          <w:szCs w:val="24"/>
+        </w:rPr>
+        <w:t>két mérőszám kombinációj</w:t>
+      </w:r>
+      <w:r>
+        <w:rPr>
+          <w:rFonts w:ascii="Times New Roman" w:hAnsi="Times New Roman" w:cs="Times New Roman"/>
+          <w:sz w:val="24"/>
+          <w:szCs w:val="24"/>
+        </w:rPr>
+        <w:t>át</w:t>
+      </w:r>
+      <w:r>
+        <w:rPr>
+          <w:rFonts w:ascii="Times New Roman" w:hAnsi="Times New Roman" w:cs="Times New Roman"/>
+          <w:sz w:val="24"/>
+          <w:szCs w:val="24"/>
+        </w:rPr>
+        <w:t>, a kifejezés gyakorisága</w:t>
+      </w:r>
+      <w:r>
+        <w:rPr>
+          <w:rFonts w:ascii="Times New Roman" w:hAnsi="Times New Roman" w:cs="Times New Roman"/>
+          <w:sz w:val="24"/>
+          <w:szCs w:val="24"/>
+        </w:rPr>
+        <w:t xml:space="preserve"> </w:t>
+      </w:r>
+      <w:r>
+        <w:rPr>
+          <w:rFonts w:ascii="Times New Roman" w:hAnsi="Times New Roman" w:cs="Times New Roman"/>
+          <w:sz w:val="24"/>
+          <w:szCs w:val="24"/>
+        </w:rPr>
+        <w:t>(tf) és az inverz dokumentumfrekvenci</w:t>
+      </w:r>
+      <w:r>
+        <w:rPr>
+          <w:rFonts w:ascii="Times New Roman" w:hAnsi="Times New Roman" w:cs="Times New Roman"/>
+          <w:sz w:val="24"/>
+          <w:szCs w:val="24"/>
+        </w:rPr>
+        <w:t>át</w:t>
+      </w:r>
+      <w:r>
+        <w:rPr>
+          <w:rFonts w:ascii="Times New Roman" w:hAnsi="Times New Roman" w:cs="Times New Roman"/>
+          <w:sz w:val="24"/>
+          <w:szCs w:val="24"/>
+        </w:rPr>
+        <w:t xml:space="preserve"> (idf)</w:t>
+      </w:r>
+      <w:r>
+        <w:rPr>
+          <w:rFonts w:ascii="Times New Roman" w:hAnsi="Times New Roman" w:cs="Times New Roman"/>
+          <w:sz w:val="24"/>
+          <w:szCs w:val="24"/>
+        </w:rPr>
+        <w:t xml:space="preserve"> rendeli az egyes szavakhoz</w:t>
+      </w:r>
+      <w:r>
+        <w:rPr>
+          <w:rFonts w:ascii="Times New Roman" w:hAnsi="Times New Roman" w:cs="Times New Roman"/>
+          <w:sz w:val="24"/>
+          <w:szCs w:val="24"/>
+        </w:rPr>
+        <w:t xml:space="preserve">. Ezt a technikát eredetileg a felhasználói lekérdezések alapján a keresőmotorok találatainak rangsorolására szolgáló metrikaként </w:t>
+      </w:r>
+      <w:r>
+        <w:rPr>
+          <w:rFonts w:ascii="Times New Roman" w:hAnsi="Times New Roman" w:cs="Times New Roman"/>
+          <w:sz w:val="24"/>
+          <w:szCs w:val="24"/>
+        </w:rPr>
+        <w:t>fejlesztették</w:t>
+      </w:r>
+      <w:r>
+        <w:rPr>
+          <w:rFonts w:ascii="Times New Roman" w:hAnsi="Times New Roman" w:cs="Times New Roman"/>
+          <w:sz w:val="24"/>
+          <w:szCs w:val="24"/>
+        </w:rPr>
+        <w:t xml:space="preserve"> ki, és mára a keresőmotorok</w:t>
+      </w:r>
+      <w:r>
+        <w:rPr>
+          <w:rFonts w:ascii="Times New Roman" w:hAnsi="Times New Roman" w:cs="Times New Roman"/>
+          <w:sz w:val="24"/>
+          <w:szCs w:val="24"/>
+        </w:rPr>
+        <w:t xml:space="preserve"> </w:t>
+      </w:r>
+      <w:r>
+        <w:rPr>
+          <w:rFonts w:ascii="Times New Roman" w:hAnsi="Times New Roman" w:cs="Times New Roman"/>
+          <w:sz w:val="24"/>
+          <w:szCs w:val="24"/>
+        </w:rPr>
+        <w:t>az információ</w:t>
+      </w:r>
+      <w:r>
+        <w:rPr>
+          <w:rFonts w:ascii="Times New Roman" w:hAnsi="Times New Roman" w:cs="Times New Roman"/>
+          <w:sz w:val="24"/>
+          <w:szCs w:val="24"/>
+        </w:rPr>
+        <w:t>k</w:t>
+      </w:r>
+      <w:r>
+        <w:rPr>
+          <w:rFonts w:ascii="Times New Roman" w:hAnsi="Times New Roman" w:cs="Times New Roman"/>
+          <w:sz w:val="24"/>
+          <w:szCs w:val="24"/>
+        </w:rPr>
+        <w:t xml:space="preserve"> és a szövegjellemzők </w:t>
+      </w:r>
+      <w:r>
+        <w:rPr>
+          <w:rFonts w:ascii="Times New Roman" w:hAnsi="Times New Roman" w:cs="Times New Roman"/>
+          <w:sz w:val="24"/>
+          <w:szCs w:val="24"/>
+        </w:rPr>
+        <w:t>kinyerésének elterjedt eszközévé vált [14, 212.o].</w:t>
+      </w:r>
+    </w:p>
+    <w:p>
+      <w:pPr>
+        <w:spacing w:line="360" w:lineRule="auto"/>
+        <w:jc w:val="both"/>
+        <w:rPr>
+          <w:rFonts w:ascii="Times New Roman" w:hAnsi="Times New Roman" w:cs="Times New Roman"/>
+          <w:sz w:val="24"/>
+          <w:szCs w:val="24"/>
+        </w:rPr>
+      </w:pPr>
+      <w:r>
+        <w:rPr>
+          <w:rFonts w:ascii="Times New Roman" w:hAnsi="Times New Roman" w:cs="Times New Roman"/>
+          <w:sz w:val="24"/>
+          <w:szCs w:val="24"/>
+        </w:rPr>
+        <w:tab/>
+      </w:r>
+      <w:r>
+        <w:rPr>
+          <w:rFonts w:ascii="Times New Roman" w:hAnsi="Times New Roman" w:cs="Times New Roman"/>
+          <w:sz w:val="24"/>
+          <w:szCs w:val="24"/>
+        </w:rPr>
+        <w:t xml:space="preserve"> </w:t>
+      </w:r>
+      <w:r>
+        <w:rPr>
+          <w:rFonts w:ascii="Times New Roman" w:hAnsi="Times New Roman" w:cs="Times New Roman"/>
+          <w:sz w:val="24"/>
+          <w:szCs w:val="24"/>
+        </w:rPr>
+        <w:t>Az eredményül kapott mátrix alkalmassá válik arra, hogy segítségével összeállítsuk a könyv kivonatát, összefoglalóját. Az erre a célra szolgáló módszer, amelyet kipróbáltam, a látens szemantikai analízis nevet viseli (LSA). Ennek két változatát próbáltam ki a minél pontosabb összefoglaló elkészítése érdekében</w:t>
+      </w:r>
+      <w:r>
+        <w:rPr>
+          <w:rFonts w:ascii="Times New Roman" w:hAnsi="Times New Roman" w:cs="Times New Roman"/>
+          <w:sz w:val="24"/>
+          <w:szCs w:val="24"/>
+        </w:rPr>
+        <w:t>.</w:t>
+      </w:r>
+    </w:p>
+    <w:p>
+      <w:pPr>
+        <w:spacing w:line="360" w:lineRule="auto"/>
+        <w:jc w:val="both"/>
+        <w:rPr>
+          <w:rFonts w:ascii="Times New Roman" w:hAnsi="Times New Roman" w:cs="Times New Roman"/>
+          <w:sz w:val="24"/>
+          <w:szCs w:val="24"/>
+        </w:rPr>
+      </w:pPr>
+    </w:p>
+    <w:p>
+      <w:pPr>
+        <w:pStyle w:val="Cmsor20"/>
+        <w:rPr>
+          <w:b/>
+          <w:bCs/>
+        </w:rPr>
+      </w:pPr>
+      <w:r>
+        <w:rPr>
+          <w:b/>
+          <w:bCs/>
+        </w:rPr>
+        <w:lastRenderedPageBreak/>
+        <w:t>6.2. LSI SVD</w:t>
+      </w:r>
+    </w:p>
+    <w:p>
+      <w:pPr>
+        <w:spacing w:line="360" w:lineRule="auto"/>
+        <w:jc w:val="both"/>
+        <w:rPr>
+          <w:rFonts w:ascii="Times New Roman" w:hAnsi="Times New Roman" w:cs="Times New Roman"/>
+          <w:sz w:val="24"/>
+          <w:szCs w:val="24"/>
+        </w:rPr>
+      </w:pPr>
+      <w:r>
+        <w:rPr>
+          <w:rFonts w:ascii="Times New Roman" w:hAnsi="Times New Roman" w:cs="Times New Roman"/>
+          <w:sz w:val="24"/>
+          <w:szCs w:val="24"/>
+        </w:rPr>
+        <w:tab/>
+      </w:r>
+      <w:r>
+        <w:rPr>
+          <w:rFonts w:ascii="Times New Roman" w:hAnsi="Times New Roman" w:cs="Times New Roman"/>
+          <w:sz w:val="24"/>
+          <w:szCs w:val="24"/>
+        </w:rPr>
+        <w:t>Az első módszer a ’low-rank singular value decomposition’ (LSI SVD). Az erre szolgáló algoritmus a következőképpen működik:</w:t>
+      </w:r>
+    </w:p>
+    <w:p>
+      <w:pPr>
+        <w:spacing w:line="360" w:lineRule="auto"/>
+        <w:jc w:val="both"/>
+        <w:rPr>
+          <w:rFonts w:ascii="Times New Roman" w:hAnsi="Times New Roman" w:cs="Times New Roman"/>
+          <w:sz w:val="24"/>
+          <w:szCs w:val="24"/>
+        </w:rPr>
+      </w:pPr>
+      <w:r>
+        <w:rPr>
+          <w:rFonts w:ascii="Times New Roman" w:hAnsi="Times New Roman" w:cs="Times New Roman"/>
+          <w:sz w:val="24"/>
+          <w:szCs w:val="24"/>
+        </w:rPr>
+        <w:t xml:space="preserve">1. </w:t>
+      </w:r>
+      <w:r>
+        <w:rPr>
+          <w:rFonts w:ascii="Times New Roman" w:hAnsi="Times New Roman" w:cs="Times New Roman"/>
+          <w:sz w:val="24"/>
+          <w:szCs w:val="24"/>
+        </w:rPr>
+        <w:t>A mondatvektorok kinyerése a V mátrixból (k sor).</w:t>
+      </w:r>
+    </w:p>
+    <w:p>
+      <w:pPr>
+        <w:spacing w:line="360" w:lineRule="auto"/>
+        <w:jc w:val="both"/>
+        <w:rPr>
+          <w:rFonts w:ascii="Times New Roman" w:hAnsi="Times New Roman" w:cs="Times New Roman"/>
+          <w:sz w:val="24"/>
+          <w:szCs w:val="24"/>
+        </w:rPr>
+      </w:pPr>
+      <w:r>
+        <w:rPr>
+          <w:rFonts w:ascii="Times New Roman" w:hAnsi="Times New Roman" w:cs="Times New Roman"/>
+          <w:sz w:val="24"/>
+          <w:szCs w:val="24"/>
+        </w:rPr>
+        <w:t xml:space="preserve">2. </w:t>
+      </w:r>
+      <w:r>
+        <w:rPr>
+          <w:rFonts w:ascii="Times New Roman" w:hAnsi="Times New Roman" w:cs="Times New Roman"/>
+          <w:sz w:val="24"/>
+          <w:szCs w:val="24"/>
+        </w:rPr>
+        <w:t>Az első</w:t>
+      </w:r>
+      <w:r>
+        <w:rPr>
+          <w:rFonts w:ascii="Times New Roman" w:hAnsi="Times New Roman" w:cs="Times New Roman"/>
+          <w:sz w:val="24"/>
+          <w:szCs w:val="24"/>
+        </w:rPr>
+        <w:t xml:space="preserve"> k szinguláris érték</w:t>
+      </w:r>
+      <w:r>
+        <w:rPr>
+          <w:rFonts w:ascii="Times New Roman" w:hAnsi="Times New Roman" w:cs="Times New Roman"/>
+          <w:sz w:val="24"/>
+          <w:szCs w:val="24"/>
+        </w:rPr>
+        <w:t xml:space="preserve"> kinyerése </w:t>
+      </w:r>
+      <w:r>
+        <w:rPr>
+          <w:rFonts w:ascii="Times New Roman" w:hAnsi="Times New Roman" w:cs="Times New Roman"/>
+          <w:sz w:val="24"/>
+          <w:szCs w:val="24"/>
+        </w:rPr>
+        <w:t>az S-ből.</w:t>
+      </w:r>
+    </w:p>
+    <w:p>
+      <w:pPr>
+        <w:spacing w:line="360" w:lineRule="auto"/>
+        <w:jc w:val="both"/>
+        <w:rPr>
+          <w:rFonts w:ascii="Times New Roman" w:hAnsi="Times New Roman" w:cs="Times New Roman"/>
+          <w:sz w:val="24"/>
+          <w:szCs w:val="24"/>
+        </w:rPr>
+      </w:pPr>
+      <w:r>
+        <w:rPr>
+          <w:rFonts w:ascii="Times New Roman" w:hAnsi="Times New Roman" w:cs="Times New Roman"/>
+          <w:sz w:val="24"/>
+          <w:szCs w:val="24"/>
+        </w:rPr>
+        <w:t xml:space="preserve">3. </w:t>
+      </w:r>
+      <w:r>
+        <w:rPr>
+          <w:rFonts w:ascii="Times New Roman" w:hAnsi="Times New Roman" w:cs="Times New Roman"/>
+          <w:sz w:val="24"/>
+          <w:szCs w:val="24"/>
+        </w:rPr>
+        <w:t>K</w:t>
+      </w:r>
+      <w:r>
+        <w:rPr>
+          <w:rFonts w:ascii="Times New Roman" w:hAnsi="Times New Roman" w:cs="Times New Roman"/>
+          <w:sz w:val="24"/>
+          <w:szCs w:val="24"/>
+        </w:rPr>
+        <w:t>üszöbérték-alapú megközelítés</w:t>
+      </w:r>
+      <w:r>
+        <w:rPr>
+          <w:rFonts w:ascii="Times New Roman" w:hAnsi="Times New Roman" w:cs="Times New Roman"/>
+          <w:sz w:val="24"/>
+          <w:szCs w:val="24"/>
+        </w:rPr>
+        <w:t xml:space="preserve">sel eltávolítjuk </w:t>
+      </w:r>
+      <w:r>
+        <w:rPr>
+          <w:rFonts w:ascii="Times New Roman" w:hAnsi="Times New Roman" w:cs="Times New Roman"/>
+          <w:sz w:val="24"/>
+          <w:szCs w:val="24"/>
+        </w:rPr>
+        <w:t>az olyan szinguláris értékek</w:t>
+      </w:r>
+      <w:r>
+        <w:rPr>
+          <w:rFonts w:ascii="Times New Roman" w:hAnsi="Times New Roman" w:cs="Times New Roman"/>
+          <w:sz w:val="24"/>
+          <w:szCs w:val="24"/>
+        </w:rPr>
+        <w:t xml:space="preserve">et, </w:t>
+      </w:r>
+      <w:r>
+        <w:rPr>
+          <w:rFonts w:ascii="Times New Roman" w:hAnsi="Times New Roman" w:cs="Times New Roman"/>
+          <w:sz w:val="24"/>
+          <w:szCs w:val="24"/>
+        </w:rPr>
+        <w:t xml:space="preserve">amelyek a legnagyobb szinguláris érték felénél kisebbek, ha vannak ilyenek. Ez </w:t>
+      </w:r>
+      <w:r>
+        <w:rPr>
+          <w:rFonts w:ascii="Times New Roman" w:hAnsi="Times New Roman" w:cs="Times New Roman"/>
+          <w:sz w:val="24"/>
+          <w:szCs w:val="24"/>
+        </w:rPr>
+        <w:t xml:space="preserve">egy </w:t>
+      </w:r>
+      <w:r>
+        <w:rPr>
+          <w:rFonts w:ascii="Times New Roman" w:hAnsi="Times New Roman" w:cs="Times New Roman"/>
+          <w:sz w:val="24"/>
+          <w:szCs w:val="24"/>
+        </w:rPr>
+        <w:t xml:space="preserve">heurisztika, és </w:t>
+      </w:r>
+      <w:r>
+        <w:rPr>
+          <w:rFonts w:ascii="Times New Roman" w:hAnsi="Times New Roman" w:cs="Times New Roman"/>
+          <w:sz w:val="24"/>
+          <w:szCs w:val="24"/>
+        </w:rPr>
+        <w:t>lehetőség van ezzel az értékkel ’játszani’ az elemzés finomhangolásához.</w:t>
+      </w:r>
+    </w:p>
+    <w:p>
+      <w:pPr>
+        <w:spacing w:line="360" w:lineRule="auto"/>
+        <w:jc w:val="both"/>
+        <w:rPr>
+          <w:rFonts w:ascii="Times New Roman" w:hAnsi="Times New Roman" w:cs="Times New Roman"/>
+          <w:sz w:val="24"/>
+          <w:szCs w:val="24"/>
+        </w:rPr>
+      </w:pPr>
+      <w:r>
+        <w:rPr>
+          <w:rFonts w:ascii="Times New Roman" w:hAnsi="Times New Roman" w:cs="Times New Roman"/>
+          <w:sz w:val="24"/>
+          <w:szCs w:val="24"/>
+        </w:rPr>
+        <w:t>4. Szorozzuk meg a V négyzetből minden kifejezés mondatoszlopát</w:t>
+      </w:r>
+      <w:r>
+        <w:rPr>
+          <w:rFonts w:ascii="Times New Roman" w:hAnsi="Times New Roman" w:cs="Times New Roman"/>
+          <w:sz w:val="24"/>
+          <w:szCs w:val="24"/>
+        </w:rPr>
+        <w:t xml:space="preserve"> megszorozzuk</w:t>
+      </w:r>
+      <w:r>
+        <w:rPr>
+          <w:rFonts w:ascii="Times New Roman" w:hAnsi="Times New Roman" w:cs="Times New Roman"/>
+          <w:sz w:val="24"/>
+          <w:szCs w:val="24"/>
+        </w:rPr>
+        <w:t xml:space="preserve"> </w:t>
+      </w:r>
+      <w:r>
+        <w:rPr>
+          <w:rFonts w:ascii="Times New Roman" w:hAnsi="Times New Roman" w:cs="Times New Roman"/>
+          <w:sz w:val="24"/>
+          <w:szCs w:val="24"/>
+        </w:rPr>
+        <w:t xml:space="preserve">az S-ből hozzájuk tartozó szinguláris értékkel, és minden szorzatból gyököt vonunk, így megkapjuk </w:t>
+      </w:r>
+      <w:r>
+        <w:rPr>
+          <w:rFonts w:ascii="Times New Roman" w:hAnsi="Times New Roman" w:cs="Times New Roman"/>
+          <w:sz w:val="24"/>
+          <w:szCs w:val="24"/>
+        </w:rPr>
+        <w:t>témánként a mondatok súlyát.</w:t>
+      </w:r>
+    </w:p>
+    <w:p>
+      <w:pPr>
+        <w:spacing w:line="360" w:lineRule="auto"/>
+        <w:jc w:val="both"/>
+        <w:rPr>
+          <w:rFonts w:ascii="Times New Roman" w:hAnsi="Times New Roman" w:cs="Times New Roman"/>
+          <w:sz w:val="24"/>
+          <w:szCs w:val="24"/>
+        </w:rPr>
+      </w:pPr>
+      <w:r>
+        <w:rPr>
+          <w:rFonts w:ascii="Times New Roman" w:hAnsi="Times New Roman" w:cs="Times New Roman"/>
+          <w:sz w:val="24"/>
+          <w:szCs w:val="24"/>
+        </w:rPr>
+        <w:t>5. K</w:t>
+      </w:r>
+      <w:r>
+        <w:rPr>
+          <w:rFonts w:ascii="Times New Roman" w:hAnsi="Times New Roman" w:cs="Times New Roman"/>
+          <w:sz w:val="24"/>
+          <w:szCs w:val="24"/>
+        </w:rPr>
+        <w:t>i</w:t>
+      </w:r>
+      <w:r>
+        <w:rPr>
+          <w:rFonts w:ascii="Times New Roman" w:hAnsi="Times New Roman" w:cs="Times New Roman"/>
+          <w:sz w:val="24"/>
+          <w:szCs w:val="24"/>
+        </w:rPr>
+        <w:t>számítjuk</w:t>
+      </w:r>
+      <w:r>
+        <w:rPr>
+          <w:rFonts w:ascii="Times New Roman" w:hAnsi="Times New Roman" w:cs="Times New Roman"/>
+          <w:sz w:val="24"/>
+          <w:szCs w:val="24"/>
+        </w:rPr>
+        <w:t xml:space="preserve"> a mondatsúlyok összegét a témák között, és</w:t>
+      </w:r>
+      <w:r>
+        <w:rPr>
+          <w:rFonts w:ascii="Times New Roman" w:hAnsi="Times New Roman" w:cs="Times New Roman"/>
+          <w:sz w:val="24"/>
+          <w:szCs w:val="24"/>
+        </w:rPr>
+        <w:t xml:space="preserve"> </w:t>
+      </w:r>
+      <w:r>
+        <w:rPr>
+          <w:rFonts w:ascii="Times New Roman" w:hAnsi="Times New Roman" w:cs="Times New Roman"/>
+          <w:sz w:val="24"/>
+          <w:szCs w:val="24"/>
+        </w:rPr>
+        <w:t>a végső pontszám négyzetgyökét</w:t>
+      </w:r>
+      <w:r>
+        <w:rPr>
+          <w:rFonts w:ascii="Times New Roman" w:hAnsi="Times New Roman" w:cs="Times New Roman"/>
+          <w:sz w:val="24"/>
+          <w:szCs w:val="24"/>
+        </w:rPr>
+        <w:t xml:space="preserve"> vesszük</w:t>
+      </w:r>
+      <w:r>
+        <w:rPr>
+          <w:rFonts w:ascii="Times New Roman" w:hAnsi="Times New Roman" w:cs="Times New Roman"/>
+          <w:sz w:val="24"/>
+          <w:szCs w:val="24"/>
+        </w:rPr>
+        <w:t xml:space="preserve">, </w:t>
+      </w:r>
+      <w:r>
+        <w:rPr>
+          <w:rFonts w:ascii="Times New Roman" w:hAnsi="Times New Roman" w:cs="Times New Roman"/>
+          <w:sz w:val="24"/>
+          <w:szCs w:val="24"/>
+        </w:rPr>
+        <w:t>így</w:t>
+      </w:r>
+      <w:r>
+        <w:rPr>
+          <w:rFonts w:ascii="Times New Roman" w:hAnsi="Times New Roman" w:cs="Times New Roman"/>
+          <w:sz w:val="24"/>
+          <w:szCs w:val="24"/>
+        </w:rPr>
+        <w:t xml:space="preserve"> megkapjuk az egyes témakörökre vonatkozó fontossági pontszámokat.</w:t>
+      </w:r>
+    </w:p>
+    <w:p>
+      <w:pPr>
+        <w:spacing w:line="360" w:lineRule="auto"/>
+        <w:jc w:val="both"/>
+        <w:rPr>
+          <w:rFonts w:ascii="Times New Roman" w:hAnsi="Times New Roman" w:cs="Times New Roman"/>
+          <w:sz w:val="24"/>
+          <w:szCs w:val="24"/>
+        </w:rPr>
+      </w:pPr>
+      <w:r>
+        <w:rPr>
+          <w:rFonts w:ascii="Times New Roman" w:hAnsi="Times New Roman" w:cs="Times New Roman"/>
+          <w:sz w:val="24"/>
+          <w:szCs w:val="24"/>
+        </w:rPr>
+        <w:tab/>
+      </w:r>
+      <w:r>
+        <w:rPr>
+          <w:rFonts w:ascii="Times New Roman" w:hAnsi="Times New Roman" w:cs="Times New Roman"/>
+          <w:sz w:val="24"/>
+          <w:szCs w:val="24"/>
+        </w:rPr>
+        <w:t>Miután megkaptuk ezeket a pontszámokat, sorba rendezzük</w:t>
+      </w:r>
+      <w:r>
+        <w:rPr>
+          <w:rFonts w:ascii="Times New Roman" w:hAnsi="Times New Roman" w:cs="Times New Roman"/>
+          <w:sz w:val="24"/>
+          <w:szCs w:val="24"/>
+        </w:rPr>
+        <w:t xml:space="preserve"> </w:t>
+      </w:r>
+      <w:r>
+        <w:rPr>
+          <w:rFonts w:ascii="Times New Roman" w:hAnsi="Times New Roman" w:cs="Times New Roman"/>
+          <w:sz w:val="24"/>
+          <w:szCs w:val="24"/>
+        </w:rPr>
+        <w:t>csökkenő sorrendb</w:t>
+      </w:r>
+      <w:r>
+        <w:rPr>
+          <w:rFonts w:ascii="Times New Roman" w:hAnsi="Times New Roman" w:cs="Times New Roman"/>
+          <w:sz w:val="24"/>
+          <w:szCs w:val="24"/>
+        </w:rPr>
+        <w:t>e rendezzük</w:t>
+      </w:r>
+      <w:r>
+        <w:rPr>
+          <w:rFonts w:ascii="Times New Roman" w:hAnsi="Times New Roman" w:cs="Times New Roman"/>
+          <w:sz w:val="24"/>
+          <w:szCs w:val="24"/>
+        </w:rPr>
+        <w:t>, és kiválasztjuk a</w:t>
+      </w:r>
+      <w:r>
+        <w:rPr>
+          <w:rFonts w:ascii="Times New Roman" w:hAnsi="Times New Roman" w:cs="Times New Roman"/>
+          <w:sz w:val="24"/>
+          <w:szCs w:val="24"/>
+        </w:rPr>
+        <w:t xml:space="preserve">z n </w:t>
+      </w:r>
+      <w:r>
+        <w:rPr>
+          <w:rFonts w:ascii="Times New Roman" w:hAnsi="Times New Roman" w:cs="Times New Roman"/>
+          <w:sz w:val="24"/>
+          <w:szCs w:val="24"/>
+        </w:rPr>
+        <w:t>legmagasabb pontszám</w:t>
+      </w:r>
+      <w:r>
+        <w:rPr>
+          <w:rFonts w:ascii="Times New Roman" w:hAnsi="Times New Roman" w:cs="Times New Roman"/>
+          <w:sz w:val="24"/>
+          <w:szCs w:val="24"/>
+        </w:rPr>
+        <w:t>ú</w:t>
+      </w:r>
+      <w:r>
+        <w:rPr>
+          <w:rFonts w:ascii="Times New Roman" w:hAnsi="Times New Roman" w:cs="Times New Roman"/>
+          <w:sz w:val="24"/>
+          <w:szCs w:val="24"/>
+        </w:rPr>
+        <w:t xml:space="preserve"> mondatot,</w:t>
+      </w:r>
+      <w:r>
+        <w:rPr>
+          <w:rFonts w:ascii="Times New Roman" w:hAnsi="Times New Roman" w:cs="Times New Roman"/>
+          <w:sz w:val="24"/>
+          <w:szCs w:val="24"/>
+        </w:rPr>
+        <w:t xml:space="preserve"> </w:t>
+      </w:r>
+      <w:r>
+        <w:rPr>
+          <w:rFonts w:ascii="Times New Roman" w:hAnsi="Times New Roman" w:cs="Times New Roman"/>
+          <w:sz w:val="24"/>
+          <w:szCs w:val="24"/>
+        </w:rPr>
+        <w:t>és</w:t>
+      </w:r>
+      <w:r>
+        <w:rPr>
+          <w:rFonts w:ascii="Times New Roman" w:hAnsi="Times New Roman" w:cs="Times New Roman"/>
+          <w:sz w:val="24"/>
+          <w:szCs w:val="24"/>
+        </w:rPr>
+        <w:t xml:space="preserve"> ezek sorrendje alapján</w:t>
+      </w:r>
+      <w:r>
+        <w:rPr>
+          <w:rFonts w:ascii="Times New Roman" w:hAnsi="Times New Roman" w:cs="Times New Roman"/>
+          <w:sz w:val="24"/>
+          <w:szCs w:val="24"/>
+        </w:rPr>
+        <w:t xml:space="preserve"> </w:t>
+      </w:r>
+      <w:r>
+        <w:rPr>
+          <w:rFonts w:ascii="Times New Roman" w:hAnsi="Times New Roman" w:cs="Times New Roman"/>
+          <w:sz w:val="24"/>
+          <w:szCs w:val="24"/>
+        </w:rPr>
+        <w:t>meg</w:t>
+      </w:r>
+      <w:r>
+        <w:rPr>
+          <w:rFonts w:ascii="Times New Roman" w:hAnsi="Times New Roman" w:cs="Times New Roman"/>
+          <w:sz w:val="24"/>
+          <w:szCs w:val="24"/>
+        </w:rPr>
+        <w:t>alko</w:t>
+      </w:r>
+      <w:r>
+        <w:rPr>
+          <w:rFonts w:ascii="Times New Roman" w:hAnsi="Times New Roman" w:cs="Times New Roman"/>
+          <w:sz w:val="24"/>
+          <w:szCs w:val="24"/>
+        </w:rPr>
+        <w:t xml:space="preserve">tjuk </w:t>
+      </w:r>
+      <w:r>
+        <w:rPr>
+          <w:rFonts w:ascii="Times New Roman" w:hAnsi="Times New Roman" w:cs="Times New Roman"/>
+          <w:sz w:val="24"/>
+          <w:szCs w:val="24"/>
+        </w:rPr>
+        <w:t>a végső összefoglalónkat</w:t>
+      </w:r>
+      <w:r>
+        <w:rPr>
+          <w:rFonts w:ascii="Times New Roman" w:hAnsi="Times New Roman" w:cs="Times New Roman"/>
+          <w:sz w:val="24"/>
+          <w:szCs w:val="24"/>
+        </w:rPr>
+        <w:t>.</w:t>
+      </w:r>
+    </w:p>
+    <w:p>
+      <w:pPr>
+        <w:spacing w:line="360" w:lineRule="auto"/>
+        <w:jc w:val="both"/>
+        <w:rPr>
+          <w:rFonts w:ascii="Times New Roman" w:hAnsi="Times New Roman" w:cs="Times New Roman"/>
+          <w:sz w:val="24"/>
+          <w:szCs w:val="24"/>
+        </w:rPr>
+      </w:pPr>
+      <w:r>
+        <w:rPr>
+          <w:rFonts w:ascii="Times New Roman" w:hAnsi="Times New Roman" w:cs="Times New Roman"/>
+          <w:sz w:val="24"/>
+          <w:szCs w:val="24"/>
+        </w:rPr>
+        <w:tab/>
+        <w:t xml:space="preserve">Mivel a választott könyv 1 fő témára és cselekményre épül, ezért a témakörök számának 1-et állítottam be (leteszteltem az algoritmust 4 témával is, </w:t>
+      </w:r>
+      <w:r>
+        <w:rPr>
+          <w:rFonts w:ascii="Times New Roman" w:hAnsi="Times New Roman" w:cs="Times New Roman"/>
+          <w:sz w:val="24"/>
+          <w:szCs w:val="24"/>
+        </w:rPr>
+        <w:t>nem volt érdemi különbség az eredményben</w:t>
+      </w:r>
+      <w:r>
+        <w:rPr>
+          <w:rFonts w:ascii="Times New Roman" w:hAnsi="Times New Roman" w:cs="Times New Roman"/>
+          <w:sz w:val="24"/>
+          <w:szCs w:val="24"/>
+        </w:rPr>
+        <w:t>). Az összefoglalóban szereplő mondatok számát 100-ra állítottam, hogy kellően reprezentatív legyen.</w:t>
+      </w:r>
+    </w:p>
+    <w:p>
+      <w:pPr>
+        <w:spacing w:line="360" w:lineRule="auto"/>
+        <w:jc w:val="both"/>
+        <w:rPr>
+          <w:rFonts w:ascii="Times New Roman" w:hAnsi="Times New Roman" w:cs="Times New Roman"/>
+          <w:sz w:val="24"/>
+          <w:szCs w:val="24"/>
+        </w:rPr>
+      </w:pPr>
+      <w:r>
+        <w:rPr>
+          <w:rFonts w:ascii="Times New Roman" w:hAnsi="Times New Roman" w:cs="Times New Roman"/>
+          <w:sz w:val="24"/>
+          <w:szCs w:val="24"/>
+        </w:rPr>
+        <w:tab/>
+        <w:t>Az eredményül kapott 100 mondat (</w:t>
+      </w:r>
+      <w:r>
+        <w:rPr>
+          <w:rFonts w:ascii="Times New Roman" w:hAnsi="Times New Roman" w:cs="Times New Roman"/>
+          <w:i/>
+          <w:iCs/>
+          <w:sz w:val="24"/>
+          <w:szCs w:val="24"/>
+        </w:rPr>
+        <w:t>LSI_SVD_summarization.docx</w:t>
+      </w:r>
+      <w:r>
+        <w:rPr>
+          <w:rFonts w:ascii="Times New Roman" w:hAnsi="Times New Roman" w:cs="Times New Roman"/>
+          <w:sz w:val="24"/>
+          <w:szCs w:val="24"/>
+        </w:rPr>
+        <w:t>) vizsgálatából számomra az derült ki, hogy az algoritmusnak sikerült néhány kulcsmozzanatot megragadnia a könyvből, viszont nagyrészt a Harry és társai között zajló párbeszédekre fókuszált, vagyis az ezekben szereplő gyakori kifejezések elvitték ebbe az irányba az összefoglaló súlyát.</w:t>
+      </w:r>
+      <w:r>
+        <w:rPr>
+          <w:rFonts w:ascii="Times New Roman" w:hAnsi="Times New Roman" w:cs="Times New Roman"/>
+          <w:sz w:val="24"/>
+          <w:szCs w:val="24"/>
+        </w:rPr>
+        <w:t xml:space="preserve"> Ezért ez az eredmény véleményem szerint még nem hasznosítható olyan jól, mint a következő alfejezetben szereplő algoritmus segítségével kapott összefoglaló.</w:t>
+      </w:r>
+    </w:p>
+    <w:p>
+      <w:pPr>
+        <w:rPr>
+          <w:rFonts w:ascii="Times New Roman" w:hAnsi="Times New Roman" w:cs="Times New Roman"/>
+          <w:sz w:val="24"/>
+          <w:szCs w:val="24"/>
+        </w:rPr>
+      </w:pPr>
+      <w:r>
+        <w:rPr>
+          <w:rFonts w:ascii="Times New Roman" w:hAnsi="Times New Roman" w:cs="Times New Roman"/>
+          <w:sz w:val="24"/>
+          <w:szCs w:val="24"/>
+        </w:rPr>
+        <w:br w:type="page"/>
+      </w:r>
+    </w:p>
+    <w:p>
+      <w:pPr>
+        <w:pStyle w:val="Cmsor20"/>
+        <w:rPr>
+          <w:b/>
+          <w:bCs/>
+        </w:rPr>
+      </w:pPr>
+      <w:r>
+        <w:rPr>
+          <w:b/>
+          <w:bCs/>
+        </w:rPr>
+        <w:lastRenderedPageBreak/>
+        <w:t>6.3. TextRank</w:t>
+      </w:r>
+    </w:p>
+    <w:p>
+      <w:pPr>
+        <w:spacing w:line="360" w:lineRule="auto"/>
+        <w:jc w:val="both"/>
+        <w:rPr>
+          <w:rFonts w:ascii="Times New Roman" w:hAnsi="Times New Roman" w:cs="Times New Roman"/>
+          <w:sz w:val="24"/>
+          <w:szCs w:val="24"/>
+        </w:rPr>
+      </w:pPr>
+    </w:p>
+    <w:p>
+      <w:pPr>
+        <w:spacing w:line="360" w:lineRule="auto"/>
+        <w:jc w:val="both"/>
+        <w:rPr>
+          <w:rFonts w:ascii="Times New Roman" w:hAnsi="Times New Roman" w:cs="Times New Roman"/>
+          <w:sz w:val="24"/>
+          <w:szCs w:val="24"/>
+        </w:rPr>
+      </w:pPr>
+    </w:p>
+    <w:p>
+      <w:pPr>
+        <w:spacing w:line="360" w:lineRule="auto"/>
+        <w:jc w:val="both"/>
+        <w:rPr>
+          <w:rFonts w:ascii="Times New Roman" w:hAnsi="Times New Roman" w:cs="Times New Roman"/>
+          <w:sz w:val="24"/>
+          <w:szCs w:val="24"/>
+        </w:rPr>
+      </w:pPr>
+    </w:p>
+    <w:p>
+      <w:pPr>
+        <w:spacing w:line="360" w:lineRule="auto"/>
+        <w:jc w:val="both"/>
+        <w:rPr>
+          <w:rFonts w:ascii="Times New Roman" w:hAnsi="Times New Roman" w:cs="Times New Roman"/>
+          <w:sz w:val="24"/>
+          <w:szCs w:val="24"/>
+        </w:rPr>
+      </w:pPr>
+    </w:p>
+    <w:p>
+      <w:pPr>
+        <w:spacing w:line="360" w:lineRule="auto"/>
+        <w:jc w:val="both"/>
+        <w:rPr>
+          <w:rFonts w:ascii="Times New Roman" w:hAnsi="Times New Roman" w:cs="Times New Roman"/>
+          <w:sz w:val="24"/>
+          <w:szCs w:val="24"/>
+        </w:rPr>
+      </w:pPr>
+    </w:p>
+    <w:p>
+      <w:pPr>
+        <w:spacing w:line="360" w:lineRule="auto"/>
+        <w:jc w:val="both"/>
+        <w:rPr>
+          <w:rFonts w:ascii="Times New Roman" w:hAnsi="Times New Roman" w:cs="Times New Roman"/>
+          <w:sz w:val="24"/>
+          <w:szCs w:val="24"/>
+        </w:rPr>
+      </w:pPr>
+    </w:p>
+    <w:p>
+      <w:pPr>
+        <w:spacing w:line="360" w:lineRule="auto"/>
+        <w:jc w:val="both"/>
+        <w:rPr>
+          <w:rFonts w:ascii="Times New Roman" w:hAnsi="Times New Roman" w:cs="Times New Roman"/>
+          <w:sz w:val="24"/>
+          <w:szCs w:val="24"/>
+        </w:rPr>
+      </w:pPr>
+    </w:p>
+    <w:p>
+      <w:pPr>
+        <w:spacing w:line="360" w:lineRule="auto"/>
+        <w:jc w:val="both"/>
+        <w:rPr>
+          <w:rFonts w:ascii="Times New Roman" w:hAnsi="Times New Roman" w:cs="Times New Roman"/>
+          <w:sz w:val="24"/>
+          <w:szCs w:val="24"/>
+        </w:rPr>
+      </w:pPr>
+    </w:p>
+    <w:p>
+      <w:pPr>
+        <w:spacing w:line="360" w:lineRule="auto"/>
+        <w:jc w:val="both"/>
+        <w:rPr>
+          <w:rFonts w:ascii="Times New Roman" w:hAnsi="Times New Roman" w:cs="Times New Roman"/>
+          <w:sz w:val="24"/>
+          <w:szCs w:val="24"/>
+        </w:rPr>
+      </w:pPr>
+    </w:p>
+    <w:p>
+      <w:pPr>
+        <w:spacing w:line="360" w:lineRule="auto"/>
+        <w:jc w:val="both"/>
+        <w:rPr>
+          <w:rFonts w:ascii="Times New Roman" w:hAnsi="Times New Roman" w:cs="Times New Roman"/>
+          <w:sz w:val="24"/>
+          <w:szCs w:val="24"/>
+        </w:rPr>
+      </w:pPr>
+    </w:p>
+    <w:p>
+      <w:pPr>
+        <w:spacing w:line="360" w:lineRule="auto"/>
+        <w:jc w:val="both"/>
+        <w:rPr>
+          <w:rFonts w:ascii="Times New Roman" w:hAnsi="Times New Roman" w:cs="Times New Roman"/>
+          <w:sz w:val="24"/>
+          <w:szCs w:val="24"/>
+        </w:rPr>
+      </w:pPr>
+    </w:p>
+    <w:p>
+      <w:pPr>
+        <w:spacing w:line="360" w:lineRule="auto"/>
+        <w:jc w:val="both"/>
+        <w:rPr>
+          <w:rFonts w:ascii="Times New Roman" w:hAnsi="Times New Roman" w:cs="Times New Roman"/>
+          <w:sz w:val="24"/>
+          <w:szCs w:val="24"/>
+        </w:rPr>
+      </w:pPr>
+    </w:p>
+    <w:p>
+      <w:pPr>
+        <w:spacing w:line="360" w:lineRule="auto"/>
+        <w:jc w:val="both"/>
+        <w:rPr>
+          <w:rFonts w:ascii="Times New Roman" w:hAnsi="Times New Roman" w:cs="Times New Roman"/>
+          <w:sz w:val="24"/>
+          <w:szCs w:val="24"/>
+        </w:rPr>
+      </w:pPr>
     </w:p>
     <w:p>
       <w:pPr>
         <w:pStyle w:val="Cmsor1"/>
         <w:spacing w:line="360" w:lineRule="auto"/>
+        <w:jc w:val="both"/>
+        <w:rPr>
+          <w:b/>
+          <w:bCs/>
+        </w:rPr>
+      </w:pPr>
+      <w:r>
+        <w:rPr>
+          <w:b/>
+          <w:bCs/>
+        </w:rPr>
+        <w:t>7</w:t>
+      </w:r>
+      <w:r>
+        <w:rPr>
+          <w:b/>
+          <w:bCs/>
+        </w:rPr>
+        <w:t>. Témakörök szerinti elemzés</w:t>
+      </w:r>
+    </w:p>
+    <w:p>
+      <w:pPr>
+        <w:spacing w:line="360" w:lineRule="auto"/>
+      </w:pPr>
+    </w:p>
+    <w:p>
+      <w:pPr>
+        <w:spacing w:line="360" w:lineRule="auto"/>
       </w:pPr>
     </w:p>
     <w:p>
       <w:pPr>
         <w:pStyle w:val="Cmsor1"/>
         <w:spacing w:line="360" w:lineRule="auto"/>
+        <w:rPr>
+          <w:b/>
+          <w:bCs/>
+        </w:rPr>
+      </w:pPr>
+      <w:r>
+        <w:rPr>
+          <w:b/>
+          <w:bCs/>
+        </w:rPr>
+        <w:t>8</w:t>
+      </w:r>
+      <w:r>
+        <w:rPr>
+          <w:b/>
+          <w:bCs/>
+        </w:rPr>
+        <w:t>. Összefoglaló</w:t>
+      </w:r>
+    </w:p>
+    <w:p>
+      <w:pPr>
+        <w:spacing w:line="360" w:lineRule="auto"/>
       </w:pPr>
     </w:p>
     <w:p>
       <w:pPr>
         <w:pStyle w:val="Cmsor1"/>
         <w:spacing w:line="360" w:lineRule="auto"/>
+        <w:rPr>
+          <w:b/>
+          <w:bCs/>
+        </w:rPr>
+      </w:pPr>
+      <w:r>
+        <w:rPr>
+          <w:b/>
+          <w:bCs/>
+        </w:rPr>
+        <w:lastRenderedPageBreak/>
+        <w:t>9</w:t>
+      </w:r>
+      <w:r>
+        <w:rPr>
+          <w:b/>
+          <w:bCs/>
+        </w:rPr>
+        <w:t>. Summary</w:t>
+      </w:r>
+    </w:p>
+    <w:p>
+      <w:pPr>
+        <w:spacing w:line="360" w:lineRule="auto"/>
+      </w:pPr>
+    </w:p>
+    <w:p>
+      <w:pPr>
+        <w:spacing w:line="360" w:lineRule="auto"/>
+      </w:pPr>
+      <w:r>
+        <w:br w:type="page"/>
+      </w:r>
+    </w:p>
+    <w:p>
+      <w:pPr>
+        <w:spacing w:line="360" w:lineRule="auto"/>
       </w:pPr>
     </w:p>
     <w:p>
       <w:pPr>
         <w:pStyle w:val="Cmsor1"/>
         <w:spacing w:line="360" w:lineRule="auto"/>
-      </w:pPr>
-    </w:p>
-    <w:p>
-      <w:pPr>
-        <w:pStyle w:val="Cmsor1"/>
-        <w:spacing w:line="360" w:lineRule="auto"/>
-      </w:pPr>
-    </w:p>
-    <w:p>
-      <w:pPr>
-        <w:pStyle w:val="Cmsor1"/>
-        <w:spacing w:line="360" w:lineRule="auto"/>
-      </w:pPr>
-    </w:p>
-    <w:p>
-      <w:pPr>
-        <w:pStyle w:val="Cmsor1"/>
-        <w:spacing w:line="360" w:lineRule="auto"/>
-      </w:pPr>
-      <w:r>
-        <w:t>6</w:t>
-      </w:r>
-      <w:r>
-        <w:t xml:space="preserve">. </w:t>
-      </w:r>
-      <w:r>
-        <w:t>A könyv szövegének tartalmi összefoglalója</w:t>
-      </w:r>
-    </w:p>
-    <w:p>
-      <w:pPr>
-        <w:pStyle w:val="Cmsor1"/>
-        <w:spacing w:line="360" w:lineRule="auto"/>
-      </w:pPr>
-      <w:r>
-        <w:t>7</w:t>
-      </w:r>
-      <w:r>
-        <w:t>. Témakörök szerinti elemzés</w:t>
-      </w:r>
-    </w:p>
-    <w:p>
-      <w:pPr>
-        <w:pStyle w:val="Cmsor1"/>
-        <w:spacing w:line="360" w:lineRule="auto"/>
-      </w:pPr>
-      <w:r>
-        <w:t>8</w:t>
-      </w:r>
-      <w:r>
-        <w:t>. Paraméterek vizsgálata, a kapott eredmények rendszerezése</w:t>
-      </w:r>
-    </w:p>
-    <w:p>
-      <w:pPr>
-        <w:spacing w:line="360" w:lineRule="auto"/>
-      </w:pPr>
-    </w:p>
-    <w:p>
-      <w:pPr>
-        <w:spacing w:line="360" w:lineRule="auto"/>
-      </w:pPr>
-    </w:p>
-    <w:p>
-      <w:pPr>
-        <w:pStyle w:val="Cmsor1"/>
-        <w:spacing w:line="360" w:lineRule="auto"/>
-      </w:pPr>
-      <w:r>
-        <w:t>8</w:t>
-      </w:r>
-      <w:r>
-        <w:t>. Összefoglaló</w:t>
-      </w:r>
-    </w:p>
-    <w:p>
-      <w:pPr>
-        <w:spacing w:line="360" w:lineRule="auto"/>
-      </w:pPr>
-    </w:p>
-    <w:p>
-      <w:pPr>
-        <w:pStyle w:val="Cmsor1"/>
-        <w:spacing w:line="360" w:lineRule="auto"/>
-      </w:pPr>
-      <w:r>
-        <w:lastRenderedPageBreak/>
-        <w:t>9</w:t>
-      </w:r>
-      <w:r>
-        <w:t>. Summary</w:t>
-      </w:r>
-    </w:p>
-    <w:p>
-      <w:pPr>
-        <w:spacing w:line="360" w:lineRule="auto"/>
-      </w:pPr>
-    </w:p>
-    <w:p>
-      <w:pPr>
-        <w:spacing w:line="360" w:lineRule="auto"/>
-      </w:pPr>
-      <w:r>
-        <w:br w:type="page"/>
-      </w:r>
-    </w:p>
-    <w:p>
-      <w:pPr>
-        <w:spacing w:line="360" w:lineRule="auto"/>
-      </w:pPr>
-    </w:p>
-    <w:p>
-      <w:pPr>
-        <w:pStyle w:val="Cmsor1"/>
-        <w:spacing w:line="360" w:lineRule="auto"/>
-      </w:pPr>
-      <w:r>
+        <w:rPr>
+          <w:b/>
+          <w:bCs/>
+        </w:rPr>
+      </w:pPr>
+      <w:r>
+        <w:rPr>
+          <w:b/>
+          <w:bCs/>
+        </w:rPr>
         <w:t>10</w:t>
       </w:r>
       <w:r>
+        <w:rPr>
+          <w:b/>
+          <w:bCs/>
+        </w:rPr>
         <w:t>. Irodalomjegyzék</w:t>
       </w:r>
     </w:p>
@@ -27183,9 +29589,15 @@
       <w:pPr>
         <w:pStyle w:val="Cmsor1"/>
         <w:spacing w:line="360" w:lineRule="auto"/>
-      </w:pPr>
-      <w:r>
-        <w:rPr>
+        <w:rPr>
+          <w:b/>
+          <w:bCs/>
+        </w:rPr>
+      </w:pPr>
+      <w:r>
+        <w:rPr>
+          <w:b/>
+          <w:bCs/>
           <w:noProof/>
         </w:rPr>
         <w:lastRenderedPageBreak/>
@@ -27242,6 +29654,8 @@
       <w:r>
         <w:rPr>
           <w:rFonts w:cs="Times New Roman"/>
+          <w:b/>
+          <w:bCs/>
           <w:noProof/>
           <w:sz w:val="22"/>
           <w:szCs w:val="22"/>
@@ -27297,7 +29711,25 @@
         </w:drawing>
       </w:r>
       <w:r>
-        <w:t>10. Mellékletek</w:t>
+        <w:rPr>
+          <w:b/>
+          <w:bCs/>
+        </w:rPr>
+        <w:t>1</w:t>
+      </w:r>
+      <w:r>
+        <w:rPr>
+          <w:b/>
+          <w:bCs/>
+        </w:rPr>
+        <w:t>1</w:t>
+      </w:r>
+      <w:r>
+        <w:rPr>
+          <w:b/>
+          <w:bCs/>
+        </w:rPr>
+        <w:t>. Mellékletek</w:t>
       </w:r>
     </w:p>
     <w:p>
@@ -27399,25 +29831,7 @@
         <w:rPr>
           <w:rFonts w:ascii="Times New Roman" w:hAnsi="Times New Roman" w:cs="Times New Roman"/>
         </w:rPr>
-        <w:t>3</w:t>
-      </w:r>
-      <w:r>
-        <w:rPr>
-          <w:rFonts w:ascii="Times New Roman" w:hAnsi="Times New Roman" w:cs="Times New Roman"/>
-        </w:rPr>
-        <w:t>. melléklet – a</w:t>
-      </w:r>
-      <w:r>
-        <w:rPr>
-          <w:rFonts w:ascii="Times New Roman" w:hAnsi="Times New Roman" w:cs="Times New Roman"/>
-        </w:rPr>
-        <w:t xml:space="preserve"> német</w:t>
-      </w:r>
-      <w:r>
-        <w:rPr>
-          <w:rFonts w:ascii="Times New Roman" w:hAnsi="Times New Roman" w:cs="Times New Roman"/>
-        </w:rPr>
-        <w:t xml:space="preserve"> szöveg szóhosszúságai és ezen szavak száma</w:t>
+        <w:t>3. melléklet – a német szöveg szóhosszúságai és ezen szavak száma</w:t>
       </w:r>
     </w:p>
     <w:p>
@@ -27497,25 +29911,7 @@
         <w:rPr>
           <w:rFonts w:ascii="Times New Roman" w:hAnsi="Times New Roman" w:cs="Times New Roman"/>
         </w:rPr>
-        <w:t>4</w:t>
-      </w:r>
-      <w:r>
-        <w:rPr>
-          <w:rFonts w:ascii="Times New Roman" w:hAnsi="Times New Roman" w:cs="Times New Roman"/>
-        </w:rPr>
-        <w:t>. melléklet – a</w:t>
-      </w:r>
-      <w:r>
-        <w:rPr>
-          <w:rFonts w:ascii="Times New Roman" w:hAnsi="Times New Roman" w:cs="Times New Roman"/>
-        </w:rPr>
-        <w:t xml:space="preserve"> francia</w:t>
-      </w:r>
-      <w:r>
-        <w:rPr>
-          <w:rFonts w:ascii="Times New Roman" w:hAnsi="Times New Roman" w:cs="Times New Roman"/>
-        </w:rPr>
-        <w:t xml:space="preserve"> szöveg szóhosszúságai és ezen szavak száma</w:t>
+        <w:t>4. melléklet – a francia szöveg szóhosszúságai és ezen szavak száma</w:t>
       </w:r>
     </w:p>
     <w:p>
@@ -27720,62 +30116,34 @@
         <w:rPr>
           <w:rFonts w:ascii="Times New Roman" w:hAnsi="Times New Roman" w:cs="Times New Roman"/>
         </w:rPr>
-        <w:t>5</w:t>
-      </w:r>
-      <w:r>
-        <w:rPr>
-          <w:rFonts w:ascii="Times New Roman" w:hAnsi="Times New Roman" w:cs="Times New Roman"/>
-        </w:rPr>
-        <w:t>. melléklet – a</w:t>
-      </w:r>
-      <w:r>
-        <w:rPr>
-          <w:rFonts w:ascii="Times New Roman" w:hAnsi="Times New Roman" w:cs="Times New Roman"/>
-        </w:rPr>
-        <w:t xml:space="preserve"> spanyol</w:t>
-      </w:r>
-      <w:r>
-        <w:rPr>
-          <w:rFonts w:ascii="Times New Roman" w:hAnsi="Times New Roman" w:cs="Times New Roman"/>
-        </w:rPr>
-        <w:t xml:space="preserve"> szöveg szóhosszúságai és ezen szavak száma</w:t>
-      </w:r>
-    </w:p>
-    <w:p>
-      <w:pPr>
-        <w:rPr>
-          <w:sz w:val="24"/>
-          <w:szCs w:val="24"/>
-        </w:rPr>
-      </w:pPr>
-    </w:p>
-    <w:p>
-      <w:pPr>
-        <w:rPr>
-          <w:sz w:val="24"/>
-          <w:szCs w:val="24"/>
+        <w:t>5. melléklet – a spanyol szöveg szóhosszúságai és ezen szavak száma</w:t>
+      </w:r>
+    </w:p>
+    <w:p>
+      <w:pPr>
+        <w:rPr>
+          <w:sz w:val="24"/>
+          <w:szCs w:val="24"/>
+        </w:rPr>
+      </w:pPr>
+    </w:p>
+    <w:p>
+      <w:pPr>
+        <w:jc w:val="center"/>
+        <w:rPr>
+          <w:rFonts w:ascii="Times New Roman" w:hAnsi="Times New Roman" w:cs="Times New Roman"/>
         </w:rPr>
       </w:pPr>
       <w:r>
         <w:rPr>
           <w:noProof/>
-          <w:sz w:val="24"/>
-          <w:szCs w:val="24"/>
         </w:rPr>
         <w:lastRenderedPageBreak/>
         <w:drawing>
-          <wp:anchor distT="0" distB="0" distL="114300" distR="114300" simplePos="0" relativeHeight="251673600" behindDoc="0" locked="0" layoutInCell="1" allowOverlap="1" wp14:anchorId="427BB023" wp14:editId="5B7EC80D">
-            <wp:simplePos x="0" y="0"/>
-            <wp:positionH relativeFrom="column">
-              <wp:posOffset>-3810</wp:posOffset>
-            </wp:positionH>
-            <wp:positionV relativeFrom="paragraph">
-              <wp:posOffset>4445</wp:posOffset>
-            </wp:positionV>
+          <wp:inline distT="0" distB="0" distL="0" distR="0" wp14:anchorId="28F07F85" wp14:editId="644D365F">
             <wp:extent cx="5579745" cy="8281670"/>
             <wp:effectExtent l="0" t="0" r="1905" b="5080"/>
-            <wp:wrapTopAndBottom/>
-            <wp:docPr id="500605766" name="Kép 2" descr="A képen szöveg, képernyőkép látható&#10;&#10;Automatikusan generált leírás"/>
+            <wp:docPr id="107307017" name="Kép 1" descr="A képen szöveg, képernyőkép látható&#10;&#10;Automatikusan generált leírás"/>
             <wp:cNvGraphicFramePr>
               <a:graphicFrameLocks xmlns:a="http://schemas.openxmlformats.org/drawingml/2006/main" noChangeAspect="1"/>
             </wp:cNvGraphicFramePr>
@@ -27783,17 +30151,11 @@
               <a:graphicData uri="http://schemas.openxmlformats.org/drawingml/2006/picture">
                 <pic:pic xmlns:pic="http://schemas.openxmlformats.org/drawingml/2006/picture">
                   <pic:nvPicPr>
-                    <pic:cNvPr id="500605766" name="Kép 2" descr="A képen szöveg, képernyőkép látható&#10;&#10;Automatikusan generált leírás"/>
+                    <pic:cNvPr id="107307017" name="Kép 1" descr="A képen szöveg, képernyőkép látható&#10;&#10;Automatikusan generált leírás"/>
                     <pic:cNvPicPr/>
                   </pic:nvPicPr>
                   <pic:blipFill>
-                    <a:blip r:embed="rId24">
-                      <a:extLst>
-                        <a:ext uri="{28A0092B-C50C-407E-A947-70E740481C1C}">
-                          <a14:useLocalDpi xmlns:a14="http://schemas.microsoft.com/office/drawing/2010/main" val="0"/>
-                        </a:ext>
-                      </a:extLst>
-                    </a:blip>
+                    <a:blip r:embed="rId24"/>
                     <a:stretch>
                       <a:fillRect/>
                     </a:stretch>
@@ -27810,8 +30172,20 @@
                 </pic:pic>
               </a:graphicData>
             </a:graphic>
-          </wp:anchor>
+          </wp:inline>
         </w:drawing>
+      </w:r>
+      <w:r>
+        <w:rPr>
+          <w:rFonts w:ascii="Times New Roman" w:hAnsi="Times New Roman" w:cs="Times New Roman"/>
+        </w:rPr>
+        <w:t xml:space="preserve">6. melléklet </w:t>
+      </w:r>
+      <w:r>
+        <w:rPr>
+          <w:rFonts w:ascii="Times New Roman" w:hAnsi="Times New Roman" w:cs="Times New Roman"/>
+        </w:rPr>
+        <w:t>– az angol szöveg leggyakoribb szavai és előfordulásuk száma</w:t>
       </w:r>
     </w:p>
     <w:p>
@@ -27881,6 +30255,45 @@
     </w:p>
     <w:p>
       <w:pPr>
+        <w:jc w:val="center"/>
+        <w:rPr>
+          <w:rFonts w:ascii="Times New Roman" w:hAnsi="Times New Roman" w:cs="Times New Roman"/>
+        </w:rPr>
+      </w:pPr>
+      <w:r>
+        <w:rPr>
+          <w:rFonts w:ascii="Times New Roman" w:hAnsi="Times New Roman" w:cs="Times New Roman"/>
+        </w:rPr>
+        <w:t>7</w:t>
+      </w:r>
+      <w:r>
+        <w:rPr>
+          <w:rFonts w:ascii="Times New Roman" w:hAnsi="Times New Roman" w:cs="Times New Roman"/>
+        </w:rPr>
+        <w:t xml:space="preserve">. melléklet </w:t>
+      </w:r>
+      <w:r>
+        <w:rPr>
+          <w:rFonts w:ascii="Times New Roman" w:hAnsi="Times New Roman" w:cs="Times New Roman"/>
+        </w:rPr>
+        <w:t>– a</w:t>
+      </w:r>
+      <w:r>
+        <w:rPr>
+          <w:rFonts w:ascii="Times New Roman" w:hAnsi="Times New Roman" w:cs="Times New Roman"/>
+        </w:rPr>
+        <w:t xml:space="preserve"> német</w:t>
+      </w:r>
+      <w:r>
+        <w:rPr>
+          <w:rFonts w:ascii="Times New Roman" w:hAnsi="Times New Roman" w:cs="Times New Roman"/>
+        </w:rPr>
+        <w:t xml:space="preserve"> szöveg leggyakoribb szavai és előfordulásuk száma</w:t>
+      </w:r>
+    </w:p>
+    <w:p>
+      <w:pPr>
+        <w:jc w:val="center"/>
         <w:rPr>
           <w:sz w:val="24"/>
           <w:szCs w:val="24"/>
@@ -27946,6 +30359,44 @@
     </w:p>
     <w:p>
       <w:pPr>
+        <w:jc w:val="center"/>
+        <w:rPr>
+          <w:rFonts w:ascii="Times New Roman" w:hAnsi="Times New Roman" w:cs="Times New Roman"/>
+        </w:rPr>
+      </w:pPr>
+      <w:r>
+        <w:rPr>
+          <w:rFonts w:ascii="Times New Roman" w:hAnsi="Times New Roman" w:cs="Times New Roman"/>
+        </w:rPr>
+        <w:t>8</w:t>
+      </w:r>
+      <w:r>
+        <w:rPr>
+          <w:rFonts w:ascii="Times New Roman" w:hAnsi="Times New Roman" w:cs="Times New Roman"/>
+        </w:rPr>
+        <w:t xml:space="preserve">. melléklet </w:t>
+      </w:r>
+      <w:r>
+        <w:rPr>
+          <w:rFonts w:ascii="Times New Roman" w:hAnsi="Times New Roman" w:cs="Times New Roman"/>
+        </w:rPr>
+        <w:t>– a</w:t>
+      </w:r>
+      <w:r>
+        <w:rPr>
+          <w:rFonts w:ascii="Times New Roman" w:hAnsi="Times New Roman" w:cs="Times New Roman"/>
+        </w:rPr>
+        <w:t xml:space="preserve"> francia </w:t>
+      </w:r>
+      <w:r>
+        <w:rPr>
+          <w:rFonts w:ascii="Times New Roman" w:hAnsi="Times New Roman" w:cs="Times New Roman"/>
+        </w:rPr>
+        <w:t>szöveg leggyakoribb szavai és előfordulásuk száma</w:t>
+      </w:r>
+    </w:p>
+    <w:p>
+      <w:pPr>
         <w:rPr>
           <w:sz w:val="24"/>
           <w:szCs w:val="24"/>
@@ -28011,6 +30462,44 @@
     </w:p>
     <w:p>
       <w:pPr>
+        <w:jc w:val="center"/>
+        <w:rPr>
+          <w:rFonts w:ascii="Times New Roman" w:hAnsi="Times New Roman" w:cs="Times New Roman"/>
+        </w:rPr>
+      </w:pPr>
+      <w:r>
+        <w:rPr>
+          <w:rFonts w:ascii="Times New Roman" w:hAnsi="Times New Roman" w:cs="Times New Roman"/>
+        </w:rPr>
+        <w:t>9</w:t>
+      </w:r>
+      <w:r>
+        <w:rPr>
+          <w:rFonts w:ascii="Times New Roman" w:hAnsi="Times New Roman" w:cs="Times New Roman"/>
+        </w:rPr>
+        <w:t xml:space="preserve">. melléklet </w:t>
+      </w:r>
+      <w:r>
+        <w:rPr>
+          <w:rFonts w:ascii="Times New Roman" w:hAnsi="Times New Roman" w:cs="Times New Roman"/>
+        </w:rPr>
+        <w:t>– a</w:t>
+      </w:r>
+      <w:r>
+        <w:rPr>
+          <w:rFonts w:ascii="Times New Roman" w:hAnsi="Times New Roman" w:cs="Times New Roman"/>
+        </w:rPr>
+        <w:t xml:space="preserve"> spanyol </w:t>
+      </w:r>
+      <w:r>
+        <w:rPr>
+          <w:rFonts w:ascii="Times New Roman" w:hAnsi="Times New Roman" w:cs="Times New Roman"/>
+        </w:rPr>
+        <w:t>szöveg leggyakoribb szavai és előfordulásuk száma</w:t>
+      </w:r>
+    </w:p>
+    <w:p>
+      <w:pPr>
         <w:rPr>
           <w:sz w:val="24"/>
           <w:szCs w:val="24"/>
@@ -28032,10 +30521,10 @@
         </w:rPr>
         <w:lastRenderedPageBreak/>
         <w:drawing>
-          <wp:anchor distT="0" distB="0" distL="114300" distR="114300" simplePos="0" relativeHeight="251668480" behindDoc="1" locked="0" layoutInCell="1" allowOverlap="1" wp14:anchorId="147E3D75" wp14:editId="4057F9F7">
+          <wp:anchor distT="0" distB="0" distL="114300" distR="114300" simplePos="0" relativeHeight="251668480" behindDoc="1" locked="0" layoutInCell="1" allowOverlap="1" wp14:anchorId="147E3D75" wp14:editId="56D1101B">
             <wp:simplePos x="0" y="0"/>
-            <wp:positionH relativeFrom="page">
-              <wp:align>center</wp:align>
+            <wp:positionH relativeFrom="margin">
+              <wp:align>right</wp:align>
             </wp:positionH>
             <wp:positionV relativeFrom="paragraph">
               <wp:posOffset>0</wp:posOffset>
@@ -28084,11 +30573,23 @@
     </w:p>
     <w:p>
       <w:pPr>
-        <w:rPr>
-          <w:sz w:val="24"/>
-          <w:szCs w:val="24"/>
-        </w:rPr>
-      </w:pPr>
+        <w:jc w:val="center"/>
+        <w:rPr>
+          <w:rFonts w:ascii="Times New Roman" w:hAnsi="Times New Roman" w:cs="Times New Roman"/>
+        </w:rPr>
+      </w:pPr>
+      <w:r>
+        <w:rPr>
+          <w:rFonts w:ascii="Times New Roman" w:hAnsi="Times New Roman" w:cs="Times New Roman"/>
+        </w:rPr>
+        <w:t>10. melléklet</w:t>
+      </w:r>
+      <w:r>
+        <w:rPr>
+          <w:rFonts w:ascii="Times New Roman" w:hAnsi="Times New Roman" w:cs="Times New Roman"/>
+        </w:rPr>
+        <w:t xml:space="preserve"> – az angol szöveg témaörök szerinti csoportosítása LDA modell segítségével</w:t>
+      </w:r>
     </w:p>
     <w:p>
       <w:pPr>
@@ -30196,7 +32697,7 @@
         </w:rPr>
         <w:t xml:space="preserve"> (jelenleg a PunktSentenceTokenizer modult használja ehhez a metódus). Forrás: </w:t>
       </w:r>
-      <w:hyperlink r:id="rId3" w:history="1">
+      <w:hyperlink r:id="rId3" w:anchor="nltk.tokenize.PunktSentenceTokenizer" w:history="1">
         <w:r>
           <w:rPr>
             <w:rStyle w:val="Hiperhivatkozs"/>
@@ -31182,6 +33683,7 @@
   <w:style w:type="paragraph" w:default="1" w:styleId="Norml">
     <w:name w:val="Normal"/>
     <w:qFormat/>
+    <w:rsid w:val="00D20B3F"/>
   </w:style>
   <w:style w:type="paragraph" w:styleId="Cmsor1">
     <w:name w:val="heading 1"/>

</xml_diff>

<commit_message>
add more content to 6-th chapter
</commit_message>
<xml_diff>
--- a/Farkas_Ádám_FE019W_szakdolgozat.docx
+++ b/Farkas_Ádám_FE019W_szakdolgozat.docx
@@ -24354,49 +24354,7 @@
         <w:rPr>
           <w:sz w:val="24"/>
         </w:rPr>
-        <w:t xml:space="preserve"> Az utolsó előkészítési lépés a könyv egyik szereplőjének, Hagridnak a tájszólására irányult. A karakter kiejtését más alakkal jelölte a szerző, ezzel utalva a kiejtésbeli különbségekre </w:t>
-      </w:r>
-      <w:r>
-        <w:rPr>
-          <w:sz w:val="24"/>
-        </w:rPr>
-        <w:t>(you</w:t>
-      </w:r>
-      <w:r>
-        <w:rPr>
-          <w:sz w:val="24"/>
-        </w:rPr>
-        <w:t xml:space="preserve"> – yeh</w:t>
-      </w:r>
-      <w:r>
-        <w:rPr>
-          <w:sz w:val="24"/>
-        </w:rPr>
-        <w:t>, your</w:t>
-      </w:r>
-      <w:r>
-        <w:rPr>
-          <w:sz w:val="24"/>
-        </w:rPr>
-        <w:t xml:space="preserve"> – yer</w:t>
-      </w:r>
-      <w:r>
-        <w:rPr>
-          <w:sz w:val="24"/>
-        </w:rPr>
-        <w:t>, to</w:t>
-      </w:r>
-      <w:r>
-        <w:rPr>
-          <w:sz w:val="24"/>
-        </w:rPr>
-        <w:t xml:space="preserve"> – ter</w:t>
-      </w:r>
-      <w:r>
-        <w:rPr>
-          <w:sz w:val="24"/>
-        </w:rPr>
-        <w:t>)</w:t>
+        <w:t xml:space="preserve"> Az utolsó előkészítési lépés a könyv egyik szereplőjének, Hagridnak a tájszólására irányult. A karakter kiejtését más alakkal jelölte a szerző, ezzel utalva a kiejtésbeli különbségekre (you – yeh, your – yer, to – ter)</w:t>
       </w:r>
       <w:r>
         <w:rPr>
@@ -25958,19 +25916,7 @@
         <w:rPr>
           <w:sz w:val="24"/>
         </w:rPr>
-        <w:t xml:space="preserve"> A stopword listát szabadon megválaszthatjuk, tetszőlegesen elvehetünk belőle </w:t>
-      </w:r>
-      <w:r>
-        <w:rPr>
-          <w:sz w:val="24"/>
-        </w:rPr>
-        <w:t>általunk fontosnak gondolt szavakat</w:t>
-      </w:r>
-      <w:r>
-        <w:rPr>
-          <w:sz w:val="24"/>
-        </w:rPr>
-        <w:t>, és hozzá is adhatunk a listához bármilyen kifejezést.</w:t>
+        <w:t xml:space="preserve"> A stopword listát szabadon megválaszthatjuk, tetszőlegesen elvehetünk belőle általunk fontosnak gondolt szavakat, és hozzá is adhatunk a listához bármilyen kifejezést.</w:t>
       </w:r>
       <w:r>
         <w:rPr>
@@ -26323,15 +26269,7 @@
           <w:szCs w:val="24"/>
         </w:rPr>
         <w:tab/>
-        <w:t>A</w:t>
-      </w:r>
-      <w:r>
-        <w:rPr>
-          <w:rFonts w:ascii="Times New Roman" w:hAnsi="Times New Roman" w:cs="Times New Roman"/>
-          <w:sz w:val="24"/>
-          <w:szCs w:val="24"/>
-        </w:rPr>
-        <w:t xml:space="preserve"> </w:t>
+        <w:t xml:space="preserve">A </w:t>
       </w:r>
       <w:r>
         <w:rPr>
@@ -26453,7 +26391,15 @@
           <w:sz w:val="24"/>
           <w:szCs w:val="24"/>
         </w:rPr>
-        <w:t>, a kifejezés gyakorisága</w:t>
+        <w:t>, a kifejezés gyakoriság</w:t>
+      </w:r>
+      <w:r>
+        <w:rPr>
+          <w:rFonts w:ascii="Times New Roman" w:hAnsi="Times New Roman" w:cs="Times New Roman"/>
+          <w:sz w:val="24"/>
+          <w:szCs w:val="24"/>
+        </w:rPr>
+        <w:t>át</w:t>
       </w:r>
       <w:r>
         <w:rPr>
@@ -26592,7 +26538,80 @@
           <w:sz w:val="24"/>
           <w:szCs w:val="24"/>
         </w:rPr>
-        <w:t>Az eredményül kapott mátrix alkalmassá válik arra, hogy segítségével összeállítsuk a könyv kivonatát, összefoglalóját. Az erre a célra szolgáló módszer, amelyet kipróbáltam, a látens szemantikai analízis nevet viseli (LSA). Ennek két változatát próbáltam ki a minél pontosabb összefoglaló elkészítése érdekében</w:t>
+        <w:t xml:space="preserve">Az eredményül kapott mátrix alkalmassá válik arra, hogy segítségével összeállítsuk a könyv kivonatát, összefoglalóját. Az erre a célra szolgáló módszer, amelyet kipróbáltam, a látens szemantikai analízis nevet viseli (LSA). </w:t>
+      </w:r>
+      <w:r>
+        <w:rPr>
+          <w:rFonts w:ascii="Times New Roman" w:hAnsi="Times New Roman" w:cs="Times New Roman"/>
+          <w:sz w:val="24"/>
+          <w:szCs w:val="24"/>
+        </w:rPr>
+        <w:t xml:space="preserve">A módszer lényege, hogy </w:t>
+      </w:r>
+      <w:r>
+        <w:rPr>
+          <w:rFonts w:ascii="Times New Roman" w:hAnsi="Times New Roman" w:cs="Times New Roman"/>
+          <w:sz w:val="24"/>
+          <w:szCs w:val="24"/>
+        </w:rPr>
+        <w:t xml:space="preserve">bármely dokumentumban létezik egy látens struktúra a kifejezések között, amelyek kontextuálisan kapcsolódnak egymáshoz, és ezért ugyanabban a szinguláris térben is korrelálniuk kell </w:t>
+      </w:r>
+      <w:r>
+        <w:rPr>
+          <w:rFonts w:ascii="Times New Roman" w:hAnsi="Times New Roman" w:cs="Times New Roman"/>
+          <w:sz w:val="24"/>
+          <w:szCs w:val="24"/>
+        </w:rPr>
+        <w:lastRenderedPageBreak/>
+        <w:t>egymással</w:t>
+      </w:r>
+      <w:r>
+        <w:rPr>
+          <w:rFonts w:ascii="Times New Roman" w:hAnsi="Times New Roman" w:cs="Times New Roman"/>
+          <w:sz w:val="24"/>
+          <w:szCs w:val="24"/>
+        </w:rPr>
+        <w:t xml:space="preserve"> </w:t>
+      </w:r>
+      <w:r>
+        <w:rPr>
+          <w:rFonts w:ascii="Times New Roman" w:hAnsi="Times New Roman" w:cs="Times New Roman"/>
+          <w:sz w:val="24"/>
+          <w:szCs w:val="24"/>
+        </w:rPr>
+        <w:t xml:space="preserve">[14, </w:t>
+      </w:r>
+      <w:r>
+        <w:rPr>
+          <w:rFonts w:ascii="Times New Roman" w:hAnsi="Times New Roman" w:cs="Times New Roman"/>
+          <w:sz w:val="24"/>
+          <w:szCs w:val="24"/>
+        </w:rPr>
+        <w:t>442</w:t>
+      </w:r>
+      <w:r>
+        <w:rPr>
+          <w:rFonts w:ascii="Times New Roman" w:hAnsi="Times New Roman" w:cs="Times New Roman"/>
+          <w:sz w:val="24"/>
+          <w:szCs w:val="24"/>
+        </w:rPr>
+        <w:t>.o].</w:t>
+      </w:r>
+      <w:r>
+        <w:rPr>
+          <w:rFonts w:ascii="Times New Roman" w:hAnsi="Times New Roman" w:cs="Times New Roman"/>
+          <w:sz w:val="24"/>
+          <w:szCs w:val="24"/>
+        </w:rPr>
+        <w:t xml:space="preserve"> </w:t>
+      </w:r>
+      <w:r>
+        <w:rPr>
+          <w:rFonts w:ascii="Times New Roman" w:hAnsi="Times New Roman" w:cs="Times New Roman"/>
+          <w:sz w:val="24"/>
+          <w:szCs w:val="24"/>
+        </w:rPr>
+        <w:t>Ennek két változatát próbáltam ki a minél pontosabb összefoglaló elkészítése érdekében</w:t>
       </w:r>
       <w:r>
         <w:rPr>
@@ -26601,6 +26620,45 @@
           <w:szCs w:val="24"/>
         </w:rPr>
         <w:t>.</w:t>
+      </w:r>
+    </w:p>
+    <w:p>
+      <w:pPr>
+        <w:pStyle w:val="Cmsor20"/>
+        <w:rPr>
+          <w:b/>
+          <w:bCs/>
+        </w:rPr>
+      </w:pPr>
+      <w:r>
+        <w:rPr>
+          <w:b/>
+          <w:bCs/>
+        </w:rPr>
+        <w:t>6.2. LSI SVD</w:t>
+      </w:r>
+    </w:p>
+    <w:p>
+      <w:pPr>
+        <w:pStyle w:val="Cmsor30"/>
+        <w:rPr>
+          <w:b/>
+          <w:bCs/>
+        </w:rPr>
+      </w:pPr>
+      <w:r>
+        <w:rPr>
+          <w:b/>
+          <w:bCs/>
+        </w:rPr>
+        <w:t>6.2.1. Az LSI SVD elméleti háttere</w:t>
+      </w:r>
+      <w:r>
+        <w:rPr>
+          <w:b/>
+          <w:bCs/>
+        </w:rPr>
+        <w:tab/>
       </w:r>
     </w:p>
     <w:p>
@@ -26613,10 +26671,519 @@
           <w:szCs w:val="24"/>
         </w:rPr>
       </w:pPr>
-    </w:p>
-    <w:p>
-      <w:pPr>
-        <w:pStyle w:val="Cmsor20"/>
+      <w:r>
+        <w:rPr>
+          <w:rFonts w:ascii="Times New Roman" w:hAnsi="Times New Roman" w:cs="Times New Roman"/>
+          <w:sz w:val="24"/>
+          <w:szCs w:val="24"/>
+        </w:rPr>
+        <w:t>Az első módszer a ’low-rank singular value decomposition’ (LSI SVD). Az erre szolgáló algoritmus a következőképpen működik:</w:t>
+      </w:r>
+    </w:p>
+    <w:p>
+      <w:pPr>
+        <w:spacing w:line="360" w:lineRule="auto"/>
+        <w:jc w:val="both"/>
+        <w:rPr>
+          <w:rFonts w:ascii="Times New Roman" w:hAnsi="Times New Roman" w:cs="Times New Roman"/>
+          <w:sz w:val="24"/>
+          <w:szCs w:val="24"/>
+        </w:rPr>
+      </w:pPr>
+      <w:r>
+        <w:rPr>
+          <w:rFonts w:ascii="Times New Roman" w:hAnsi="Times New Roman" w:cs="Times New Roman"/>
+          <w:sz w:val="24"/>
+          <w:szCs w:val="24"/>
+        </w:rPr>
+        <w:t xml:space="preserve">Előkészületként meg kell választanunk az összefoglaló kívánt mondatainak számát. Ezután </w:t>
+      </w:r>
+      <w:r>
+        <w:rPr>
+          <w:rFonts w:ascii="Times New Roman" w:hAnsi="Times New Roman" w:cs="Times New Roman"/>
+          <w:sz w:val="24"/>
+          <w:szCs w:val="24"/>
+        </w:rPr>
+        <w:t xml:space="preserve">szükség vank </w:t>
+      </w:r>
+      <w:r>
+        <w:rPr>
+          <w:rFonts w:ascii="Times New Roman" w:hAnsi="Times New Roman" w:cs="Times New Roman"/>
+          <w:sz w:val="24"/>
+          <w:szCs w:val="24"/>
+        </w:rPr>
+        <w:t>a témák számának meghatározására (k). Az algoritmus menete a következő:</w:t>
+      </w:r>
+    </w:p>
+    <w:p>
+      <w:pPr>
+        <w:spacing w:line="360" w:lineRule="auto"/>
+        <w:jc w:val="both"/>
+        <w:rPr>
+          <w:rFonts w:ascii="Times New Roman" w:hAnsi="Times New Roman" w:cs="Times New Roman"/>
+          <w:sz w:val="24"/>
+          <w:szCs w:val="24"/>
+        </w:rPr>
+      </w:pPr>
+      <w:r>
+        <w:rPr>
+          <w:rFonts w:ascii="Times New Roman" w:hAnsi="Times New Roman" w:cs="Times New Roman"/>
+          <w:sz w:val="24"/>
+          <w:szCs w:val="24"/>
+        </w:rPr>
+        <w:t xml:space="preserve">1. </w:t>
+      </w:r>
+      <w:r>
+        <w:rPr>
+          <w:rFonts w:ascii="Times New Roman" w:hAnsi="Times New Roman" w:cs="Times New Roman"/>
+          <w:sz w:val="24"/>
+          <w:szCs w:val="24"/>
+        </w:rPr>
+        <w:t>A mondatvektorok kinyerése a V mátrixból (k sor).</w:t>
+      </w:r>
+    </w:p>
+    <w:p>
+      <w:pPr>
+        <w:spacing w:line="360" w:lineRule="auto"/>
+        <w:jc w:val="both"/>
+        <w:rPr>
+          <w:rFonts w:ascii="Times New Roman" w:hAnsi="Times New Roman" w:cs="Times New Roman"/>
+          <w:sz w:val="24"/>
+          <w:szCs w:val="24"/>
+        </w:rPr>
+      </w:pPr>
+      <w:r>
+        <w:rPr>
+          <w:rFonts w:ascii="Times New Roman" w:hAnsi="Times New Roman" w:cs="Times New Roman"/>
+          <w:sz w:val="24"/>
+          <w:szCs w:val="24"/>
+        </w:rPr>
+        <w:t xml:space="preserve">2. </w:t>
+      </w:r>
+      <w:r>
+        <w:rPr>
+          <w:rFonts w:ascii="Times New Roman" w:hAnsi="Times New Roman" w:cs="Times New Roman"/>
+          <w:sz w:val="24"/>
+          <w:szCs w:val="24"/>
+        </w:rPr>
+        <w:t>Az első</w:t>
+      </w:r>
+      <w:r>
+        <w:rPr>
+          <w:rFonts w:ascii="Times New Roman" w:hAnsi="Times New Roman" w:cs="Times New Roman"/>
+          <w:sz w:val="24"/>
+          <w:szCs w:val="24"/>
+        </w:rPr>
+        <w:t xml:space="preserve"> k szinguláris érték</w:t>
+      </w:r>
+      <w:r>
+        <w:rPr>
+          <w:rFonts w:ascii="Times New Roman" w:hAnsi="Times New Roman" w:cs="Times New Roman"/>
+          <w:sz w:val="24"/>
+          <w:szCs w:val="24"/>
+        </w:rPr>
+        <w:t xml:space="preserve"> kinyerése </w:t>
+      </w:r>
+      <w:r>
+        <w:rPr>
+          <w:rFonts w:ascii="Times New Roman" w:hAnsi="Times New Roman" w:cs="Times New Roman"/>
+          <w:sz w:val="24"/>
+          <w:szCs w:val="24"/>
+        </w:rPr>
+        <w:t>az S-ből.</w:t>
+      </w:r>
+    </w:p>
+    <w:p>
+      <w:pPr>
+        <w:spacing w:line="360" w:lineRule="auto"/>
+        <w:jc w:val="both"/>
+        <w:rPr>
+          <w:rFonts w:ascii="Times New Roman" w:hAnsi="Times New Roman" w:cs="Times New Roman"/>
+          <w:sz w:val="24"/>
+          <w:szCs w:val="24"/>
+        </w:rPr>
+      </w:pPr>
+      <w:r>
+        <w:rPr>
+          <w:rFonts w:ascii="Times New Roman" w:hAnsi="Times New Roman" w:cs="Times New Roman"/>
+          <w:sz w:val="24"/>
+          <w:szCs w:val="24"/>
+        </w:rPr>
+        <w:t xml:space="preserve">3. </w:t>
+      </w:r>
+      <w:r>
+        <w:rPr>
+          <w:rFonts w:ascii="Times New Roman" w:hAnsi="Times New Roman" w:cs="Times New Roman"/>
+          <w:sz w:val="24"/>
+          <w:szCs w:val="24"/>
+        </w:rPr>
+        <w:t>K</w:t>
+      </w:r>
+      <w:r>
+        <w:rPr>
+          <w:rFonts w:ascii="Times New Roman" w:hAnsi="Times New Roman" w:cs="Times New Roman"/>
+          <w:sz w:val="24"/>
+          <w:szCs w:val="24"/>
+        </w:rPr>
+        <w:t>üszöbérték-alapú megközelítés</w:t>
+      </w:r>
+      <w:r>
+        <w:rPr>
+          <w:rFonts w:ascii="Times New Roman" w:hAnsi="Times New Roman" w:cs="Times New Roman"/>
+          <w:sz w:val="24"/>
+          <w:szCs w:val="24"/>
+        </w:rPr>
+        <w:t xml:space="preserve">sel eltávolítjuk </w:t>
+      </w:r>
+      <w:r>
+        <w:rPr>
+          <w:rFonts w:ascii="Times New Roman" w:hAnsi="Times New Roman" w:cs="Times New Roman"/>
+          <w:sz w:val="24"/>
+          <w:szCs w:val="24"/>
+        </w:rPr>
+        <w:t>az olyan szinguláris értékek</w:t>
+      </w:r>
+      <w:r>
+        <w:rPr>
+          <w:rFonts w:ascii="Times New Roman" w:hAnsi="Times New Roman" w:cs="Times New Roman"/>
+          <w:sz w:val="24"/>
+          <w:szCs w:val="24"/>
+        </w:rPr>
+        <w:t xml:space="preserve">et, </w:t>
+      </w:r>
+      <w:r>
+        <w:rPr>
+          <w:rFonts w:ascii="Times New Roman" w:hAnsi="Times New Roman" w:cs="Times New Roman"/>
+          <w:sz w:val="24"/>
+          <w:szCs w:val="24"/>
+        </w:rPr>
+        <w:t xml:space="preserve">amelyek a legnagyobb szinguláris érték felénél kisebbek, ha vannak ilyenek. Ez </w:t>
+      </w:r>
+      <w:r>
+        <w:rPr>
+          <w:rFonts w:ascii="Times New Roman" w:hAnsi="Times New Roman" w:cs="Times New Roman"/>
+          <w:sz w:val="24"/>
+          <w:szCs w:val="24"/>
+        </w:rPr>
+        <w:t xml:space="preserve">egy </w:t>
+      </w:r>
+      <w:r>
+        <w:rPr>
+          <w:rFonts w:ascii="Times New Roman" w:hAnsi="Times New Roman" w:cs="Times New Roman"/>
+          <w:sz w:val="24"/>
+          <w:szCs w:val="24"/>
+        </w:rPr>
+        <w:t xml:space="preserve">heurisztika, és </w:t>
+      </w:r>
+      <w:r>
+        <w:rPr>
+          <w:rFonts w:ascii="Times New Roman" w:hAnsi="Times New Roman" w:cs="Times New Roman"/>
+          <w:sz w:val="24"/>
+          <w:szCs w:val="24"/>
+        </w:rPr>
+        <w:t>lehetőség van ezzel az értékkel ’játszani’ az elemzés finomhangolásához.</w:t>
+      </w:r>
+    </w:p>
+    <w:p>
+      <w:pPr>
+        <w:spacing w:line="360" w:lineRule="auto"/>
+        <w:jc w:val="both"/>
+        <w:rPr>
+          <w:rFonts w:ascii="Times New Roman" w:hAnsi="Times New Roman" w:cs="Times New Roman"/>
+          <w:sz w:val="24"/>
+          <w:szCs w:val="24"/>
+        </w:rPr>
+      </w:pPr>
+      <w:r>
+        <w:rPr>
+          <w:rFonts w:ascii="Times New Roman" w:hAnsi="Times New Roman" w:cs="Times New Roman"/>
+          <w:sz w:val="24"/>
+          <w:szCs w:val="24"/>
+        </w:rPr>
+        <w:t>4. Szorozzuk meg a V négyzetből minden kifejezés mondatoszlopát</w:t>
+      </w:r>
+      <w:r>
+        <w:rPr>
+          <w:rFonts w:ascii="Times New Roman" w:hAnsi="Times New Roman" w:cs="Times New Roman"/>
+          <w:sz w:val="24"/>
+          <w:szCs w:val="24"/>
+        </w:rPr>
+        <w:t xml:space="preserve"> megszorozzuk</w:t>
+      </w:r>
+      <w:r>
+        <w:rPr>
+          <w:rFonts w:ascii="Times New Roman" w:hAnsi="Times New Roman" w:cs="Times New Roman"/>
+          <w:sz w:val="24"/>
+          <w:szCs w:val="24"/>
+        </w:rPr>
+        <w:t xml:space="preserve"> </w:t>
+      </w:r>
+      <w:r>
+        <w:rPr>
+          <w:rFonts w:ascii="Times New Roman" w:hAnsi="Times New Roman" w:cs="Times New Roman"/>
+          <w:sz w:val="24"/>
+          <w:szCs w:val="24"/>
+        </w:rPr>
+        <w:t xml:space="preserve">az S-ből hozzájuk tartozó szinguláris értékkel, és minden szorzatból gyököt vonunk, így megkapjuk </w:t>
+      </w:r>
+      <w:r>
+        <w:rPr>
+          <w:rFonts w:ascii="Times New Roman" w:hAnsi="Times New Roman" w:cs="Times New Roman"/>
+          <w:sz w:val="24"/>
+          <w:szCs w:val="24"/>
+        </w:rPr>
+        <w:t>témánként a mondatok súlyát.</w:t>
+      </w:r>
+    </w:p>
+    <w:p>
+      <w:pPr>
+        <w:spacing w:line="360" w:lineRule="auto"/>
+        <w:jc w:val="both"/>
+        <w:rPr>
+          <w:rFonts w:ascii="Times New Roman" w:hAnsi="Times New Roman" w:cs="Times New Roman"/>
+          <w:sz w:val="24"/>
+          <w:szCs w:val="24"/>
+        </w:rPr>
+      </w:pPr>
+      <w:r>
+        <w:rPr>
+          <w:rFonts w:ascii="Times New Roman" w:hAnsi="Times New Roman" w:cs="Times New Roman"/>
+          <w:sz w:val="24"/>
+          <w:szCs w:val="24"/>
+        </w:rPr>
+        <w:t>5. K</w:t>
+      </w:r>
+      <w:r>
+        <w:rPr>
+          <w:rFonts w:ascii="Times New Roman" w:hAnsi="Times New Roman" w:cs="Times New Roman"/>
+          <w:sz w:val="24"/>
+          <w:szCs w:val="24"/>
+        </w:rPr>
+        <w:t>i</w:t>
+      </w:r>
+      <w:r>
+        <w:rPr>
+          <w:rFonts w:ascii="Times New Roman" w:hAnsi="Times New Roman" w:cs="Times New Roman"/>
+          <w:sz w:val="24"/>
+          <w:szCs w:val="24"/>
+        </w:rPr>
+        <w:t>számítjuk</w:t>
+      </w:r>
+      <w:r>
+        <w:rPr>
+          <w:rFonts w:ascii="Times New Roman" w:hAnsi="Times New Roman" w:cs="Times New Roman"/>
+          <w:sz w:val="24"/>
+          <w:szCs w:val="24"/>
+        </w:rPr>
+        <w:t xml:space="preserve"> a mondatsúlyok összegét a témák között, és</w:t>
+      </w:r>
+      <w:r>
+        <w:rPr>
+          <w:rFonts w:ascii="Times New Roman" w:hAnsi="Times New Roman" w:cs="Times New Roman"/>
+          <w:sz w:val="24"/>
+          <w:szCs w:val="24"/>
+        </w:rPr>
+        <w:t xml:space="preserve"> </w:t>
+      </w:r>
+      <w:r>
+        <w:rPr>
+          <w:rFonts w:ascii="Times New Roman" w:hAnsi="Times New Roman" w:cs="Times New Roman"/>
+          <w:sz w:val="24"/>
+          <w:szCs w:val="24"/>
+        </w:rPr>
+        <w:t>a végső pontszám négyzetgyökét</w:t>
+      </w:r>
+      <w:r>
+        <w:rPr>
+          <w:rFonts w:ascii="Times New Roman" w:hAnsi="Times New Roman" w:cs="Times New Roman"/>
+          <w:sz w:val="24"/>
+          <w:szCs w:val="24"/>
+        </w:rPr>
+        <w:t xml:space="preserve"> vesszük</w:t>
+      </w:r>
+      <w:r>
+        <w:rPr>
+          <w:rFonts w:ascii="Times New Roman" w:hAnsi="Times New Roman" w:cs="Times New Roman"/>
+          <w:sz w:val="24"/>
+          <w:szCs w:val="24"/>
+        </w:rPr>
+        <w:t xml:space="preserve">, </w:t>
+      </w:r>
+      <w:r>
+        <w:rPr>
+          <w:rFonts w:ascii="Times New Roman" w:hAnsi="Times New Roman" w:cs="Times New Roman"/>
+          <w:sz w:val="24"/>
+          <w:szCs w:val="24"/>
+        </w:rPr>
+        <w:t>így</w:t>
+      </w:r>
+      <w:r>
+        <w:rPr>
+          <w:rFonts w:ascii="Times New Roman" w:hAnsi="Times New Roman" w:cs="Times New Roman"/>
+          <w:sz w:val="24"/>
+          <w:szCs w:val="24"/>
+        </w:rPr>
+        <w:t xml:space="preserve"> megkapjuk az egyes témakörökre vonatkozó fontossági pontszámokat.</w:t>
+      </w:r>
+    </w:p>
+    <w:p>
+      <w:pPr>
+        <w:spacing w:line="360" w:lineRule="auto"/>
+        <w:jc w:val="both"/>
+        <w:rPr>
+          <w:rFonts w:ascii="Times New Roman" w:hAnsi="Times New Roman" w:cs="Times New Roman"/>
+          <w:sz w:val="24"/>
+          <w:szCs w:val="24"/>
+        </w:rPr>
+      </w:pPr>
+      <w:r>
+        <w:rPr>
+          <w:rFonts w:ascii="Times New Roman" w:hAnsi="Times New Roman" w:cs="Times New Roman"/>
+          <w:sz w:val="24"/>
+          <w:szCs w:val="24"/>
+        </w:rPr>
+        <w:t xml:space="preserve">6. </w:t>
+      </w:r>
+      <w:r>
+        <w:rPr>
+          <w:rFonts w:ascii="Times New Roman" w:hAnsi="Times New Roman" w:cs="Times New Roman"/>
+          <w:sz w:val="24"/>
+          <w:szCs w:val="24"/>
+        </w:rPr>
+        <w:t>Miután megkaptuk a pontszámokat, csökkenő sorrendb</w:t>
+      </w:r>
+      <w:r>
+        <w:rPr>
+          <w:rFonts w:ascii="Times New Roman" w:hAnsi="Times New Roman" w:cs="Times New Roman"/>
+          <w:sz w:val="24"/>
+          <w:szCs w:val="24"/>
+        </w:rPr>
+        <w:t>e rendezzük</w:t>
+      </w:r>
+      <w:r>
+        <w:rPr>
+          <w:rFonts w:ascii="Times New Roman" w:hAnsi="Times New Roman" w:cs="Times New Roman"/>
+          <w:sz w:val="24"/>
+          <w:szCs w:val="24"/>
+        </w:rPr>
+        <w:t xml:space="preserve"> ezeket</w:t>
+      </w:r>
+      <w:r>
+        <w:rPr>
+          <w:rFonts w:ascii="Times New Roman" w:hAnsi="Times New Roman" w:cs="Times New Roman"/>
+          <w:sz w:val="24"/>
+          <w:szCs w:val="24"/>
+        </w:rPr>
+        <w:t>, és kiválasztjuk a</w:t>
+      </w:r>
+      <w:r>
+        <w:rPr>
+          <w:rFonts w:ascii="Times New Roman" w:hAnsi="Times New Roman" w:cs="Times New Roman"/>
+          <w:sz w:val="24"/>
+          <w:szCs w:val="24"/>
+        </w:rPr>
+        <w:t xml:space="preserve">z n </w:t>
+      </w:r>
+      <w:r>
+        <w:rPr>
+          <w:rFonts w:ascii="Times New Roman" w:hAnsi="Times New Roman" w:cs="Times New Roman"/>
+          <w:sz w:val="24"/>
+          <w:szCs w:val="24"/>
+        </w:rPr>
+        <w:t>legmagasabb pontszám</w:t>
+      </w:r>
+      <w:r>
+        <w:rPr>
+          <w:rFonts w:ascii="Times New Roman" w:hAnsi="Times New Roman" w:cs="Times New Roman"/>
+          <w:sz w:val="24"/>
+          <w:szCs w:val="24"/>
+        </w:rPr>
+        <w:t>ú</w:t>
+      </w:r>
+      <w:r>
+        <w:rPr>
+          <w:rFonts w:ascii="Times New Roman" w:hAnsi="Times New Roman" w:cs="Times New Roman"/>
+          <w:sz w:val="24"/>
+          <w:szCs w:val="24"/>
+        </w:rPr>
+        <w:t xml:space="preserve"> mondatot,</w:t>
+      </w:r>
+      <w:r>
+        <w:rPr>
+          <w:rFonts w:ascii="Times New Roman" w:hAnsi="Times New Roman" w:cs="Times New Roman"/>
+          <w:sz w:val="24"/>
+          <w:szCs w:val="24"/>
+        </w:rPr>
+        <w:t xml:space="preserve"> </w:t>
+      </w:r>
+      <w:r>
+        <w:rPr>
+          <w:rFonts w:ascii="Times New Roman" w:hAnsi="Times New Roman" w:cs="Times New Roman"/>
+          <w:sz w:val="24"/>
+          <w:szCs w:val="24"/>
+        </w:rPr>
+        <w:t>majd</w:t>
+      </w:r>
+      <w:r>
+        <w:rPr>
+          <w:rFonts w:ascii="Times New Roman" w:hAnsi="Times New Roman" w:cs="Times New Roman"/>
+          <w:sz w:val="24"/>
+          <w:szCs w:val="24"/>
+        </w:rPr>
+        <w:t xml:space="preserve"> ezek sorrendje alapján</w:t>
+      </w:r>
+      <w:r>
+        <w:rPr>
+          <w:rFonts w:ascii="Times New Roman" w:hAnsi="Times New Roman" w:cs="Times New Roman"/>
+          <w:sz w:val="24"/>
+          <w:szCs w:val="24"/>
+        </w:rPr>
+        <w:t xml:space="preserve"> </w:t>
+      </w:r>
+      <w:r>
+        <w:rPr>
+          <w:rFonts w:ascii="Times New Roman" w:hAnsi="Times New Roman" w:cs="Times New Roman"/>
+          <w:sz w:val="24"/>
+          <w:szCs w:val="24"/>
+        </w:rPr>
+        <w:t>meg</w:t>
+      </w:r>
+      <w:r>
+        <w:rPr>
+          <w:rFonts w:ascii="Times New Roman" w:hAnsi="Times New Roman" w:cs="Times New Roman"/>
+          <w:sz w:val="24"/>
+          <w:szCs w:val="24"/>
+        </w:rPr>
+        <w:t>alko</w:t>
+      </w:r>
+      <w:r>
+        <w:rPr>
+          <w:rFonts w:ascii="Times New Roman" w:hAnsi="Times New Roman" w:cs="Times New Roman"/>
+          <w:sz w:val="24"/>
+          <w:szCs w:val="24"/>
+        </w:rPr>
+        <w:t xml:space="preserve">tjuk </w:t>
+      </w:r>
+      <w:r>
+        <w:rPr>
+          <w:rFonts w:ascii="Times New Roman" w:hAnsi="Times New Roman" w:cs="Times New Roman"/>
+          <w:sz w:val="24"/>
+          <w:szCs w:val="24"/>
+        </w:rPr>
+        <w:t>a végső összefoglalónkat</w:t>
+      </w:r>
+      <w:r>
+        <w:rPr>
+          <w:rFonts w:ascii="Times New Roman" w:hAnsi="Times New Roman" w:cs="Times New Roman"/>
+          <w:sz w:val="24"/>
+          <w:szCs w:val="24"/>
+        </w:rPr>
+        <w:t>.</w:t>
+      </w:r>
+    </w:p>
+    <w:p>
+      <w:pPr>
+        <w:pStyle w:val="Cmsor30"/>
         <w:rPr>
           <w:b/>
           <w:bCs/>
@@ -26627,8 +27194,7 @@
           <w:b/>
           <w:bCs/>
         </w:rPr>
-        <w:lastRenderedPageBreak/>
-        <w:t>6.2. LSI SVD</w:t>
+        <w:t>6.2.2. Az LSI SVD a gyakorlatban</w:t>
       </w:r>
     </w:p>
     <w:p>
@@ -26655,7 +27221,40 @@
           <w:sz w:val="24"/>
           <w:szCs w:val="24"/>
         </w:rPr>
-        <w:t>Az első módszer a ’low-rank singular value decomposition’ (LSI SVD). Az erre szolgáló algoritmus a következőképpen működik:</w:t>
+        <w:t>Először a teljes könyv tatalmának összefoglalóját</w:t>
+      </w:r>
+      <w:r>
+        <w:rPr>
+          <w:rFonts w:ascii="Times New Roman" w:hAnsi="Times New Roman" w:cs="Times New Roman"/>
+          <w:sz w:val="24"/>
+          <w:szCs w:val="24"/>
+        </w:rPr>
+        <w:t xml:space="preserve"> készítettem el.</w:t>
+      </w:r>
+      <w:r>
+        <w:rPr>
+          <w:rFonts w:ascii="Times New Roman" w:hAnsi="Times New Roman" w:cs="Times New Roman"/>
+          <w:sz w:val="24"/>
+          <w:szCs w:val="24"/>
+        </w:rPr>
+        <w:t xml:space="preserve"> </w:t>
+      </w:r>
+      <w:r>
+        <w:rPr>
+          <w:rFonts w:ascii="Times New Roman" w:hAnsi="Times New Roman" w:cs="Times New Roman"/>
+          <w:sz w:val="24"/>
+          <w:szCs w:val="24"/>
+        </w:rPr>
+        <w:t xml:space="preserve">Az algoritmust leteszteltem úgy, hogy változtattam a témakörök számát. Azt szerettem volna megtudni ezzel a heurisztikus tesztelési módszerrel, hogy mennyi lehet az optimális témakörök száma, melyik hozza ki a legelfogadhatóbb összefoglaló szöveget. A mondatok számát 500-nak </w:t>
+      </w:r>
+      <w:r>
+        <w:rPr>
+          <w:rFonts w:ascii="Times New Roman" w:hAnsi="Times New Roman" w:cs="Times New Roman"/>
+          <w:sz w:val="24"/>
+          <w:szCs w:val="24"/>
+        </w:rPr>
+        <w:lastRenderedPageBreak/>
+        <w:t>választottam meg, hogy kellően nagy merítés álljon a program rendelkezésére az összegző szöveg megalkotásához, tehát hogy ne torzítsák túlzottan az eredményeket a túl gyakran előforduló kifejezések (pl. a ’said’ szó a párbeszédekben).</w:t>
       </w:r>
     </w:p>
     <w:p>
@@ -26674,15 +27273,225 @@
           <w:sz w:val="24"/>
           <w:szCs w:val="24"/>
         </w:rPr>
-        <w:t xml:space="preserve">1. </w:t>
-      </w:r>
-      <w:r>
-        <w:rPr>
-          <w:rFonts w:ascii="Times New Roman" w:hAnsi="Times New Roman" w:cs="Times New Roman"/>
-          <w:sz w:val="24"/>
-          <w:szCs w:val="24"/>
-        </w:rPr>
-        <w:t>A mondatvektorok kinyerése a V mátrixból (k sor).</w:t>
+        <w:tab/>
+      </w:r>
+      <w:r>
+        <w:rPr>
+          <w:rFonts w:ascii="Times New Roman" w:hAnsi="Times New Roman" w:cs="Times New Roman"/>
+          <w:sz w:val="24"/>
+          <w:szCs w:val="24"/>
+        </w:rPr>
+        <w:t>Ö</w:t>
+      </w:r>
+      <w:r>
+        <w:rPr>
+          <w:rFonts w:ascii="Times New Roman" w:hAnsi="Times New Roman" w:cs="Times New Roman"/>
+          <w:sz w:val="24"/>
+          <w:szCs w:val="24"/>
+        </w:rPr>
+        <w:t>sszehasonlítottam a</w:t>
+      </w:r>
+      <w:r>
+        <w:rPr>
+          <w:rFonts w:ascii="Times New Roman" w:hAnsi="Times New Roman" w:cs="Times New Roman"/>
+          <w:sz w:val="24"/>
+          <w:szCs w:val="24"/>
+        </w:rPr>
+        <w:t xml:space="preserve">z eredményül kapott </w:t>
+      </w:r>
+      <w:r>
+        <w:rPr>
+          <w:rFonts w:ascii="Times New Roman" w:hAnsi="Times New Roman" w:cs="Times New Roman"/>
+          <w:sz w:val="24"/>
+          <w:szCs w:val="24"/>
+        </w:rPr>
+        <w:t>5</w:t>
+      </w:r>
+      <w:r>
+        <w:rPr>
+          <w:rFonts w:ascii="Times New Roman" w:hAnsi="Times New Roman" w:cs="Times New Roman"/>
+          <w:sz w:val="24"/>
+          <w:szCs w:val="24"/>
+        </w:rPr>
+        <w:t>00 mondat</w:t>
+      </w:r>
+      <w:r>
+        <w:rPr>
+          <w:rFonts w:ascii="Times New Roman" w:hAnsi="Times New Roman" w:cs="Times New Roman"/>
+          <w:sz w:val="24"/>
+          <w:szCs w:val="24"/>
+        </w:rPr>
+        <w:t>ot különböző témakör számokkal</w:t>
+      </w:r>
+      <w:r>
+        <w:rPr>
+          <w:rFonts w:ascii="Times New Roman" w:hAnsi="Times New Roman" w:cs="Times New Roman"/>
+          <w:sz w:val="24"/>
+          <w:szCs w:val="24"/>
+        </w:rPr>
+        <w:t xml:space="preserve"> (</w:t>
+      </w:r>
+      <w:r>
+        <w:rPr>
+          <w:rFonts w:ascii="Times New Roman" w:hAnsi="Times New Roman" w:cs="Times New Roman"/>
+          <w:i/>
+          <w:iCs/>
+          <w:sz w:val="24"/>
+          <w:szCs w:val="24"/>
+        </w:rPr>
+        <w:t xml:space="preserve">summarization_LSI_SVD_1_topic, </w:t>
+      </w:r>
+      <w:r>
+        <w:rPr>
+          <w:rFonts w:ascii="Times New Roman" w:hAnsi="Times New Roman" w:cs="Times New Roman"/>
+          <w:sz w:val="24"/>
+          <w:szCs w:val="24"/>
+        </w:rPr>
+        <w:t>stb.</w:t>
+      </w:r>
+      <w:r>
+        <w:rPr>
+          <w:rFonts w:ascii="Times New Roman" w:hAnsi="Times New Roman" w:cs="Times New Roman"/>
+          <w:sz w:val="24"/>
+          <w:szCs w:val="24"/>
+        </w:rPr>
+        <w:t>)</w:t>
+      </w:r>
+      <w:r>
+        <w:rPr>
+          <w:rFonts w:ascii="Times New Roman" w:hAnsi="Times New Roman" w:cs="Times New Roman"/>
+          <w:sz w:val="24"/>
+          <w:szCs w:val="24"/>
+        </w:rPr>
+        <w:t>.</w:t>
+      </w:r>
+      <w:r>
+        <w:rPr>
+          <w:rFonts w:ascii="Times New Roman" w:hAnsi="Times New Roman" w:cs="Times New Roman"/>
+          <w:sz w:val="24"/>
+          <w:szCs w:val="24"/>
+        </w:rPr>
+        <w:t xml:space="preserve"> 1, 2, 3, 4, 5, 6, és 10 témakör beállításával próbálkoztam.</w:t>
+      </w:r>
+      <w:r>
+        <w:rPr>
+          <w:rFonts w:ascii="Times New Roman" w:hAnsi="Times New Roman" w:cs="Times New Roman"/>
+          <w:sz w:val="24"/>
+          <w:szCs w:val="24"/>
+        </w:rPr>
+        <w:t xml:space="preserve"> </w:t>
+      </w:r>
+      <w:r>
+        <w:rPr>
+          <w:rFonts w:ascii="Times New Roman" w:hAnsi="Times New Roman" w:cs="Times New Roman"/>
+          <w:sz w:val="24"/>
+          <w:szCs w:val="24"/>
+        </w:rPr>
+        <w:t>Az összehasonlítást a könyv utolsó fejezete alapján végeztem el a teljes szöveg alapján történő generálás esetén is</w:t>
+      </w:r>
+      <w:r>
+        <w:rPr>
+          <w:rFonts w:ascii="Times New Roman" w:hAnsi="Times New Roman" w:cs="Times New Roman"/>
+          <w:sz w:val="24"/>
+          <w:szCs w:val="24"/>
+        </w:rPr>
+        <w:t xml:space="preserve"> elsősorban</w:t>
+      </w:r>
+      <w:r>
+        <w:rPr>
+          <w:rFonts w:ascii="Times New Roman" w:hAnsi="Times New Roman" w:cs="Times New Roman"/>
+          <w:sz w:val="24"/>
+          <w:szCs w:val="24"/>
+        </w:rPr>
+        <w:t xml:space="preserve"> a szöveg legvégét vizsgáltam</w:t>
+      </w:r>
+      <w:r>
+        <w:rPr>
+          <w:rFonts w:ascii="Times New Roman" w:hAnsi="Times New Roman" w:cs="Times New Roman"/>
+          <w:sz w:val="24"/>
+          <w:szCs w:val="24"/>
+        </w:rPr>
+        <w:t>.</w:t>
+      </w:r>
+      <w:r>
+        <w:rPr>
+          <w:rFonts w:ascii="Times New Roman" w:hAnsi="Times New Roman" w:cs="Times New Roman"/>
+          <w:sz w:val="24"/>
+          <w:szCs w:val="24"/>
+        </w:rPr>
+        <w:t xml:space="preserve"> </w:t>
+      </w:r>
+      <w:r>
+        <w:rPr>
+          <w:rFonts w:ascii="Times New Roman" w:hAnsi="Times New Roman" w:cs="Times New Roman"/>
+          <w:sz w:val="24"/>
+          <w:szCs w:val="24"/>
+        </w:rPr>
+        <w:t>T</w:t>
+      </w:r>
+      <w:r>
+        <w:rPr>
+          <w:rFonts w:ascii="Times New Roman" w:hAnsi="Times New Roman" w:cs="Times New Roman"/>
+          <w:sz w:val="24"/>
+          <w:szCs w:val="24"/>
+        </w:rPr>
+        <w:t>ehát összevetettem az egyes témakör</w:t>
+      </w:r>
+      <w:r>
+        <w:rPr>
+          <w:rFonts w:ascii="Times New Roman" w:hAnsi="Times New Roman" w:cs="Times New Roman"/>
+          <w:sz w:val="24"/>
+          <w:szCs w:val="24"/>
+        </w:rPr>
+        <w:t>számok</w:t>
+      </w:r>
+      <w:r>
+        <w:rPr>
+          <w:rFonts w:ascii="Times New Roman" w:hAnsi="Times New Roman" w:cs="Times New Roman"/>
+          <w:sz w:val="24"/>
+          <w:szCs w:val="24"/>
+        </w:rPr>
+        <w:t xml:space="preserve"> szerinti generált szövegeket egymással, és különbségeket, tendenciákat kerestem. </w:t>
+      </w:r>
+      <w:r>
+        <w:rPr>
+          <w:rFonts w:ascii="Times New Roman" w:hAnsi="Times New Roman" w:cs="Times New Roman"/>
+          <w:sz w:val="24"/>
+          <w:szCs w:val="24"/>
+        </w:rPr>
+        <w:t xml:space="preserve">Az eredmények </w:t>
+      </w:r>
+      <w:r>
+        <w:rPr>
+          <w:rFonts w:ascii="Times New Roman" w:hAnsi="Times New Roman" w:cs="Times New Roman"/>
+          <w:sz w:val="24"/>
+          <w:szCs w:val="24"/>
+        </w:rPr>
+        <w:t>vizsgálatából számomra az</w:t>
+      </w:r>
+      <w:r>
+        <w:rPr>
+          <w:rFonts w:ascii="Times New Roman" w:hAnsi="Times New Roman" w:cs="Times New Roman"/>
+          <w:sz w:val="24"/>
+          <w:szCs w:val="24"/>
+        </w:rPr>
+        <w:t xml:space="preserve"> az összefüggés</w:t>
+      </w:r>
+      <w:r>
+        <w:rPr>
+          <w:rFonts w:ascii="Times New Roman" w:hAnsi="Times New Roman" w:cs="Times New Roman"/>
+          <w:sz w:val="24"/>
+          <w:szCs w:val="24"/>
+        </w:rPr>
+        <w:t xml:space="preserve"> derült ki, hogy </w:t>
+      </w:r>
+      <w:r>
+        <w:rPr>
+          <w:rFonts w:ascii="Times New Roman" w:hAnsi="Times New Roman" w:cs="Times New Roman"/>
+          <w:sz w:val="24"/>
+          <w:szCs w:val="24"/>
+        </w:rPr>
+        <w:t>minél nagyobbra állítottam a témakörök számát, annál több kulcsmozzanat és fontos mondat került bele a kivonat szövegébe. Szerintem valóban logikus, hogy egy viszonylag hosszú regény esetében sok témakört, illetve koncepciót tudunk elkülöníteni, és ennek megfelelően jobban teljesít az algoritmus a különböző cselekménybeli fontos részletek felszínre hozásában. 6 és 10 témakör esetén találtam a legszínvonalasabbnak az összefoglaló szöveget, ezeknél éreztem azt leginkább, hogy rálátást kapok a regény legfontosabb történéseire.</w:t>
       </w:r>
     </w:p>
     <w:p>
@@ -26701,39 +27510,1265 @@
           <w:sz w:val="24"/>
           <w:szCs w:val="24"/>
         </w:rPr>
+        <w:tab/>
+        <w:t xml:space="preserve">A vizsgálatot megismételtem az angol nyelvű könyv egyes fejezeteire is külön-külön. Itt szintén az utolsó fejezetek összevetése alapján (más fejezeteket is átfutottam szúrópróbaszerűen) arra jutottam, hogy a témakörök számát itt érdemes limitálni a fejezetek rövidebb mivolta miatt. </w:t>
+      </w:r>
+      <w:r>
+        <w:rPr>
+          <w:rFonts w:ascii="Times New Roman" w:hAnsi="Times New Roman" w:cs="Times New Roman"/>
+          <w:sz w:val="24"/>
+          <w:szCs w:val="24"/>
+        </w:rPr>
+        <w:t>1, 2 és 3 témakörrel adta a legrészletesebb eredményt az algoritmus. Szerintem az 1 vagy 2 témakörrel készített összefoglalók szebben kiemelték az egyes fejezetek mondanivalóját és cselekményébe is több betekintést engednek, mint a teljes szöveg kivonata, amit előzetesen el is lehetett várni ettől a vizsgálattól. Tehát általában hosszabb és a cselekmény szempontjából lényegesebb mondatokat kaptunk ereményül.</w:t>
+      </w:r>
+    </w:p>
+    <w:p>
+      <w:pPr>
+        <w:pStyle w:val="Cmsor20"/>
+        <w:rPr>
+          <w:b/>
+          <w:bCs/>
+        </w:rPr>
+      </w:pPr>
+      <w:r>
+        <w:rPr>
+          <w:b/>
+          <w:bCs/>
+        </w:rPr>
+        <w:t>6.3. TextRank</w:t>
+      </w:r>
+    </w:p>
+    <w:p>
+      <w:pPr>
+        <w:pStyle w:val="Cmsor30"/>
+        <w:rPr>
+          <w:b/>
+          <w:bCs/>
+        </w:rPr>
+      </w:pPr>
+      <w:r>
+        <w:rPr>
+          <w:b/>
+          <w:bCs/>
+        </w:rPr>
+        <w:t>6.3.1. A TextRank elméleti háttere</w:t>
+      </w:r>
+    </w:p>
+    <w:p>
+      <w:pPr>
+        <w:pStyle w:val="Cmsor20"/>
+        <w:spacing w:before="0" w:after="160"/>
+        <w:rPr>
+          <w:sz w:val="24"/>
+        </w:rPr>
+      </w:pPr>
+      <w:r>
+        <w:rPr>
+          <w:sz w:val="24"/>
+        </w:rPr>
+        <w:tab/>
+        <w:t xml:space="preserve">A másik LSA módszer, amelyet alkalmaztam a szövegkorpuszra, a TextRank. </w:t>
+      </w:r>
+      <w:r>
+        <w:rPr>
+          <w:sz w:val="24"/>
+        </w:rPr>
+        <w:t xml:space="preserve">A TextRank összefoglaló algoritmus </w:t>
+      </w:r>
+      <w:r>
+        <w:rPr>
+          <w:sz w:val="24"/>
+        </w:rPr>
+        <w:t>a magjában</w:t>
+      </w:r>
+      <w:r>
+        <w:rPr>
+          <w:sz w:val="24"/>
+        </w:rPr>
+        <w:t xml:space="preserve"> a</w:t>
+      </w:r>
+      <w:r>
+        <w:rPr>
+          <w:sz w:val="24"/>
+        </w:rPr>
+        <w:t xml:space="preserve"> Google által </w:t>
+      </w:r>
+      <w:r>
+        <w:rPr>
+          <w:sz w:val="24"/>
+        </w:rPr>
+        <w:t>webhelyek és oldalak rangsorolására</w:t>
+      </w:r>
+      <w:r>
+        <w:rPr>
+          <w:sz w:val="24"/>
+        </w:rPr>
+        <w:t xml:space="preserve"> használt</w:t>
+      </w:r>
+      <w:r>
+        <w:rPr>
+          <w:sz w:val="24"/>
+        </w:rPr>
+        <w:t xml:space="preserve"> népszerű PageRank</w:t>
+      </w:r>
+      <w:r>
+        <w:rPr>
+          <w:sz w:val="24"/>
+        </w:rPr>
+        <w:t xml:space="preserve"> </w:t>
+      </w:r>
+      <w:r>
+        <w:rPr>
+          <w:sz w:val="24"/>
+        </w:rPr>
+        <w:t>algoritmust</w:t>
+      </w:r>
+      <w:r>
+        <w:rPr>
+          <w:sz w:val="24"/>
+        </w:rPr>
+        <w:t xml:space="preserve"> használja. A </w:t>
+      </w:r>
+      <w:r>
+        <w:rPr>
+          <w:sz w:val="24"/>
+        </w:rPr>
+        <w:t>Google keresőmotorja</w:t>
+      </w:r>
+      <w:r>
+        <w:rPr>
+          <w:sz w:val="24"/>
+        </w:rPr>
+        <w:t xml:space="preserve"> ezt használja</w:t>
+      </w:r>
+      <w:r>
+        <w:rPr>
+          <w:sz w:val="24"/>
+        </w:rPr>
+        <w:t>, amikor a keresés</w:t>
+      </w:r>
+      <w:r>
+        <w:rPr>
+          <w:sz w:val="24"/>
+        </w:rPr>
+        <w:t>eink</w:t>
+      </w:r>
+      <w:r>
+        <w:rPr>
+          <w:sz w:val="24"/>
+        </w:rPr>
+        <w:t xml:space="preserve"> alapján releváns weboldalakat </w:t>
+      </w:r>
+      <w:r>
+        <w:rPr>
+          <w:sz w:val="24"/>
+        </w:rPr>
+        <w:t>ad találatként</w:t>
+      </w:r>
+      <w:r>
+        <w:rPr>
+          <w:sz w:val="24"/>
+        </w:rPr>
+        <w:t>.</w:t>
+      </w:r>
+      <w:r>
+        <w:rPr>
+          <w:sz w:val="24"/>
+        </w:rPr>
+        <w:t xml:space="preserve"> Tehát a </w:t>
+      </w:r>
+      <w:r>
+        <w:rPr>
+          <w:sz w:val="24"/>
+        </w:rPr>
+        <w:lastRenderedPageBreak/>
+        <w:t>PageRank alapalgoritmusa egy gráf-alapú pontozás vagy rangsorolás</w:t>
+      </w:r>
+      <w:r>
+        <w:rPr>
+          <w:sz w:val="24"/>
+        </w:rPr>
+        <w:t>,</w:t>
+      </w:r>
+      <w:r>
+        <w:rPr>
+          <w:sz w:val="24"/>
+        </w:rPr>
+        <w:t xml:space="preserve"> amelyben az oldalakat</w:t>
+      </w:r>
+      <w:r>
+        <w:rPr>
+          <w:sz w:val="24"/>
+        </w:rPr>
+        <w:t xml:space="preserve"> pontszámozása vagy rangsorolása a fontosságuk</w:t>
+      </w:r>
+      <w:r>
+        <w:rPr>
+          <w:sz w:val="24"/>
+        </w:rPr>
+        <w:t xml:space="preserve"> alapján </w:t>
+      </w:r>
+      <w:r>
+        <w:rPr>
+          <w:sz w:val="24"/>
+        </w:rPr>
+        <w:t>történik. A web</w:t>
+      </w:r>
+      <w:r>
+        <w:rPr>
+          <w:sz w:val="24"/>
+        </w:rPr>
+        <w:t>oldalak további linkeket tartalmaznak, amelyek további,</w:t>
+      </w:r>
+      <w:r>
+        <w:rPr>
+          <w:sz w:val="24"/>
+        </w:rPr>
+        <w:t xml:space="preserve"> akár</w:t>
+      </w:r>
+      <w:r>
+        <w:rPr>
+          <w:sz w:val="24"/>
+        </w:rPr>
+        <w:t xml:space="preserve"> </w:t>
+      </w:r>
+      <w:r>
+        <w:rPr>
+          <w:sz w:val="24"/>
+        </w:rPr>
+        <w:t xml:space="preserve">még </w:t>
+      </w:r>
+      <w:r>
+        <w:rPr>
+          <w:sz w:val="24"/>
+        </w:rPr>
+        <w:t>több linkkel rendelkező oldalakra mutatnak</w:t>
+      </w:r>
+      <w:r>
+        <w:rPr>
+          <w:sz w:val="24"/>
+        </w:rPr>
+        <w:t xml:space="preserve">, és ez a felépítés az </w:t>
+      </w:r>
+      <w:r>
+        <w:rPr>
+          <w:sz w:val="24"/>
+        </w:rPr>
+        <w:t>egész interneten folytatódik. Ez</w:t>
+      </w:r>
+      <w:r>
+        <w:rPr>
+          <w:sz w:val="24"/>
+        </w:rPr>
+        <w:t>t a struktúrát ábrázolni tudjuk</w:t>
+      </w:r>
+      <w:r>
+        <w:rPr>
+          <w:sz w:val="24"/>
+        </w:rPr>
+        <w:t xml:space="preserve"> egy gráf-alapú</w:t>
+      </w:r>
+      <w:r>
+        <w:rPr>
+          <w:sz w:val="24"/>
+        </w:rPr>
+        <w:t xml:space="preserve"> </w:t>
+      </w:r>
+      <w:r>
+        <w:rPr>
+          <w:sz w:val="24"/>
+        </w:rPr>
+        <w:t>modellben, ahol a csúcsok a weboldalakat, az élek pedig a köztük lévő linkeket jelölik. Ez</w:t>
+      </w:r>
+      <w:r>
+        <w:rPr>
+          <w:sz w:val="24"/>
+        </w:rPr>
+        <w:t xml:space="preserve">t fel lehet használni </w:t>
+      </w:r>
+      <w:r>
+        <w:rPr>
+          <w:sz w:val="24"/>
+        </w:rPr>
+        <w:t>egy szavazási vagy ajánlási rendszer kialakítására, így</w:t>
+      </w:r>
+      <w:r>
+        <w:rPr>
+          <w:sz w:val="24"/>
+        </w:rPr>
+        <w:t>,</w:t>
+      </w:r>
+      <w:r>
+        <w:rPr>
+          <w:sz w:val="24"/>
+        </w:rPr>
+        <w:t xml:space="preserve"> ha </w:t>
+      </w:r>
+      <w:r>
+        <w:rPr>
+          <w:sz w:val="24"/>
+        </w:rPr>
+        <w:t>a gráfban az egyik csúcsról a másikra mutató linket találunk</w:t>
+      </w:r>
+      <w:r>
+        <w:rPr>
+          <w:sz w:val="24"/>
+        </w:rPr>
+        <w:t>, az gyakorlatilag egy szavazat leadását jelenti. A csúcsok fontossága nem</w:t>
+      </w:r>
+      <w:r>
+        <w:rPr>
+          <w:sz w:val="24"/>
+        </w:rPr>
+        <w:t xml:space="preserve"> </w:t>
+      </w:r>
+      <w:r>
+        <w:rPr>
+          <w:sz w:val="24"/>
+        </w:rPr>
+        <w:t>csak a szavazatok vagy élek száma</w:t>
+      </w:r>
+      <w:r>
+        <w:rPr>
+          <w:sz w:val="24"/>
+        </w:rPr>
+        <w:t xml:space="preserve"> </w:t>
+      </w:r>
+      <w:r>
+        <w:rPr>
+          <w:sz w:val="24"/>
+        </w:rPr>
+        <w:t>alapján</w:t>
+      </w:r>
+      <w:r>
+        <w:rPr>
+          <w:sz w:val="24"/>
+        </w:rPr>
+        <w:t xml:space="preserve"> dől el</w:t>
+      </w:r>
+      <w:r>
+        <w:rPr>
+          <w:sz w:val="24"/>
+        </w:rPr>
+        <w:t xml:space="preserve">, </w:t>
+      </w:r>
+      <w:r>
+        <w:rPr>
+          <w:sz w:val="24"/>
+        </w:rPr>
+        <w:t xml:space="preserve">hanem </w:t>
+      </w:r>
+      <w:r>
+        <w:rPr>
+          <w:sz w:val="24"/>
+        </w:rPr>
+        <w:t xml:space="preserve">a saját és a hozzá kapcsolódó csúcsok fontossága alapján is. </w:t>
+      </w:r>
+      <w:r>
+        <w:rPr>
+          <w:sz w:val="24"/>
+        </w:rPr>
+        <w:t xml:space="preserve">Ez segít </w:t>
+      </w:r>
+      <w:r>
+        <w:rPr>
+          <w:sz w:val="24"/>
+        </w:rPr>
+        <w:t xml:space="preserve">árnyaltabban </w:t>
+      </w:r>
+      <w:r>
+        <w:rPr>
+          <w:sz w:val="24"/>
+        </w:rPr>
+        <w:t>meghatározni az egyes pontok pontszámát vagy rangsorát</w:t>
+      </w:r>
+      <w:r>
+        <w:rPr>
+          <w:sz w:val="24"/>
+        </w:rPr>
+        <w:t xml:space="preserve"> </w:t>
+      </w:r>
+      <w:r>
+        <w:rPr>
+          <w:sz w:val="24"/>
+        </w:rPr>
+        <w:t>[14, 44</w:t>
+      </w:r>
+      <w:r>
+        <w:rPr>
+          <w:sz w:val="24"/>
+        </w:rPr>
+        <w:t>5</w:t>
+      </w:r>
+      <w:r>
+        <w:rPr>
+          <w:sz w:val="24"/>
+        </w:rPr>
+        <w:t>.o].</w:t>
+      </w:r>
+    </w:p>
+    <w:p>
+      <w:pPr>
+        <w:pStyle w:val="Cmsor20"/>
+        <w:spacing w:before="0" w:after="160"/>
+        <w:rPr>
+          <w:sz w:val="24"/>
+        </w:rPr>
+      </w:pPr>
+      <w:r>
+        <w:rPr>
+          <w:sz w:val="24"/>
+        </w:rPr>
+        <w:tab/>
+      </w:r>
+      <w:r>
+        <w:rPr>
+          <w:sz w:val="24"/>
+        </w:rPr>
+        <w:t>Az algoritmus képletében a V</w:t>
+      </w:r>
+      <w:r>
+        <w:rPr>
+          <w:sz w:val="24"/>
+          <w:vertAlign w:val="subscript"/>
+        </w:rPr>
+        <w:t>i</w:t>
+      </w:r>
+      <w:r>
+        <w:rPr>
+          <w:sz w:val="24"/>
+        </w:rPr>
+        <w:t xml:space="preserve"> csúcsokra léteznek PR(V</w:t>
+      </w:r>
+      <w:r>
+        <w:rPr>
+          <w:sz w:val="24"/>
+          <w:vertAlign w:val="subscript"/>
+        </w:rPr>
+        <w:t>i</w:t>
+      </w:r>
+      <w:r>
+        <w:rPr>
+          <w:sz w:val="24"/>
+        </w:rPr>
+        <w:t>) értékek, amely a PageRank pontszámot jelzik. A (V</w:t>
+      </w:r>
+      <w:r>
+        <w:rPr>
+          <w:sz w:val="24"/>
+          <w:vertAlign w:val="subscript"/>
+        </w:rPr>
+        <w:t>i</w:t>
+      </w:r>
+      <w:r>
+        <w:rPr>
+          <w:sz w:val="24"/>
+        </w:rPr>
+        <w:t>)</w:t>
+      </w:r>
+      <w:r>
+        <w:rPr>
+          <w:sz w:val="24"/>
+        </w:rPr>
+        <w:t xml:space="preserve"> </w:t>
+      </w:r>
+      <w:r>
+        <w:rPr>
+          <w:sz w:val="24"/>
+        </w:rPr>
+        <w:t>azon oldalak halmazát jelöli, amelyek erre a csúcsra/oldalra mutatnak, Out(V</w:t>
+      </w:r>
+      <w:r>
+        <w:rPr>
+          <w:sz w:val="24"/>
+          <w:vertAlign w:val="subscript"/>
+        </w:rPr>
+        <w:t>i</w:t>
+      </w:r>
+      <w:r>
+        <w:rPr>
+          <w:sz w:val="24"/>
+        </w:rPr>
+        <w:t>) pedig a</w:t>
+      </w:r>
+      <w:r>
+        <w:rPr>
+          <w:sz w:val="24"/>
+        </w:rPr>
+        <w:t xml:space="preserve">zokat az </w:t>
+      </w:r>
+      <w:r>
+        <w:rPr>
+          <w:sz w:val="24"/>
+        </w:rPr>
+        <w:t>oldalakat, melyekre a V</w:t>
+      </w:r>
+      <w:r>
+        <w:rPr>
+          <w:sz w:val="24"/>
+          <w:vertAlign w:val="subscript"/>
+        </w:rPr>
+        <w:t xml:space="preserve">i </w:t>
+      </w:r>
+      <w:r>
+        <w:rPr>
+          <w:sz w:val="24"/>
+        </w:rPr>
+        <w:t>csúcs/oldal mutat</w:t>
+      </w:r>
+      <w:r>
+        <w:rPr>
+          <w:sz w:val="24"/>
+        </w:rPr>
+        <w:t>. A</w:t>
+      </w:r>
+      <w:r>
+        <w:rPr>
+          <w:sz w:val="24"/>
+        </w:rPr>
+        <w:t xml:space="preserve"> d pedig a csillapítási tényező, és általában 0 és 1 közötti értéket vesz fel (ideális esetben 0,85-re van beállítva).</w:t>
+      </w:r>
+      <w:r>
+        <w:rPr>
+          <w:sz w:val="24"/>
+        </w:rPr>
+        <w:t xml:space="preserve"> </w:t>
+      </w:r>
+    </w:p>
+    <w:p>
+      <w:pPr>
+        <w:pStyle w:val="Cmsor20"/>
+        <w:spacing w:before="0" w:after="160"/>
+        <w:rPr>
+          <w:sz w:val="24"/>
+        </w:rPr>
+      </w:pPr>
+      <w:r>
+        <w:rPr>
+          <w:sz w:val="24"/>
+        </w:rPr>
+        <w:tab/>
+      </w:r>
+      <w:r>
+        <w:rPr>
+          <w:sz w:val="24"/>
+        </w:rPr>
+        <w:t xml:space="preserve">Tehát, amikor </w:t>
+      </w:r>
+      <w:r>
+        <w:rPr>
+          <w:sz w:val="24"/>
+        </w:rPr>
+        <w:t xml:space="preserve">egy </w:t>
+      </w:r>
+      <w:r>
+        <w:rPr>
+          <w:sz w:val="24"/>
+        </w:rPr>
+        <w:t xml:space="preserve">szöveges </w:t>
+      </w:r>
+      <w:r>
+        <w:rPr>
+          <w:sz w:val="24"/>
+        </w:rPr>
+        <w:t>dokumentumot összegezünk</w:t>
+      </w:r>
+      <w:r>
+        <w:rPr>
+          <w:sz w:val="24"/>
+        </w:rPr>
+        <w:t>,</w:t>
+      </w:r>
+      <w:r>
+        <w:rPr>
+          <w:sz w:val="24"/>
+        </w:rPr>
+        <w:t xml:space="preserve"> az algoritmus</w:t>
+      </w:r>
+      <w:r>
+        <w:rPr>
+          <w:sz w:val="24"/>
+        </w:rPr>
+        <w:t>ban szereplő</w:t>
+      </w:r>
+      <w:r>
+        <w:rPr>
+          <w:sz w:val="24"/>
+        </w:rPr>
+        <w:t xml:space="preserve"> csúcs</w:t>
+      </w:r>
+      <w:r>
+        <w:rPr>
+          <w:sz w:val="24"/>
+        </w:rPr>
+        <w:t xml:space="preserve">okat </w:t>
+      </w:r>
+      <w:r>
+        <w:rPr>
+          <w:sz w:val="24"/>
+        </w:rPr>
+        <w:t xml:space="preserve">mondatok, kulcsszavak vagy </w:t>
+      </w:r>
+      <w:r>
+        <w:rPr>
+          <w:sz w:val="24"/>
+        </w:rPr>
+        <w:t>kifejezések</w:t>
+      </w:r>
+      <w:r>
+        <w:rPr>
+          <w:sz w:val="24"/>
+        </w:rPr>
+        <w:t xml:space="preserve"> alkotják</w:t>
+      </w:r>
+      <w:r>
+        <w:rPr>
+          <w:sz w:val="24"/>
+        </w:rPr>
+        <w:t xml:space="preserve"> majd</w:t>
+      </w:r>
+      <w:r>
+        <w:rPr>
+          <w:sz w:val="24"/>
+        </w:rPr>
+        <w:t xml:space="preserve">, az </w:t>
+      </w:r>
+      <w:r>
+        <w:rPr>
+          <w:sz w:val="24"/>
+        </w:rPr>
+        <w:t xml:space="preserve">alapján, hogy milyen </w:t>
+      </w:r>
+      <w:r>
+        <w:rPr>
+          <w:sz w:val="24"/>
+        </w:rPr>
+        <w:t xml:space="preserve">összegzést </w:t>
+      </w:r>
+      <w:r>
+        <w:rPr>
+          <w:sz w:val="24"/>
+        </w:rPr>
+        <w:t>szeretnénk</w:t>
+      </w:r>
+      <w:r>
+        <w:rPr>
+          <w:sz w:val="24"/>
+        </w:rPr>
+        <w:t xml:space="preserve"> elvégezni. Lehet, hogy </w:t>
+      </w:r>
+      <w:r>
+        <w:rPr>
+          <w:sz w:val="24"/>
+        </w:rPr>
+        <w:t>a fenti csomópontok</w:t>
+      </w:r>
+      <w:r>
+        <w:rPr>
+          <w:sz w:val="24"/>
+        </w:rPr>
+        <w:t xml:space="preserve"> között több kapcsolat is </w:t>
+      </w:r>
+      <w:r>
+        <w:rPr>
+          <w:sz w:val="24"/>
+        </w:rPr>
+        <w:t>létezik</w:t>
+      </w:r>
+      <w:r>
+        <w:rPr>
+          <w:sz w:val="24"/>
+        </w:rPr>
+        <w:t xml:space="preserve">. </w:t>
+      </w:r>
+      <w:r>
+        <w:rPr>
+          <w:sz w:val="24"/>
+        </w:rPr>
+        <w:t>A TextRank annyiban tér el a</w:t>
+      </w:r>
+      <w:r>
+        <w:rPr>
+          <w:sz w:val="24"/>
+        </w:rPr>
+        <w:t xml:space="preserve">z eredeti PageRank algoritmushoz képest, hogy </w:t>
+      </w:r>
+      <w:r>
+        <w:rPr>
+          <w:sz w:val="24"/>
+        </w:rPr>
+        <w:t xml:space="preserve">van </w:t>
+      </w:r>
+      <w:r>
+        <w:rPr>
+          <w:sz w:val="24"/>
+        </w:rPr>
+        <w:t>egy súlykoefficiens (</w:t>
+      </w:r>
+      <w:r>
+        <w:rPr>
+          <w:sz w:val="24"/>
+        </w:rPr>
+        <w:t>pl.</w:t>
+      </w:r>
+      <w:r>
+        <w:rPr>
+          <w:sz w:val="24"/>
+        </w:rPr>
+        <w:t xml:space="preserve"> wij) a két csúcsot összekötő él (Vi és Vj) </w:t>
+      </w:r>
+      <w:r>
+        <w:rPr>
+          <w:sz w:val="24"/>
+        </w:rPr>
+        <w:t xml:space="preserve">Ez </w:t>
+      </w:r>
+      <w:r>
+        <w:rPr>
+          <w:sz w:val="24"/>
+        </w:rPr>
+        <w:t>a súly jelez</w:t>
+      </w:r>
+      <w:r>
+        <w:rPr>
+          <w:sz w:val="24"/>
+        </w:rPr>
+        <w:t>i</w:t>
+      </w:r>
+      <w:r>
+        <w:rPr>
+          <w:sz w:val="24"/>
+        </w:rPr>
+        <w:t xml:space="preserve"> a köz</w:t>
+      </w:r>
+      <w:r>
+        <w:rPr>
+          <w:sz w:val="24"/>
+        </w:rPr>
+        <w:t>öttük</w:t>
+      </w:r>
+      <w:r>
+        <w:rPr>
+          <w:sz w:val="24"/>
+        </w:rPr>
+        <w:t xml:space="preserve"> lévő kapcsolat erősségét. </w:t>
+      </w:r>
+      <w:r>
+        <w:rPr>
+          <w:sz w:val="24"/>
+        </w:rPr>
+        <w:t xml:space="preserve">Ez alapján a kibővítés alapján </w:t>
+      </w:r>
+      <w:r>
+        <w:rPr>
+          <w:sz w:val="24"/>
+        </w:rPr>
+        <w:t>kapjuk meg a</w:t>
+      </w:r>
+      <w:r>
+        <w:rPr>
+          <w:sz w:val="24"/>
+        </w:rPr>
+        <w:t xml:space="preserve"> TR</w:t>
+      </w:r>
+      <w:r>
+        <w:rPr>
+          <w:sz w:val="24"/>
+        </w:rPr>
+        <w:t>-t, ami</w:t>
+      </w:r>
+      <w:r>
+        <w:rPr>
+          <w:sz w:val="24"/>
+        </w:rPr>
+        <w:t xml:space="preserve"> egy csúcs súlyozott PageRank pontszámát jelöli</w:t>
+      </w:r>
+      <w:r>
+        <w:rPr>
+          <w:sz w:val="24"/>
+        </w:rPr>
+        <w:t>.</w:t>
+      </w:r>
+    </w:p>
+    <w:p>
+      <w:pPr>
+        <w:pStyle w:val="Cmsor20"/>
+        <w:spacing w:before="0" w:after="160"/>
+        <w:rPr>
+          <w:sz w:val="24"/>
+        </w:rPr>
+      </w:pPr>
+      <w:r>
+        <w:rPr>
+          <w:sz w:val="24"/>
+        </w:rPr>
+        <w:tab/>
+        <w:t>A TextRank algoritmus lépései a következők:</w:t>
+      </w:r>
+    </w:p>
+    <w:p>
+      <w:pPr>
+        <w:pStyle w:val="Cmsor20"/>
+        <w:spacing w:before="0" w:after="160"/>
+        <w:rPr>
+          <w:sz w:val="24"/>
+        </w:rPr>
+      </w:pPr>
+      <w:r>
+        <w:rPr>
+          <w:sz w:val="24"/>
+        </w:rPr>
+        <w:t>1.</w:t>
+      </w:r>
+      <w:r>
+        <w:rPr>
+          <w:sz w:val="24"/>
+        </w:rPr>
+        <w:t xml:space="preserve"> </w:t>
+      </w:r>
+      <w:r>
+        <w:rPr>
+          <w:sz w:val="24"/>
+        </w:rPr>
+        <w:t>Tokenizál</w:t>
+      </w:r>
+      <w:r>
+        <w:rPr>
+          <w:sz w:val="24"/>
+        </w:rPr>
+        <w:t>juk</w:t>
+      </w:r>
+      <w:r>
+        <w:rPr>
+          <w:sz w:val="24"/>
+        </w:rPr>
+        <w:t xml:space="preserve"> és</w:t>
+      </w:r>
+      <w:r>
+        <w:rPr>
+          <w:sz w:val="24"/>
+        </w:rPr>
+        <w:t xml:space="preserve"> kinyerjük</w:t>
+      </w:r>
+      <w:r>
+        <w:rPr>
+          <w:sz w:val="24"/>
+        </w:rPr>
+        <w:t xml:space="preserve"> a mondatok</w:t>
+      </w:r>
+      <w:r>
+        <w:rPr>
+          <w:sz w:val="24"/>
+        </w:rPr>
+        <w:t>at</w:t>
+      </w:r>
+      <w:r>
+        <w:rPr>
+          <w:sz w:val="24"/>
+        </w:rPr>
+        <w:t xml:space="preserve"> a</w:t>
+      </w:r>
+      <w:r>
+        <w:rPr>
+          <w:sz w:val="24"/>
+        </w:rPr>
+        <w:t>z összefoglalni kívánt</w:t>
+      </w:r>
+      <w:r>
+        <w:rPr>
+          <w:sz w:val="24"/>
+        </w:rPr>
+        <w:t xml:space="preserve"> dokumentumból</w:t>
+      </w:r>
+      <w:r>
+        <w:rPr>
+          <w:sz w:val="24"/>
+        </w:rPr>
+        <w:t>.</w:t>
+      </w:r>
+    </w:p>
+    <w:p>
+      <w:pPr>
+        <w:pStyle w:val="Cmsor20"/>
+        <w:spacing w:before="0" w:after="160"/>
+        <w:rPr>
+          <w:sz w:val="24"/>
+        </w:rPr>
+      </w:pPr>
+      <w:r>
+        <w:rPr>
+          <w:sz w:val="24"/>
+        </w:rPr>
         <w:t xml:space="preserve">2. </w:t>
       </w:r>
       <w:r>
         <w:rPr>
-          <w:rFonts w:ascii="Times New Roman" w:hAnsi="Times New Roman" w:cs="Times New Roman"/>
-          <w:sz w:val="24"/>
-          <w:szCs w:val="24"/>
-        </w:rPr>
-        <w:t>Az első</w:t>
-      </w:r>
-      <w:r>
-        <w:rPr>
-          <w:rFonts w:ascii="Times New Roman" w:hAnsi="Times New Roman" w:cs="Times New Roman"/>
-          <w:sz w:val="24"/>
-          <w:szCs w:val="24"/>
-        </w:rPr>
-        <w:t xml:space="preserve"> k szinguláris érték</w:t>
-      </w:r>
-      <w:r>
-        <w:rPr>
-          <w:rFonts w:ascii="Times New Roman" w:hAnsi="Times New Roman" w:cs="Times New Roman"/>
-          <w:sz w:val="24"/>
-          <w:szCs w:val="24"/>
-        </w:rPr>
-        <w:t xml:space="preserve"> kinyerése </w:t>
-      </w:r>
-      <w:r>
-        <w:rPr>
-          <w:rFonts w:ascii="Times New Roman" w:hAnsi="Times New Roman" w:cs="Times New Roman"/>
-          <w:sz w:val="24"/>
-          <w:szCs w:val="24"/>
-        </w:rPr>
-        <w:t>az S-ből.</w:t>
+          <w:sz w:val="24"/>
+        </w:rPr>
+        <w:t>Eldöntjük</w:t>
+      </w:r>
+      <w:r>
+        <w:rPr>
+          <w:sz w:val="24"/>
+        </w:rPr>
+        <w:t>, hogy hány mondatot (k) szeretnénk</w:t>
+      </w:r>
+      <w:r>
+        <w:rPr>
+          <w:sz w:val="24"/>
+        </w:rPr>
+        <w:t xml:space="preserve"> </w:t>
+      </w:r>
+      <w:r>
+        <w:rPr>
+          <w:sz w:val="24"/>
+        </w:rPr>
+        <w:t>szerepeltetni a</w:t>
+      </w:r>
+      <w:r>
+        <w:rPr>
+          <w:sz w:val="24"/>
+        </w:rPr>
+        <w:t>z</w:t>
+      </w:r>
+      <w:r>
+        <w:rPr>
+          <w:sz w:val="24"/>
+        </w:rPr>
+        <w:t xml:space="preserve"> összefoglalóban.</w:t>
+      </w:r>
+    </w:p>
+    <w:p>
+      <w:pPr>
+        <w:pStyle w:val="Cmsor20"/>
+        <w:spacing w:before="0" w:after="160"/>
+        <w:rPr>
+          <w:sz w:val="24"/>
+        </w:rPr>
+      </w:pPr>
+      <w:r>
+        <w:rPr>
+          <w:sz w:val="24"/>
+        </w:rPr>
+        <w:t>3. Építsünk egy dokumentum-</w:t>
+      </w:r>
+      <w:r>
+        <w:rPr>
+          <w:sz w:val="24"/>
+        </w:rPr>
+        <w:t>kifejezés</w:t>
+      </w:r>
+      <w:r>
+        <w:rPr>
+          <w:sz w:val="24"/>
+        </w:rPr>
+        <w:t xml:space="preserve"> jellemzőmátrixot olyan </w:t>
+      </w:r>
+      <w:r>
+        <w:rPr>
+          <w:sz w:val="24"/>
+        </w:rPr>
+        <w:t>modellek</w:t>
+      </w:r>
+      <w:r>
+        <w:rPr>
+          <w:sz w:val="24"/>
+        </w:rPr>
+        <w:t xml:space="preserve"> segítségével, mint a TF-IDF</w:t>
+      </w:r>
+      <w:r>
+        <w:rPr>
+          <w:sz w:val="24"/>
+        </w:rPr>
+        <w:t xml:space="preserve"> </w:t>
+      </w:r>
+      <w:r>
+        <w:rPr>
+          <w:sz w:val="24"/>
+        </w:rPr>
+        <w:t>vagy a Bag of Words (szózsák).</w:t>
+      </w:r>
+    </w:p>
+    <w:p>
+      <w:pPr>
+        <w:pStyle w:val="Cmsor20"/>
+        <w:spacing w:before="0" w:after="160"/>
+        <w:rPr>
+          <w:sz w:val="24"/>
+        </w:rPr>
+      </w:pPr>
+      <w:r>
+        <w:rPr>
+          <w:sz w:val="24"/>
+        </w:rPr>
+        <w:t xml:space="preserve">4. </w:t>
+      </w:r>
+      <w:r>
+        <w:rPr>
+          <w:sz w:val="24"/>
+        </w:rPr>
+        <w:t>Kiszámítjuk a</w:t>
+      </w:r>
+      <w:r>
+        <w:rPr>
+          <w:sz w:val="24"/>
+        </w:rPr>
+        <w:t xml:space="preserve"> dokumentum-hasonlósági mátrixot </w:t>
+      </w:r>
+      <w:r>
+        <w:rPr>
+          <w:sz w:val="24"/>
+        </w:rPr>
+        <w:t xml:space="preserve">úgy, hogy </w:t>
+      </w:r>
+      <w:r>
+        <w:rPr>
+          <w:sz w:val="24"/>
+        </w:rPr>
+        <w:t>a mátrix</w:t>
+      </w:r>
+      <w:r>
+        <w:rPr>
+          <w:sz w:val="24"/>
+        </w:rPr>
+        <w:t>ot</w:t>
+      </w:r>
+      <w:r>
+        <w:rPr>
+          <w:sz w:val="24"/>
+        </w:rPr>
+        <w:t xml:space="preserve"> </w:t>
+      </w:r>
+      <w:r>
+        <w:rPr>
+          <w:sz w:val="24"/>
+        </w:rPr>
+        <w:t>a transzponáltjával szorozzuk.</w:t>
+      </w:r>
+    </w:p>
+    <w:p>
+      <w:pPr>
+        <w:pStyle w:val="Cmsor20"/>
+        <w:spacing w:before="0" w:after="160"/>
+        <w:rPr>
+          <w:sz w:val="24"/>
+        </w:rPr>
+      </w:pPr>
+      <w:r>
+        <w:rPr>
+          <w:sz w:val="24"/>
+        </w:rPr>
+        <w:lastRenderedPageBreak/>
+        <w:t xml:space="preserve">5. </w:t>
+      </w:r>
+      <w:r>
+        <w:rPr>
+          <w:sz w:val="24"/>
+        </w:rPr>
+        <w:t>Felhasználjuk ezeket a dokumentumokat</w:t>
+      </w:r>
+      <w:r>
+        <w:rPr>
+          <w:sz w:val="24"/>
+        </w:rPr>
+        <w:t xml:space="preserve"> (esetünkben mondatokat) csúcsokként</w:t>
+      </w:r>
+      <w:r>
+        <w:rPr>
+          <w:sz w:val="24"/>
+        </w:rPr>
+        <w:t>, illetve</w:t>
+      </w:r>
+      <w:r>
+        <w:rPr>
+          <w:sz w:val="24"/>
+        </w:rPr>
+        <w:t xml:space="preserve"> </w:t>
+      </w:r>
+      <w:r>
+        <w:rPr>
+          <w:sz w:val="24"/>
+        </w:rPr>
+        <w:t>az egyes dokumentumpárok közötti hasonlóságokat súlyként</w:t>
+      </w:r>
+      <w:r>
+        <w:rPr>
+          <w:sz w:val="24"/>
+        </w:rPr>
+        <w:t xml:space="preserve"> </w:t>
+      </w:r>
+      <w:r>
+        <w:rPr>
+          <w:sz w:val="24"/>
+        </w:rPr>
+        <w:t>vagy</w:t>
+      </w:r>
+      <w:r>
+        <w:rPr>
+          <w:sz w:val="24"/>
+        </w:rPr>
+        <w:t xml:space="preserve"> a korábban említett</w:t>
+      </w:r>
+      <w:r>
+        <w:rPr>
+          <w:sz w:val="24"/>
+        </w:rPr>
+        <w:t xml:space="preserve"> pontszám-együtthatót</w:t>
+      </w:r>
+      <w:r>
+        <w:rPr>
+          <w:sz w:val="24"/>
+        </w:rPr>
+        <w:t>ként</w:t>
+      </w:r>
+      <w:r>
+        <w:rPr>
+          <w:sz w:val="24"/>
+        </w:rPr>
+        <w:t xml:space="preserve">, </w:t>
+      </w:r>
+      <w:r>
+        <w:rPr>
+          <w:sz w:val="24"/>
+        </w:rPr>
+        <w:t>és átadjuk ezeket a PageRank algoritmusnak.</w:t>
+      </w:r>
+    </w:p>
+    <w:p>
+      <w:pPr>
+        <w:pStyle w:val="Cmsor20"/>
+        <w:spacing w:before="0" w:after="160"/>
+        <w:rPr>
+          <w:sz w:val="24"/>
+        </w:rPr>
+      </w:pPr>
+      <w:r>
+        <w:rPr>
+          <w:sz w:val="24"/>
+        </w:rPr>
+        <w:t xml:space="preserve">6. </w:t>
+      </w:r>
+      <w:r>
+        <w:rPr>
+          <w:sz w:val="24"/>
+        </w:rPr>
+        <w:t>M</w:t>
+      </w:r>
+      <w:r>
+        <w:rPr>
+          <w:sz w:val="24"/>
+        </w:rPr>
+        <w:t>e</w:t>
+      </w:r>
+      <w:r>
+        <w:rPr>
+          <w:sz w:val="24"/>
+        </w:rPr>
+        <w:t>gkapjuk</w:t>
+      </w:r>
+      <w:r>
+        <w:rPr>
+          <w:sz w:val="24"/>
+        </w:rPr>
+        <w:t xml:space="preserve"> az egyes mondatok pontszámát.</w:t>
+      </w:r>
+    </w:p>
+    <w:p>
+      <w:pPr>
+        <w:pStyle w:val="Cmsor20"/>
+        <w:spacing w:before="0" w:after="160"/>
+        <w:rPr>
+          <w:sz w:val="24"/>
+        </w:rPr>
+      </w:pPr>
+      <w:r>
+        <w:rPr>
+          <w:sz w:val="24"/>
+        </w:rPr>
+        <w:t>7. Rangsorolj</w:t>
+      </w:r>
+      <w:r>
+        <w:rPr>
+          <w:sz w:val="24"/>
+        </w:rPr>
+        <w:t>uk</w:t>
+      </w:r>
+      <w:r>
+        <w:rPr>
+          <w:sz w:val="24"/>
+        </w:rPr>
+        <w:t xml:space="preserve"> a mondatokat a</w:t>
+      </w:r>
+      <w:r>
+        <w:rPr>
+          <w:sz w:val="24"/>
+        </w:rPr>
+        <w:t xml:space="preserve"> kapott</w:t>
+      </w:r>
+      <w:r>
+        <w:rPr>
+          <w:sz w:val="24"/>
+        </w:rPr>
+        <w:t xml:space="preserve"> pontszám</w:t>
+      </w:r>
+      <w:r>
+        <w:rPr>
+          <w:sz w:val="24"/>
+        </w:rPr>
+        <w:t>ok</w:t>
+      </w:r>
+      <w:r>
+        <w:rPr>
+          <w:sz w:val="24"/>
+        </w:rPr>
+        <w:t xml:space="preserve"> alapján, és </w:t>
+      </w:r>
+      <w:r>
+        <w:rPr>
+          <w:sz w:val="24"/>
+        </w:rPr>
+        <w:t>visszaadjuk a legmagasabb pontszámokat elérő mondatokat.</w:t>
+      </w:r>
+    </w:p>
+    <w:p>
+      <w:pPr>
+        <w:pStyle w:val="Cmsor20"/>
+        <w:spacing w:before="0" w:after="160"/>
+        <w:rPr>
+          <w:sz w:val="24"/>
+        </w:rPr>
+      </w:pPr>
+    </w:p>
+    <w:p>
+      <w:pPr>
+        <w:rPr>
+          <w:rFonts w:ascii="Times New Roman" w:hAnsi="Times New Roman" w:cs="Times New Roman"/>
+          <w:sz w:val="24"/>
+          <w:szCs w:val="24"/>
+        </w:rPr>
+      </w:pPr>
+      <w:r>
+        <w:rPr>
+          <w:sz w:val="24"/>
+        </w:rPr>
+        <w:br w:type="page"/>
+      </w:r>
+    </w:p>
+    <w:p>
+      <w:pPr>
+        <w:pStyle w:val="Cmsor30"/>
+        <w:rPr>
+          <w:b/>
+          <w:bCs/>
+        </w:rPr>
+      </w:pPr>
+      <w:r>
+        <w:rPr>
+          <w:b/>
+          <w:bCs/>
+        </w:rPr>
+        <w:lastRenderedPageBreak/>
+        <w:t>6.3.2. A TextRank a gyakorlatban</w:t>
       </w:r>
     </w:p>
     <w:p>
@@ -26752,79 +28787,15 @@
           <w:sz w:val="24"/>
           <w:szCs w:val="24"/>
         </w:rPr>
-        <w:t xml:space="preserve">3. </w:t>
-      </w:r>
-      <w:r>
-        <w:rPr>
-          <w:rFonts w:ascii="Times New Roman" w:hAnsi="Times New Roman" w:cs="Times New Roman"/>
-          <w:sz w:val="24"/>
-          <w:szCs w:val="24"/>
-        </w:rPr>
-        <w:t>K</w:t>
-      </w:r>
-      <w:r>
-        <w:rPr>
-          <w:rFonts w:ascii="Times New Roman" w:hAnsi="Times New Roman" w:cs="Times New Roman"/>
-          <w:sz w:val="24"/>
-          <w:szCs w:val="24"/>
-        </w:rPr>
-        <w:t>üszöbérték-alapú megközelítés</w:t>
-      </w:r>
-      <w:r>
-        <w:rPr>
-          <w:rFonts w:ascii="Times New Roman" w:hAnsi="Times New Roman" w:cs="Times New Roman"/>
-          <w:sz w:val="24"/>
-          <w:szCs w:val="24"/>
-        </w:rPr>
-        <w:t xml:space="preserve">sel eltávolítjuk </w:t>
-      </w:r>
-      <w:r>
-        <w:rPr>
-          <w:rFonts w:ascii="Times New Roman" w:hAnsi="Times New Roman" w:cs="Times New Roman"/>
-          <w:sz w:val="24"/>
-          <w:szCs w:val="24"/>
-        </w:rPr>
-        <w:t>az olyan szinguláris értékek</w:t>
-      </w:r>
-      <w:r>
-        <w:rPr>
-          <w:rFonts w:ascii="Times New Roman" w:hAnsi="Times New Roman" w:cs="Times New Roman"/>
-          <w:sz w:val="24"/>
-          <w:szCs w:val="24"/>
-        </w:rPr>
-        <w:t xml:space="preserve">et, </w:t>
-      </w:r>
-      <w:r>
-        <w:rPr>
-          <w:rFonts w:ascii="Times New Roman" w:hAnsi="Times New Roman" w:cs="Times New Roman"/>
-          <w:sz w:val="24"/>
-          <w:szCs w:val="24"/>
-        </w:rPr>
-        <w:t xml:space="preserve">amelyek a legnagyobb szinguláris érték felénél kisebbek, ha vannak ilyenek. Ez </w:t>
-      </w:r>
-      <w:r>
-        <w:rPr>
-          <w:rFonts w:ascii="Times New Roman" w:hAnsi="Times New Roman" w:cs="Times New Roman"/>
-          <w:sz w:val="24"/>
-          <w:szCs w:val="24"/>
-        </w:rPr>
-        <w:t xml:space="preserve">egy </w:t>
-      </w:r>
-      <w:r>
-        <w:rPr>
-          <w:rFonts w:ascii="Times New Roman" w:hAnsi="Times New Roman" w:cs="Times New Roman"/>
-          <w:sz w:val="24"/>
-          <w:szCs w:val="24"/>
-        </w:rPr>
-        <w:t xml:space="preserve">heurisztika, és </w:t>
-      </w:r>
-      <w:r>
-        <w:rPr>
-          <w:rFonts w:ascii="Times New Roman" w:hAnsi="Times New Roman" w:cs="Times New Roman"/>
-          <w:sz w:val="24"/>
-          <w:szCs w:val="24"/>
-        </w:rPr>
-        <w:t>lehetőség van ezzel az értékkel ’játszani’ az elemzés finomhangolásához.</w:t>
+        <w:tab/>
+      </w:r>
+      <w:r>
+        <w:rPr>
+          <w:rFonts w:ascii="Times New Roman" w:hAnsi="Times New Roman" w:cs="Times New Roman"/>
+          <w:sz w:val="24"/>
+          <w:szCs w:val="24"/>
+        </w:rPr>
+        <w:t xml:space="preserve">Mint láttuk, a TextRank alkalmazásához a szokásos szövegelőfeldolgozási lépések elvégzése mellett csak az összefoglalóban szerepeltetendő mondatok számát kell megadnunk. A vizsgálatot elvégeztem az angol nyelvű szöveg egészére, és külön-külön az egyes fejezetekre is. </w:t>
       </w:r>
     </w:p>
     <w:p>
@@ -26843,39 +28814,56 @@
           <w:sz w:val="24"/>
           <w:szCs w:val="24"/>
         </w:rPr>
-        <w:t>4. Szorozzuk meg a V négyzetből minden kifejezés mondatoszlopát</w:t>
-      </w:r>
-      <w:r>
-        <w:rPr>
-          <w:rFonts w:ascii="Times New Roman" w:hAnsi="Times New Roman" w:cs="Times New Roman"/>
-          <w:sz w:val="24"/>
-          <w:szCs w:val="24"/>
-        </w:rPr>
-        <w:t xml:space="preserve"> megszorozzuk</w:t>
-      </w:r>
-      <w:r>
-        <w:rPr>
-          <w:rFonts w:ascii="Times New Roman" w:hAnsi="Times New Roman" w:cs="Times New Roman"/>
-          <w:sz w:val="24"/>
-          <w:szCs w:val="24"/>
-        </w:rPr>
-        <w:t xml:space="preserve"> </w:t>
-      </w:r>
-      <w:r>
-        <w:rPr>
-          <w:rFonts w:ascii="Times New Roman" w:hAnsi="Times New Roman" w:cs="Times New Roman"/>
-          <w:sz w:val="24"/>
-          <w:szCs w:val="24"/>
-        </w:rPr>
-        <w:t xml:space="preserve">az S-ből hozzájuk tartozó szinguláris értékkel, és minden szorzatból gyököt vonunk, így megkapjuk </w:t>
-      </w:r>
-      <w:r>
-        <w:rPr>
-          <w:rFonts w:ascii="Times New Roman" w:hAnsi="Times New Roman" w:cs="Times New Roman"/>
-          <w:sz w:val="24"/>
-          <w:szCs w:val="24"/>
-        </w:rPr>
-        <w:t>témánként a mondatok súlyát.</w:t>
+        <w:tab/>
+        <w:t>A teljes szöveg összefoglalójához 500 mondatos terjedelmet választottam, hogy össze lehessen vetni az LSI SVD algoritmussal. Ha összevetjük a két összefoglalót, már a szövegek elején feltűnő a különbség</w:t>
+      </w:r>
+      <w:r>
+        <w:rPr>
+          <w:rFonts w:ascii="Times New Roman" w:hAnsi="Times New Roman" w:cs="Times New Roman"/>
+          <w:sz w:val="24"/>
+          <w:szCs w:val="24"/>
+        </w:rPr>
+        <w:t>. A 10. és 11. mellékleteken a szövegnek ugyanabból a részéből láthatunk kivonatokat. A TextRank algoritmus egyértelműen koherensebb, bővebb mondatokat választott ki</w:t>
+      </w:r>
+      <w:r>
+        <w:rPr>
+          <w:rFonts w:ascii="Times New Roman" w:hAnsi="Times New Roman" w:cs="Times New Roman"/>
+          <w:sz w:val="24"/>
+          <w:szCs w:val="24"/>
+        </w:rPr>
+        <w:t>,</w:t>
+      </w:r>
+      <w:r>
+        <w:rPr>
+          <w:rFonts w:ascii="Times New Roman" w:hAnsi="Times New Roman" w:cs="Times New Roman"/>
+          <w:sz w:val="24"/>
+          <w:szCs w:val="24"/>
+        </w:rPr>
+        <w:t xml:space="preserve"> mint az LSI SVD, így alkalmasabb hosszabb szövegek tömör összefoglalójának elkészítésére.</w:t>
+      </w:r>
+      <w:r>
+        <w:rPr>
+          <w:rFonts w:ascii="Times New Roman" w:hAnsi="Times New Roman" w:cs="Times New Roman"/>
+          <w:sz w:val="24"/>
+          <w:szCs w:val="24"/>
+        </w:rPr>
+        <w:t xml:space="preserve"> Természetesen mivel</w:t>
+      </w:r>
+      <w:r>
+        <w:rPr>
+          <w:rFonts w:ascii="Times New Roman" w:hAnsi="Times New Roman" w:cs="Times New Roman"/>
+          <w:sz w:val="24"/>
+          <w:szCs w:val="24"/>
+        </w:rPr>
+        <w:t xml:space="preserve"> még itt is csak látens szemantikai analízisről van szó, ezért ez a modell sem alkalmas arra, hogy egyértelműen megragadjon jelentésbeli, olyan tényleges összefüggéssel járó elemeket a szövegben, amelyeket már csak például egy deep learning modellel lennénk képesek elérni</w:t>
+      </w:r>
+      <w:r>
+        <w:rPr>
+          <w:rFonts w:ascii="Times New Roman" w:hAnsi="Times New Roman" w:cs="Times New Roman"/>
+          <w:sz w:val="24"/>
+          <w:szCs w:val="24"/>
+        </w:rPr>
+        <w:t>.</w:t>
       </w:r>
     </w:p>
     <w:p>
@@ -26894,414 +28882,17 @@
           <w:sz w:val="24"/>
           <w:szCs w:val="24"/>
         </w:rPr>
-        <w:t>5. K</w:t>
-      </w:r>
-      <w:r>
-        <w:rPr>
-          <w:rFonts w:ascii="Times New Roman" w:hAnsi="Times New Roman" w:cs="Times New Roman"/>
-          <w:sz w:val="24"/>
-          <w:szCs w:val="24"/>
-        </w:rPr>
-        <w:t>i</w:t>
-      </w:r>
-      <w:r>
-        <w:rPr>
-          <w:rFonts w:ascii="Times New Roman" w:hAnsi="Times New Roman" w:cs="Times New Roman"/>
-          <w:sz w:val="24"/>
-          <w:szCs w:val="24"/>
-        </w:rPr>
-        <w:t>számítjuk</w:t>
-      </w:r>
-      <w:r>
-        <w:rPr>
-          <w:rFonts w:ascii="Times New Roman" w:hAnsi="Times New Roman" w:cs="Times New Roman"/>
-          <w:sz w:val="24"/>
-          <w:szCs w:val="24"/>
-        </w:rPr>
-        <w:t xml:space="preserve"> a mondatsúlyok összegét a témák között, és</w:t>
-      </w:r>
-      <w:r>
-        <w:rPr>
-          <w:rFonts w:ascii="Times New Roman" w:hAnsi="Times New Roman" w:cs="Times New Roman"/>
-          <w:sz w:val="24"/>
-          <w:szCs w:val="24"/>
-        </w:rPr>
-        <w:t xml:space="preserve"> </w:t>
-      </w:r>
-      <w:r>
-        <w:rPr>
-          <w:rFonts w:ascii="Times New Roman" w:hAnsi="Times New Roman" w:cs="Times New Roman"/>
-          <w:sz w:val="24"/>
-          <w:szCs w:val="24"/>
-        </w:rPr>
-        <w:t>a végső pontszám négyzetgyökét</w:t>
-      </w:r>
-      <w:r>
-        <w:rPr>
-          <w:rFonts w:ascii="Times New Roman" w:hAnsi="Times New Roman" w:cs="Times New Roman"/>
-          <w:sz w:val="24"/>
-          <w:szCs w:val="24"/>
-        </w:rPr>
-        <w:t xml:space="preserve"> vesszük</w:t>
-      </w:r>
-      <w:r>
-        <w:rPr>
-          <w:rFonts w:ascii="Times New Roman" w:hAnsi="Times New Roman" w:cs="Times New Roman"/>
-          <w:sz w:val="24"/>
-          <w:szCs w:val="24"/>
-        </w:rPr>
-        <w:t xml:space="preserve">, </w:t>
-      </w:r>
-      <w:r>
-        <w:rPr>
-          <w:rFonts w:ascii="Times New Roman" w:hAnsi="Times New Roman" w:cs="Times New Roman"/>
-          <w:sz w:val="24"/>
-          <w:szCs w:val="24"/>
-        </w:rPr>
-        <w:t>így</w:t>
-      </w:r>
-      <w:r>
-        <w:rPr>
-          <w:rFonts w:ascii="Times New Roman" w:hAnsi="Times New Roman" w:cs="Times New Roman"/>
-          <w:sz w:val="24"/>
-          <w:szCs w:val="24"/>
-        </w:rPr>
-        <w:t xml:space="preserve"> megkapjuk az egyes témakörökre vonatkozó fontossági pontszámokat.</w:t>
-      </w:r>
-    </w:p>
-    <w:p>
-      <w:pPr>
-        <w:spacing w:line="360" w:lineRule="auto"/>
-        <w:jc w:val="both"/>
-        <w:rPr>
-          <w:rFonts w:ascii="Times New Roman" w:hAnsi="Times New Roman" w:cs="Times New Roman"/>
-          <w:sz w:val="24"/>
-          <w:szCs w:val="24"/>
-        </w:rPr>
-      </w:pPr>
-      <w:r>
-        <w:rPr>
-          <w:rFonts w:ascii="Times New Roman" w:hAnsi="Times New Roman" w:cs="Times New Roman"/>
-          <w:sz w:val="24"/>
-          <w:szCs w:val="24"/>
-        </w:rPr>
         <w:tab/>
-      </w:r>
-      <w:r>
-        <w:rPr>
-          <w:rFonts w:ascii="Times New Roman" w:hAnsi="Times New Roman" w:cs="Times New Roman"/>
-          <w:sz w:val="24"/>
-          <w:szCs w:val="24"/>
-        </w:rPr>
-        <w:t>Miután megkaptuk ezeket a pontszámokat, sorba rendezzük</w:t>
-      </w:r>
-      <w:r>
-        <w:rPr>
-          <w:rFonts w:ascii="Times New Roman" w:hAnsi="Times New Roman" w:cs="Times New Roman"/>
-          <w:sz w:val="24"/>
-          <w:szCs w:val="24"/>
-        </w:rPr>
-        <w:t xml:space="preserve"> </w:t>
-      </w:r>
-      <w:r>
-        <w:rPr>
-          <w:rFonts w:ascii="Times New Roman" w:hAnsi="Times New Roman" w:cs="Times New Roman"/>
-          <w:sz w:val="24"/>
-          <w:szCs w:val="24"/>
-        </w:rPr>
-        <w:t>csökkenő sorrendb</w:t>
-      </w:r>
-      <w:r>
-        <w:rPr>
-          <w:rFonts w:ascii="Times New Roman" w:hAnsi="Times New Roman" w:cs="Times New Roman"/>
-          <w:sz w:val="24"/>
-          <w:szCs w:val="24"/>
-        </w:rPr>
-        <w:t>e rendezzük</w:t>
-      </w:r>
-      <w:r>
-        <w:rPr>
-          <w:rFonts w:ascii="Times New Roman" w:hAnsi="Times New Roman" w:cs="Times New Roman"/>
-          <w:sz w:val="24"/>
-          <w:szCs w:val="24"/>
-        </w:rPr>
-        <w:t>, és kiválasztjuk a</w:t>
-      </w:r>
-      <w:r>
-        <w:rPr>
-          <w:rFonts w:ascii="Times New Roman" w:hAnsi="Times New Roman" w:cs="Times New Roman"/>
-          <w:sz w:val="24"/>
-          <w:szCs w:val="24"/>
-        </w:rPr>
-        <w:t xml:space="preserve">z n </w:t>
-      </w:r>
-      <w:r>
-        <w:rPr>
-          <w:rFonts w:ascii="Times New Roman" w:hAnsi="Times New Roman" w:cs="Times New Roman"/>
-          <w:sz w:val="24"/>
-          <w:szCs w:val="24"/>
-        </w:rPr>
-        <w:t>legmagasabb pontszám</w:t>
-      </w:r>
-      <w:r>
-        <w:rPr>
-          <w:rFonts w:ascii="Times New Roman" w:hAnsi="Times New Roman" w:cs="Times New Roman"/>
-          <w:sz w:val="24"/>
-          <w:szCs w:val="24"/>
-        </w:rPr>
-        <w:t>ú</w:t>
-      </w:r>
-      <w:r>
-        <w:rPr>
-          <w:rFonts w:ascii="Times New Roman" w:hAnsi="Times New Roman" w:cs="Times New Roman"/>
-          <w:sz w:val="24"/>
-          <w:szCs w:val="24"/>
-        </w:rPr>
-        <w:t xml:space="preserve"> mondatot,</w:t>
-      </w:r>
-      <w:r>
-        <w:rPr>
-          <w:rFonts w:ascii="Times New Roman" w:hAnsi="Times New Roman" w:cs="Times New Roman"/>
-          <w:sz w:val="24"/>
-          <w:szCs w:val="24"/>
-        </w:rPr>
-        <w:t xml:space="preserve"> </w:t>
-      </w:r>
-      <w:r>
-        <w:rPr>
-          <w:rFonts w:ascii="Times New Roman" w:hAnsi="Times New Roman" w:cs="Times New Roman"/>
-          <w:sz w:val="24"/>
-          <w:szCs w:val="24"/>
-        </w:rPr>
-        <w:t>és</w:t>
-      </w:r>
-      <w:r>
-        <w:rPr>
-          <w:rFonts w:ascii="Times New Roman" w:hAnsi="Times New Roman" w:cs="Times New Roman"/>
-          <w:sz w:val="24"/>
-          <w:szCs w:val="24"/>
-        </w:rPr>
-        <w:t xml:space="preserve"> ezek sorrendje alapján</w:t>
-      </w:r>
-      <w:r>
-        <w:rPr>
-          <w:rFonts w:ascii="Times New Roman" w:hAnsi="Times New Roman" w:cs="Times New Roman"/>
-          <w:sz w:val="24"/>
-          <w:szCs w:val="24"/>
-        </w:rPr>
-        <w:t xml:space="preserve"> </w:t>
-      </w:r>
-      <w:r>
-        <w:rPr>
-          <w:rFonts w:ascii="Times New Roman" w:hAnsi="Times New Roman" w:cs="Times New Roman"/>
-          <w:sz w:val="24"/>
-          <w:szCs w:val="24"/>
-        </w:rPr>
-        <w:t>meg</w:t>
-      </w:r>
-      <w:r>
-        <w:rPr>
-          <w:rFonts w:ascii="Times New Roman" w:hAnsi="Times New Roman" w:cs="Times New Roman"/>
-          <w:sz w:val="24"/>
-          <w:szCs w:val="24"/>
-        </w:rPr>
-        <w:t>alko</w:t>
-      </w:r>
-      <w:r>
-        <w:rPr>
-          <w:rFonts w:ascii="Times New Roman" w:hAnsi="Times New Roman" w:cs="Times New Roman"/>
-          <w:sz w:val="24"/>
-          <w:szCs w:val="24"/>
-        </w:rPr>
-        <w:t xml:space="preserve">tjuk </w:t>
-      </w:r>
-      <w:r>
-        <w:rPr>
-          <w:rFonts w:ascii="Times New Roman" w:hAnsi="Times New Roman" w:cs="Times New Roman"/>
-          <w:sz w:val="24"/>
-          <w:szCs w:val="24"/>
-        </w:rPr>
-        <w:t>a végső összefoglalónkat</w:t>
-      </w:r>
-      <w:r>
-        <w:rPr>
-          <w:rFonts w:ascii="Times New Roman" w:hAnsi="Times New Roman" w:cs="Times New Roman"/>
-          <w:sz w:val="24"/>
-          <w:szCs w:val="24"/>
-        </w:rPr>
-        <w:t>.</w:t>
-      </w:r>
-    </w:p>
-    <w:p>
-      <w:pPr>
-        <w:spacing w:line="360" w:lineRule="auto"/>
-        <w:jc w:val="both"/>
-        <w:rPr>
-          <w:rFonts w:ascii="Times New Roman" w:hAnsi="Times New Roman" w:cs="Times New Roman"/>
-          <w:sz w:val="24"/>
-          <w:szCs w:val="24"/>
-        </w:rPr>
-      </w:pPr>
-      <w:r>
-        <w:rPr>
-          <w:rFonts w:ascii="Times New Roman" w:hAnsi="Times New Roman" w:cs="Times New Roman"/>
-          <w:sz w:val="24"/>
-          <w:szCs w:val="24"/>
-        </w:rPr>
-        <w:tab/>
-        <w:t xml:space="preserve">Mivel a választott könyv 1 fő témára és cselekményre épül, ezért a témakörök számának 1-et állítottam be (leteszteltem az algoritmust 4 témával is, </w:t>
-      </w:r>
-      <w:r>
-        <w:rPr>
-          <w:rFonts w:ascii="Times New Roman" w:hAnsi="Times New Roman" w:cs="Times New Roman"/>
-          <w:sz w:val="24"/>
-          <w:szCs w:val="24"/>
-        </w:rPr>
-        <w:t>nem volt érdemi különbség az eredményben</w:t>
-      </w:r>
-      <w:r>
-        <w:rPr>
-          <w:rFonts w:ascii="Times New Roman" w:hAnsi="Times New Roman" w:cs="Times New Roman"/>
-          <w:sz w:val="24"/>
-          <w:szCs w:val="24"/>
-        </w:rPr>
-        <w:t>). Az összefoglalóban szereplő mondatok számát 100-ra állítottam, hogy kellően reprezentatív legyen.</w:t>
-      </w:r>
-    </w:p>
-    <w:p>
-      <w:pPr>
-        <w:spacing w:line="360" w:lineRule="auto"/>
-        <w:jc w:val="both"/>
-        <w:rPr>
-          <w:rFonts w:ascii="Times New Roman" w:hAnsi="Times New Roman" w:cs="Times New Roman"/>
-          <w:sz w:val="24"/>
-          <w:szCs w:val="24"/>
-        </w:rPr>
-      </w:pPr>
-      <w:r>
-        <w:rPr>
-          <w:rFonts w:ascii="Times New Roman" w:hAnsi="Times New Roman" w:cs="Times New Roman"/>
-          <w:sz w:val="24"/>
-          <w:szCs w:val="24"/>
-        </w:rPr>
-        <w:tab/>
-        <w:t>Az eredményül kapott 100 mondat (</w:t>
-      </w:r>
-      <w:r>
-        <w:rPr>
-          <w:rFonts w:ascii="Times New Roman" w:hAnsi="Times New Roman" w:cs="Times New Roman"/>
-          <w:i/>
-          <w:iCs/>
-          <w:sz w:val="24"/>
-          <w:szCs w:val="24"/>
-        </w:rPr>
-        <w:t>LSI_SVD_summarization.docx</w:t>
-      </w:r>
-      <w:r>
-        <w:rPr>
-          <w:rFonts w:ascii="Times New Roman" w:hAnsi="Times New Roman" w:cs="Times New Roman"/>
-          <w:sz w:val="24"/>
-          <w:szCs w:val="24"/>
-        </w:rPr>
-        <w:t>) vizsgálatából számomra az derült ki, hogy az algoritmusnak sikerült néhány kulcsmozzanatot megragadnia a könyvből, viszont nagyrészt a Harry és társai között zajló párbeszédekre fókuszált, vagyis az ezekben szereplő gyakori kifejezések elvitték ebbe az irányba az összefoglaló súlyát.</w:t>
-      </w:r>
-      <w:r>
-        <w:rPr>
-          <w:rFonts w:ascii="Times New Roman" w:hAnsi="Times New Roman" w:cs="Times New Roman"/>
-          <w:sz w:val="24"/>
-          <w:szCs w:val="24"/>
-        </w:rPr>
-        <w:t xml:space="preserve"> Ezért ez az eredmény véleményem szerint még nem hasznosítható olyan jól, mint a következő alfejezetben szereplő algoritmus segítségével kapott összefoglaló.</w:t>
-      </w:r>
-    </w:p>
-    <w:p>
-      <w:pPr>
-        <w:rPr>
-          <w:rFonts w:ascii="Times New Roman" w:hAnsi="Times New Roman" w:cs="Times New Roman"/>
-          <w:sz w:val="24"/>
-          <w:szCs w:val="24"/>
-        </w:rPr>
-      </w:pPr>
-      <w:r>
-        <w:rPr>
-          <w:rFonts w:ascii="Times New Roman" w:hAnsi="Times New Roman" w:cs="Times New Roman"/>
-          <w:sz w:val="24"/>
-          <w:szCs w:val="24"/>
-        </w:rPr>
-        <w:br w:type="page"/>
-      </w:r>
-    </w:p>
-    <w:p>
-      <w:pPr>
-        <w:pStyle w:val="Cmsor20"/>
-        <w:rPr>
-          <w:b/>
-          <w:bCs/>
-        </w:rPr>
-      </w:pPr>
-      <w:r>
-        <w:rPr>
-          <w:b/>
-          <w:bCs/>
-        </w:rPr>
-        <w:lastRenderedPageBreak/>
-        <w:t>6.3. TextRank</w:t>
-      </w:r>
-    </w:p>
-    <w:p>
-      <w:pPr>
-        <w:spacing w:line="360" w:lineRule="auto"/>
-        <w:jc w:val="both"/>
-        <w:rPr>
-          <w:rFonts w:ascii="Times New Roman" w:hAnsi="Times New Roman" w:cs="Times New Roman"/>
-          <w:sz w:val="24"/>
-          <w:szCs w:val="24"/>
-        </w:rPr>
-      </w:pPr>
-    </w:p>
-    <w:p>
-      <w:pPr>
-        <w:spacing w:line="360" w:lineRule="auto"/>
-        <w:jc w:val="both"/>
-        <w:rPr>
-          <w:rFonts w:ascii="Times New Roman" w:hAnsi="Times New Roman" w:cs="Times New Roman"/>
-          <w:sz w:val="24"/>
-          <w:szCs w:val="24"/>
-        </w:rPr>
-      </w:pPr>
-    </w:p>
-    <w:p>
-      <w:pPr>
-        <w:spacing w:line="360" w:lineRule="auto"/>
-        <w:jc w:val="both"/>
-        <w:rPr>
-          <w:rFonts w:ascii="Times New Roman" w:hAnsi="Times New Roman" w:cs="Times New Roman"/>
-          <w:sz w:val="24"/>
-          <w:szCs w:val="24"/>
-        </w:rPr>
-      </w:pPr>
-    </w:p>
-    <w:p>
-      <w:pPr>
-        <w:spacing w:line="360" w:lineRule="auto"/>
-        <w:jc w:val="both"/>
-        <w:rPr>
-          <w:rFonts w:ascii="Times New Roman" w:hAnsi="Times New Roman" w:cs="Times New Roman"/>
-          <w:sz w:val="24"/>
-          <w:szCs w:val="24"/>
-        </w:rPr>
-      </w:pPr>
-    </w:p>
-    <w:p>
-      <w:pPr>
-        <w:spacing w:line="360" w:lineRule="auto"/>
-        <w:jc w:val="both"/>
-        <w:rPr>
-          <w:rFonts w:ascii="Times New Roman" w:hAnsi="Times New Roman" w:cs="Times New Roman"/>
-          <w:sz w:val="24"/>
-          <w:szCs w:val="24"/>
-        </w:rPr>
-      </w:pPr>
+        <w:t>Amennyiben hasonló módon összevetjük a két használt algoritmus által az egyes fejezetekről készített összefoglalókat, akkor ugyanarra a következtetésre juthatunk, hogy a TextRank módszer, szintén 40 modatos fejezetenkénti mondathosszal, lényegretörőbb, összefüggőbb összefoglalót ad. Bár itt már kevesebb a különbség a két módszer között, és az LSI SVD által generált szöveg is használhatóbb eredményt ad</w:t>
+      </w:r>
+      <w:r>
+        <w:rPr>
+          <w:rFonts w:ascii="Times New Roman" w:hAnsi="Times New Roman" w:cs="Times New Roman"/>
+          <w:sz w:val="24"/>
+          <w:szCs w:val="24"/>
+        </w:rPr>
+        <w:t>. Utóbbi algoritmus hátránya egyértelműen hosszabb, több fejezetnyi terjedelem után ütközik ki egyértelműen.</w:t>
+      </w:r>
     </w:p>
     <w:p>
       <w:pPr>
@@ -27406,6 +28997,7 @@
           <w:b/>
           <w:bCs/>
         </w:rPr>
+        <w:lastRenderedPageBreak/>
         <w:t>7</w:t>
       </w:r>
       <w:r>
@@ -27469,7 +29061,6 @@
           <w:b/>
           <w:bCs/>
         </w:rPr>
-        <w:lastRenderedPageBreak/>
         <w:t>9</w:t>
       </w:r>
       <w:r>
@@ -30276,19 +31867,7 @@
         <w:rPr>
           <w:rFonts w:ascii="Times New Roman" w:hAnsi="Times New Roman" w:cs="Times New Roman"/>
         </w:rPr>
-        <w:t>– a</w:t>
-      </w:r>
-      <w:r>
-        <w:rPr>
-          <w:rFonts w:ascii="Times New Roman" w:hAnsi="Times New Roman" w:cs="Times New Roman"/>
-        </w:rPr>
-        <w:t xml:space="preserve"> német</w:t>
-      </w:r>
-      <w:r>
-        <w:rPr>
-          <w:rFonts w:ascii="Times New Roman" w:hAnsi="Times New Roman" w:cs="Times New Roman"/>
-        </w:rPr>
-        <w:t xml:space="preserve"> szöveg leggyakoribb szavai és előfordulásuk száma</w:t>
+        <w:t>– a német szöveg leggyakoribb szavai és előfordulásuk száma</w:t>
       </w:r>
     </w:p>
     <w:p>
@@ -30380,19 +31959,7 @@
         <w:rPr>
           <w:rFonts w:ascii="Times New Roman" w:hAnsi="Times New Roman" w:cs="Times New Roman"/>
         </w:rPr>
-        <w:t>– a</w:t>
-      </w:r>
-      <w:r>
-        <w:rPr>
-          <w:rFonts w:ascii="Times New Roman" w:hAnsi="Times New Roman" w:cs="Times New Roman"/>
-        </w:rPr>
-        <w:t xml:space="preserve"> francia </w:t>
-      </w:r>
-      <w:r>
-        <w:rPr>
-          <w:rFonts w:ascii="Times New Roman" w:hAnsi="Times New Roman" w:cs="Times New Roman"/>
-        </w:rPr>
-        <w:t>szöveg leggyakoribb szavai és előfordulásuk száma</w:t>
+        <w:t>– a francia szöveg leggyakoribb szavai és előfordulásuk száma</w:t>
       </w:r>
     </w:p>
     <w:p>
@@ -30483,56 +32050,43 @@
         <w:rPr>
           <w:rFonts w:ascii="Times New Roman" w:hAnsi="Times New Roman" w:cs="Times New Roman"/>
         </w:rPr>
-        <w:t>– a</w:t>
-      </w:r>
-      <w:r>
-        <w:rPr>
-          <w:rFonts w:ascii="Times New Roman" w:hAnsi="Times New Roman" w:cs="Times New Roman"/>
-        </w:rPr>
-        <w:t xml:space="preserve"> spanyol </w:t>
-      </w:r>
-      <w:r>
-        <w:rPr>
-          <w:rFonts w:ascii="Times New Roman" w:hAnsi="Times New Roman" w:cs="Times New Roman"/>
-        </w:rPr>
-        <w:t>szöveg leggyakoribb szavai és előfordulásuk száma</w:t>
-      </w:r>
-    </w:p>
-    <w:p>
-      <w:pPr>
-        <w:rPr>
-          <w:sz w:val="24"/>
-          <w:szCs w:val="24"/>
-        </w:rPr>
-      </w:pPr>
-    </w:p>
-    <w:p>
-      <w:pPr>
-        <w:rPr>
-          <w:sz w:val="24"/>
-          <w:szCs w:val="24"/>
-        </w:rPr>
-      </w:pPr>
-      <w:r>
-        <w:rPr>
+        <w:t>– a spanyol szöveg leggyakoribb szavai és előfordulásuk száma</w:t>
+      </w:r>
+    </w:p>
+    <w:p>
+      <w:pPr>
+        <w:rPr>
+          <w:sz w:val="24"/>
+          <w:szCs w:val="24"/>
+        </w:rPr>
+      </w:pPr>
+    </w:p>
+    <w:p>
+      <w:pPr>
+        <w:jc w:val="center"/>
+        <w:rPr>
+          <w:rFonts w:ascii="Times New Roman" w:hAnsi="Times New Roman" w:cs="Times New Roman"/>
+        </w:rPr>
+      </w:pPr>
+      <w:r>
+        <w:rPr>
+          <w:rFonts w:ascii="Times New Roman" w:hAnsi="Times New Roman" w:cs="Times New Roman"/>
           <w:noProof/>
-          <w:sz w:val="24"/>
-          <w:szCs w:val="24"/>
         </w:rPr>
         <w:lastRenderedPageBreak/>
         <w:drawing>
-          <wp:anchor distT="0" distB="0" distL="114300" distR="114300" simplePos="0" relativeHeight="251668480" behindDoc="1" locked="0" layoutInCell="1" allowOverlap="1" wp14:anchorId="147E3D75" wp14:editId="56D1101B">
+          <wp:anchor distT="0" distB="0" distL="114300" distR="114300" simplePos="0" relativeHeight="251676672" behindDoc="0" locked="0" layoutInCell="1" allowOverlap="1" wp14:anchorId="61F16966" wp14:editId="5C6E5B3E">
             <wp:simplePos x="0" y="0"/>
             <wp:positionH relativeFrom="margin">
-              <wp:align>right</wp:align>
+              <wp:align>center</wp:align>
             </wp:positionH>
             <wp:positionV relativeFrom="paragraph">
               <wp:posOffset>0</wp:posOffset>
             </wp:positionV>
-            <wp:extent cx="5579745" cy="4689475"/>
-            <wp:effectExtent l="0" t="0" r="1905" b="0"/>
+            <wp:extent cx="3600450" cy="3390900"/>
+            <wp:effectExtent l="0" t="0" r="0" b="0"/>
             <wp:wrapTopAndBottom/>
-            <wp:docPr id="1623954301" name="Kép 1" descr="A képen szöveg, képernyőkép, Betűtípus látható&#10;&#10;Automatikusan generált leírás"/>
+            <wp:docPr id="433613599" name="Kép 1" descr="A képen szöveg, képernyőkép, Betűtípus látható&#10;&#10;Automatikusan generált leírás"/>
             <wp:cNvGraphicFramePr>
               <a:graphicFrameLocks xmlns:a="http://schemas.openxmlformats.org/drawingml/2006/main" noChangeAspect="1"/>
             </wp:cNvGraphicFramePr>
@@ -30540,7 +32094,7 @@
               <a:graphicData uri="http://schemas.openxmlformats.org/drawingml/2006/picture">
                 <pic:pic xmlns:pic="http://schemas.openxmlformats.org/drawingml/2006/picture">
                   <pic:nvPicPr>
-                    <pic:cNvPr id="1623954301" name="Kép 1" descr="A képen szöveg, képernyőkép, Betűtípus látható&#10;&#10;Automatikusan generált leírás"/>
+                    <pic:cNvPr id="433613599" name="Kép 1" descr="A képen szöveg, képernyőkép, Betűtípus látható&#10;&#10;Automatikusan generált leírás"/>
                     <pic:cNvPicPr/>
                   </pic:nvPicPr>
                   <pic:blipFill>
@@ -30558,7 +32112,7 @@
                   <pic:spPr>
                     <a:xfrm>
                       <a:off x="0" y="0"/>
-                      <a:ext cx="5579745" cy="4689475"/>
+                      <a:ext cx="3600450" cy="3390900"/>
                     </a:xfrm>
                     <a:prstGeom prst="rect">
                       <a:avLst/>
@@ -30582,30 +32136,136 @@
         <w:rPr>
           <w:rFonts w:ascii="Times New Roman" w:hAnsi="Times New Roman" w:cs="Times New Roman"/>
         </w:rPr>
-        <w:t>10. melléklet</w:t>
-      </w:r>
-      <w:r>
-        <w:rPr>
-          <w:rFonts w:ascii="Times New Roman" w:hAnsi="Times New Roman" w:cs="Times New Roman"/>
-        </w:rPr>
-        <w:t xml:space="preserve"> – az angol szöveg témaörök szerinti csoportosítása LDA modell segítségével</w:t>
-      </w:r>
-    </w:p>
-    <w:p>
-      <w:pPr>
-        <w:rPr>
-          <w:sz w:val="24"/>
-          <w:szCs w:val="24"/>
-        </w:rPr>
-      </w:pPr>
-    </w:p>
-    <w:p>
-      <w:pPr>
-        <w:rPr>
-          <w:sz w:val="24"/>
-          <w:szCs w:val="24"/>
-        </w:rPr>
-      </w:pPr>
+        <w:t>10. me</w:t>
+      </w:r>
+      <w:r>
+        <w:rPr>
+          <w:rFonts w:ascii="Times New Roman" w:hAnsi="Times New Roman" w:cs="Times New Roman"/>
+        </w:rPr>
+        <w:t>l</w:t>
+      </w:r>
+      <w:r>
+        <w:rPr>
+          <w:rFonts w:ascii="Times New Roman" w:hAnsi="Times New Roman" w:cs="Times New Roman"/>
+        </w:rPr>
+        <w:t>l</w:t>
+      </w:r>
+      <w:r>
+        <w:rPr>
+          <w:rFonts w:ascii="Times New Roman" w:hAnsi="Times New Roman" w:cs="Times New Roman"/>
+        </w:rPr>
+        <w:t>é</w:t>
+      </w:r>
+      <w:r>
+        <w:rPr>
+          <w:rFonts w:ascii="Times New Roman" w:hAnsi="Times New Roman" w:cs="Times New Roman"/>
+        </w:rPr>
+        <w:t>klet – LSI_SVD összefoglaló szöveg minta</w:t>
+      </w:r>
+    </w:p>
+    <w:p>
+      <w:pPr>
+        <w:rPr>
+          <w:sz w:val="24"/>
+          <w:szCs w:val="24"/>
+        </w:rPr>
+      </w:pPr>
+      <w:r>
+        <w:rPr>
+          <w:noProof/>
+          <w:sz w:val="24"/>
+          <w:szCs w:val="24"/>
+        </w:rPr>
+        <w:drawing>
+          <wp:anchor distT="0" distB="0" distL="114300" distR="114300" simplePos="0" relativeHeight="251677696" behindDoc="0" locked="0" layoutInCell="1" allowOverlap="1" wp14:anchorId="285F13EE" wp14:editId="4F746F0C">
+            <wp:simplePos x="0" y="0"/>
+            <wp:positionH relativeFrom="margin">
+              <wp:align>center</wp:align>
+            </wp:positionH>
+            <wp:positionV relativeFrom="paragraph">
+              <wp:posOffset>431165</wp:posOffset>
+            </wp:positionV>
+            <wp:extent cx="4343400" cy="3371850"/>
+            <wp:effectExtent l="0" t="0" r="0" b="0"/>
+            <wp:wrapTopAndBottom/>
+            <wp:docPr id="1638823969" name="Kép 2" descr="A képen szöveg, képernyőkép, Betűtípus látható&#10;&#10;Automatikusan generált leírás"/>
+            <wp:cNvGraphicFramePr>
+              <a:graphicFrameLocks xmlns:a="http://schemas.openxmlformats.org/drawingml/2006/main" noChangeAspect="1"/>
+            </wp:cNvGraphicFramePr>
+            <a:graphic xmlns:a="http://schemas.openxmlformats.org/drawingml/2006/main">
+              <a:graphicData uri="http://schemas.openxmlformats.org/drawingml/2006/picture">
+                <pic:pic xmlns:pic="http://schemas.openxmlformats.org/drawingml/2006/picture">
+                  <pic:nvPicPr>
+                    <pic:cNvPr id="1638823969" name="Kép 2" descr="A képen szöveg, képernyőkép, Betűtípus látható&#10;&#10;Automatikusan generált leírás"/>
+                    <pic:cNvPicPr/>
+                  </pic:nvPicPr>
+                  <pic:blipFill>
+                    <a:blip r:embed="rId29">
+                      <a:extLst>
+                        <a:ext uri="{28A0092B-C50C-407E-A947-70E740481C1C}">
+                          <a14:useLocalDpi xmlns:a14="http://schemas.microsoft.com/office/drawing/2010/main" val="0"/>
+                        </a:ext>
+                      </a:extLst>
+                    </a:blip>
+                    <a:stretch>
+                      <a:fillRect/>
+                    </a:stretch>
+                  </pic:blipFill>
+                  <pic:spPr>
+                    <a:xfrm>
+                      <a:off x="0" y="0"/>
+                      <a:ext cx="4343400" cy="3371850"/>
+                    </a:xfrm>
+                    <a:prstGeom prst="rect">
+                      <a:avLst/>
+                    </a:prstGeom>
+                  </pic:spPr>
+                </pic:pic>
+              </a:graphicData>
+            </a:graphic>
+          </wp:anchor>
+        </w:drawing>
+      </w:r>
+    </w:p>
+    <w:p>
+      <w:pPr>
+        <w:rPr>
+          <w:sz w:val="24"/>
+          <w:szCs w:val="24"/>
+        </w:rPr>
+      </w:pPr>
+    </w:p>
+    <w:p>
+      <w:pPr>
+        <w:jc w:val="center"/>
+        <w:rPr>
+          <w:rFonts w:ascii="Times New Roman" w:hAnsi="Times New Roman" w:cs="Times New Roman"/>
+        </w:rPr>
+      </w:pPr>
+      <w:r>
+        <w:rPr>
+          <w:rFonts w:ascii="Times New Roman" w:hAnsi="Times New Roman" w:cs="Times New Roman"/>
+        </w:rPr>
+        <w:t>11</w:t>
+      </w:r>
+      <w:r>
+        <w:rPr>
+          <w:rFonts w:ascii="Times New Roman" w:hAnsi="Times New Roman" w:cs="Times New Roman"/>
+        </w:rPr>
+        <w:t xml:space="preserve">. melléklet </w:t>
+      </w:r>
+      <w:r>
+        <w:rPr>
+          <w:rFonts w:ascii="Times New Roman" w:hAnsi="Times New Roman" w:cs="Times New Roman"/>
+        </w:rPr>
+        <w:t xml:space="preserve">– </w:t>
+      </w:r>
+      <w:r>
+        <w:rPr>
+          <w:rFonts w:ascii="Times New Roman" w:hAnsi="Times New Roman" w:cs="Times New Roman"/>
+        </w:rPr>
+        <w:t>TextRank összefoglaló szöveg minta</w:t>
+      </w:r>
     </w:p>
     <w:p>
       <w:pPr>
@@ -32312,8 +33972,8 @@
       </w:pPr>
     </w:p>
     <w:sectPr>
-      <w:headerReference w:type="default" r:id="rId29"/>
-      <w:footerReference w:type="default" r:id="rId30"/>
+      <w:headerReference w:type="default" r:id="rId30"/>
+      <w:footerReference w:type="default" r:id="rId31"/>
       <w:pgSz w:w="11906" w:h="16838"/>
       <w:pgMar w:top="1418" w:right="1418" w:bottom="1418" w:left="1701" w:header="709" w:footer="709" w:gutter="0"/>
       <w:cols w:space="708"/>
@@ -33088,9 +34748,9 @@
     </w:lvl>
   </w:abstractNum>
   <w:abstractNum w:abstractNumId="3" w15:restartNumberingAfterBreak="0">
-    <w:nsid w:val="5D472F15"/>
+    <w:nsid w:val="5A287FD7"/>
     <w:multiLevelType w:val="hybridMultilevel"/>
-    <w:tmpl w:val="B2D2CEEC"/>
+    <w:tmpl w:val="A2983D24"/>
     <w:lvl w:ilvl="0" w:tplc="040E000F">
       <w:start w:val="1"/>
       <w:numFmt w:val="decimal"/>
@@ -33177,9 +34837,9 @@
     </w:lvl>
   </w:abstractNum>
   <w:abstractNum w:abstractNumId="4" w15:restartNumberingAfterBreak="0">
-    <w:nsid w:val="685F4E99"/>
+    <w:nsid w:val="5D472F15"/>
     <w:multiLevelType w:val="hybridMultilevel"/>
-    <w:tmpl w:val="5F5228DC"/>
+    <w:tmpl w:val="B2D2CEEC"/>
     <w:lvl w:ilvl="0" w:tplc="040E000F">
       <w:start w:val="1"/>
       <w:numFmt w:val="decimal"/>
@@ -33265,8 +34925,97 @@
       </w:pPr>
     </w:lvl>
   </w:abstractNum>
+  <w:abstractNum w:abstractNumId="5" w15:restartNumberingAfterBreak="0">
+    <w:nsid w:val="685F4E99"/>
+    <w:multiLevelType w:val="hybridMultilevel"/>
+    <w:tmpl w:val="5F5228DC"/>
+    <w:lvl w:ilvl="0" w:tplc="040E000F">
+      <w:start w:val="1"/>
+      <w:numFmt w:val="decimal"/>
+      <w:lvlText w:val="%1."/>
+      <w:lvlJc w:val="left"/>
+      <w:pPr>
+        <w:ind w:left="720" w:hanging="360"/>
+      </w:pPr>
+      <w:rPr>
+        <w:rFonts w:hint="default"/>
+      </w:rPr>
+    </w:lvl>
+    <w:lvl w:ilvl="1" w:tplc="040E0019" w:tentative="1">
+      <w:start w:val="1"/>
+      <w:numFmt w:val="lowerLetter"/>
+      <w:lvlText w:val="%2."/>
+      <w:lvlJc w:val="left"/>
+      <w:pPr>
+        <w:ind w:left="1440" w:hanging="360"/>
+      </w:pPr>
+    </w:lvl>
+    <w:lvl w:ilvl="2" w:tplc="040E001B" w:tentative="1">
+      <w:start w:val="1"/>
+      <w:numFmt w:val="lowerRoman"/>
+      <w:lvlText w:val="%3."/>
+      <w:lvlJc w:val="right"/>
+      <w:pPr>
+        <w:ind w:left="2160" w:hanging="180"/>
+      </w:pPr>
+    </w:lvl>
+    <w:lvl w:ilvl="3" w:tplc="040E000F" w:tentative="1">
+      <w:start w:val="1"/>
+      <w:numFmt w:val="decimal"/>
+      <w:lvlText w:val="%4."/>
+      <w:lvlJc w:val="left"/>
+      <w:pPr>
+        <w:ind w:left="2880" w:hanging="360"/>
+      </w:pPr>
+    </w:lvl>
+    <w:lvl w:ilvl="4" w:tplc="040E0019" w:tentative="1">
+      <w:start w:val="1"/>
+      <w:numFmt w:val="lowerLetter"/>
+      <w:lvlText w:val="%5."/>
+      <w:lvlJc w:val="left"/>
+      <w:pPr>
+        <w:ind w:left="3600" w:hanging="360"/>
+      </w:pPr>
+    </w:lvl>
+    <w:lvl w:ilvl="5" w:tplc="040E001B" w:tentative="1">
+      <w:start w:val="1"/>
+      <w:numFmt w:val="lowerRoman"/>
+      <w:lvlText w:val="%6."/>
+      <w:lvlJc w:val="right"/>
+      <w:pPr>
+        <w:ind w:left="4320" w:hanging="180"/>
+      </w:pPr>
+    </w:lvl>
+    <w:lvl w:ilvl="6" w:tplc="040E000F" w:tentative="1">
+      <w:start w:val="1"/>
+      <w:numFmt w:val="decimal"/>
+      <w:lvlText w:val="%7."/>
+      <w:lvlJc w:val="left"/>
+      <w:pPr>
+        <w:ind w:left="5040" w:hanging="360"/>
+      </w:pPr>
+    </w:lvl>
+    <w:lvl w:ilvl="7" w:tplc="040E0019" w:tentative="1">
+      <w:start w:val="1"/>
+      <w:numFmt w:val="lowerLetter"/>
+      <w:lvlText w:val="%8."/>
+      <w:lvlJc w:val="left"/>
+      <w:pPr>
+        <w:ind w:left="5760" w:hanging="360"/>
+      </w:pPr>
+    </w:lvl>
+    <w:lvl w:ilvl="8" w:tplc="040E001B" w:tentative="1">
+      <w:start w:val="1"/>
+      <w:numFmt w:val="lowerRoman"/>
+      <w:lvlText w:val="%9."/>
+      <w:lvlJc w:val="right"/>
+      <w:pPr>
+        <w:ind w:left="6480" w:hanging="180"/>
+      </w:pPr>
+    </w:lvl>
+  </w:abstractNum>
   <w:num w:numId="1" w16cid:durableId="751582474">
-    <w:abstractNumId w:val="3"/>
+    <w:abstractNumId w:val="4"/>
   </w:num>
   <w:num w:numId="2" w16cid:durableId="1424952725">
     <w:abstractNumId w:val="0"/>
@@ -33278,7 +35027,10 @@
     <w:abstractNumId w:val="1"/>
   </w:num>
   <w:num w:numId="5" w16cid:durableId="1410807405">
-    <w:abstractNumId w:val="4"/>
+    <w:abstractNumId w:val="5"/>
+  </w:num>
+  <w:num w:numId="6" w16cid:durableId="142042257">
+    <w:abstractNumId w:val="3"/>
   </w:num>
 </w:numbering>
 </file>
@@ -33683,7 +35435,7 @@
   <w:style w:type="paragraph" w:default="1" w:styleId="Norml">
     <w:name w:val="Normal"/>
     <w:qFormat/>
-    <w:rsid w:val="00D20B3F"/>
+    <w:rsid w:val="007F09F5"/>
   </w:style>
   <w:style w:type="paragraph" w:styleId="Cmsor1">
     <w:name w:val="heading 1"/>

</xml_diff>

<commit_message>
add thesis work actual version
</commit_message>
<xml_diff>
--- a/Farkas_Ádám_FE019W_szakdolgozat.docx
+++ b/Farkas_Ádám_FE019W_szakdolgozat.docx
@@ -35450,31 +35450,7 @@
           <w:sz w:val="24"/>
           <w:szCs w:val="24"/>
         </w:rPr>
-        <w:t xml:space="preserve"> </w:t>
-      </w:r>
-      <w:r>
-        <w:rPr>
-          <w:rFonts w:ascii="Times New Roman" w:hAnsi="Times New Roman" w:cs="Times New Roman"/>
-          <w:sz w:val="24"/>
-          <w:szCs w:val="24"/>
-        </w:rPr>
-        <w:t xml:space="preserve">(a továbbiakban </w:t>
-      </w:r>
-      <w:r>
-        <w:rPr>
-          <w:rFonts w:ascii="Times New Roman" w:hAnsi="Times New Roman" w:cs="Times New Roman"/>
-          <w:sz w:val="24"/>
-          <w:szCs w:val="24"/>
-        </w:rPr>
-        <w:t>LR</w:t>
-      </w:r>
-      <w:r>
-        <w:rPr>
-          <w:rFonts w:ascii="Times New Roman" w:hAnsi="Times New Roman" w:cs="Times New Roman"/>
-          <w:sz w:val="24"/>
-          <w:szCs w:val="24"/>
-        </w:rPr>
-        <w:t>)</w:t>
+        <w:t xml:space="preserve"> (a továbbiakban LR)</w:t>
       </w:r>
       <w:r>
         <w:rPr>
@@ -35541,31 +35517,7 @@
           <w:sz w:val="24"/>
           <w:szCs w:val="24"/>
         </w:rPr>
-        <w:t xml:space="preserve"> </w:t>
-      </w:r>
-      <w:r>
-        <w:rPr>
-          <w:rFonts w:ascii="Times New Roman" w:hAnsi="Times New Roman" w:cs="Times New Roman"/>
-          <w:sz w:val="24"/>
-          <w:szCs w:val="24"/>
-        </w:rPr>
-        <w:t xml:space="preserve">(a továbbiakban </w:t>
-      </w:r>
-      <w:r>
-        <w:rPr>
-          <w:rFonts w:ascii="Times New Roman" w:hAnsi="Times New Roman" w:cs="Times New Roman"/>
-          <w:sz w:val="24"/>
-          <w:szCs w:val="24"/>
-        </w:rPr>
-        <w:t>SVM</w:t>
-      </w:r>
-      <w:r>
-        <w:rPr>
-          <w:rFonts w:ascii="Times New Roman" w:hAnsi="Times New Roman" w:cs="Times New Roman"/>
-          <w:sz w:val="24"/>
-          <w:szCs w:val="24"/>
-        </w:rPr>
-        <w:t xml:space="preserve">) </w:t>
+        <w:t xml:space="preserve"> (a továbbiakban SVM) </w:t>
       </w:r>
       <w:r>
         <w:rPr>
@@ -36723,7 +36675,7 @@
         </w:rPr>
         <w:lastRenderedPageBreak/>
         <w:drawing>
-          <wp:anchor distT="0" distB="0" distL="114300" distR="114300" simplePos="0" relativeHeight="251664384" behindDoc="0" locked="0" layoutInCell="1" allowOverlap="1" wp14:anchorId="2F730937" wp14:editId="60C986D0">
+          <wp:anchor distT="0" distB="0" distL="114300" distR="114300" simplePos="0" relativeHeight="251663360" behindDoc="0" locked="0" layoutInCell="1" allowOverlap="1" wp14:anchorId="2F730937" wp14:editId="60C986D0">
             <wp:simplePos x="0" y="0"/>
             <wp:positionH relativeFrom="margin">
               <wp:posOffset>1005840</wp:posOffset>
@@ -37762,14 +37714,17 @@
         <w:tblLook w:val="04A0" w:firstRow="1" w:lastRow="0" w:firstColumn="1" w:lastColumn="0" w:noHBand="0" w:noVBand="1"/>
       </w:tblPr>
       <w:tblGrid>
-        <w:gridCol w:w="3248"/>
-        <w:gridCol w:w="2984"/>
-        <w:gridCol w:w="2771"/>
+        <w:gridCol w:w="2312"/>
+        <w:gridCol w:w="1887"/>
+        <w:gridCol w:w="1469"/>
+        <w:gridCol w:w="1741"/>
+        <w:gridCol w:w="1594"/>
       </w:tblGrid>
       <w:tr>
         <w:tc>
           <w:tcPr>
-            <w:tcW w:w="3248" w:type="dxa"/>
+            <w:tcW w:w="2312" w:type="dxa"/>
+            <w:vMerge w:val="restart"/>
           </w:tcPr>
           <w:p>
             <w:pPr>
@@ -37785,7 +37740,8 @@
         </w:tc>
         <w:tc>
           <w:tcPr>
-            <w:tcW w:w="2984" w:type="dxa"/>
+            <w:tcW w:w="3356" w:type="dxa"/>
+            <w:gridSpan w:val="2"/>
           </w:tcPr>
           <w:p>
             <w:pPr>
@@ -37793,15 +37749,11 @@
               <w:jc w:val="center"/>
               <w:rPr>
                 <w:rFonts w:ascii="Times New Roman" w:hAnsi="Times New Roman" w:cs="Times New Roman"/>
-                <w:sz w:val="24"/>
-                <w:szCs w:val="24"/>
               </w:rPr>
             </w:pPr>
             <w:r>
               <w:rPr>
                 <w:rFonts w:ascii="Times New Roman" w:hAnsi="Times New Roman" w:cs="Times New Roman"/>
-                <w:sz w:val="24"/>
-                <w:szCs w:val="24"/>
               </w:rPr>
               <w:t>Bag of Words</w:t>
             </w:r>
@@ -37809,7 +37761,8 @@
         </w:tc>
         <w:tc>
           <w:tcPr>
-            <w:tcW w:w="2771" w:type="dxa"/>
+            <w:tcW w:w="3335" w:type="dxa"/>
+            <w:gridSpan w:val="2"/>
           </w:tcPr>
           <w:p>
             <w:pPr>
@@ -37817,15 +37770,11 @@
               <w:jc w:val="center"/>
               <w:rPr>
                 <w:rFonts w:ascii="Times New Roman" w:hAnsi="Times New Roman" w:cs="Times New Roman"/>
-                <w:sz w:val="24"/>
-                <w:szCs w:val="24"/>
               </w:rPr>
             </w:pPr>
             <w:r>
               <w:rPr>
                 <w:rFonts w:ascii="Times New Roman" w:hAnsi="Times New Roman" w:cs="Times New Roman"/>
-                <w:sz w:val="24"/>
-                <w:szCs w:val="24"/>
               </w:rPr>
               <w:t>TF-IDF</w:t>
             </w:r>
@@ -37835,7 +37784,106 @@
       <w:tr>
         <w:tc>
           <w:tcPr>
-            <w:tcW w:w="3248" w:type="dxa"/>
+            <w:tcW w:w="2312" w:type="dxa"/>
+            <w:vMerge/>
+          </w:tcPr>
+          <w:p>
+            <w:pPr>
+              <w:spacing w:line="360" w:lineRule="auto"/>
+              <w:jc w:val="center"/>
+              <w:rPr>
+                <w:rFonts w:ascii="Times New Roman" w:hAnsi="Times New Roman" w:cs="Times New Roman"/>
+                <w:sz w:val="24"/>
+                <w:szCs w:val="24"/>
+              </w:rPr>
+            </w:pPr>
+          </w:p>
+        </w:tc>
+        <w:tc>
+          <w:tcPr>
+            <w:tcW w:w="1887" w:type="dxa"/>
+          </w:tcPr>
+          <w:p>
+            <w:pPr>
+              <w:spacing w:line="360" w:lineRule="auto"/>
+              <w:jc w:val="center"/>
+              <w:rPr>
+                <w:rFonts w:ascii="Times New Roman" w:hAnsi="Times New Roman" w:cs="Times New Roman"/>
+              </w:rPr>
+            </w:pPr>
+            <w:r>
+              <w:rPr>
+                <w:rFonts w:ascii="Times New Roman" w:hAnsi="Times New Roman" w:cs="Times New Roman"/>
+              </w:rPr>
+              <w:t>CV pontszám</w:t>
+            </w:r>
+          </w:p>
+        </w:tc>
+        <w:tc>
+          <w:tcPr>
+            <w:tcW w:w="1469" w:type="dxa"/>
+          </w:tcPr>
+          <w:p>
+            <w:pPr>
+              <w:spacing w:line="360" w:lineRule="auto"/>
+              <w:jc w:val="center"/>
+              <w:rPr>
+                <w:rFonts w:ascii="Times New Roman" w:hAnsi="Times New Roman" w:cs="Times New Roman"/>
+              </w:rPr>
+            </w:pPr>
+            <w:r>
+              <w:rPr>
+                <w:rFonts w:ascii="Times New Roman" w:hAnsi="Times New Roman" w:cs="Times New Roman"/>
+              </w:rPr>
+              <w:t>Teszt pont</w:t>
+            </w:r>
+          </w:p>
+        </w:tc>
+        <w:tc>
+          <w:tcPr>
+            <w:tcW w:w="1741" w:type="dxa"/>
+          </w:tcPr>
+          <w:p>
+            <w:pPr>
+              <w:spacing w:line="360" w:lineRule="auto"/>
+              <w:jc w:val="center"/>
+              <w:rPr>
+                <w:rFonts w:ascii="Times New Roman" w:hAnsi="Times New Roman" w:cs="Times New Roman"/>
+              </w:rPr>
+            </w:pPr>
+            <w:r>
+              <w:rPr>
+                <w:rFonts w:ascii="Times New Roman" w:hAnsi="Times New Roman" w:cs="Times New Roman"/>
+              </w:rPr>
+              <w:t>CV pontszám</w:t>
+            </w:r>
+          </w:p>
+        </w:tc>
+        <w:tc>
+          <w:tcPr>
+            <w:tcW w:w="1594" w:type="dxa"/>
+          </w:tcPr>
+          <w:p>
+            <w:pPr>
+              <w:spacing w:line="360" w:lineRule="auto"/>
+              <w:jc w:val="center"/>
+              <w:rPr>
+                <w:rFonts w:ascii="Times New Roman" w:hAnsi="Times New Roman" w:cs="Times New Roman"/>
+              </w:rPr>
+            </w:pPr>
+            <w:r>
+              <w:rPr>
+                <w:rFonts w:ascii="Times New Roman" w:hAnsi="Times New Roman" w:cs="Times New Roman"/>
+              </w:rPr>
+              <w:t>Teszt pont</w:t>
+            </w:r>
+          </w:p>
+        </w:tc>
+      </w:tr>
+      <w:tr>
+        <w:tc>
+          <w:tcPr>
+            <w:tcW w:w="2312" w:type="dxa"/>
           </w:tcPr>
           <w:p>
             <w:pPr>
@@ -37843,15 +37891,11 @@
               <w:jc w:val="right"/>
               <w:rPr>
                 <w:rFonts w:ascii="Times New Roman" w:hAnsi="Times New Roman" w:cs="Times New Roman"/>
-                <w:sz w:val="24"/>
-                <w:szCs w:val="24"/>
               </w:rPr>
             </w:pPr>
             <w:r>
               <w:rPr>
                 <w:rFonts w:ascii="Times New Roman" w:hAnsi="Times New Roman" w:cs="Times New Roman"/>
-                <w:sz w:val="24"/>
-                <w:szCs w:val="24"/>
               </w:rPr>
               <w:t>SVM with Stohastic Gradient Descent</w:t>
             </w:r>
@@ -37859,7 +37903,7 @@
         </w:tc>
         <w:tc>
           <w:tcPr>
-            <w:tcW w:w="2984" w:type="dxa"/>
+            <w:tcW w:w="1887" w:type="dxa"/>
           </w:tcPr>
           <w:p>
             <w:pPr>
@@ -37867,10 +37911,26 @@
               <w:jc w:val="center"/>
               <w:rPr>
                 <w:rFonts w:ascii="Times New Roman" w:hAnsi="Times New Roman" w:cs="Times New Roman"/>
-                <w:b/>
-                <w:bCs/>
-                <w:sz w:val="24"/>
-                <w:szCs w:val="24"/>
+              </w:rPr>
+            </w:pPr>
+            <w:r>
+              <w:rPr>
+                <w:rFonts w:ascii="Times New Roman" w:hAnsi="Times New Roman" w:cs="Times New Roman"/>
+              </w:rPr>
+              <w:t>0,676</w:t>
+            </w:r>
+          </w:p>
+        </w:tc>
+        <w:tc>
+          <w:tcPr>
+            <w:tcW w:w="1469" w:type="dxa"/>
+          </w:tcPr>
+          <w:p>
+            <w:pPr>
+              <w:spacing w:line="360" w:lineRule="auto"/>
+              <w:jc w:val="center"/>
+              <w:rPr>
+                <w:rFonts w:ascii="Times New Roman" w:hAnsi="Times New Roman" w:cs="Times New Roman"/>
               </w:rPr>
             </w:pPr>
             <w:r>
@@ -37878,8 +37938,6 @@
                 <w:rFonts w:ascii="Times New Roman" w:hAnsi="Times New Roman" w:cs="Times New Roman"/>
                 <w:b/>
                 <w:bCs/>
-                <w:sz w:val="24"/>
-                <w:szCs w:val="24"/>
               </w:rPr>
               <w:t>0,621</w:t>
             </w:r>
@@ -37887,7 +37945,7 @@
         </w:tc>
         <w:tc>
           <w:tcPr>
-            <w:tcW w:w="2771" w:type="dxa"/>
+            <w:tcW w:w="1741" w:type="dxa"/>
           </w:tcPr>
           <w:p>
             <w:pPr>
@@ -37895,15 +37953,37 @@
               <w:jc w:val="center"/>
               <w:rPr>
                 <w:rFonts w:ascii="Times New Roman" w:hAnsi="Times New Roman" w:cs="Times New Roman"/>
-                <w:sz w:val="24"/>
-                <w:szCs w:val="24"/>
               </w:rPr>
             </w:pPr>
             <w:r>
               <w:rPr>
                 <w:rFonts w:ascii="Times New Roman" w:hAnsi="Times New Roman" w:cs="Times New Roman"/>
-                <w:sz w:val="24"/>
-                <w:szCs w:val="24"/>
+              </w:rPr>
+              <w:t>0,</w:t>
+            </w:r>
+            <w:r>
+              <w:rPr>
+                <w:rFonts w:ascii="Times New Roman" w:hAnsi="Times New Roman" w:cs="Times New Roman"/>
+              </w:rPr>
+              <w:t>609</w:t>
+            </w:r>
+          </w:p>
+        </w:tc>
+        <w:tc>
+          <w:tcPr>
+            <w:tcW w:w="1594" w:type="dxa"/>
+          </w:tcPr>
+          <w:p>
+            <w:pPr>
+              <w:spacing w:line="360" w:lineRule="auto"/>
+              <w:jc w:val="center"/>
+              <w:rPr>
+                <w:rFonts w:ascii="Times New Roman" w:hAnsi="Times New Roman" w:cs="Times New Roman"/>
+              </w:rPr>
+            </w:pPr>
+            <w:r>
+              <w:rPr>
+                <w:rFonts w:ascii="Times New Roman" w:hAnsi="Times New Roman" w:cs="Times New Roman"/>
               </w:rPr>
               <w:t>0,606</w:t>
             </w:r>
@@ -37913,7 +37993,7 @@
       <w:tr>
         <w:tc>
           <w:tcPr>
-            <w:tcW w:w="3248" w:type="dxa"/>
+            <w:tcW w:w="2312" w:type="dxa"/>
           </w:tcPr>
           <w:p>
             <w:pPr>
@@ -37921,25 +38001,19 @@
               <w:jc w:val="right"/>
               <w:rPr>
                 <w:rFonts w:ascii="Times New Roman" w:hAnsi="Times New Roman" w:cs="Times New Roman"/>
-                <w:sz w:val="24"/>
-                <w:szCs w:val="24"/>
-                <w:highlight w:val="yellow"/>
               </w:rPr>
             </w:pPr>
             <w:r>
               <w:rPr>
                 <w:rFonts w:ascii="Times New Roman" w:hAnsi="Times New Roman" w:cs="Times New Roman"/>
-                <w:sz w:val="24"/>
-                <w:szCs w:val="24"/>
-                <w:highlight w:val="yellow"/>
-              </w:rPr>
-              <w:t>Support Vector Machines</w:t>
+              </w:rPr>
+              <w:t>Support Vetor Machines</w:t>
             </w:r>
           </w:p>
         </w:tc>
         <w:tc>
           <w:tcPr>
-            <w:tcW w:w="2984" w:type="dxa"/>
+            <w:tcW w:w="1887" w:type="dxa"/>
           </w:tcPr>
           <w:p>
             <w:pPr>
@@ -37947,17 +38021,31 @@
               <w:jc w:val="center"/>
               <w:rPr>
                 <w:rFonts w:ascii="Times New Roman" w:hAnsi="Times New Roman" w:cs="Times New Roman"/>
-                <w:sz w:val="24"/>
-                <w:szCs w:val="24"/>
-                <w:highlight w:val="yellow"/>
               </w:rPr>
             </w:pPr>
             <w:r>
               <w:rPr>
                 <w:rFonts w:ascii="Times New Roman" w:hAnsi="Times New Roman" w:cs="Times New Roman"/>
-                <w:sz w:val="24"/>
-                <w:szCs w:val="24"/>
-                <w:highlight w:val="yellow"/>
+              </w:rPr>
+              <w:t>0,638</w:t>
+            </w:r>
+          </w:p>
+        </w:tc>
+        <w:tc>
+          <w:tcPr>
+            <w:tcW w:w="1469" w:type="dxa"/>
+          </w:tcPr>
+          <w:p>
+            <w:pPr>
+              <w:spacing w:line="360" w:lineRule="auto"/>
+              <w:jc w:val="center"/>
+              <w:rPr>
+                <w:rFonts w:ascii="Times New Roman" w:hAnsi="Times New Roman" w:cs="Times New Roman"/>
+              </w:rPr>
+            </w:pPr>
+            <w:r>
+              <w:rPr>
+                <w:rFonts w:ascii="Times New Roman" w:hAnsi="Times New Roman" w:cs="Times New Roman"/>
               </w:rPr>
               <w:t>0,591</w:t>
             </w:r>
@@ -37965,7 +38053,7 @@
         </w:tc>
         <w:tc>
           <w:tcPr>
-            <w:tcW w:w="2771" w:type="dxa"/>
+            <w:tcW w:w="1741" w:type="dxa"/>
           </w:tcPr>
           <w:p>
             <w:pPr>
@@ -37973,17 +38061,35 @@
               <w:jc w:val="center"/>
               <w:rPr>
                 <w:rFonts w:ascii="Times New Roman" w:hAnsi="Times New Roman" w:cs="Times New Roman"/>
-                <w:sz w:val="24"/>
-                <w:szCs w:val="24"/>
-                <w:highlight w:val="yellow"/>
+                <w:b/>
+                <w:bCs/>
               </w:rPr>
             </w:pPr>
             <w:r>
               <w:rPr>
                 <w:rFonts w:ascii="Times New Roman" w:hAnsi="Times New Roman" w:cs="Times New Roman"/>
-                <w:sz w:val="24"/>
-                <w:szCs w:val="24"/>
-                <w:highlight w:val="yellow"/>
+                <w:b/>
+                <w:bCs/>
+              </w:rPr>
+              <w:t>0,684</w:t>
+            </w:r>
+          </w:p>
+        </w:tc>
+        <w:tc>
+          <w:tcPr>
+            <w:tcW w:w="1594" w:type="dxa"/>
+          </w:tcPr>
+          <w:p>
+            <w:pPr>
+              <w:spacing w:line="360" w:lineRule="auto"/>
+              <w:jc w:val="center"/>
+              <w:rPr>
+                <w:rFonts w:ascii="Times New Roman" w:hAnsi="Times New Roman" w:cs="Times New Roman"/>
+              </w:rPr>
+            </w:pPr>
+            <w:r>
+              <w:rPr>
+                <w:rFonts w:ascii="Times New Roman" w:hAnsi="Times New Roman" w:cs="Times New Roman"/>
               </w:rPr>
               <w:t>0,606</w:t>
             </w:r>
@@ -37993,7 +38099,7 @@
       <w:tr>
         <w:tc>
           <w:tcPr>
-            <w:tcW w:w="3248" w:type="dxa"/>
+            <w:tcW w:w="2312" w:type="dxa"/>
           </w:tcPr>
           <w:p>
             <w:pPr>
@@ -38001,15 +38107,11 @@
               <w:jc w:val="right"/>
               <w:rPr>
                 <w:rFonts w:ascii="Times New Roman" w:hAnsi="Times New Roman" w:cs="Times New Roman"/>
-                <w:sz w:val="24"/>
-                <w:szCs w:val="24"/>
               </w:rPr>
             </w:pPr>
             <w:r>
               <w:rPr>
                 <w:rFonts w:ascii="Times New Roman" w:hAnsi="Times New Roman" w:cs="Times New Roman"/>
-                <w:sz w:val="24"/>
-                <w:szCs w:val="24"/>
               </w:rPr>
               <w:t>Random Forest</w:t>
             </w:r>
@@ -38017,7 +38119,7 @@
         </w:tc>
         <w:tc>
           <w:tcPr>
-            <w:tcW w:w="2984" w:type="dxa"/>
+            <w:tcW w:w="1887" w:type="dxa"/>
           </w:tcPr>
           <w:p>
             <w:pPr>
@@ -38025,16 +38127,31 @@
               <w:jc w:val="center"/>
               <w:rPr>
                 <w:rFonts w:ascii="Times New Roman" w:hAnsi="Times New Roman" w:cs="Times New Roman"/>
-                <w:sz w:val="24"/>
-                <w:szCs w:val="24"/>
               </w:rPr>
             </w:pPr>
             <w:r>
               <w:rPr>
                 <w:rFonts w:ascii="Times New Roman" w:hAnsi="Times New Roman" w:cs="Times New Roman"/>
-                <w:sz w:val="24"/>
-                <w:szCs w:val="24"/>
-                <w:highlight w:val="yellow"/>
+              </w:rPr>
+              <w:t>0,473</w:t>
+            </w:r>
+          </w:p>
+        </w:tc>
+        <w:tc>
+          <w:tcPr>
+            <w:tcW w:w="1469" w:type="dxa"/>
+          </w:tcPr>
+          <w:p>
+            <w:pPr>
+              <w:spacing w:line="360" w:lineRule="auto"/>
+              <w:jc w:val="center"/>
+              <w:rPr>
+                <w:rFonts w:ascii="Times New Roman" w:hAnsi="Times New Roman" w:cs="Times New Roman"/>
+              </w:rPr>
+            </w:pPr>
+            <w:r>
+              <w:rPr>
+                <w:rFonts w:ascii="Times New Roman" w:hAnsi="Times New Roman" w:cs="Times New Roman"/>
               </w:rPr>
               <w:t>0,591</w:t>
             </w:r>
@@ -38042,7 +38159,7 @@
         </w:tc>
         <w:tc>
           <w:tcPr>
-            <w:tcW w:w="2771" w:type="dxa"/>
+            <w:tcW w:w="1741" w:type="dxa"/>
           </w:tcPr>
           <w:p>
             <w:pPr>
@@ -38050,17 +38167,37 @@
               <w:jc w:val="center"/>
               <w:rPr>
                 <w:rFonts w:ascii="Times New Roman" w:hAnsi="Times New Roman" w:cs="Times New Roman"/>
-                <w:sz w:val="24"/>
-                <w:szCs w:val="24"/>
-                <w:highlight w:val="yellow"/>
               </w:rPr>
             </w:pPr>
             <w:r>
               <w:rPr>
                 <w:rFonts w:ascii="Times New Roman" w:hAnsi="Times New Roman" w:cs="Times New Roman"/>
-                <w:sz w:val="24"/>
-                <w:szCs w:val="24"/>
-                <w:highlight w:val="yellow"/>
+              </w:rPr>
+              <w:t>0,</w:t>
+            </w:r>
+            <w:r>
+              <w:rPr>
+                <w:rFonts w:ascii="Times New Roman" w:hAnsi="Times New Roman" w:cs="Times New Roman"/>
+              </w:rPr>
+              <w:t>473</w:t>
+            </w:r>
+          </w:p>
+        </w:tc>
+        <w:tc>
+          <w:tcPr>
+            <w:tcW w:w="1594" w:type="dxa"/>
+          </w:tcPr>
+          <w:p>
+            <w:pPr>
+              <w:spacing w:line="360" w:lineRule="auto"/>
+              <w:jc w:val="center"/>
+              <w:rPr>
+                <w:rFonts w:ascii="Times New Roman" w:hAnsi="Times New Roman" w:cs="Times New Roman"/>
+              </w:rPr>
+            </w:pPr>
+            <w:r>
+              <w:rPr>
+                <w:rFonts w:ascii="Times New Roman" w:hAnsi="Times New Roman" w:cs="Times New Roman"/>
               </w:rPr>
               <w:t>0,561</w:t>
             </w:r>
@@ -38070,7 +38207,7 @@
       <w:tr>
         <w:tc>
           <w:tcPr>
-            <w:tcW w:w="3248" w:type="dxa"/>
+            <w:tcW w:w="2312" w:type="dxa"/>
           </w:tcPr>
           <w:p>
             <w:pPr>
@@ -38078,15 +38215,11 @@
               <w:jc w:val="right"/>
               <w:rPr>
                 <w:rFonts w:ascii="Times New Roman" w:hAnsi="Times New Roman" w:cs="Times New Roman"/>
-                <w:sz w:val="24"/>
-                <w:szCs w:val="24"/>
               </w:rPr>
             </w:pPr>
             <w:r>
               <w:rPr>
                 <w:rFonts w:ascii="Times New Roman" w:hAnsi="Times New Roman" w:cs="Times New Roman"/>
-                <w:sz w:val="24"/>
-                <w:szCs w:val="24"/>
               </w:rPr>
               <w:t>Multinomial Naive Bayes</w:t>
             </w:r>
@@ -38094,7 +38227,7 @@
         </w:tc>
         <w:tc>
           <w:tcPr>
-            <w:tcW w:w="2984" w:type="dxa"/>
+            <w:tcW w:w="1887" w:type="dxa"/>
           </w:tcPr>
           <w:p>
             <w:pPr>
@@ -38102,15 +38235,37 @@
               <w:jc w:val="center"/>
               <w:rPr>
                 <w:rFonts w:ascii="Times New Roman" w:hAnsi="Times New Roman" w:cs="Times New Roman"/>
-                <w:sz w:val="24"/>
-                <w:szCs w:val="24"/>
               </w:rPr>
             </w:pPr>
             <w:r>
               <w:rPr>
                 <w:rFonts w:ascii="Times New Roman" w:hAnsi="Times New Roman" w:cs="Times New Roman"/>
-                <w:sz w:val="24"/>
-                <w:szCs w:val="24"/>
+              </w:rPr>
+              <w:t>0,</w:t>
+            </w:r>
+            <w:r>
+              <w:rPr>
+                <w:rFonts w:ascii="Times New Roman" w:hAnsi="Times New Roman" w:cs="Times New Roman"/>
+              </w:rPr>
+              <w:t>661</w:t>
+            </w:r>
+          </w:p>
+        </w:tc>
+        <w:tc>
+          <w:tcPr>
+            <w:tcW w:w="1469" w:type="dxa"/>
+          </w:tcPr>
+          <w:p>
+            <w:pPr>
+              <w:spacing w:line="360" w:lineRule="auto"/>
+              <w:jc w:val="center"/>
+              <w:rPr>
+                <w:rFonts w:ascii="Times New Roman" w:hAnsi="Times New Roman" w:cs="Times New Roman"/>
+              </w:rPr>
+            </w:pPr>
+            <w:r>
+              <w:rPr>
+                <w:rFonts w:ascii="Times New Roman" w:hAnsi="Times New Roman" w:cs="Times New Roman"/>
               </w:rPr>
               <w:t>0,576</w:t>
             </w:r>
@@ -38118,7 +38273,7 @@
         </w:tc>
         <w:tc>
           <w:tcPr>
-            <w:tcW w:w="2771" w:type="dxa"/>
+            <w:tcW w:w="1741" w:type="dxa"/>
           </w:tcPr>
           <w:p>
             <w:pPr>
@@ -38126,15 +38281,37 @@
               <w:jc w:val="center"/>
               <w:rPr>
                 <w:rFonts w:ascii="Times New Roman" w:hAnsi="Times New Roman" w:cs="Times New Roman"/>
-                <w:sz w:val="24"/>
-                <w:szCs w:val="24"/>
               </w:rPr>
             </w:pPr>
             <w:r>
               <w:rPr>
                 <w:rFonts w:ascii="Times New Roman" w:hAnsi="Times New Roman" w:cs="Times New Roman"/>
-                <w:sz w:val="24"/>
-                <w:szCs w:val="24"/>
+              </w:rPr>
+              <w:t>0,4</w:t>
+            </w:r>
+            <w:r>
+              <w:rPr>
+                <w:rFonts w:ascii="Times New Roman" w:hAnsi="Times New Roman" w:cs="Times New Roman"/>
+              </w:rPr>
+              <w:t>06</w:t>
+            </w:r>
+          </w:p>
+        </w:tc>
+        <w:tc>
+          <w:tcPr>
+            <w:tcW w:w="1594" w:type="dxa"/>
+          </w:tcPr>
+          <w:p>
+            <w:pPr>
+              <w:spacing w:line="360" w:lineRule="auto"/>
+              <w:jc w:val="center"/>
+              <w:rPr>
+                <w:rFonts w:ascii="Times New Roman" w:hAnsi="Times New Roman" w:cs="Times New Roman"/>
+              </w:rPr>
+            </w:pPr>
+            <w:r>
+              <w:rPr>
+                <w:rFonts w:ascii="Times New Roman" w:hAnsi="Times New Roman" w:cs="Times New Roman"/>
               </w:rPr>
               <w:t>0,424</w:t>
             </w:r>
@@ -38144,7 +38321,7 @@
       <w:tr>
         <w:tc>
           <w:tcPr>
-            <w:tcW w:w="3248" w:type="dxa"/>
+            <w:tcW w:w="2312" w:type="dxa"/>
           </w:tcPr>
           <w:p>
             <w:pPr>
@@ -38152,15 +38329,11 @@
               <w:jc w:val="right"/>
               <w:rPr>
                 <w:rFonts w:ascii="Times New Roman" w:hAnsi="Times New Roman" w:cs="Times New Roman"/>
-                <w:sz w:val="24"/>
-                <w:szCs w:val="24"/>
               </w:rPr>
             </w:pPr>
             <w:r>
               <w:rPr>
                 <w:rFonts w:ascii="Times New Roman" w:hAnsi="Times New Roman" w:cs="Times New Roman"/>
-                <w:sz w:val="24"/>
-                <w:szCs w:val="24"/>
               </w:rPr>
               <w:t>Logistic Regression</w:t>
             </w:r>
@@ -38168,7 +38341,7 @@
         </w:tc>
         <w:tc>
           <w:tcPr>
-            <w:tcW w:w="2984" w:type="dxa"/>
+            <w:tcW w:w="1887" w:type="dxa"/>
           </w:tcPr>
           <w:p>
             <w:pPr>
@@ -38176,15 +38349,39 @@
               <w:jc w:val="center"/>
               <w:rPr>
                 <w:rFonts w:ascii="Times New Roman" w:hAnsi="Times New Roman" w:cs="Times New Roman"/>
-                <w:sz w:val="24"/>
-                <w:szCs w:val="24"/>
               </w:rPr>
             </w:pPr>
             <w:r>
               <w:rPr>
                 <w:rFonts w:ascii="Times New Roman" w:hAnsi="Times New Roman" w:cs="Times New Roman"/>
-                <w:sz w:val="24"/>
-                <w:szCs w:val="24"/>
+              </w:rPr>
+              <w:t>0,</w:t>
+            </w:r>
+            <w:r>
+              <w:rPr>
+                <w:rFonts w:ascii="Times New Roman" w:hAnsi="Times New Roman" w:cs="Times New Roman"/>
+              </w:rPr>
+              <w:t>676</w:t>
+            </w:r>
+          </w:p>
+        </w:tc>
+        <w:tc>
+          <w:tcPr>
+            <w:tcW w:w="1469" w:type="dxa"/>
+          </w:tcPr>
+          <w:p>
+            <w:pPr>
+              <w:spacing w:line="360" w:lineRule="auto"/>
+              <w:jc w:val="center"/>
+              <w:rPr>
+                <w:rFonts w:ascii="Times New Roman" w:hAnsi="Times New Roman" w:cs="Times New Roman"/>
+                <w:b/>
+                <w:bCs/>
+              </w:rPr>
+            </w:pPr>
+            <w:r>
+              <w:rPr>
+                <w:rFonts w:ascii="Times New Roman" w:hAnsi="Times New Roman" w:cs="Times New Roman"/>
               </w:rPr>
               <w:t>0,576</w:t>
             </w:r>
@@ -38192,7 +38389,7 @@
         </w:tc>
         <w:tc>
           <w:tcPr>
-            <w:tcW w:w="2771" w:type="dxa"/>
+            <w:tcW w:w="1741" w:type="dxa"/>
           </w:tcPr>
           <w:p>
             <w:pPr>
@@ -38200,19 +38397,41 @@
               <w:jc w:val="center"/>
               <w:rPr>
                 <w:rFonts w:ascii="Times New Roman" w:hAnsi="Times New Roman" w:cs="Times New Roman"/>
-                <w:b/>
-                <w:bCs/>
-                <w:sz w:val="24"/>
-                <w:szCs w:val="24"/>
               </w:rPr>
             </w:pPr>
             <w:r>
+              <w:rPr>
+                <w:rFonts w:ascii="Times New Roman" w:hAnsi="Times New Roman" w:cs="Times New Roman"/>
+              </w:rPr>
+              <w:t>0,6</w:t>
+            </w:r>
+            <w:r>
+              <w:rPr>
+                <w:rFonts w:ascii="Times New Roman" w:hAnsi="Times New Roman" w:cs="Times New Roman"/>
+              </w:rPr>
+              <w:t>47</w:t>
+            </w:r>
+          </w:p>
+        </w:tc>
+        <w:tc>
+          <w:tcPr>
+            <w:tcW w:w="1594" w:type="dxa"/>
+          </w:tcPr>
+          <w:p>
+            <w:pPr>
+              <w:spacing w:line="360" w:lineRule="auto"/>
+              <w:jc w:val="center"/>
               <w:rPr>
                 <w:rFonts w:ascii="Times New Roman" w:hAnsi="Times New Roman" w:cs="Times New Roman"/>
                 <w:b/>
                 <w:bCs/>
-                <w:sz w:val="24"/>
-                <w:szCs w:val="24"/>
+              </w:rPr>
+            </w:pPr>
+            <w:r>
+              <w:rPr>
+                <w:rFonts w:ascii="Times New Roman" w:hAnsi="Times New Roman" w:cs="Times New Roman"/>
+                <w:b/>
+                <w:bCs/>
               </w:rPr>
               <w:t>0,636</w:t>
             </w:r>
@@ -38222,7 +38441,7 @@
       <w:tr>
         <w:tc>
           <w:tcPr>
-            <w:tcW w:w="3248" w:type="dxa"/>
+            <w:tcW w:w="2312" w:type="dxa"/>
           </w:tcPr>
           <w:p>
             <w:pPr>
@@ -38230,15 +38449,11 @@
               <w:jc w:val="right"/>
               <w:rPr>
                 <w:rFonts w:ascii="Times New Roman" w:hAnsi="Times New Roman" w:cs="Times New Roman"/>
-                <w:sz w:val="24"/>
-                <w:szCs w:val="24"/>
               </w:rPr>
             </w:pPr>
             <w:r>
               <w:rPr>
                 <w:rFonts w:ascii="Times New Roman" w:hAnsi="Times New Roman" w:cs="Times New Roman"/>
-                <w:sz w:val="24"/>
-                <w:szCs w:val="24"/>
               </w:rPr>
               <w:t>Gradient Boosting Machines</w:t>
             </w:r>
@@ -38246,7 +38461,7 @@
         </w:tc>
         <w:tc>
           <w:tcPr>
-            <w:tcW w:w="2984" w:type="dxa"/>
+            <w:tcW w:w="1887" w:type="dxa"/>
           </w:tcPr>
           <w:p>
             <w:pPr>
@@ -38254,15 +38469,35 @@
               <w:jc w:val="center"/>
               <w:rPr>
                 <w:rFonts w:ascii="Times New Roman" w:hAnsi="Times New Roman" w:cs="Times New Roman"/>
-                <w:sz w:val="24"/>
-                <w:szCs w:val="24"/>
+                <w:b/>
+                <w:bCs/>
               </w:rPr>
             </w:pPr>
             <w:r>
               <w:rPr>
                 <w:rFonts w:ascii="Times New Roman" w:hAnsi="Times New Roman" w:cs="Times New Roman"/>
-                <w:sz w:val="24"/>
-                <w:szCs w:val="24"/>
+                <w:b/>
+                <w:bCs/>
+              </w:rPr>
+              <w:t>0,683</w:t>
+            </w:r>
+          </w:p>
+        </w:tc>
+        <w:tc>
+          <w:tcPr>
+            <w:tcW w:w="1469" w:type="dxa"/>
+          </w:tcPr>
+          <w:p>
+            <w:pPr>
+              <w:spacing w:line="360" w:lineRule="auto"/>
+              <w:jc w:val="center"/>
+              <w:rPr>
+                <w:rFonts w:ascii="Times New Roman" w:hAnsi="Times New Roman" w:cs="Times New Roman"/>
+              </w:rPr>
+            </w:pPr>
+            <w:r>
+              <w:rPr>
+                <w:rFonts w:ascii="Times New Roman" w:hAnsi="Times New Roman" w:cs="Times New Roman"/>
               </w:rPr>
               <w:t>0,545</w:t>
             </w:r>
@@ -38270,7 +38505,7 @@
         </w:tc>
         <w:tc>
           <w:tcPr>
-            <w:tcW w:w="2771" w:type="dxa"/>
+            <w:tcW w:w="1741" w:type="dxa"/>
           </w:tcPr>
           <w:p>
             <w:pPr>
@@ -38278,15 +38513,37 @@
               <w:jc w:val="center"/>
               <w:rPr>
                 <w:rFonts w:ascii="Times New Roman" w:hAnsi="Times New Roman" w:cs="Times New Roman"/>
-                <w:sz w:val="24"/>
-                <w:szCs w:val="24"/>
               </w:rPr>
             </w:pPr>
             <w:r>
               <w:rPr>
                 <w:rFonts w:ascii="Times New Roman" w:hAnsi="Times New Roman" w:cs="Times New Roman"/>
-                <w:sz w:val="24"/>
-                <w:szCs w:val="24"/>
+              </w:rPr>
+              <w:t>0,5</w:t>
+            </w:r>
+            <w:r>
+              <w:rPr>
+                <w:rFonts w:ascii="Times New Roman" w:hAnsi="Times New Roman" w:cs="Times New Roman"/>
+              </w:rPr>
+              <w:t>57</w:t>
+            </w:r>
+          </w:p>
+        </w:tc>
+        <w:tc>
+          <w:tcPr>
+            <w:tcW w:w="1594" w:type="dxa"/>
+          </w:tcPr>
+          <w:p>
+            <w:pPr>
+              <w:spacing w:line="360" w:lineRule="auto"/>
+              <w:jc w:val="center"/>
+              <w:rPr>
+                <w:rFonts w:ascii="Times New Roman" w:hAnsi="Times New Roman" w:cs="Times New Roman"/>
+              </w:rPr>
+            </w:pPr>
+            <w:r>
+              <w:rPr>
+                <w:rFonts w:ascii="Times New Roman" w:hAnsi="Times New Roman" w:cs="Times New Roman"/>
               </w:rPr>
               <w:t>0,515</w:t>
             </w:r>
@@ -38296,7 +38553,7 @@
       <w:tr>
         <w:tc>
           <w:tcPr>
-            <w:tcW w:w="3248" w:type="dxa"/>
+            <w:tcW w:w="2312" w:type="dxa"/>
           </w:tcPr>
           <w:p>
             <w:pPr>
@@ -38304,15 +38561,11 @@
               <w:jc w:val="right"/>
               <w:rPr>
                 <w:rFonts w:ascii="Times New Roman" w:hAnsi="Times New Roman" w:cs="Times New Roman"/>
-                <w:sz w:val="24"/>
-                <w:szCs w:val="24"/>
               </w:rPr>
             </w:pPr>
             <w:r>
               <w:rPr>
                 <w:rFonts w:ascii="Times New Roman" w:hAnsi="Times New Roman" w:cs="Times New Roman"/>
-                <w:sz w:val="24"/>
-                <w:szCs w:val="24"/>
               </w:rPr>
               <w:t>Average test accuracy</w:t>
             </w:r>
@@ -38320,7 +38573,7 @@
         </w:tc>
         <w:tc>
           <w:tcPr>
-            <w:tcW w:w="2984" w:type="dxa"/>
+            <w:tcW w:w="1887" w:type="dxa"/>
           </w:tcPr>
           <w:p>
             <w:pPr>
@@ -38328,15 +38581,37 @@
               <w:jc w:val="center"/>
               <w:rPr>
                 <w:rFonts w:ascii="Times New Roman" w:hAnsi="Times New Roman" w:cs="Times New Roman"/>
-                <w:sz w:val="24"/>
-                <w:szCs w:val="24"/>
               </w:rPr>
             </w:pPr>
             <w:r>
               <w:rPr>
                 <w:rFonts w:ascii="Times New Roman" w:hAnsi="Times New Roman" w:cs="Times New Roman"/>
-                <w:sz w:val="24"/>
-                <w:szCs w:val="24"/>
+              </w:rPr>
+              <w:t>0,</w:t>
+            </w:r>
+            <w:r>
+              <w:rPr>
+                <w:rFonts w:ascii="Times New Roman" w:hAnsi="Times New Roman" w:cs="Times New Roman"/>
+              </w:rPr>
+              <w:t>635</w:t>
+            </w:r>
+          </w:p>
+        </w:tc>
+        <w:tc>
+          <w:tcPr>
+            <w:tcW w:w="1469" w:type="dxa"/>
+          </w:tcPr>
+          <w:p>
+            <w:pPr>
+              <w:spacing w:line="360" w:lineRule="auto"/>
+              <w:jc w:val="center"/>
+              <w:rPr>
+                <w:rFonts w:ascii="Times New Roman" w:hAnsi="Times New Roman" w:cs="Times New Roman"/>
+              </w:rPr>
+            </w:pPr>
+            <w:r>
+              <w:rPr>
+                <w:rFonts w:ascii="Times New Roman" w:hAnsi="Times New Roman" w:cs="Times New Roman"/>
               </w:rPr>
               <w:t>0,583</w:t>
             </w:r>
@@ -38344,7 +38619,7 @@
         </w:tc>
         <w:tc>
           <w:tcPr>
-            <w:tcW w:w="2771" w:type="dxa"/>
+            <w:tcW w:w="1741" w:type="dxa"/>
           </w:tcPr>
           <w:p>
             <w:pPr>
@@ -38352,15 +38627,37 @@
               <w:jc w:val="center"/>
               <w:rPr>
                 <w:rFonts w:ascii="Times New Roman" w:hAnsi="Times New Roman" w:cs="Times New Roman"/>
-                <w:sz w:val="24"/>
-                <w:szCs w:val="24"/>
               </w:rPr>
             </w:pPr>
             <w:r>
               <w:rPr>
                 <w:rFonts w:ascii="Times New Roman" w:hAnsi="Times New Roman" w:cs="Times New Roman"/>
-                <w:sz w:val="24"/>
-                <w:szCs w:val="24"/>
+              </w:rPr>
+              <w:t>0,</w:t>
+            </w:r>
+            <w:r>
+              <w:rPr>
+                <w:rFonts w:ascii="Times New Roman" w:hAnsi="Times New Roman" w:cs="Times New Roman"/>
+              </w:rPr>
+              <w:t>563</w:t>
+            </w:r>
+          </w:p>
+        </w:tc>
+        <w:tc>
+          <w:tcPr>
+            <w:tcW w:w="1594" w:type="dxa"/>
+          </w:tcPr>
+          <w:p>
+            <w:pPr>
+              <w:spacing w:line="360" w:lineRule="auto"/>
+              <w:jc w:val="center"/>
+              <w:rPr>
+                <w:rFonts w:ascii="Times New Roman" w:hAnsi="Times New Roman" w:cs="Times New Roman"/>
+              </w:rPr>
+            </w:pPr>
+            <w:r>
+              <w:rPr>
+                <w:rFonts w:ascii="Times New Roman" w:hAnsi="Times New Roman" w:cs="Times New Roman"/>
               </w:rPr>
               <w:t>0,558</w:t>
             </w:r>
@@ -38451,7 +38748,23 @@
           <w:sz w:val="24"/>
           <w:szCs w:val="24"/>
         </w:rPr>
-        <w:t>ek. Azonban a továbbiakban azt várjuk, hogy a TF-IDF adatkinyerési metódussal jobb eredményeket fogunk kapni, ebben az esetben ugyanis kevesebb olyan jellemző marad az adathalmazban, ami a vizsgálat szempontjából kevésbé fontos.</w:t>
+        <w:t xml:space="preserve">ek. </w:t>
+      </w:r>
+      <w:r>
+        <w:rPr>
+          <w:rFonts w:ascii="Times New Roman" w:hAnsi="Times New Roman" w:cs="Times New Roman"/>
+          <w:sz w:val="24"/>
+          <w:szCs w:val="24"/>
+        </w:rPr>
+        <w:t>A továbbiakban azt vártam</w:t>
+      </w:r>
+      <w:r>
+        <w:rPr>
+          <w:rFonts w:ascii="Times New Roman" w:hAnsi="Times New Roman" w:cs="Times New Roman"/>
+          <w:sz w:val="24"/>
+          <w:szCs w:val="24"/>
+        </w:rPr>
+        <w:t>, hogy a TF-IDF adatkinyerési metódussal jobb eredményeket fogunk kapni, ebben az esetben ugyanis kevesebb olyan jellemző marad az adathalmazban, ami a vizsgálat szempontjából kevésbé fontos.</w:t>
       </w:r>
     </w:p>
     <w:p>
@@ -38471,7 +38784,39 @@
           <w:szCs w:val="24"/>
         </w:rPr>
         <w:tab/>
-        <w:t xml:space="preserve">A TF-IDF-el kinyert adatokon alapuló csoportosítás eredményeit a 13. mellékleten láthatjuk. </w:t>
+        <w:t>A TF-IDF</w:t>
+      </w:r>
+      <w:r>
+        <w:rPr>
+          <w:rFonts w:ascii="Times New Roman" w:hAnsi="Times New Roman" w:cs="Times New Roman"/>
+          <w:sz w:val="24"/>
+          <w:szCs w:val="24"/>
+        </w:rPr>
+        <w:t xml:space="preserve"> módszerrel</w:t>
+      </w:r>
+      <w:r>
+        <w:rPr>
+          <w:rFonts w:ascii="Times New Roman" w:hAnsi="Times New Roman" w:cs="Times New Roman"/>
+          <w:sz w:val="24"/>
+          <w:szCs w:val="24"/>
+        </w:rPr>
+        <w:t xml:space="preserve"> kinyert adatokon alapuló csoportosítás eredményeit a 13. mellékleten</w:t>
+      </w:r>
+      <w:r>
+        <w:rPr>
+          <w:rFonts w:ascii="Times New Roman" w:hAnsi="Times New Roman" w:cs="Times New Roman"/>
+          <w:sz w:val="24"/>
+          <w:szCs w:val="24"/>
+        </w:rPr>
+        <w:t>, és szintén a fenti táblázatban</w:t>
+      </w:r>
+      <w:r>
+        <w:rPr>
+          <w:rFonts w:ascii="Times New Roman" w:hAnsi="Times New Roman" w:cs="Times New Roman"/>
+          <w:sz w:val="24"/>
+          <w:szCs w:val="24"/>
+        </w:rPr>
+        <w:t xml:space="preserve"> láthatjuk. </w:t>
       </w:r>
       <w:r>
         <w:rPr>
@@ -38503,7 +38848,40 @@
           <w:sz w:val="24"/>
           <w:szCs w:val="24"/>
         </w:rPr>
-        <w:t>nt, viszont itt már 3 modell eredménye is 0,6 felé esik, és eddig a legmagasabb eredményünket is itt kaptuk, a LR modell esetében (0,636).</w:t>
+        <w:t xml:space="preserve">nt, viszont itt már 3 modell eredménye is 0,6 felé esik, és eddig a legmagasabb </w:t>
+      </w:r>
+      <w:r>
+        <w:rPr>
+          <w:rFonts w:ascii="Times New Roman" w:hAnsi="Times New Roman" w:cs="Times New Roman"/>
+          <w:sz w:val="24"/>
+          <w:szCs w:val="24"/>
+        </w:rPr>
+        <w:t>teszt pontszámunkat</w:t>
+      </w:r>
+      <w:r>
+        <w:rPr>
+          <w:rFonts w:ascii="Times New Roman" w:hAnsi="Times New Roman" w:cs="Times New Roman"/>
+          <w:sz w:val="24"/>
+          <w:szCs w:val="24"/>
+        </w:rPr>
+        <w:t xml:space="preserve"> is itt kaptuk, a LR modell esetében (0,636).</w:t>
+      </w:r>
+      <w:r>
+        <w:rPr>
+          <w:rFonts w:ascii="Times New Roman" w:hAnsi="Times New Roman" w:cs="Times New Roman"/>
+          <w:sz w:val="24"/>
+          <w:szCs w:val="24"/>
+        </w:rPr>
+        <w:t xml:space="preserve"> Az SVM modell mindkét pontszáma nőtt, a többi esetben nem ennyire számottevő a változás. Érdekes kérdés, hogy a MNB modell teljesítménye miért romlott annyira, hogy bőven 0,5 </w:t>
+      </w:r>
+      <w:r>
+        <w:rPr>
+          <w:rFonts w:ascii="Times New Roman" w:hAnsi="Times New Roman" w:cs="Times New Roman"/>
+          <w:sz w:val="24"/>
+          <w:szCs w:val="24"/>
+        </w:rPr>
+        <w:lastRenderedPageBreak/>
+        <w:t>alá zuhantak a kapott értékek a TF-IDF módszer mellett. Erre az a sejtésem, amit a konklúzióban is kifejtek majd, hogy túl kevés lehet a vizsgált adathalmaz, illetve túl hosszúak az egyes fejezetek ahhoz, hogy minden esetben az elvárható javulást tapasztalhassuk az egyre komplexebb elemzési módszerek során.</w:t>
       </w:r>
     </w:p>
     <w:p>
@@ -38571,7 +38949,6 @@
           <w:sz w:val="24"/>
           <w:szCs w:val="24"/>
         </w:rPr>
-        <w:lastRenderedPageBreak/>
         <w:br w:type="page"/>
       </w:r>
     </w:p>
@@ -40812,7 +41189,7 @@
         </w:rPr>
         <w:t xml:space="preserve">[43] </w:t>
       </w:r>
-      <w:hyperlink r:id="rId26" w:history="1">
+      <w:hyperlink r:id="rId26" w:anchor="cross-validation" w:history="1">
         <w:r>
           <w:rPr>
             <w:rStyle w:val="Hiperhivatkozs"/>
@@ -40874,7 +41251,7 @@
         </w:rPr>
         <w:lastRenderedPageBreak/>
         <w:drawing>
-          <wp:anchor distT="0" distB="0" distL="114300" distR="114300" simplePos="0" relativeHeight="251655168" behindDoc="1" locked="0" layoutInCell="1" allowOverlap="1" wp14:anchorId="1F4298CD" wp14:editId="24F58C0D">
+          <wp:anchor distT="0" distB="0" distL="114300" distR="114300" simplePos="0" relativeHeight="251656192" behindDoc="1" locked="0" layoutInCell="1" allowOverlap="1" wp14:anchorId="1F4298CD" wp14:editId="24F58C0D">
             <wp:simplePos x="0" y="0"/>
             <wp:positionH relativeFrom="page">
               <wp:posOffset>1076325</wp:posOffset>
@@ -40967,7 +41344,7 @@
           <w:noProof/>
         </w:rPr>
         <w:drawing>
-          <wp:anchor distT="0" distB="0" distL="114300" distR="114300" simplePos="0" relativeHeight="251663360" behindDoc="1" locked="0" layoutInCell="1" allowOverlap="1" wp14:anchorId="436B25AB" wp14:editId="7B0A9A2C">
+          <wp:anchor distT="0" distB="0" distL="114300" distR="114300" simplePos="0" relativeHeight="251662336" behindDoc="1" locked="0" layoutInCell="1" allowOverlap="1" wp14:anchorId="436B25AB" wp14:editId="7B0A9A2C">
             <wp:simplePos x="0" y="0"/>
             <wp:positionH relativeFrom="page">
               <wp:posOffset>1076325</wp:posOffset>

</xml_diff>

<commit_message>
format final version of thesis work
</commit_message>
<xml_diff>
--- a/Farkas_Ádám_FE019W_szakdolgozat.docx
+++ b/Farkas_Ádám_FE019W_szakdolgozat.docx
@@ -601,7 +601,31 @@
                 <w:szCs w:val="28"/>
                 <w14:ligatures w14:val="none"/>
               </w:rPr>
-              <w:t>Általános Informatikai  Intézeti Tanszék</w:t>
+              <w:t xml:space="preserve">Általános </w:t>
+            </w:r>
+            <w:proofErr w:type="gramStart"/>
+            <w:r>
+              <w:rPr>
+                <w:rFonts w:ascii="Times New Roman" w:eastAsia="Times New Roman" w:hAnsi="Times New Roman" w:cs="Times New Roman"/>
+                <w:b/>
+                <w:kern w:val="0"/>
+                <w:sz w:val="28"/>
+                <w:szCs w:val="28"/>
+                <w14:ligatures w14:val="none"/>
+              </w:rPr>
+              <w:t>Informatikai  Intézeti</w:t>
+            </w:r>
+            <w:proofErr w:type="gramEnd"/>
+            <w:r>
+              <w:rPr>
+                <w:rFonts w:ascii="Times New Roman" w:eastAsia="Times New Roman" w:hAnsi="Times New Roman" w:cs="Times New Roman"/>
+                <w:b/>
+                <w:kern w:val="0"/>
+                <w:sz w:val="28"/>
+                <w:szCs w:val="28"/>
+                <w14:ligatures w14:val="none"/>
+              </w:rPr>
+              <w:t xml:space="preserve"> Tanszék</w:t>
             </w:r>
           </w:p>
           <w:p>
@@ -728,7 +752,18 @@
                 <w:szCs w:val="20"/>
                 <w14:ligatures w14:val="none"/>
               </w:rPr>
-              <w:t xml:space="preserve">Szakdolgozat azonosító:  </w:t>
+              <w:t xml:space="preserve">Szakdolgozat </w:t>
+            </w:r>
+            <w:proofErr w:type="gramStart"/>
+            <w:r>
+              <w:rPr>
+                <w:rFonts w:ascii="Times New Roman" w:eastAsia="Times New Roman" w:hAnsi="Times New Roman" w:cs="Times New Roman"/>
+                <w:kern w:val="0"/>
+                <w:sz w:val="24"/>
+                <w:szCs w:val="20"/>
+                <w14:ligatures w14:val="none"/>
+              </w:rPr>
+              <w:t xml:space="preserve">azonosító:  </w:t>
             </w:r>
             <w:r>
               <w:rPr>
@@ -739,7 +774,19 @@
                 <w:szCs w:val="20"/>
                 <w14:ligatures w14:val="none"/>
               </w:rPr>
-              <w:t>IAL/</w:t>
+              <w:t>IAL</w:t>
+            </w:r>
+            <w:proofErr w:type="gramEnd"/>
+            <w:r>
+              <w:rPr>
+                <w:rFonts w:ascii="Times New Roman" w:eastAsia="Times New Roman" w:hAnsi="Times New Roman" w:cs="Times New Roman"/>
+                <w:b/>
+                <w:kern w:val="0"/>
+                <w:sz w:val="24"/>
+                <w:szCs w:val="20"/>
+                <w14:ligatures w14:val="none"/>
+              </w:rPr>
+              <w:t>/</w:t>
             </w:r>
             <w:r>
               <w:rPr>
@@ -1789,7 +1836,7 @@
                 <w:szCs w:val="20"/>
                 <w14:ligatures w14:val="none"/>
               </w:rPr>
-              <w:t>23</w:t>
+              <w:t>2</w:t>
             </w:r>
             <w:r>
               <w:rPr>
@@ -1800,7 +1847,7 @@
                 <w:szCs w:val="20"/>
                 <w14:ligatures w14:val="none"/>
               </w:rPr>
-              <w:t>.0</w:t>
+              <w:t>4</w:t>
             </w:r>
             <w:r>
               <w:rPr>
@@ -1811,7 +1858,18 @@
                 <w:szCs w:val="20"/>
                 <w14:ligatures w14:val="none"/>
               </w:rPr>
-              <w:t>9</w:t>
+              <w:t>.0</w:t>
+            </w:r>
+            <w:r>
+              <w:rPr>
+                <w:rFonts w:ascii="Times New Roman" w:eastAsia="Times New Roman" w:hAnsi="Times New Roman" w:cs="Times New Roman"/>
+                <w:color w:val="FF0000"/>
+                <w:kern w:val="0"/>
+                <w:sz w:val="24"/>
+                <w:szCs w:val="20"/>
+                <w14:ligatures w14:val="none"/>
+              </w:rPr>
+              <w:t>2</w:t>
             </w:r>
             <w:r>
               <w:rPr>
@@ -1902,7 +1960,7 @@
                 <w:szCs w:val="20"/>
                 <w14:ligatures w14:val="none"/>
               </w:rPr>
-              <w:t>23</w:t>
+              <w:t>2</w:t>
             </w:r>
             <w:r>
               <w:rPr>
@@ -1913,7 +1971,7 @@
                 <w:szCs w:val="20"/>
                 <w14:ligatures w14:val="none"/>
               </w:rPr>
-              <w:t>.</w:t>
+              <w:t>4.05</w:t>
             </w:r>
             <w:r>
               <w:rPr>
@@ -1924,7 +1982,7 @@
                 <w:szCs w:val="20"/>
                 <w14:ligatures w14:val="none"/>
               </w:rPr>
-              <w:t>11</w:t>
+              <w:t>.</w:t>
             </w:r>
             <w:r>
               <w:rPr>
@@ -1935,18 +1993,7 @@
                 <w:szCs w:val="20"/>
                 <w14:ligatures w14:val="none"/>
               </w:rPr>
-              <w:t>.</w:t>
-            </w:r>
-            <w:r>
-              <w:rPr>
-                <w:rFonts w:ascii="Times New Roman" w:eastAsia="Times New Roman" w:hAnsi="Times New Roman" w:cs="Times New Roman"/>
-                <w:color w:val="FF0000"/>
-                <w:kern w:val="0"/>
-                <w:sz w:val="24"/>
-                <w:szCs w:val="20"/>
-                <w14:ligatures w14:val="none"/>
-              </w:rPr>
-              <w:t>17</w:t>
+              <w:t>03</w:t>
             </w:r>
             <w:r>
               <w:rPr>
@@ -2008,7 +2055,7 @@
                 <w:szCs w:val="20"/>
                 <w14:ligatures w14:val="none"/>
               </w:rPr>
-              <w:t>23</w:t>
+              <w:t>2</w:t>
             </w:r>
             <w:r>
               <w:rPr>
@@ -2019,51 +2066,7 @@
                 <w:szCs w:val="20"/>
                 <w14:ligatures w14:val="none"/>
               </w:rPr>
-              <w:t>.</w:t>
-            </w:r>
-            <w:r>
-              <w:rPr>
-                <w:rFonts w:ascii="Times New Roman" w:eastAsia="Times New Roman" w:hAnsi="Times New Roman" w:cs="Times New Roman"/>
-                <w:color w:val="FF0000"/>
-                <w:kern w:val="0"/>
-                <w:sz w:val="24"/>
-                <w:szCs w:val="20"/>
-                <w14:ligatures w14:val="none"/>
-              </w:rPr>
-              <w:t>1</w:t>
-            </w:r>
-            <w:r>
-              <w:rPr>
-                <w:rFonts w:ascii="Times New Roman" w:eastAsia="Times New Roman" w:hAnsi="Times New Roman" w:cs="Times New Roman"/>
-                <w:color w:val="FF0000"/>
-                <w:kern w:val="0"/>
-                <w:sz w:val="24"/>
-                <w:szCs w:val="20"/>
-                <w14:ligatures w14:val="none"/>
-              </w:rPr>
-              <w:t>2</w:t>
-            </w:r>
-            <w:r>
-              <w:rPr>
-                <w:rFonts w:ascii="Times New Roman" w:eastAsia="Times New Roman" w:hAnsi="Times New Roman" w:cs="Times New Roman"/>
-                <w:color w:val="FF0000"/>
-                <w:kern w:val="0"/>
-                <w:sz w:val="24"/>
-                <w:szCs w:val="20"/>
-                <w14:ligatures w14:val="none"/>
-              </w:rPr>
-              <w:t>.</w:t>
-            </w:r>
-            <w:r>
-              <w:rPr>
-                <w:rFonts w:ascii="Times New Roman" w:eastAsia="Times New Roman" w:hAnsi="Times New Roman" w:cs="Times New Roman"/>
-                <w:color w:val="FF0000"/>
-                <w:kern w:val="0"/>
-                <w:sz w:val="24"/>
-                <w:szCs w:val="20"/>
-                <w14:ligatures w14:val="none"/>
-              </w:rPr>
-              <w:t>05</w:t>
+              <w:t>4.05.03</w:t>
             </w:r>
             <w:r>
               <w:rPr>
@@ -2824,7 +2827,7 @@
           <w:szCs w:val="20"/>
           <w14:ligatures w14:val="none"/>
         </w:rPr>
-        <w:t>dátum,  tervezésvezető aláírása</w:t>
+        <w:t>dátum, tervezésvezető aláírása</w:t>
       </w:r>
     </w:p>
     <w:p>
@@ -3189,6 +3192,7 @@
         </w:rPr>
         <w:tab/>
       </w:r>
+      <w:proofErr w:type="gramStart"/>
       <w:r>
         <w:rPr>
           <w:rFonts w:ascii="Times New Roman" w:eastAsia="Times New Roman" w:hAnsi="Times New Roman" w:cs="Times New Roman"/>
@@ -3198,7 +3202,18 @@
           <w14:ligatures w14:val="none"/>
         </w:rPr>
         <w:tab/>
-        <w:t>….. szövegoldalt,</w:t>
+        <w:t>….</w:t>
+      </w:r>
+      <w:proofErr w:type="gramEnd"/>
+      <w:r>
+        <w:rPr>
+          <w:rFonts w:ascii="Times New Roman" w:eastAsia="Times New Roman" w:hAnsi="Times New Roman" w:cs="Times New Roman"/>
+          <w:kern w:val="0"/>
+          <w:sz w:val="24"/>
+          <w:szCs w:val="20"/>
+          <w14:ligatures w14:val="none"/>
+        </w:rPr>
+        <w:t>. szövegoldalt,</w:t>
       </w:r>
     </w:p>
     <w:p>
@@ -3740,7 +3755,18 @@
           <w14:ligatures w14:val="none"/>
         </w:rPr>
         <w:tab/>
-        <w:t xml:space="preserve">a bíráló javaslata:  </w:t>
+        <w:t xml:space="preserve">a bíráló </w:t>
+      </w:r>
+      <w:proofErr w:type="gramStart"/>
+      <w:r>
+        <w:rPr>
+          <w:rFonts w:ascii="Times New Roman" w:eastAsia="Times New Roman" w:hAnsi="Times New Roman" w:cs="Times New Roman"/>
+          <w:kern w:val="0"/>
+          <w:sz w:val="24"/>
+          <w:szCs w:val="20"/>
+          <w14:ligatures w14:val="none"/>
+        </w:rPr>
+        <w:t xml:space="preserve">javaslata:  </w:t>
       </w:r>
       <w:r>
         <w:rPr>
@@ -3750,7 +3776,18 @@
           <w:szCs w:val="20"/>
           <w14:ligatures w14:val="none"/>
         </w:rPr>
-        <w:t>___________________________________</w:t>
+        <w:t>_</w:t>
+      </w:r>
+      <w:proofErr w:type="gramEnd"/>
+      <w:r>
+        <w:rPr>
+          <w:rFonts w:ascii="Times New Roman" w:eastAsia="Times New Roman" w:hAnsi="Times New Roman" w:cs="Times New Roman"/>
+          <w:kern w:val="0"/>
+          <w:sz w:val="20"/>
+          <w:szCs w:val="20"/>
+          <w14:ligatures w14:val="none"/>
+        </w:rPr>
+        <w:t>__________________________________</w:t>
       </w:r>
     </w:p>
     <w:p>
@@ -4142,7 +4179,21 @@
         <w:rPr>
           <w:rFonts w:ascii="Times New Roman" w:hAnsi="Times New Roman" w:cs="Times New Roman"/>
         </w:rPr>
-        <w:t>Alulírott ……………………………………………………….; Neptun-kód:…………………</w:t>
+        <w:t>Alulírott …………………………………………………</w:t>
+      </w:r>
+      <w:proofErr w:type="gramStart"/>
+      <w:r>
+        <w:rPr>
+          <w:rFonts w:ascii="Times New Roman" w:hAnsi="Times New Roman" w:cs="Times New Roman"/>
+        </w:rPr>
+        <w:t>…….</w:t>
+      </w:r>
+      <w:proofErr w:type="gramEnd"/>
+      <w:r>
+        <w:rPr>
+          <w:rFonts w:ascii="Times New Roman" w:hAnsi="Times New Roman" w:cs="Times New Roman"/>
+        </w:rPr>
+        <w:t>; Neptun-kód:…………………</w:t>
       </w:r>
     </w:p>
     <w:p>
@@ -4418,11 +4469,19 @@
           <w:rFonts w:ascii="Times New Roman" w:hAnsi="Times New Roman" w:cs="Times New Roman"/>
         </w:rPr>
       </w:pPr>
-      <w:r>
-        <w:rPr>
-          <w:rFonts w:ascii="Times New Roman" w:hAnsi="Times New Roman" w:cs="Times New Roman"/>
-        </w:rPr>
-        <w:t>Miskolc,.............év ………………..hó ………..nap</w:t>
+      <w:proofErr w:type="gramStart"/>
+      <w:r>
+        <w:rPr>
+          <w:rFonts w:ascii="Times New Roman" w:hAnsi="Times New Roman" w:cs="Times New Roman"/>
+        </w:rPr>
+        <w:t>Miskolc,.............</w:t>
+      </w:r>
+      <w:proofErr w:type="gramEnd"/>
+      <w:r>
+        <w:rPr>
+          <w:rFonts w:ascii="Times New Roman" w:hAnsi="Times New Roman" w:cs="Times New Roman"/>
+        </w:rPr>
+        <w:t>év ………………..hó ………..nap</w:t>
       </w:r>
     </w:p>
     <w:p>
@@ -13114,7 +13173,25 @@
           <w:sz w:val="24"/>
           <w:szCs w:val="24"/>
         </w:rPr>
-        <w:t xml:space="preserve"> (Generative Pre-trained Transformers)</w:t>
+        <w:t xml:space="preserve"> (Generative </w:t>
+      </w:r>
+      <w:proofErr w:type="gramStart"/>
+      <w:r>
+        <w:rPr>
+          <w:rFonts w:ascii="Times New Roman" w:hAnsi="Times New Roman" w:cs="Times New Roman"/>
+          <w:sz w:val="24"/>
+          <w:szCs w:val="24"/>
+        </w:rPr>
+        <w:t>Pre-trained</w:t>
+      </w:r>
+      <w:proofErr w:type="gramEnd"/>
+      <w:r>
+        <w:rPr>
+          <w:rFonts w:ascii="Times New Roman" w:hAnsi="Times New Roman" w:cs="Times New Roman"/>
+          <w:sz w:val="24"/>
+          <w:szCs w:val="24"/>
+        </w:rPr>
+        <w:t xml:space="preserve"> Transformers)</w:t>
       </w:r>
       <w:r>
         <w:rPr>
@@ -23068,13 +23145,13 @@
       <w:pPr>
         <w:pStyle w:val="szakdogacmsor1"/>
       </w:pPr>
-      <w:bookmarkStart w:id="27" w:name="_Hlk152515114"/>
-      <w:bookmarkStart w:id="28" w:name="_Toc165917238"/>
+      <w:bookmarkStart w:id="27" w:name="_Toc165917238"/>
+      <w:bookmarkStart w:id="28" w:name="_Hlk152515114"/>
       <w:r>
         <w:lastRenderedPageBreak/>
         <w:t>A Spyder konfigurációja</w:t>
       </w:r>
-      <w:bookmarkEnd w:id="28"/>
+      <w:bookmarkEnd w:id="27"/>
     </w:p>
     <w:p>
       <w:pPr>
@@ -24648,7 +24725,7 @@
         </w:rPr>
         <w:t>a hibakeresések során is egyszerűbb volt a pip-et használni a package-ek törlésére, frissítésére és újak telepítésére.</w:t>
       </w:r>
-      <w:bookmarkEnd w:id="27"/>
+      <w:bookmarkEnd w:id="28"/>
     </w:p>
     <w:p>
       <w:pPr>
@@ -26471,6 +26548,7 @@
         </w:rPr>
         <w:t xml:space="preserve"> (pl a párbeszédeket jelző </w:t>
       </w:r>
+      <w:proofErr w:type="gramStart"/>
       <w:r>
         <w:rPr>
           <w:sz w:val="24"/>
@@ -26481,7 +26559,14 @@
         <w:rPr>
           <w:sz w:val="24"/>
         </w:rPr>
-        <w:t xml:space="preserve"> nyilak is)</w:t>
+        <w:t xml:space="preserve"> nyilak</w:t>
+      </w:r>
+      <w:proofErr w:type="gramEnd"/>
+      <w:r>
+        <w:rPr>
+          <w:sz w:val="24"/>
+        </w:rPr>
+        <w:t xml:space="preserve"> is)</w:t>
       </w:r>
       <w:r>
         <w:rPr>
@@ -27050,7 +27135,14 @@
         <w:rPr>
           <w:sz w:val="24"/>
         </w:rPr>
-        <w:t>párbeszédek elején és végén megtalálható</w:t>
+        <w:t xml:space="preserve">párbeszédek elején és végén </w:t>
+      </w:r>
+      <w:proofErr w:type="gramStart"/>
+      <w:r>
+        <w:rPr>
+          <w:sz w:val="24"/>
+        </w:rPr>
+        <w:t>megtalálható</w:t>
       </w:r>
       <w:r>
         <w:rPr>
@@ -27064,6 +27156,7 @@
         </w:rPr>
         <w:t>’</w:t>
       </w:r>
+      <w:proofErr w:type="gramEnd"/>
       <w:r>
         <w:rPr>
           <w:sz w:val="24"/>
@@ -29178,7 +29271,29 @@
           <w:sz w:val="24"/>
           <w:szCs w:val="24"/>
         </w:rPr>
-        <w:t xml:space="preserve">summarization_LSI_SVD_1_topic, </w:t>
+        <w:t>summarization_LSI_SVD_1_</w:t>
+      </w:r>
+      <w:proofErr w:type="gramStart"/>
+      <w:r>
+        <w:rPr>
+          <w:rFonts w:ascii="Times New Roman" w:hAnsi="Times New Roman" w:cs="Times New Roman"/>
+          <w:i/>
+          <w:iCs/>
+          <w:sz w:val="24"/>
+          <w:szCs w:val="24"/>
+        </w:rPr>
+        <w:t>topic,</w:t>
+      </w:r>
+      <w:proofErr w:type="gramEnd"/>
+      <w:r>
+        <w:rPr>
+          <w:rFonts w:ascii="Times New Roman" w:hAnsi="Times New Roman" w:cs="Times New Roman"/>
+          <w:i/>
+          <w:iCs/>
+          <w:sz w:val="24"/>
+          <w:szCs w:val="24"/>
+        </w:rPr>
+        <w:t xml:space="preserve"> </w:t>
       </w:r>
       <w:r>
         <w:rPr>
@@ -29802,7 +29917,21 @@
         <w:rPr>
           <w:sz w:val="24"/>
         </w:rPr>
-        <w:t>azon oldalak halmazát jelöli, amelyek erre a csúcsra/oldalra mutatnak, Out(V</w:t>
+        <w:t xml:space="preserve">azon oldalak halmazát jelöli, amelyek erre a csúcsra/oldalra mutatnak, </w:t>
+      </w:r>
+      <w:proofErr w:type="gramStart"/>
+      <w:r>
+        <w:rPr>
+          <w:sz w:val="24"/>
+        </w:rPr>
+        <w:t>Out(</w:t>
+      </w:r>
+      <w:proofErr w:type="gramEnd"/>
+      <w:r>
+        <w:rPr>
+          <w:sz w:val="24"/>
+        </w:rPr>
+        <w:t>V</w:t>
       </w:r>
       <w:r>
         <w:rPr>
@@ -31174,8 +31303,9 @@
           <w:sz w:val="24"/>
           <w:szCs w:val="24"/>
         </w:rPr>
-        <w:t>, … , c</w:t>
-      </w:r>
+        <w:t xml:space="preserve">, </w:t>
+      </w:r>
+      <w:proofErr w:type="gramStart"/>
       <w:r>
         <w:rPr>
           <w:rFonts w:ascii="Times New Roman" w:hAnsi="Times New Roman" w:cs="Times New Roman"/>
@@ -31184,10 +31314,10 @@
           <w:kern w:val="0"/>
           <w:sz w:val="24"/>
           <w:szCs w:val="24"/>
-          <w:vertAlign w:val="subscript"/>
-        </w:rPr>
-        <w:t>n</w:t>
-      </w:r>
+        </w:rPr>
+        <w:t>… ,</w:t>
+      </w:r>
+      <w:proofErr w:type="gramEnd"/>
       <w:r>
         <w:rPr>
           <w:rFonts w:ascii="Times New Roman" w:hAnsi="Times New Roman" w:cs="Times New Roman"/>
@@ -31197,7 +31327,7 @@
           <w:sz w:val="24"/>
           <w:szCs w:val="24"/>
         </w:rPr>
-        <w:t>})</w:t>
+        <w:t xml:space="preserve"> c</w:t>
       </w:r>
       <w:r>
         <w:rPr>
@@ -31207,45 +31337,47 @@
           <w:kern w:val="0"/>
           <w:sz w:val="24"/>
           <w:szCs w:val="24"/>
-        </w:rPr>
-        <w:t xml:space="preserve"> </w:t>
-      </w:r>
-      <w:r>
-        <w:rPr>
-          <w:rFonts w:ascii="Times New Roman" w:hAnsi="Times New Roman" w:cs="Times New Roman"/>
-          <w:sz w:val="24"/>
-          <w:szCs w:val="24"/>
-        </w:rPr>
-        <w:t xml:space="preserve"> lévő kategóriába</w:t>
-      </w:r>
-      <w:r>
-        <w:rPr>
-          <w:rFonts w:ascii="Times New Roman" w:hAnsi="Times New Roman" w:cs="Times New Roman"/>
-          <w:sz w:val="24"/>
-          <w:szCs w:val="24"/>
-        </w:rPr>
-        <w:t xml:space="preserve"> </w:t>
+          <w:vertAlign w:val="subscript"/>
+        </w:rPr>
+        <w:t>n</w:t>
       </w:r>
       <w:r>
         <w:rPr>
           <w:rFonts w:ascii="Times New Roman" w:hAnsi="Times New Roman" w:cs="Times New Roman"/>
           <w:i/>
           <w:iCs/>
-          <w:sz w:val="24"/>
-          <w:szCs w:val="24"/>
-        </w:rPr>
-        <w:t>(C</w:t>
+          <w:kern w:val="0"/>
+          <w:sz w:val="24"/>
+          <w:szCs w:val="24"/>
+        </w:rPr>
+        <w:t>})</w:t>
       </w:r>
       <w:r>
         <w:rPr>
           <w:rFonts w:ascii="Times New Roman" w:hAnsi="Times New Roman" w:cs="Times New Roman"/>
           <w:i/>
           <w:iCs/>
-          <w:sz w:val="24"/>
-          <w:szCs w:val="24"/>
-          <w:vertAlign w:val="subscript"/>
-        </w:rPr>
-        <w:t>x</w:t>
+          <w:kern w:val="0"/>
+          <w:sz w:val="24"/>
+          <w:szCs w:val="24"/>
+        </w:rPr>
+        <w:t xml:space="preserve"> </w:t>
+      </w:r>
+      <w:r>
+        <w:rPr>
+          <w:rFonts w:ascii="Times New Roman" w:hAnsi="Times New Roman" w:cs="Times New Roman"/>
+          <w:sz w:val="24"/>
+          <w:szCs w:val="24"/>
+        </w:rPr>
+        <w:t xml:space="preserve"> lévő kategóriába</w:t>
+      </w:r>
+      <w:r>
+        <w:rPr>
+          <w:rFonts w:ascii="Times New Roman" w:hAnsi="Times New Roman" w:cs="Times New Roman"/>
+          <w:sz w:val="24"/>
+          <w:szCs w:val="24"/>
+        </w:rPr>
+        <w:t xml:space="preserve"> </w:t>
       </w:r>
       <w:r>
         <w:rPr>
@@ -31255,23 +31387,7 @@
           <w:sz w:val="24"/>
           <w:szCs w:val="24"/>
         </w:rPr>
-        <w:t>)</w:t>
-      </w:r>
-      <w:r>
-        <w:rPr>
-          <w:rFonts w:ascii="Times New Roman" w:hAnsi="Times New Roman" w:cs="Times New Roman"/>
-          <w:sz w:val="24"/>
-          <w:szCs w:val="24"/>
-        </w:rPr>
-        <w:t xml:space="preserve"> besorolni</w:t>
-      </w:r>
-      <w:r>
-        <w:rPr>
-          <w:rFonts w:ascii="Times New Roman" w:hAnsi="Times New Roman" w:cs="Times New Roman"/>
-          <w:sz w:val="24"/>
-          <w:szCs w:val="24"/>
-        </w:rPr>
-        <w:t>, egy szövegosztályozási rendszer segítségével (</w:t>
+        <w:t>(C</w:t>
       </w:r>
       <w:r>
         <w:rPr>
@@ -31280,16 +31396,9 @@
           <w:iCs/>
           <w:sz w:val="24"/>
           <w:szCs w:val="24"/>
-        </w:rPr>
-        <w:t>T</w:t>
-      </w:r>
-      <w:r>
-        <w:rPr>
-          <w:rFonts w:ascii="Times New Roman" w:hAnsi="Times New Roman" w:cs="Times New Roman"/>
-          <w:sz w:val="24"/>
-          <w:szCs w:val="24"/>
-        </w:rPr>
-        <w:t xml:space="preserve">). Így a hozzárendelés függvénye a következő: </w:t>
+          <w:vertAlign w:val="subscript"/>
+        </w:rPr>
+        <w:t>x</w:t>
       </w:r>
       <w:r>
         <w:rPr>
@@ -31299,7 +31408,23 @@
           <w:sz w:val="24"/>
           <w:szCs w:val="24"/>
         </w:rPr>
-        <w:t>T : D → C</w:t>
+        <w:t>)</w:t>
+      </w:r>
+      <w:r>
+        <w:rPr>
+          <w:rFonts w:ascii="Times New Roman" w:hAnsi="Times New Roman" w:cs="Times New Roman"/>
+          <w:sz w:val="24"/>
+          <w:szCs w:val="24"/>
+        </w:rPr>
+        <w:t xml:space="preserve"> besorolni</w:t>
+      </w:r>
+      <w:r>
+        <w:rPr>
+          <w:rFonts w:ascii="Times New Roman" w:hAnsi="Times New Roman" w:cs="Times New Roman"/>
+          <w:sz w:val="24"/>
+          <w:szCs w:val="24"/>
+        </w:rPr>
+        <w:t>, egy szövegosztályozási rendszer segítségével (</w:t>
       </w:r>
       <w:r>
         <w:rPr>
@@ -31308,10 +31433,18 @@
           <w:iCs/>
           <w:sz w:val="24"/>
           <w:szCs w:val="24"/>
-          <w:vertAlign w:val="subscript"/>
-        </w:rPr>
-        <w:t>x</w:t>
-      </w:r>
+        </w:rPr>
+        <w:t>T</w:t>
+      </w:r>
+      <w:r>
+        <w:rPr>
+          <w:rFonts w:ascii="Times New Roman" w:hAnsi="Times New Roman" w:cs="Times New Roman"/>
+          <w:sz w:val="24"/>
+          <w:szCs w:val="24"/>
+        </w:rPr>
+        <w:t xml:space="preserve">). Így a hozzárendelés függvénye a következő: </w:t>
+      </w:r>
+      <w:proofErr w:type="gramStart"/>
       <w:r>
         <w:rPr>
           <w:rFonts w:ascii="Times New Roman" w:hAnsi="Times New Roman" w:cs="Times New Roman"/>
@@ -31320,6 +31453,38 @@
           <w:sz w:val="24"/>
           <w:szCs w:val="24"/>
         </w:rPr>
+        <w:t>T :</w:t>
+      </w:r>
+      <w:proofErr w:type="gramEnd"/>
+      <w:r>
+        <w:rPr>
+          <w:rFonts w:ascii="Times New Roman" w:hAnsi="Times New Roman" w:cs="Times New Roman"/>
+          <w:i/>
+          <w:iCs/>
+          <w:sz w:val="24"/>
+          <w:szCs w:val="24"/>
+        </w:rPr>
+        <w:t xml:space="preserve"> D → C</w:t>
+      </w:r>
+      <w:r>
+        <w:rPr>
+          <w:rFonts w:ascii="Times New Roman" w:hAnsi="Times New Roman" w:cs="Times New Roman"/>
+          <w:i/>
+          <w:iCs/>
+          <w:sz w:val="24"/>
+          <w:szCs w:val="24"/>
+          <w:vertAlign w:val="subscript"/>
+        </w:rPr>
+        <w:t>x</w:t>
+      </w:r>
+      <w:r>
+        <w:rPr>
+          <w:rFonts w:ascii="Times New Roman" w:hAnsi="Times New Roman" w:cs="Times New Roman"/>
+          <w:i/>
+          <w:iCs/>
+          <w:sz w:val="24"/>
+          <w:szCs w:val="24"/>
+        </w:rPr>
         <w:t>.</w:t>
       </w:r>
     </w:p>
@@ -31870,7 +32035,25 @@
           <w:sz w:val="24"/>
           <w:szCs w:val="24"/>
         </w:rPr>
-        <w:t>2), … , (</w:t>
+        <w:t xml:space="preserve">2), </w:t>
+      </w:r>
+      <w:proofErr w:type="gramStart"/>
+      <w:r>
+        <w:rPr>
+          <w:rFonts w:ascii="Times New Roman" w:hAnsi="Times New Roman" w:cs="Times New Roman"/>
+          <w:sz w:val="24"/>
+          <w:szCs w:val="24"/>
+        </w:rPr>
+        <w:t>… ,</w:t>
+      </w:r>
+      <w:proofErr w:type="gramEnd"/>
+      <w:r>
+        <w:rPr>
+          <w:rFonts w:ascii="Times New Roman" w:hAnsi="Times New Roman" w:cs="Times New Roman"/>
+          <w:sz w:val="24"/>
+          <w:szCs w:val="24"/>
+        </w:rPr>
+        <w:t xml:space="preserve"> (</w:t>
       </w:r>
       <w:r>
         <w:rPr>
@@ -32057,8 +32240,9 @@
           <w:sz w:val="24"/>
           <w:szCs w:val="24"/>
         </w:rPr>
-        <w:t>, … , c</w:t>
-      </w:r>
+        <w:t xml:space="preserve">, </w:t>
+      </w:r>
+      <w:proofErr w:type="gramStart"/>
       <w:r>
         <w:rPr>
           <w:rFonts w:ascii="Times New Roman" w:hAnsi="Times New Roman" w:cs="Times New Roman"/>
@@ -32066,18 +32250,10 @@
           <w:iCs/>
           <w:sz w:val="24"/>
           <w:szCs w:val="24"/>
-          <w:vertAlign w:val="subscript"/>
-        </w:rPr>
-        <w:t>n</w:t>
-      </w:r>
-      <w:r>
-        <w:rPr>
-          <w:rFonts w:ascii="Times New Roman" w:hAnsi="Times New Roman" w:cs="Times New Roman"/>
-          <w:sz w:val="24"/>
-          <w:szCs w:val="24"/>
-        </w:rPr>
-        <w:t xml:space="preserve">, vagyis </w:t>
-      </w:r>
+        </w:rPr>
+        <w:t>… ,</w:t>
+      </w:r>
+      <w:proofErr w:type="gramEnd"/>
       <w:r>
         <w:rPr>
           <w:rFonts w:ascii="Times New Roman" w:hAnsi="Times New Roman" w:cs="Times New Roman"/>
@@ -32086,7 +32262,7 @@
           <w:sz w:val="24"/>
           <w:szCs w:val="24"/>
         </w:rPr>
-        <w:t>c</w:t>
+        <w:t xml:space="preserve"> c</w:t>
       </w:r>
       <w:r>
         <w:rPr>
@@ -32097,7 +32273,15 @@
           <w:szCs w:val="24"/>
           <w:vertAlign w:val="subscript"/>
         </w:rPr>
-        <w:t>x</w:t>
+        <w:t>n</w:t>
+      </w:r>
+      <w:r>
+        <w:rPr>
+          <w:rFonts w:ascii="Times New Roman" w:hAnsi="Times New Roman" w:cs="Times New Roman"/>
+          <w:sz w:val="24"/>
+          <w:szCs w:val="24"/>
+        </w:rPr>
+        <w:t xml:space="preserve">, vagyis </w:t>
       </w:r>
       <w:r>
         <w:rPr>
@@ -32107,23 +32291,7 @@
           <w:sz w:val="24"/>
           <w:szCs w:val="24"/>
         </w:rPr>
-        <w:t xml:space="preserve"> </w:t>
-      </w:r>
-      <w:r>
-        <w:rPr>
-          <w:rFonts w:ascii="Cambria Math" w:hAnsi="Cambria Math" w:cs="Cambria Math"/>
-          <w:sz w:val="24"/>
-          <w:szCs w:val="24"/>
-        </w:rPr>
-        <w:t>∈</w:t>
-      </w:r>
-      <w:r>
-        <w:rPr>
-          <w:rFonts w:ascii="Times New Roman" w:hAnsi="Times New Roman" w:cs="Times New Roman"/>
-          <w:sz w:val="24"/>
-          <w:szCs w:val="24"/>
-        </w:rPr>
-        <w:t xml:space="preserve"> </w:t>
+        <w:t>c</w:t>
       </w:r>
       <w:r>
         <w:rPr>
@@ -32132,16 +32300,9 @@
           <w:iCs/>
           <w:sz w:val="24"/>
           <w:szCs w:val="24"/>
-        </w:rPr>
-        <w:t xml:space="preserve">C </w:t>
-      </w:r>
-      <w:r>
-        <w:rPr>
-          <w:rFonts w:ascii="Times New Roman" w:hAnsi="Times New Roman" w:cs="Times New Roman"/>
-          <w:sz w:val="24"/>
-          <w:szCs w:val="24"/>
-        </w:rPr>
-        <w:t>= {</w:t>
+          <w:vertAlign w:val="subscript"/>
+        </w:rPr>
+        <w:t>x</w:t>
       </w:r>
       <w:r>
         <w:rPr>
@@ -32151,15 +32312,23 @@
           <w:sz w:val="24"/>
           <w:szCs w:val="24"/>
         </w:rPr>
-        <w:t>c</w:t>
-      </w:r>
-      <w:r>
-        <w:rPr>
-          <w:rFonts w:ascii="Times New Roman" w:hAnsi="Times New Roman" w:cs="Times New Roman"/>
-          <w:sz w:val="24"/>
-          <w:szCs w:val="24"/>
-        </w:rPr>
-        <w:t xml:space="preserve">1, </w:t>
+        <w:t xml:space="preserve"> </w:t>
+      </w:r>
+      <w:r>
+        <w:rPr>
+          <w:rFonts w:ascii="Cambria Math" w:hAnsi="Cambria Math" w:cs="Cambria Math"/>
+          <w:sz w:val="24"/>
+          <w:szCs w:val="24"/>
+        </w:rPr>
+        <w:t>∈</w:t>
+      </w:r>
+      <w:r>
+        <w:rPr>
+          <w:rFonts w:ascii="Times New Roman" w:hAnsi="Times New Roman" w:cs="Times New Roman"/>
+          <w:sz w:val="24"/>
+          <w:szCs w:val="24"/>
+        </w:rPr>
+        <w:t xml:space="preserve"> </w:t>
       </w:r>
       <w:r>
         <w:rPr>
@@ -32169,15 +32338,15 @@
           <w:sz w:val="24"/>
           <w:szCs w:val="24"/>
         </w:rPr>
-        <w:t>c</w:t>
-      </w:r>
-      <w:r>
-        <w:rPr>
-          <w:rFonts w:ascii="Times New Roman" w:hAnsi="Times New Roman" w:cs="Times New Roman"/>
-          <w:sz w:val="24"/>
-          <w:szCs w:val="24"/>
-        </w:rPr>
-        <w:t xml:space="preserve">2, … , </w:t>
+        <w:t xml:space="preserve">C </w:t>
+      </w:r>
+      <w:r>
+        <w:rPr>
+          <w:rFonts w:ascii="Times New Roman" w:hAnsi="Times New Roman" w:cs="Times New Roman"/>
+          <w:sz w:val="24"/>
+          <w:szCs w:val="24"/>
+        </w:rPr>
+        <w:t>= {</w:t>
       </w:r>
       <w:r>
         <w:rPr>
@@ -32187,23 +32356,15 @@
           <w:sz w:val="24"/>
           <w:szCs w:val="24"/>
         </w:rPr>
-        <w:t>cn</w:t>
-      </w:r>
-      <w:r>
-        <w:rPr>
-          <w:rFonts w:ascii="Times New Roman" w:hAnsi="Times New Roman" w:cs="Times New Roman"/>
-          <w:sz w:val="24"/>
-          <w:szCs w:val="24"/>
-        </w:rPr>
-        <w:t>}</w:t>
-      </w:r>
-      <w:r>
-        <w:rPr>
-          <w:rFonts w:ascii="Times New Roman" w:hAnsi="Times New Roman" w:cs="Times New Roman"/>
-          <w:sz w:val="24"/>
-          <w:szCs w:val="24"/>
-        </w:rPr>
-        <w:t xml:space="preserve">. A </w:t>
+        <w:t>c</w:t>
+      </w:r>
+      <w:r>
+        <w:rPr>
+          <w:rFonts w:ascii="Times New Roman" w:hAnsi="Times New Roman" w:cs="Times New Roman"/>
+          <w:sz w:val="24"/>
+          <w:szCs w:val="24"/>
+        </w:rPr>
+        <w:t xml:space="preserve">1, </w:t>
       </w:r>
       <w:r>
         <w:rPr>
@@ -32218,21 +32379,36 @@
       <w:r>
         <w:rPr>
           <w:rFonts w:ascii="Times New Roman" w:hAnsi="Times New Roman" w:cs="Times New Roman"/>
+          <w:sz w:val="24"/>
+          <w:szCs w:val="24"/>
+        </w:rPr>
+        <w:t xml:space="preserve">2, … , </w:t>
+      </w:r>
+      <w:r>
+        <w:rPr>
+          <w:rFonts w:ascii="Times New Roman" w:hAnsi="Times New Roman" w:cs="Times New Roman"/>
           <w:i/>
           <w:iCs/>
           <w:sz w:val="24"/>
           <w:szCs w:val="24"/>
-          <w:vertAlign w:val="subscript"/>
-        </w:rPr>
-        <w:t>x</w:t>
-      </w:r>
-      <w:r>
-        <w:rPr>
-          <w:rFonts w:ascii="Times New Roman" w:hAnsi="Times New Roman" w:cs="Times New Roman"/>
-          <w:sz w:val="24"/>
-          <w:szCs w:val="24"/>
-        </w:rPr>
-        <w:t xml:space="preserve"> jelöli az </w:t>
+        </w:rPr>
+        <w:t>cn</w:t>
+      </w:r>
+      <w:r>
+        <w:rPr>
+          <w:rFonts w:ascii="Times New Roman" w:hAnsi="Times New Roman" w:cs="Times New Roman"/>
+          <w:sz w:val="24"/>
+          <w:szCs w:val="24"/>
+        </w:rPr>
+        <w:t>}</w:t>
+      </w:r>
+      <w:r>
+        <w:rPr>
+          <w:rFonts w:ascii="Times New Roman" w:hAnsi="Times New Roman" w:cs="Times New Roman"/>
+          <w:sz w:val="24"/>
+          <w:szCs w:val="24"/>
+        </w:rPr>
+        <w:t xml:space="preserve">. A </w:t>
       </w:r>
       <w:r>
         <w:rPr>
@@ -32242,15 +32418,7 @@
           <w:sz w:val="24"/>
           <w:szCs w:val="24"/>
         </w:rPr>
-        <w:t>x</w:t>
-      </w:r>
-      <w:r>
-        <w:rPr>
-          <w:rFonts w:ascii="Times New Roman" w:hAnsi="Times New Roman" w:cs="Times New Roman"/>
-          <w:sz w:val="24"/>
-          <w:szCs w:val="24"/>
-        </w:rPr>
-        <w:t xml:space="preserve"> dokumentum címkéjét, a </w:t>
+        <w:t>c</w:t>
       </w:r>
       <w:r>
         <w:rPr>
@@ -32259,16 +32427,17 @@
           <w:iCs/>
           <w:sz w:val="24"/>
           <w:szCs w:val="24"/>
-        </w:rPr>
-        <w:t>C</w:t>
-      </w:r>
-      <w:r>
-        <w:rPr>
-          <w:rFonts w:ascii="Times New Roman" w:hAnsi="Times New Roman" w:cs="Times New Roman"/>
-          <w:sz w:val="24"/>
-          <w:szCs w:val="24"/>
-        </w:rPr>
-        <w:t xml:space="preserve"> pedig az összes lehetséges kategória halmazát képviseli, minden dokumentum ezek közül kaphatja meg az egyik címkét. Miután rendelkezünk a minta dokumentum-címke párokkal, definiálhatunk egy </w:t>
+          <w:vertAlign w:val="subscript"/>
+        </w:rPr>
+        <w:t>x</w:t>
+      </w:r>
+      <w:r>
+        <w:rPr>
+          <w:rFonts w:ascii="Times New Roman" w:hAnsi="Times New Roman" w:cs="Times New Roman"/>
+          <w:sz w:val="24"/>
+          <w:szCs w:val="24"/>
+        </w:rPr>
+        <w:t xml:space="preserve"> jelöli az </w:t>
       </w:r>
       <w:r>
         <w:rPr>
@@ -32278,15 +32447,15 @@
           <w:sz w:val="24"/>
           <w:szCs w:val="24"/>
         </w:rPr>
-        <w:t>F</w:t>
-      </w:r>
-      <w:r>
-        <w:rPr>
-          <w:rFonts w:ascii="Times New Roman" w:hAnsi="Times New Roman" w:cs="Times New Roman"/>
-          <w:sz w:val="24"/>
-          <w:szCs w:val="24"/>
-        </w:rPr>
-        <w:t xml:space="preserve"> felügyelt tanulási algoritmust, amelynek a </w:t>
+        <w:t>x</w:t>
+      </w:r>
+      <w:r>
+        <w:rPr>
+          <w:rFonts w:ascii="Times New Roman" w:hAnsi="Times New Roman" w:cs="Times New Roman"/>
+          <w:sz w:val="24"/>
+          <w:szCs w:val="24"/>
+        </w:rPr>
+        <w:t xml:space="preserve"> dokumentum címkéjét, a </w:t>
       </w:r>
       <w:r>
         <w:rPr>
@@ -32296,15 +32465,15 @@
           <w:sz w:val="24"/>
           <w:szCs w:val="24"/>
         </w:rPr>
-        <w:t>TS</w:t>
-      </w:r>
-      <w:r>
-        <w:rPr>
-          <w:rFonts w:ascii="Times New Roman" w:hAnsi="Times New Roman" w:cs="Times New Roman"/>
-          <w:sz w:val="24"/>
-          <w:szCs w:val="24"/>
-        </w:rPr>
-        <w:t>-en való alkalmazásával építhetünk egy osztályozási modellt (</w:t>
+        <w:t>C</w:t>
+      </w:r>
+      <w:r>
+        <w:rPr>
+          <w:rFonts w:ascii="Times New Roman" w:hAnsi="Times New Roman" w:cs="Times New Roman"/>
+          <w:sz w:val="24"/>
+          <w:szCs w:val="24"/>
+        </w:rPr>
+        <w:t xml:space="preserve"> pedig az összes lehetséges kategória halmazát képviseli, minden dokumentum ezek közül kaphatja meg az egyik címkét. Miután rendelkezünk a minta dokumentum-címke párokkal, definiálhatunk egy </w:t>
       </w:r>
       <w:r>
         <w:rPr>
@@ -32314,6 +32483,42 @@
           <w:sz w:val="24"/>
           <w:szCs w:val="24"/>
         </w:rPr>
+        <w:t>F</w:t>
+      </w:r>
+      <w:r>
+        <w:rPr>
+          <w:rFonts w:ascii="Times New Roman" w:hAnsi="Times New Roman" w:cs="Times New Roman"/>
+          <w:sz w:val="24"/>
+          <w:szCs w:val="24"/>
+        </w:rPr>
+        <w:t xml:space="preserve"> felügyelt tanulási algoritmust, amelynek a </w:t>
+      </w:r>
+      <w:r>
+        <w:rPr>
+          <w:rFonts w:ascii="Times New Roman" w:hAnsi="Times New Roman" w:cs="Times New Roman"/>
+          <w:i/>
+          <w:iCs/>
+          <w:sz w:val="24"/>
+          <w:szCs w:val="24"/>
+        </w:rPr>
+        <w:t>TS</w:t>
+      </w:r>
+      <w:r>
+        <w:rPr>
+          <w:rFonts w:ascii="Times New Roman" w:hAnsi="Times New Roman" w:cs="Times New Roman"/>
+          <w:sz w:val="24"/>
+          <w:szCs w:val="24"/>
+        </w:rPr>
+        <w:t>-en való alkalmazásával építhetünk egy osztályozási modellt (</w:t>
+      </w:r>
+      <w:r>
+        <w:rPr>
+          <w:rFonts w:ascii="Times New Roman" w:hAnsi="Times New Roman" w:cs="Times New Roman"/>
+          <w:i/>
+          <w:iCs/>
+          <w:sz w:val="24"/>
+          <w:szCs w:val="24"/>
+        </w:rPr>
         <w:t>γ</w:t>
       </w:r>
       <w:r>
@@ -32644,6 +32849,7 @@
         </w:rPr>
         <w:t xml:space="preserve"> Ezt előrejelzési folyamatnak nevezzük, és definiálhatjuk úgy, hogy </w:t>
       </w:r>
+      <w:proofErr w:type="gramStart"/>
       <w:r>
         <w:rPr>
           <w:rFonts w:ascii="Times New Roman" w:hAnsi="Times New Roman" w:cs="Times New Roman"/>
@@ -32660,7 +32866,16 @@
           <w:sz w:val="24"/>
           <w:szCs w:val="24"/>
         </w:rPr>
-        <w:t xml:space="preserve">: </w:t>
+        <w:t>:</w:t>
+      </w:r>
+      <w:proofErr w:type="gramEnd"/>
+      <w:r>
+        <w:rPr>
+          <w:rFonts w:ascii="Times New Roman" w:hAnsi="Times New Roman" w:cs="Times New Roman"/>
+          <w:sz w:val="24"/>
+          <w:szCs w:val="24"/>
+        </w:rPr>
+        <w:t xml:space="preserve"> </w:t>
       </w:r>
       <w:r>
         <w:rPr>
@@ -33585,7 +33800,25 @@
           <w:szCs w:val="24"/>
         </w:rPr>
         <w:tab/>
-        <w:t>Az első ilyen modell a Word2Vec, amelyet a Google hozott létre 2013-ban. Ez egy prediktív deep learning alapú modell. Segítségével magas minőségű, elosztott, és folytonos sűrű</w:t>
+        <w:t xml:space="preserve">Az első ilyen modell a Word2Vec, amelyet a Google hozott létre 2013-ban. Ez egy prediktív deep learning alapú modell. Segítségével magas minőségű, </w:t>
+      </w:r>
+      <w:proofErr w:type="gramStart"/>
+      <w:r>
+        <w:rPr>
+          <w:rFonts w:ascii="Times New Roman" w:hAnsi="Times New Roman" w:cs="Times New Roman"/>
+          <w:sz w:val="24"/>
+          <w:szCs w:val="24"/>
+        </w:rPr>
+        <w:t>elosztott,</w:t>
+      </w:r>
+      <w:proofErr w:type="gramEnd"/>
+      <w:r>
+        <w:rPr>
+          <w:rFonts w:ascii="Times New Roman" w:hAnsi="Times New Roman" w:cs="Times New Roman"/>
+          <w:sz w:val="24"/>
+          <w:szCs w:val="24"/>
+        </w:rPr>
+        <w:t xml:space="preserve"> és folytonos sűrű</w:t>
       </w:r>
       <w:r>
         <w:rPr>
@@ -35985,7 +36218,25 @@
           <w:sz w:val="24"/>
           <w:szCs w:val="24"/>
         </w:rPr>
-        <w:t xml:space="preserve"> A teszteredmények 0 és 1 közé eső számok lesznek, és azt kell figyelembe vennünk, hogy minél közelebb esik a kapott érték 1-hez, annál pontosabban teljesített a csoportosítási modellünk. Az egyes osztályozási algoritmusokat az alapbeállításként megadott, vagy a dokumentáció által javasolt paraméterekkel teszteltem.</w:t>
+        <w:t xml:space="preserve"> A teszteredmények 0 és 1 közé eső számok lesznek, és azt kell figyelembe vennünk, hogy minél közelebb esik a kapott érték 1-hez, annál pontosabban teljesített a csoportosítási modellünk. Az egyes osztályozási algoritmusokat az alapbeállításként </w:t>
+      </w:r>
+      <w:proofErr w:type="gramStart"/>
+      <w:r>
+        <w:rPr>
+          <w:rFonts w:ascii="Times New Roman" w:hAnsi="Times New Roman" w:cs="Times New Roman"/>
+          <w:sz w:val="24"/>
+          <w:szCs w:val="24"/>
+        </w:rPr>
+        <w:t>megadott,</w:t>
+      </w:r>
+      <w:proofErr w:type="gramEnd"/>
+      <w:r>
+        <w:rPr>
+          <w:rFonts w:ascii="Times New Roman" w:hAnsi="Times New Roman" w:cs="Times New Roman"/>
+          <w:sz w:val="24"/>
+          <w:szCs w:val="24"/>
+        </w:rPr>
+        <w:t xml:space="preserve"> vagy a dokumentáció által javasolt paraméterekkel teszteltem.</w:t>
       </w:r>
     </w:p>
     <w:p>
@@ -38441,23 +38692,7 @@
           <w:szCs w:val="24"/>
         </w:rPr>
         <w:lastRenderedPageBreak/>
-        <w:t xml:space="preserve">A keresztvalidációs és a tesztelési pontosságok eredményeit </w:t>
-      </w:r>
-      <w:r>
-        <w:rPr>
-          <w:rFonts w:ascii="Times New Roman" w:hAnsi="Times New Roman" w:cs="Times New Roman"/>
-          <w:sz w:val="24"/>
-          <w:szCs w:val="24"/>
-        </w:rPr>
-        <w:t>a 2.</w:t>
-      </w:r>
-      <w:r>
-        <w:rPr>
-          <w:rFonts w:ascii="Times New Roman" w:hAnsi="Times New Roman" w:cs="Times New Roman"/>
-          <w:sz w:val="24"/>
-          <w:szCs w:val="24"/>
-        </w:rPr>
-        <w:t xml:space="preserve"> táblázatban foglaltam össze (3 tizedesjegy pontossággal):</w:t>
+        <w:t>A keresztvalidációs és a tesztelési pontosságok eredményeit a 2. táblázatban foglaltam össze (3 tizedesjegy pontossággal):</w:t>
       </w:r>
     </w:p>
     <w:p>
@@ -41427,6 +41662,7 @@
         </w:rPr>
         <w:t xml:space="preserve"> A modell teljesítmény értékeinek kiszámításához minden osztályra ki kell számolnunk az előbb felsorolt értékeket. Ezt a </w:t>
       </w:r>
+      <w:proofErr w:type="gramStart"/>
       <w:r>
         <w:rPr>
           <w:rFonts w:ascii="Times New Roman" w:hAnsi="Times New Roman" w:cs="Times New Roman"/>
@@ -41435,6 +41671,7 @@
         </w:rPr>
         <w:t>sklearn.metrics</w:t>
       </w:r>
+      <w:proofErr w:type="gramEnd"/>
       <w:r>
         <w:rPr>
           <w:rFonts w:ascii="Times New Roman" w:hAnsi="Times New Roman" w:cs="Times New Roman"/>
@@ -45768,6 +46005,7 @@
         <w:tab/>
         <w:t xml:space="preserve">Ezután a </w:t>
       </w:r>
+      <w:proofErr w:type="gramStart"/>
       <w:r>
         <w:rPr>
           <w:rFonts w:ascii="Times New Roman" w:hAnsi="Times New Roman" w:cs="Times New Roman"/>
@@ -45776,16 +46014,9 @@
           <w:sz w:val="24"/>
           <w:szCs w:val="24"/>
         </w:rPr>
-        <w:t>gensim.models.Phrases</w:t>
-      </w:r>
-      <w:r>
-        <w:rPr>
-          <w:rFonts w:ascii="Times New Roman" w:hAnsi="Times New Roman" w:cs="Times New Roman"/>
-          <w:sz w:val="24"/>
-          <w:szCs w:val="24"/>
-        </w:rPr>
-        <w:t xml:space="preserve"> modul segítségével létrehoztam egy bi-gram modellt (ezek két szóból álló, gyakran előforduló szószerkezetek, amelyeket összegyűjt a modell) az egész szövegkorpuszra. Következő lépésként egy szám-szó párokból álló szótárat generáltam a </w:t>
-      </w:r>
+        <w:t>gensim.models</w:t>
+      </w:r>
+      <w:proofErr w:type="gramEnd"/>
       <w:r>
         <w:rPr>
           <w:rFonts w:ascii="Times New Roman" w:hAnsi="Times New Roman" w:cs="Times New Roman"/>
@@ -45794,7 +46025,37 @@
           <w:sz w:val="24"/>
           <w:szCs w:val="24"/>
         </w:rPr>
-        <w:t>gensim.corpora.Dictionary</w:t>
+        <w:t>.Phrases</w:t>
+      </w:r>
+      <w:r>
+        <w:rPr>
+          <w:rFonts w:ascii="Times New Roman" w:hAnsi="Times New Roman" w:cs="Times New Roman"/>
+          <w:sz w:val="24"/>
+          <w:szCs w:val="24"/>
+        </w:rPr>
+        <w:t xml:space="preserve"> modul segítségével létrehoztam egy bi-gram modellt (ezek két szóból álló, gyakran előforduló szószerkezetek, amelyeket összegyűjt a modell) az egész szövegkorpuszra. Következő lépésként egy szám-szó párokból álló szótárat generáltam a </w:t>
+      </w:r>
+      <w:proofErr w:type="gramStart"/>
+      <w:r>
+        <w:rPr>
+          <w:rFonts w:ascii="Times New Roman" w:hAnsi="Times New Roman" w:cs="Times New Roman"/>
+          <w:i/>
+          <w:iCs/>
+          <w:sz w:val="24"/>
+          <w:szCs w:val="24"/>
+        </w:rPr>
+        <w:t>gensim.corpora</w:t>
+      </w:r>
+      <w:proofErr w:type="gramEnd"/>
+      <w:r>
+        <w:rPr>
+          <w:rFonts w:ascii="Times New Roman" w:hAnsi="Times New Roman" w:cs="Times New Roman"/>
+          <w:i/>
+          <w:iCs/>
+          <w:sz w:val="24"/>
+          <w:szCs w:val="24"/>
+        </w:rPr>
+        <w:t>.Dictionary</w:t>
       </w:r>
       <w:r>
         <w:rPr>
@@ -48143,7 +48404,25 @@
           <w:sz w:val="24"/>
           <w:szCs w:val="24"/>
         </w:rPr>
-        <w:t>. (2018). BERT: Pre-training of Deep Bidirectional Transformers for Language Understanding. arXiv preprint arXiv:1810.04805.</w:t>
+        <w:t xml:space="preserve">. (2018). BERT: </w:t>
+      </w:r>
+      <w:proofErr w:type="gramStart"/>
+      <w:r>
+        <w:rPr>
+          <w:rFonts w:ascii="Times New Roman" w:hAnsi="Times New Roman" w:cs="Times New Roman"/>
+          <w:sz w:val="24"/>
+          <w:szCs w:val="24"/>
+        </w:rPr>
+        <w:t>Pre-training</w:t>
+      </w:r>
+      <w:proofErr w:type="gramEnd"/>
+      <w:r>
+        <w:rPr>
+          <w:rFonts w:ascii="Times New Roman" w:hAnsi="Times New Roman" w:cs="Times New Roman"/>
+          <w:sz w:val="24"/>
+          <w:szCs w:val="24"/>
+        </w:rPr>
+        <w:t xml:space="preserve"> of Deep Bidirectional Transformers for Language Understanding. arXiv preprint arXiv:1810.04805.</w:t>
       </w:r>
     </w:p>
     <w:p>
@@ -52305,470 +52584,6 @@
           </wp:anchor>
         </w:drawing>
       </w:r>
-    </w:p>
-    <w:p>
-      <w:pPr>
-        <w:rPr>
-          <w:sz w:val="24"/>
-          <w:szCs w:val="24"/>
-        </w:rPr>
-      </w:pPr>
-    </w:p>
-    <w:p>
-      <w:pPr>
-        <w:rPr>
-          <w:sz w:val="24"/>
-          <w:szCs w:val="24"/>
-        </w:rPr>
-      </w:pPr>
-    </w:p>
-    <w:p>
-      <w:pPr>
-        <w:rPr>
-          <w:sz w:val="24"/>
-          <w:szCs w:val="24"/>
-        </w:rPr>
-      </w:pPr>
-    </w:p>
-    <w:p>
-      <w:pPr>
-        <w:rPr>
-          <w:sz w:val="24"/>
-          <w:szCs w:val="24"/>
-        </w:rPr>
-      </w:pPr>
-    </w:p>
-    <w:p>
-      <w:pPr>
-        <w:rPr>
-          <w:sz w:val="24"/>
-          <w:szCs w:val="24"/>
-        </w:rPr>
-      </w:pPr>
-    </w:p>
-    <w:p>
-      <w:pPr>
-        <w:rPr>
-          <w:sz w:val="24"/>
-          <w:szCs w:val="24"/>
-        </w:rPr>
-      </w:pPr>
-    </w:p>
-    <w:p>
-      <w:pPr>
-        <w:rPr>
-          <w:sz w:val="24"/>
-          <w:szCs w:val="24"/>
-        </w:rPr>
-      </w:pPr>
-    </w:p>
-    <w:p>
-      <w:pPr>
-        <w:rPr>
-          <w:sz w:val="24"/>
-          <w:szCs w:val="24"/>
-        </w:rPr>
-      </w:pPr>
-    </w:p>
-    <w:p>
-      <w:pPr>
-        <w:rPr>
-          <w:sz w:val="24"/>
-          <w:szCs w:val="24"/>
-        </w:rPr>
-      </w:pPr>
-    </w:p>
-    <w:p>
-      <w:pPr>
-        <w:rPr>
-          <w:sz w:val="24"/>
-          <w:szCs w:val="24"/>
-        </w:rPr>
-      </w:pPr>
-    </w:p>
-    <w:p>
-      <w:pPr>
-        <w:rPr>
-          <w:sz w:val="24"/>
-          <w:szCs w:val="24"/>
-        </w:rPr>
-      </w:pPr>
-    </w:p>
-    <w:p>
-      <w:pPr>
-        <w:rPr>
-          <w:sz w:val="24"/>
-          <w:szCs w:val="24"/>
-        </w:rPr>
-      </w:pPr>
-    </w:p>
-    <w:p>
-      <w:pPr>
-        <w:rPr>
-          <w:sz w:val="24"/>
-          <w:szCs w:val="24"/>
-        </w:rPr>
-      </w:pPr>
-    </w:p>
-    <w:p>
-      <w:pPr>
-        <w:rPr>
-          <w:sz w:val="24"/>
-          <w:szCs w:val="24"/>
-        </w:rPr>
-      </w:pPr>
-    </w:p>
-    <w:p>
-      <w:pPr>
-        <w:rPr>
-          <w:sz w:val="24"/>
-          <w:szCs w:val="24"/>
-        </w:rPr>
-      </w:pPr>
-    </w:p>
-    <w:p>
-      <w:pPr>
-        <w:rPr>
-          <w:sz w:val="24"/>
-          <w:szCs w:val="24"/>
-        </w:rPr>
-      </w:pPr>
-    </w:p>
-    <w:p>
-      <w:pPr>
-        <w:rPr>
-          <w:sz w:val="24"/>
-          <w:szCs w:val="24"/>
-        </w:rPr>
-      </w:pPr>
-    </w:p>
-    <w:p>
-      <w:pPr>
-        <w:rPr>
-          <w:sz w:val="24"/>
-          <w:szCs w:val="24"/>
-        </w:rPr>
-      </w:pPr>
-    </w:p>
-    <w:p>
-      <w:pPr>
-        <w:rPr>
-          <w:sz w:val="24"/>
-          <w:szCs w:val="24"/>
-        </w:rPr>
-      </w:pPr>
-    </w:p>
-    <w:p>
-      <w:pPr>
-        <w:rPr>
-          <w:sz w:val="24"/>
-          <w:szCs w:val="24"/>
-        </w:rPr>
-      </w:pPr>
-    </w:p>
-    <w:p>
-      <w:pPr>
-        <w:rPr>
-          <w:sz w:val="24"/>
-          <w:szCs w:val="24"/>
-        </w:rPr>
-      </w:pPr>
-    </w:p>
-    <w:p>
-      <w:pPr>
-        <w:rPr>
-          <w:sz w:val="24"/>
-          <w:szCs w:val="24"/>
-        </w:rPr>
-      </w:pPr>
-    </w:p>
-    <w:p>
-      <w:pPr>
-        <w:rPr>
-          <w:sz w:val="24"/>
-          <w:szCs w:val="24"/>
-        </w:rPr>
-      </w:pPr>
-    </w:p>
-    <w:p>
-      <w:pPr>
-        <w:rPr>
-          <w:sz w:val="24"/>
-          <w:szCs w:val="24"/>
-        </w:rPr>
-      </w:pPr>
-    </w:p>
-    <w:p>
-      <w:pPr>
-        <w:rPr>
-          <w:sz w:val="24"/>
-          <w:szCs w:val="24"/>
-        </w:rPr>
-      </w:pPr>
-    </w:p>
-    <w:p>
-      <w:pPr>
-        <w:rPr>
-          <w:sz w:val="24"/>
-          <w:szCs w:val="24"/>
-        </w:rPr>
-      </w:pPr>
-    </w:p>
-    <w:p>
-      <w:pPr>
-        <w:rPr>
-          <w:sz w:val="24"/>
-          <w:szCs w:val="24"/>
-        </w:rPr>
-      </w:pPr>
-    </w:p>
-    <w:p>
-      <w:pPr>
-        <w:rPr>
-          <w:sz w:val="24"/>
-          <w:szCs w:val="24"/>
-        </w:rPr>
-      </w:pPr>
-    </w:p>
-    <w:p>
-      <w:pPr>
-        <w:rPr>
-          <w:sz w:val="24"/>
-          <w:szCs w:val="24"/>
-        </w:rPr>
-      </w:pPr>
-    </w:p>
-    <w:p>
-      <w:pPr>
-        <w:rPr>
-          <w:sz w:val="24"/>
-          <w:szCs w:val="24"/>
-        </w:rPr>
-      </w:pPr>
-    </w:p>
-    <w:p>
-      <w:pPr>
-        <w:rPr>
-          <w:sz w:val="24"/>
-          <w:szCs w:val="24"/>
-        </w:rPr>
-      </w:pPr>
-    </w:p>
-    <w:p>
-      <w:pPr>
-        <w:rPr>
-          <w:sz w:val="24"/>
-          <w:szCs w:val="24"/>
-        </w:rPr>
-      </w:pPr>
-    </w:p>
-    <w:p>
-      <w:pPr>
-        <w:rPr>
-          <w:sz w:val="24"/>
-          <w:szCs w:val="24"/>
-        </w:rPr>
-      </w:pPr>
-    </w:p>
-    <w:p>
-      <w:pPr>
-        <w:rPr>
-          <w:sz w:val="24"/>
-          <w:szCs w:val="24"/>
-        </w:rPr>
-      </w:pPr>
-    </w:p>
-    <w:p>
-      <w:pPr>
-        <w:rPr>
-          <w:sz w:val="24"/>
-          <w:szCs w:val="24"/>
-        </w:rPr>
-      </w:pPr>
-    </w:p>
-    <w:p>
-      <w:pPr>
-        <w:rPr>
-          <w:sz w:val="24"/>
-          <w:szCs w:val="24"/>
-        </w:rPr>
-      </w:pPr>
-    </w:p>
-    <w:p>
-      <w:pPr>
-        <w:rPr>
-          <w:sz w:val="24"/>
-          <w:szCs w:val="24"/>
-        </w:rPr>
-      </w:pPr>
-    </w:p>
-    <w:p>
-      <w:pPr>
-        <w:rPr>
-          <w:sz w:val="24"/>
-          <w:szCs w:val="24"/>
-        </w:rPr>
-      </w:pPr>
-    </w:p>
-    <w:p>
-      <w:pPr>
-        <w:rPr>
-          <w:sz w:val="24"/>
-          <w:szCs w:val="24"/>
-        </w:rPr>
-      </w:pPr>
-    </w:p>
-    <w:p>
-      <w:pPr>
-        <w:rPr>
-          <w:sz w:val="24"/>
-          <w:szCs w:val="24"/>
-        </w:rPr>
-      </w:pPr>
-    </w:p>
-    <w:p>
-      <w:pPr>
-        <w:rPr>
-          <w:sz w:val="24"/>
-          <w:szCs w:val="24"/>
-        </w:rPr>
-      </w:pPr>
-    </w:p>
-    <w:p>
-      <w:pPr>
-        <w:rPr>
-          <w:sz w:val="24"/>
-          <w:szCs w:val="24"/>
-        </w:rPr>
-      </w:pPr>
-    </w:p>
-    <w:p>
-      <w:pPr>
-        <w:rPr>
-          <w:sz w:val="24"/>
-          <w:szCs w:val="24"/>
-        </w:rPr>
-      </w:pPr>
-    </w:p>
-    <w:p>
-      <w:pPr>
-        <w:rPr>
-          <w:sz w:val="24"/>
-          <w:szCs w:val="24"/>
-        </w:rPr>
-      </w:pPr>
-    </w:p>
-    <w:p>
-      <w:pPr>
-        <w:rPr>
-          <w:sz w:val="24"/>
-          <w:szCs w:val="24"/>
-        </w:rPr>
-      </w:pPr>
-    </w:p>
-    <w:p>
-      <w:pPr>
-        <w:rPr>
-          <w:sz w:val="24"/>
-          <w:szCs w:val="24"/>
-        </w:rPr>
-      </w:pPr>
-    </w:p>
-    <w:p>
-      <w:pPr>
-        <w:rPr>
-          <w:sz w:val="24"/>
-          <w:szCs w:val="24"/>
-        </w:rPr>
-      </w:pPr>
-    </w:p>
-    <w:p>
-      <w:pPr>
-        <w:rPr>
-          <w:sz w:val="24"/>
-          <w:szCs w:val="24"/>
-        </w:rPr>
-      </w:pPr>
-    </w:p>
-    <w:p>
-      <w:pPr>
-        <w:rPr>
-          <w:sz w:val="24"/>
-          <w:szCs w:val="24"/>
-        </w:rPr>
-      </w:pPr>
-    </w:p>
-    <w:p>
-      <w:pPr>
-        <w:rPr>
-          <w:sz w:val="24"/>
-          <w:szCs w:val="24"/>
-        </w:rPr>
-      </w:pPr>
-    </w:p>
-    <w:p>
-      <w:pPr>
-        <w:rPr>
-          <w:sz w:val="24"/>
-          <w:szCs w:val="24"/>
-        </w:rPr>
-      </w:pPr>
-    </w:p>
-    <w:p>
-      <w:pPr>
-        <w:rPr>
-          <w:sz w:val="24"/>
-          <w:szCs w:val="24"/>
-        </w:rPr>
-      </w:pPr>
-    </w:p>
-    <w:p>
-      <w:pPr>
-        <w:rPr>
-          <w:sz w:val="24"/>
-          <w:szCs w:val="24"/>
-        </w:rPr>
-      </w:pPr>
-    </w:p>
-    <w:p>
-      <w:pPr>
-        <w:rPr>
-          <w:sz w:val="24"/>
-          <w:szCs w:val="24"/>
-        </w:rPr>
-      </w:pPr>
-    </w:p>
-    <w:p>
-      <w:pPr>
-        <w:rPr>
-          <w:sz w:val="24"/>
-          <w:szCs w:val="24"/>
-        </w:rPr>
-      </w:pPr>
-    </w:p>
-    <w:p>
-      <w:pPr>
-        <w:rPr>
-          <w:sz w:val="24"/>
-          <w:szCs w:val="24"/>
-        </w:rPr>
-      </w:pPr>
-    </w:p>
-    <w:p>
-      <w:pPr>
-        <w:rPr>
-          <w:sz w:val="24"/>
-          <w:szCs w:val="24"/>
-        </w:rPr>
-      </w:pPr>
-    </w:p>
-    <w:p>
-      <w:pPr>
-        <w:rPr>
-          <w:sz w:val="24"/>
-          <w:szCs w:val="24"/>
-        </w:rPr>
-      </w:pPr>
     </w:p>
     <w:p>
       <w:pPr>

</xml_diff>